<commit_message>
Updated version of report.
</commit_message>
<xml_diff>
--- a/Documentation/AAVCReport.docx
+++ b/Documentation/AAVCReport.docx
@@ -4,37 +4,11 @@
   <w:body>
     <w:p>
       <w:pPr>
-        <w:pStyle w:val="Text"/>
-        <w:ind w:firstLine="0"/>
-        <w:rPr>
-          <w:sz w:val="18"/>
-          <w:szCs w:val="18"/>
-        </w:rPr>
-      </w:pPr>
-      <w:r>
-        <w:rPr>
-          <w:sz w:val="18"/>
-          <w:szCs w:val="18"/>
-        </w:rPr>
-        <w:footnoteReference w:customMarkFollows="1" w:id="1"/>
-        <w:sym w:font="Symbol" w:char="F020"/>
-      </w:r>
-    </w:p>
-    <w:p>
-      <w:pPr>
         <w:pStyle w:val="Title"/>
         <w:framePr w:wrap="notBeside"/>
       </w:pPr>
       <w:r>
-        <w:t xml:space="preserve">Team </w:t>
-      </w:r>
-      <w:proofErr w:type="spellStart"/>
-      <w:r>
-        <w:t>Redhawk</w:t>
-      </w:r>
-      <w:proofErr w:type="spellEnd"/>
-      <w:r>
-        <w:t xml:space="preserve"> Report AAVC 2015</w:t>
+        <w:t>Team Redhawk Report AAVC 2015</w:t>
       </w:r>
     </w:p>
     <w:p/>
@@ -85,13 +59,8 @@
       <w:r>
         <w:t>—</w:t>
       </w:r>
-      <w:proofErr w:type="gramStart"/>
-      <w:r>
-        <w:t>The</w:t>
-      </w:r>
-      <w:proofErr w:type="gramEnd"/>
-      <w:r>
-        <w:t xml:space="preserve"> following is a report detailing Miami University’s entry vehicle in the Autonomous Aerial Vehicle Competition of 2015. It details the algorithms </w:t>
+      <w:r>
+        <w:t xml:space="preserve">The following is a report detailing Miami University’s entry vehicle in the Autonomous Aerial Vehicle Competition of 2015. It details the algorithms </w:t>
       </w:r>
       <w:bookmarkStart w:id="0" w:name="PointTmp"/>
     </w:p>
@@ -144,8 +113,6 @@
       <w:r>
         <w:t>team consists of three members: Nick Contini, John Thomas, and Braden Campbell. Work was divided as described. Nick Contini was the primary programmer for any image processing, as well as the primary contributor to the starting code for the laser rangefinder and sonar modules. He also contributed to PWM code to control the flight controller, assisted in quadcopter construction, and was founder of the project. John Thomas was the primary contributor to PWM code and the Raspberry Pi expert. He also 3D printed any extra models that were needed as parts, and assisted in algorithm development. Braden Campbell was in charge of maintaining code and documenting the project.</w:t>
       </w:r>
-      <w:bookmarkStart w:id="1" w:name="_GoBack"/>
-      <w:bookmarkEnd w:id="1"/>
     </w:p>
     <w:p>
       <w:pPr>
@@ -153,292 +120,135 @@
         <w:jc w:val="left"/>
       </w:pPr>
       <w:r>
-        <w:t>Guidelines For Manuscript Prepar</w:t>
-      </w:r>
-      <w:r>
-        <w:t>a</w:t>
-      </w:r>
-      <w:r>
-        <w:t>tion</w:t>
-      </w:r>
-    </w:p>
-    <w:p>
-      <w:pPr>
-        <w:pStyle w:val="Text"/>
-      </w:pPr>
-      <w:r>
-        <w:t xml:space="preserve">When you open TRANS-JOUR.DOC, select “Page Layout” from the “View” menu in the menu bar (View | Page Layout), </w:t>
-      </w:r>
-      <w:r>
-        <w:t>(these instructions assume MS 6.0. Some versions may have alternate ways to access the same functionalities noted here)</w:t>
-      </w:r>
-      <w:r>
-        <w:t xml:space="preserve">. </w:t>
-      </w:r>
-      <w:r>
-        <w:t xml:space="preserve">Then, type over sections of TRANS-JOUR.DOC or cut and paste from another document and use markup styles. The pull-down style menu is at the left of the Formatting Toolbar at the top of your </w:t>
-      </w:r>
-      <w:r>
-        <w:rPr>
-          <w:i/>
-          <w:iCs/>
-        </w:rPr>
-        <w:t>Word</w:t>
-      </w:r>
-      <w:r>
-        <w:t xml:space="preserve"> window (for example, the style at this point in the document is “Text”). Highlight a section that you want to designate with a certain style, then select the appropriate name on the style menu. The style will adjust your fonts and line spacing. </w:t>
-      </w:r>
+        <w:t>List OF Parts</w:t>
+      </w:r>
+    </w:p>
+    <w:p>
+      <w:pPr>
+        <w:pStyle w:val="ListParagraph"/>
+        <w:numPr>
+          <w:ilvl w:val="0"/>
+          <w:numId w:val="41"/>
+        </w:numPr>
+      </w:pPr>
+      <w:r>
+        <w:t>Raspberry Pi Model B – $44.95</w:t>
+      </w:r>
+    </w:p>
+    <w:p>
+      <w:pPr>
+        <w:pStyle w:val="ListParagraph"/>
+        <w:numPr>
+          <w:ilvl w:val="0"/>
+          <w:numId w:val="41"/>
+        </w:numPr>
+      </w:pPr>
+      <w:r>
+        <w:t>Arduino Mega ADK - $59.95</w:t>
+      </w:r>
+    </w:p>
+    <w:p>
+      <w:pPr>
+        <w:pStyle w:val="ListParagraph"/>
+        <w:numPr>
+          <w:ilvl w:val="0"/>
+          <w:numId w:val="41"/>
+        </w:numPr>
+      </w:pPr>
+      <w:r>
+        <w:t xml:space="preserve">Ardupilot 2.6 - </w:t>
+      </w:r>
+      <w:r>
+        <w:t>$159.99</w:t>
+      </w:r>
+    </w:p>
+    <w:p>
+      <w:pPr>
+        <w:pStyle w:val="ListParagraph"/>
+        <w:numPr>
+          <w:ilvl w:val="0"/>
+          <w:numId w:val="41"/>
+        </w:numPr>
+      </w:pPr>
       <w:r>
         <w:rPr>
           <w:bCs/>
         </w:rPr>
-        <w:t>Do not change the font sizes or line spacing to squeeze more text into a limited number of pages.</w:t>
-      </w:r>
-      <w:r>
-        <w:rPr>
-          <w:b/>
+        <w:t>ZIPPY Flightmax 3000mAh 3S1P 20C</w:t>
+      </w:r>
+      <w:r>
+        <w:rPr>
           <w:bCs/>
         </w:rPr>
-        <w:t xml:space="preserve"> </w:t>
-      </w:r>
-      <w:r>
-        <w:t xml:space="preserve">Use italics for emphasis; do not underline. </w:t>
-      </w:r>
-    </w:p>
-    <w:p>
-      <w:pPr>
-        <w:pStyle w:val="Text"/>
-      </w:pPr>
-      <w:r>
-        <w:t xml:space="preserve">To insert images in </w:t>
-      </w:r>
-      <w:r>
-        <w:rPr>
-          <w:i/>
-          <w:iCs/>
-        </w:rPr>
-        <w:t>Word,</w:t>
-      </w:r>
-      <w:r>
-        <w:t xml:space="preserve"> position the cursor at the insertion point and either use Insert | Picture | From File or copy the image to the Windows clipboard and then Edit | Paste Special | Picture (with “float over text” unchecked). </w:t>
-      </w:r>
-    </w:p>
-    <w:p>
-      <w:pPr>
-        <w:pStyle w:val="Text"/>
-      </w:pPr>
-      <w:r>
-        <w:t xml:space="preserve">IEEE will do the final formatting of your paper. If your paper is intended for a conference, please observe the conference page limits. </w:t>
-      </w:r>
-    </w:p>
-    <w:p>
-      <w:pPr>
-        <w:pStyle w:val="Heading2"/>
-      </w:pPr>
-      <w:r>
-        <w:t>Abbreviations and Acronyms</w:t>
-      </w:r>
-    </w:p>
-    <w:p>
-      <w:pPr>
-        <w:pStyle w:val="Text"/>
-        <w:ind w:firstLine="144"/>
-      </w:pPr>
-      <w:r>
-        <w:t>Define abbreviations and acronyms the first time they are used in the text, even after they have already been defined in the abstract. Abbreviations such as IEEE, SI, ac, and dc do not have to be defined. Abbreviations that incorporate periods should not have spaces: write “C.N.R.S.,” not “C. N. R. S.” Do not use abbreviations in the title unless they are unavoidable (for example, “IEEE” in the title of this article).</w:t>
-      </w:r>
-    </w:p>
-    <w:p>
-      <w:pPr>
-        <w:pStyle w:val="Text"/>
-      </w:pPr>
-    </w:p>
-    <w:p>
-      <w:pPr>
-        <w:pStyle w:val="Heading2"/>
-      </w:pPr>
-      <w:r>
-        <w:t>Other Recommendations</w:t>
-      </w:r>
-    </w:p>
-    <w:p>
-      <w:pPr>
-        <w:pStyle w:val="Text"/>
-      </w:pPr>
-      <w:r>
-        <w:t>Use one space after periods and colons. Hyphenate complex modifiers: “zero-field-cooled magnetization.” Avoid dangling participles, such as, “Using (1), the potential was calculated.” [It is not clear who or what used (1).] Write instead, “The potential was calculated by using (1),” or “Using (1), we calculated the potential.”</w:t>
-      </w:r>
-    </w:p>
-    <w:p>
-      <w:pPr>
-        <w:pStyle w:val="Text"/>
-      </w:pPr>
-      <w:r>
-        <w:t>Use a zero before decimal points: “0.25,” not “.25.” Use “cm</w:t>
-      </w:r>
-      <w:r>
-        <w:rPr>
-          <w:vertAlign w:val="superscript"/>
-        </w:rPr>
-        <w:t>3</w:t>
-      </w:r>
-      <w:r>
-        <w:t xml:space="preserve">,” not “cc.” Indicate sample dimensions as “0.1 cm </w:t>
-      </w:r>
-      <w:r>
-        <w:sym w:font="Symbol" w:char="F0B4"/>
-      </w:r>
-      <w:r>
-        <w:t xml:space="preserve"> 0.2 cm,” not “0.1 </w:t>
-      </w:r>
-      <w:r>
-        <w:sym w:font="Symbol" w:char="F0B4"/>
-      </w:r>
-      <w:r>
-        <w:t xml:space="preserve"> 0.2 cm</w:t>
-      </w:r>
-      <w:r>
-        <w:rPr>
-          <w:vertAlign w:val="superscript"/>
-        </w:rPr>
-        <w:t>2</w:t>
-      </w:r>
-      <w:r>
-        <w:t xml:space="preserve">.” The abbreviation for “seconds” is “s,” not “sec.” </w:t>
-      </w:r>
-      <w:r>
-        <w:t xml:space="preserve">Use </w:t>
-      </w:r>
-      <w:r>
-        <w:t>“</w:t>
-      </w:r>
-      <w:proofErr w:type="spellStart"/>
-      <w:r>
-        <w:t>Wb</w:t>
-      </w:r>
-      <w:proofErr w:type="spellEnd"/>
-      <w:r>
-        <w:t>/m</w:t>
-      </w:r>
-      <w:r>
-        <w:rPr>
-          <w:vertAlign w:val="superscript"/>
-        </w:rPr>
-        <w:t>2</w:t>
-      </w:r>
-      <w:r>
-        <w:t>” or “</w:t>
-      </w:r>
-      <w:proofErr w:type="spellStart"/>
-      <w:r>
-        <w:t>webers</w:t>
-      </w:r>
-      <w:proofErr w:type="spellEnd"/>
-      <w:r>
-        <w:t xml:space="preserve"> per square meter,” not “</w:t>
-      </w:r>
-      <w:proofErr w:type="spellStart"/>
-      <w:r>
-        <w:t>webers</w:t>
-      </w:r>
-      <w:proofErr w:type="spellEnd"/>
-      <w:r>
-        <w:t>/m</w:t>
-      </w:r>
-      <w:r>
-        <w:rPr>
-          <w:vertAlign w:val="superscript"/>
-        </w:rPr>
-        <w:t>2</w:t>
-      </w:r>
-      <w:r>
-        <w:t>.” When expressing a range of values, write “7 to 9” or “7-9,” not “7~9.”</w:t>
-      </w:r>
-    </w:p>
-    <w:p>
-      <w:pPr>
-        <w:pStyle w:val="Text"/>
-      </w:pPr>
-      <w:r>
-        <w:t>A parenthetical statement at the end of a sentence is punctuated outside of the closing parenthesis (like this). (A parenthetical sentence is punctuated within the parentheses.) In American English, periods and commas are within quotation marks, like “this period.” Other punctuation is “outside”! Avoid contractions; for example, write “do not” instead of “don’t.” The serial comma is preferred: “A, B, and C” instead of “A, B and C.”</w:t>
-      </w:r>
-    </w:p>
-    <w:p>
-      <w:pPr>
-        <w:pStyle w:val="Text"/>
-      </w:pPr>
-      <w:r>
-        <w:t>If you wish, you may write in the first person singular or plural and use the active voice (“I observed that ...” or “We observed that ...” instead of “It was observed that ...”). Remember to check spelling. If your native language is not English, please get a native English-speaking colleague to carefully proofread your paper.</w:t>
-      </w:r>
-    </w:p>
-    <w:p>
-      <w:pPr>
-        <w:pStyle w:val="Text"/>
-      </w:pPr>
-    </w:p>
-    <w:p>
-      <w:pPr>
-        <w:pStyle w:val="Heading2"/>
-      </w:pPr>
-      <w:r>
-        <w:t xml:space="preserve">How to Create a </w:t>
-      </w:r>
-      <w:r>
-        <w:t>PostScript File</w:t>
-      </w:r>
-      <w:r>
-        <w:t xml:space="preserve"> </w:t>
-      </w:r>
-    </w:p>
-    <w:p>
-      <w:pPr>
-        <w:pStyle w:val="Text"/>
-      </w:pPr>
-      <w:r>
-        <w:t xml:space="preserve">First, download a PostScript printer driver from </w:t>
-      </w:r>
+        <w:t xml:space="preserve"> – $15.71</w:t>
+      </w:r>
+    </w:p>
+    <w:p>
+      <w:pPr>
+        <w:pStyle w:val="ListParagraph"/>
+        <w:numPr>
+          <w:ilvl w:val="0"/>
+          <w:numId w:val="41"/>
+        </w:numPr>
+      </w:pPr>
+      <w:r>
+        <w:t>3DR DIY Quad Kit 2014</w:t>
+      </w:r>
+      <w:r>
+        <w:t xml:space="preserve"> - $550.00</w:t>
+      </w:r>
+    </w:p>
+    <w:p>
+      <w:pPr>
+        <w:pStyle w:val="ListParagraph"/>
+        <w:numPr>
+          <w:ilvl w:val="0"/>
+          <w:numId w:val="41"/>
+        </w:numPr>
+      </w:pPr>
+      <w:r>
+        <w:t>HC-SR04 Sonar Module</w:t>
+      </w:r>
+      <w:r>
+        <w:t>s (4) – $17.98</w:t>
+      </w:r>
+    </w:p>
+    <w:p>
+      <w:pPr>
+        <w:pStyle w:val="ListParagraph"/>
+        <w:numPr>
+          <w:ilvl w:val="0"/>
+          <w:numId w:val="41"/>
+        </w:numPr>
+      </w:pPr>
       <w:hyperlink r:id="rId8" w:history="1">
         <w:r>
           <w:rPr>
             <w:rStyle w:val="Hyperlink"/>
+            <w:color w:val="111111"/>
+            <w:u w:val="none"/>
+            <w:bdr w:val="none" w:sz="0" w:space="0" w:color="auto" w:frame="1"/>
           </w:rPr>
-          <w:t>http://www.adobe.com/support/downloads/pdrvwin.htm</w:t>
+          <w:t>UT390B</w:t>
         </w:r>
       </w:hyperlink>
       <w:r>
-        <w:t xml:space="preserve"> (for </w:t>
-      </w:r>
-      <w:r>
-        <w:lastRenderedPageBreak/>
-        <w:t xml:space="preserve">Windows) or from </w:t>
-      </w:r>
-      <w:hyperlink r:id="rId9" w:history="1">
-        <w:r>
-          <w:rPr>
-            <w:rStyle w:val="Hyperlink"/>
-          </w:rPr>
-          <w:t>http://www.adobe.com/support/downloads/ pdrvmac.htm</w:t>
-        </w:r>
-      </w:hyperlink>
-      <w:r>
-        <w:t xml:space="preserve"> (for Macintosh) and install the “Generic PostScript Printer” definition. In </w:t>
-      </w:r>
-      <w:r>
-        <w:rPr>
-          <w:i/>
-        </w:rPr>
-        <w:t>Word,</w:t>
-      </w:r>
-      <w:r>
-        <w:t xml:space="preserve"> paste your figure into a new document. Print to a file using the PostScript printer driver. File names should be of the form “fig5.ps.” Use Open Type fonts when creating your figures, if possible. A listing of the acceptable fonts are as follows: Open Type Fonts: Times Roman, Helvetica, Helvetica Narrow, Courier, Symbol, Palatino, Avant </w:t>
-      </w:r>
-      <w:proofErr w:type="spellStart"/>
-      <w:r>
-        <w:t>Garde</w:t>
-      </w:r>
-      <w:proofErr w:type="spellEnd"/>
-      <w:r>
-        <w:t>, Bookman, Zapf Chancery, Zapf Dingbats, and New Century Schoolbook.</w:t>
+        <w:t xml:space="preserve"> Laser Rangefinder</w:t>
+      </w:r>
+      <w:r>
+        <w:t xml:space="preserve"> - $52.99</w:t>
+      </w:r>
+    </w:p>
+    <w:p>
+      <w:pPr>
+        <w:pStyle w:val="ListParagraph"/>
+        <w:numPr>
+          <w:ilvl w:val="0"/>
+          <w:numId w:val="41"/>
+        </w:numPr>
+      </w:pPr>
+      <w:r>
+        <w:t>Raspberry Pi Camera Board – $29.95</w:t>
       </w:r>
     </w:p>
     <w:p>
@@ -446,120 +256,18 @@
         <w:pStyle w:val="Heading1"/>
       </w:pPr>
       <w:r>
-        <w:t>M</w:t>
-      </w:r>
-      <w:r>
-        <w:rPr>
-          <w:sz w:val="16"/>
-          <w:szCs w:val="16"/>
-        </w:rPr>
-        <w:t>ATH</w:t>
-      </w:r>
-    </w:p>
-    <w:p>
-      <w:pPr>
-        <w:pStyle w:val="Text"/>
-      </w:pPr>
-      <w:r>
-        <w:t xml:space="preserve">If you are using </w:t>
-      </w:r>
-      <w:r>
-        <w:rPr>
-          <w:i/>
-          <w:iCs/>
-        </w:rPr>
-        <w:t>Word,</w:t>
-      </w:r>
-      <w:r>
-        <w:t xml:space="preserve"> use either the Microsoft Equation Editor or the </w:t>
-      </w:r>
-      <w:proofErr w:type="spellStart"/>
-      <w:r>
-        <w:rPr>
-          <w:i/>
-          <w:iCs/>
-        </w:rPr>
-        <w:t>MathType</w:t>
-      </w:r>
-      <w:proofErr w:type="spellEnd"/>
-      <w:r>
-        <w:t xml:space="preserve"> add-on (http://www.mathtype.com) for equations in your paper (Insert | Object | Create New | Microsoft Equation </w:t>
-      </w:r>
-      <w:r>
-        <w:rPr>
-          <w:i/>
-          <w:iCs/>
-        </w:rPr>
-        <w:t>or</w:t>
-      </w:r>
-      <w:r>
-        <w:t xml:space="preserve"> </w:t>
-      </w:r>
-      <w:proofErr w:type="spellStart"/>
-      <w:r>
-        <w:t>MathType</w:t>
-      </w:r>
-      <w:proofErr w:type="spellEnd"/>
-      <w:r>
-        <w:t xml:space="preserve"> Equation). “Float over text” should </w:t>
-      </w:r>
-      <w:r>
-        <w:rPr>
-          <w:i/>
-          <w:iCs/>
-        </w:rPr>
-        <w:t>not</w:t>
-      </w:r>
-      <w:r>
-        <w:t xml:space="preserve"> be selected. </w:t>
-      </w:r>
-    </w:p>
-    <w:p>
-      <w:pPr>
-        <w:pStyle w:val="Heading2"/>
-      </w:pPr>
-      <w:r>
-        <w:t>Equations</w:t>
-      </w:r>
-    </w:p>
-    <w:p>
-      <w:pPr>
-        <w:pStyle w:val="Text"/>
-      </w:pPr>
-      <w:r>
-        <w:t xml:space="preserve">Number equations consecutively with equation numbers in parentheses flush with the right margin, as in (1). First use the equation editor to create the equation. Then select the “Equation” markup style. Press the tab key and write the equation number in parentheses. To make your equations more compact, you may use the solidus </w:t>
-      </w:r>
-      <w:proofErr w:type="gramStart"/>
-      <w:r>
-        <w:t>( /</w:t>
-      </w:r>
-      <w:proofErr w:type="gramEnd"/>
-      <w:r>
-        <w:t xml:space="preserve"> ), the </w:t>
-      </w:r>
-      <w:proofErr w:type="spellStart"/>
-      <w:r>
-        <w:t>exp</w:t>
-      </w:r>
-      <w:proofErr w:type="spellEnd"/>
-      <w:r>
-        <w:t xml:space="preserve"> function, or appropriate exponents. Use parentheses to avoid ambiguities in denominators. Punctuate equations when they are part of a sentence, as in</w:t>
-      </w:r>
-    </w:p>
-    <w:p>
-      <w:pPr>
-        <w:pStyle w:val="Text"/>
-      </w:pPr>
-    </w:p>
-    <w:p>
-      <w:pPr>
-        <w:pStyle w:val="Equation"/>
-      </w:pPr>
-      <w:r>
-        <w:rPr>
-          <w:position w:val="-50"/>
-        </w:rPr>
-        <w:object w:dxaOrig="4940" w:dyaOrig="1120" w14:anchorId="0B4659AE">
+        <w:t>Search Algorithm</w:t>
+      </w:r>
+    </w:p>
+    <w:p>
+      <w:pPr>
+        <w:ind w:left="202" w:firstLine="202"/>
+      </w:pPr>
+      <w:r>
+        <w:rPr>
+          <w:noProof/>
+        </w:rPr>
+        <w:pict w14:anchorId="3D9170C7">
           <v:shapetype id="_x0000_t75" coordsize="21600,21600" o:spt="75" o:preferrelative="t" path="m@4@5l@4@11@9@11@9@5xe" filled="f" stroked="f">
             <v:stroke joinstyle="miter"/>
             <v:formulas>
@@ -579,297 +287,1240 @@
             <v:path o:extrusionok="f" gradientshapeok="t" o:connecttype="rect"/>
             <o:lock v:ext="edit" aspectratio="t"/>
           </v:shapetype>
-          <v:shape id="_x0000_i1025" type="#_x0000_t75" style="width:225.75pt;height:45.75pt" o:ole="" fillcolor="window">
-            <v:imagedata r:id="rId10" o:title=""/>
+          <v:shape id="_x0000_s1028" type="#_x0000_t75" style="position:absolute;left:0;text-align:left;margin-left:-.75pt;margin-top:104.7pt;width:252pt;height:177.75pt;z-index:-251649024;mso-position-horizontal-relative:text;mso-position-vertical-relative:text" wrapcoords="-64 0 -64 21509 21600 21509 21600 0 -64 0">
+            <v:imagedata r:id="rId9" o:title="SearchAlgorithm"/>
+            <w10:wrap type="tight"/>
           </v:shape>
-          <o:OLEObject Type="Embed" ProgID="Equation.3" ShapeID="_x0000_i1025" DrawAspect="Content" ObjectID="_1490456699" r:id="rId11"/>
-        </w:object>
-      </w:r>
-      <w:r>
-        <w:tab/>
-        <w:t>(1)</w:t>
-      </w:r>
-    </w:p>
-    <w:p/>
+        </w:pict>
+      </w:r>
+      <w:r>
+        <w:t>The search algorithm allows the vehicle to be as simple as possible. The vehicle starts by facing the second room. It hugs the right wall, making sure to shift left anytime an obstacle is sensed in from of it. It recognizes that it is in the second room once senses a wall on its left after drifting left for some time. It then rotates 180</w:t>
+      </w:r>
+      <w:r>
+        <w:sym w:font="Symbol" w:char="F0B0"/>
+      </w:r>
+      <w:r>
+        <w:t xml:space="preserve"> and then starts drifting to its left. It begins taking pictures in order to find the ball. Once the ball is found</w:t>
+      </w:r>
+      <w:r>
+        <w:t>, the quadcopter hovers over the ball and begins s</w:t>
+      </w:r>
+      <w:r>
+        <w:t>earching for the ALVAR markers.</w:t>
+      </w:r>
+    </w:p>
+    <w:p>
+      <w:pPr>
+        <w:ind w:left="202" w:firstLine="202"/>
+      </w:pPr>
+      <w:r>
+        <w:t>Once an ALVAR is located, the vehicle will measure the distance using the laser rangefinder. Once two ALVARS are found, the quadcopter will use the coordinates of the ALVARS as well as a system of distance formulas to find the ball’s coordinates:</w:t>
+      </w:r>
+    </w:p>
+    <w:p>
+      <w:pPr>
+        <w:ind w:left="202" w:firstLine="202"/>
+      </w:pPr>
+      <m:oMathPara>
+        <m:oMath>
+          <m:sSup>
+            <m:sSupPr>
+              <m:ctrlPr>
+                <w:rPr>
+                  <w:rFonts w:ascii="Cambria Math" w:hAnsi="Cambria Math"/>
+                  <w:i/>
+                </w:rPr>
+              </m:ctrlPr>
+            </m:sSupPr>
+            <m:e>
+              <m:sSub>
+                <m:sSubPr>
+                  <m:ctrlPr>
+                    <w:rPr>
+                      <w:rFonts w:ascii="Cambria Math" w:hAnsi="Cambria Math"/>
+                      <w:i/>
+                    </w:rPr>
+                  </m:ctrlPr>
+                </m:sSubPr>
+                <m:e>
+                  <m:r>
+                    <w:rPr>
+                      <w:rFonts w:ascii="Cambria Math" w:hAnsi="Cambria Math"/>
+                    </w:rPr>
+                    <m:t>d</m:t>
+                  </m:r>
+                </m:e>
+                <m:sub>
+                  <m:r>
+                    <w:rPr>
+                      <w:rFonts w:ascii="Cambria Math" w:hAnsi="Cambria Math"/>
+                    </w:rPr>
+                    <m:t>a1</m:t>
+                  </m:r>
+                </m:sub>
+              </m:sSub>
+            </m:e>
+            <m:sup>
+              <m:r>
+                <w:rPr>
+                  <w:rFonts w:ascii="Cambria Math" w:hAnsi="Cambria Math"/>
+                </w:rPr>
+                <m:t>2</m:t>
+              </m:r>
+            </m:sup>
+          </m:sSup>
+          <m:r>
+            <w:rPr>
+              <w:rFonts w:ascii="Cambria Math" w:hAnsi="Cambria Math"/>
+            </w:rPr>
+            <m:t>=</m:t>
+          </m:r>
+          <m:sSup>
+            <m:sSupPr>
+              <m:ctrlPr>
+                <w:rPr>
+                  <w:rFonts w:ascii="Cambria Math" w:hAnsi="Cambria Math"/>
+                  <w:i/>
+                </w:rPr>
+              </m:ctrlPr>
+            </m:sSupPr>
+            <m:e>
+              <m:r>
+                <w:rPr>
+                  <w:rFonts w:ascii="Cambria Math" w:hAnsi="Cambria Math"/>
+                </w:rPr>
+                <m:t>(</m:t>
+              </m:r>
+              <m:sSub>
+                <m:sSubPr>
+                  <m:ctrlPr>
+                    <w:rPr>
+                      <w:rFonts w:ascii="Cambria Math" w:hAnsi="Cambria Math"/>
+                      <w:i/>
+                    </w:rPr>
+                  </m:ctrlPr>
+                </m:sSubPr>
+                <m:e>
+                  <m:r>
+                    <w:rPr>
+                      <w:rFonts w:ascii="Cambria Math" w:hAnsi="Cambria Math"/>
+                    </w:rPr>
+                    <m:t>x</m:t>
+                  </m:r>
+                </m:e>
+                <m:sub>
+                  <m:r>
+                    <w:rPr>
+                      <w:rFonts w:ascii="Cambria Math" w:hAnsi="Cambria Math"/>
+                    </w:rPr>
+                    <m:t>q</m:t>
+                  </m:r>
+                </m:sub>
+              </m:sSub>
+              <m:r>
+                <w:rPr>
+                  <w:rFonts w:ascii="Cambria Math" w:hAnsi="Cambria Math"/>
+                </w:rPr>
+                <m:t>-</m:t>
+              </m:r>
+              <m:sSub>
+                <m:sSubPr>
+                  <m:ctrlPr>
+                    <w:rPr>
+                      <w:rFonts w:ascii="Cambria Math" w:hAnsi="Cambria Math"/>
+                      <w:i/>
+                    </w:rPr>
+                  </m:ctrlPr>
+                </m:sSubPr>
+                <m:e>
+                  <m:r>
+                    <w:rPr>
+                      <w:rFonts w:ascii="Cambria Math" w:hAnsi="Cambria Math"/>
+                    </w:rPr>
+                    <m:t>x</m:t>
+                  </m:r>
+                </m:e>
+                <m:sub>
+                  <m:r>
+                    <w:rPr>
+                      <w:rFonts w:ascii="Cambria Math" w:hAnsi="Cambria Math"/>
+                    </w:rPr>
+                    <m:t>a1</m:t>
+                  </m:r>
+                </m:sub>
+              </m:sSub>
+              <m:r>
+                <w:rPr>
+                  <w:rFonts w:ascii="Cambria Math" w:hAnsi="Cambria Math"/>
+                </w:rPr>
+                <m:t>)</m:t>
+              </m:r>
+            </m:e>
+            <m:sup>
+              <m:r>
+                <w:rPr>
+                  <w:rFonts w:ascii="Cambria Math" w:hAnsi="Cambria Math"/>
+                </w:rPr>
+                <m:t>2</m:t>
+              </m:r>
+            </m:sup>
+          </m:sSup>
+          <m:r>
+            <w:rPr>
+              <w:rFonts w:ascii="Cambria Math" w:hAnsi="Cambria Math"/>
+            </w:rPr>
+            <m:t>+</m:t>
+          </m:r>
+          <m:sSup>
+            <m:sSupPr>
+              <m:ctrlPr>
+                <w:rPr>
+                  <w:rFonts w:ascii="Cambria Math" w:hAnsi="Cambria Math"/>
+                  <w:i/>
+                </w:rPr>
+              </m:ctrlPr>
+            </m:sSupPr>
+            <m:e>
+              <m:r>
+                <w:rPr>
+                  <w:rFonts w:ascii="Cambria Math" w:hAnsi="Cambria Math"/>
+                </w:rPr>
+                <m:t>(</m:t>
+              </m:r>
+              <m:sSub>
+                <m:sSubPr>
+                  <m:ctrlPr>
+                    <w:rPr>
+                      <w:rFonts w:ascii="Cambria Math" w:hAnsi="Cambria Math"/>
+                      <w:i/>
+                    </w:rPr>
+                  </m:ctrlPr>
+                </m:sSubPr>
+                <m:e>
+                  <m:r>
+                    <w:rPr>
+                      <w:rFonts w:ascii="Cambria Math" w:hAnsi="Cambria Math"/>
+                    </w:rPr>
+                    <m:t>y</m:t>
+                  </m:r>
+                </m:e>
+                <m:sub>
+                  <m:r>
+                    <w:rPr>
+                      <w:rFonts w:ascii="Cambria Math" w:hAnsi="Cambria Math"/>
+                    </w:rPr>
+                    <m:t>q</m:t>
+                  </m:r>
+                </m:sub>
+              </m:sSub>
+              <m:r>
+                <w:rPr>
+                  <w:rFonts w:ascii="Cambria Math" w:hAnsi="Cambria Math"/>
+                </w:rPr>
+                <m:t>-</m:t>
+              </m:r>
+              <m:sSub>
+                <m:sSubPr>
+                  <m:ctrlPr>
+                    <w:rPr>
+                      <w:rFonts w:ascii="Cambria Math" w:hAnsi="Cambria Math"/>
+                      <w:i/>
+                    </w:rPr>
+                  </m:ctrlPr>
+                </m:sSubPr>
+                <m:e>
+                  <m:r>
+                    <w:rPr>
+                      <w:rFonts w:ascii="Cambria Math" w:hAnsi="Cambria Math"/>
+                    </w:rPr>
+                    <m:t>y</m:t>
+                  </m:r>
+                </m:e>
+                <m:sub>
+                  <m:r>
+                    <w:rPr>
+                      <w:rFonts w:ascii="Cambria Math" w:hAnsi="Cambria Math"/>
+                    </w:rPr>
+                    <m:t>a1</m:t>
+                  </m:r>
+                </m:sub>
+              </m:sSub>
+              <m:r>
+                <w:rPr>
+                  <w:rFonts w:ascii="Cambria Math" w:hAnsi="Cambria Math"/>
+                </w:rPr>
+                <m:t>)</m:t>
+              </m:r>
+            </m:e>
+            <m:sup>
+              <m:r>
+                <w:rPr>
+                  <w:rFonts w:ascii="Cambria Math" w:hAnsi="Cambria Math"/>
+                </w:rPr>
+                <m:t>2</m:t>
+              </m:r>
+            </m:sup>
+          </m:sSup>
+        </m:oMath>
+      </m:oMathPara>
+    </w:p>
+    <w:p>
+      <w:pPr>
+        <w:ind w:left="202" w:firstLine="202"/>
+      </w:pPr>
+      <m:oMathPara>
+        <m:oMath>
+          <m:sSup>
+            <m:sSupPr>
+              <m:ctrlPr>
+                <w:rPr>
+                  <w:rFonts w:ascii="Cambria Math" w:hAnsi="Cambria Math"/>
+                  <w:i/>
+                </w:rPr>
+              </m:ctrlPr>
+            </m:sSupPr>
+            <m:e>
+              <m:sSub>
+                <m:sSubPr>
+                  <m:ctrlPr>
+                    <w:rPr>
+                      <w:rFonts w:ascii="Cambria Math" w:hAnsi="Cambria Math"/>
+                      <w:i/>
+                    </w:rPr>
+                  </m:ctrlPr>
+                </m:sSubPr>
+                <m:e>
+                  <m:r>
+                    <w:rPr>
+                      <w:rFonts w:ascii="Cambria Math" w:hAnsi="Cambria Math"/>
+                    </w:rPr>
+                    <m:t>d</m:t>
+                  </m:r>
+                </m:e>
+                <m:sub>
+                  <m:r>
+                    <w:rPr>
+                      <w:rFonts w:ascii="Cambria Math" w:hAnsi="Cambria Math"/>
+                    </w:rPr>
+                    <m:t>a</m:t>
+                  </m:r>
+                  <m:r>
+                    <w:rPr>
+                      <w:rFonts w:ascii="Cambria Math" w:hAnsi="Cambria Math"/>
+                    </w:rPr>
+                    <m:t>2</m:t>
+                  </m:r>
+                </m:sub>
+              </m:sSub>
+            </m:e>
+            <m:sup>
+              <m:r>
+                <w:rPr>
+                  <w:rFonts w:ascii="Cambria Math" w:hAnsi="Cambria Math"/>
+                </w:rPr>
+                <m:t>2</m:t>
+              </m:r>
+            </m:sup>
+          </m:sSup>
+          <m:r>
+            <w:rPr>
+              <w:rFonts w:ascii="Cambria Math" w:hAnsi="Cambria Math"/>
+            </w:rPr>
+            <m:t>=</m:t>
+          </m:r>
+          <m:sSup>
+            <m:sSupPr>
+              <m:ctrlPr>
+                <w:rPr>
+                  <w:rFonts w:ascii="Cambria Math" w:hAnsi="Cambria Math"/>
+                  <w:i/>
+                </w:rPr>
+              </m:ctrlPr>
+            </m:sSupPr>
+            <m:e>
+              <m:r>
+                <w:rPr>
+                  <w:rFonts w:ascii="Cambria Math" w:hAnsi="Cambria Math"/>
+                </w:rPr>
+                <m:t>(</m:t>
+              </m:r>
+              <m:sSub>
+                <m:sSubPr>
+                  <m:ctrlPr>
+                    <w:rPr>
+                      <w:rFonts w:ascii="Cambria Math" w:hAnsi="Cambria Math"/>
+                      <w:i/>
+                    </w:rPr>
+                  </m:ctrlPr>
+                </m:sSubPr>
+                <m:e>
+                  <m:r>
+                    <w:rPr>
+                      <w:rFonts w:ascii="Cambria Math" w:hAnsi="Cambria Math"/>
+                    </w:rPr>
+                    <m:t>x</m:t>
+                  </m:r>
+                </m:e>
+                <m:sub>
+                  <m:r>
+                    <w:rPr>
+                      <w:rFonts w:ascii="Cambria Math" w:hAnsi="Cambria Math"/>
+                    </w:rPr>
+                    <m:t>q</m:t>
+                  </m:r>
+                </m:sub>
+              </m:sSub>
+              <m:r>
+                <w:rPr>
+                  <w:rFonts w:ascii="Cambria Math" w:hAnsi="Cambria Math"/>
+                </w:rPr>
+                <m:t>-</m:t>
+              </m:r>
+              <m:sSub>
+                <m:sSubPr>
+                  <m:ctrlPr>
+                    <w:rPr>
+                      <w:rFonts w:ascii="Cambria Math" w:hAnsi="Cambria Math"/>
+                      <w:i/>
+                    </w:rPr>
+                  </m:ctrlPr>
+                </m:sSubPr>
+                <m:e>
+                  <m:r>
+                    <w:rPr>
+                      <w:rFonts w:ascii="Cambria Math" w:hAnsi="Cambria Math"/>
+                    </w:rPr>
+                    <m:t>x</m:t>
+                  </m:r>
+                </m:e>
+                <m:sub>
+                  <m:r>
+                    <w:rPr>
+                      <w:rFonts w:ascii="Cambria Math" w:hAnsi="Cambria Math"/>
+                    </w:rPr>
+                    <m:t>a</m:t>
+                  </m:r>
+                  <m:r>
+                    <w:rPr>
+                      <w:rFonts w:ascii="Cambria Math" w:hAnsi="Cambria Math"/>
+                    </w:rPr>
+                    <m:t>2</m:t>
+                  </m:r>
+                </m:sub>
+              </m:sSub>
+              <m:r>
+                <w:rPr>
+                  <w:rFonts w:ascii="Cambria Math" w:hAnsi="Cambria Math"/>
+                </w:rPr>
+                <m:t>)</m:t>
+              </m:r>
+            </m:e>
+            <m:sup>
+              <m:r>
+                <w:rPr>
+                  <w:rFonts w:ascii="Cambria Math" w:hAnsi="Cambria Math"/>
+                </w:rPr>
+                <m:t>2</m:t>
+              </m:r>
+            </m:sup>
+          </m:sSup>
+          <m:r>
+            <w:rPr>
+              <w:rFonts w:ascii="Cambria Math" w:hAnsi="Cambria Math"/>
+            </w:rPr>
+            <m:t>+</m:t>
+          </m:r>
+          <m:sSup>
+            <m:sSupPr>
+              <m:ctrlPr>
+                <w:rPr>
+                  <w:rFonts w:ascii="Cambria Math" w:hAnsi="Cambria Math"/>
+                  <w:i/>
+                </w:rPr>
+              </m:ctrlPr>
+            </m:sSupPr>
+            <m:e>
+              <m:r>
+                <w:rPr>
+                  <w:rFonts w:ascii="Cambria Math" w:hAnsi="Cambria Math"/>
+                </w:rPr>
+                <m:t>(</m:t>
+              </m:r>
+              <m:sSub>
+                <m:sSubPr>
+                  <m:ctrlPr>
+                    <w:rPr>
+                      <w:rFonts w:ascii="Cambria Math" w:hAnsi="Cambria Math"/>
+                      <w:i/>
+                    </w:rPr>
+                  </m:ctrlPr>
+                </m:sSubPr>
+                <m:e>
+                  <m:r>
+                    <w:rPr>
+                      <w:rFonts w:ascii="Cambria Math" w:hAnsi="Cambria Math"/>
+                    </w:rPr>
+                    <m:t>y</m:t>
+                  </m:r>
+                </m:e>
+                <m:sub>
+                  <m:r>
+                    <w:rPr>
+                      <w:rFonts w:ascii="Cambria Math" w:hAnsi="Cambria Math"/>
+                    </w:rPr>
+                    <m:t>q</m:t>
+                  </m:r>
+                </m:sub>
+              </m:sSub>
+              <m:r>
+                <w:rPr>
+                  <w:rFonts w:ascii="Cambria Math" w:hAnsi="Cambria Math"/>
+                </w:rPr>
+                <m:t>-</m:t>
+              </m:r>
+              <m:sSub>
+                <m:sSubPr>
+                  <m:ctrlPr>
+                    <w:rPr>
+                      <w:rFonts w:ascii="Cambria Math" w:hAnsi="Cambria Math"/>
+                      <w:i/>
+                    </w:rPr>
+                  </m:ctrlPr>
+                </m:sSubPr>
+                <m:e>
+                  <m:r>
+                    <w:rPr>
+                      <w:rFonts w:ascii="Cambria Math" w:hAnsi="Cambria Math"/>
+                    </w:rPr>
+                    <m:t>y</m:t>
+                  </m:r>
+                </m:e>
+                <m:sub>
+                  <m:r>
+                    <w:rPr>
+                      <w:rFonts w:ascii="Cambria Math" w:hAnsi="Cambria Math"/>
+                    </w:rPr>
+                    <m:t>a</m:t>
+                  </m:r>
+                  <m:r>
+                    <w:rPr>
+                      <w:rFonts w:ascii="Cambria Math" w:hAnsi="Cambria Math"/>
+                    </w:rPr>
+                    <m:t>2</m:t>
+                  </m:r>
+                </m:sub>
+              </m:sSub>
+              <m:r>
+                <w:rPr>
+                  <w:rFonts w:ascii="Cambria Math" w:hAnsi="Cambria Math"/>
+                </w:rPr>
+                <m:t>)</m:t>
+              </m:r>
+            </m:e>
+            <m:sup>
+              <m:r>
+                <w:rPr>
+                  <w:rFonts w:ascii="Cambria Math" w:hAnsi="Cambria Math"/>
+                </w:rPr>
+                <m:t>2</m:t>
+              </m:r>
+            </m:sup>
+          </m:sSup>
+        </m:oMath>
+      </m:oMathPara>
+    </w:p>
+    <w:p>
+      <w:pPr>
+        <w:ind w:left="202" w:firstLine="202"/>
+        <w:rPr>
+          <w:sz w:val="16"/>
+          <w:szCs w:val="16"/>
+        </w:rPr>
+      </w:pPr>
+      <m:oMath>
+        <m:r>
+          <w:rPr>
+            <w:rFonts w:ascii="Cambria Math" w:hAnsi="Cambria Math"/>
+            <w:sz w:val="16"/>
+            <w:szCs w:val="16"/>
+          </w:rPr>
+          <m:t xml:space="preserve">where </m:t>
+        </m:r>
+        <m:sSub>
+          <m:sSubPr>
+            <m:ctrlPr>
+              <w:rPr>
+                <w:rFonts w:ascii="Cambria Math" w:hAnsi="Cambria Math"/>
+                <w:i/>
+                <w:sz w:val="16"/>
+                <w:szCs w:val="16"/>
+              </w:rPr>
+            </m:ctrlPr>
+          </m:sSubPr>
+          <m:e>
+            <m:r>
+              <w:rPr>
+                <w:rFonts w:ascii="Cambria Math" w:hAnsi="Cambria Math"/>
+                <w:sz w:val="16"/>
+                <w:szCs w:val="16"/>
+              </w:rPr>
+              <m:t>d</m:t>
+            </m:r>
+          </m:e>
+          <m:sub>
+            <m:r>
+              <w:rPr>
+                <w:rFonts w:ascii="Cambria Math" w:hAnsi="Cambria Math"/>
+                <w:sz w:val="16"/>
+                <w:szCs w:val="16"/>
+              </w:rPr>
+              <m:t>a1</m:t>
+            </m:r>
+          </m:sub>
+        </m:sSub>
+        <m:r>
+          <w:rPr>
+            <w:rFonts w:ascii="Cambria Math" w:hAnsi="Cambria Math"/>
+            <w:sz w:val="16"/>
+            <w:szCs w:val="16"/>
+          </w:rPr>
+          <m:t>,</m:t>
+        </m:r>
+        <m:sSub>
+          <m:sSubPr>
+            <m:ctrlPr>
+              <w:rPr>
+                <w:rFonts w:ascii="Cambria Math" w:hAnsi="Cambria Math"/>
+                <w:i/>
+                <w:sz w:val="16"/>
+                <w:szCs w:val="16"/>
+              </w:rPr>
+            </m:ctrlPr>
+          </m:sSubPr>
+          <m:e>
+            <m:r>
+              <w:rPr>
+                <w:rFonts w:ascii="Cambria Math" w:hAnsi="Cambria Math"/>
+                <w:sz w:val="16"/>
+                <w:szCs w:val="16"/>
+              </w:rPr>
+              <m:t xml:space="preserve"> x</m:t>
+            </m:r>
+          </m:e>
+          <m:sub>
+            <m:r>
+              <w:rPr>
+                <w:rFonts w:ascii="Cambria Math" w:hAnsi="Cambria Math"/>
+                <w:sz w:val="16"/>
+                <w:szCs w:val="16"/>
+              </w:rPr>
+              <m:t>a1</m:t>
+            </m:r>
+          </m:sub>
+        </m:sSub>
+        <m:r>
+          <w:rPr>
+            <w:rFonts w:ascii="Cambria Math" w:hAnsi="Cambria Math"/>
+            <w:sz w:val="16"/>
+            <w:szCs w:val="16"/>
+          </w:rPr>
+          <m:t xml:space="preserve">, </m:t>
+        </m:r>
+        <m:sSub>
+          <m:sSubPr>
+            <m:ctrlPr>
+              <w:rPr>
+                <w:rFonts w:ascii="Cambria Math" w:hAnsi="Cambria Math"/>
+                <w:i/>
+                <w:sz w:val="16"/>
+                <w:szCs w:val="16"/>
+              </w:rPr>
+            </m:ctrlPr>
+          </m:sSubPr>
+          <m:e>
+            <m:r>
+              <w:rPr>
+                <w:rFonts w:ascii="Cambria Math" w:hAnsi="Cambria Math"/>
+                <w:sz w:val="16"/>
+                <w:szCs w:val="16"/>
+              </w:rPr>
+              <m:t>y</m:t>
+            </m:r>
+          </m:e>
+          <m:sub>
+            <m:r>
+              <w:rPr>
+                <w:rFonts w:ascii="Cambria Math" w:hAnsi="Cambria Math"/>
+                <w:sz w:val="16"/>
+                <w:szCs w:val="16"/>
+              </w:rPr>
+              <m:t>a1</m:t>
+            </m:r>
+          </m:sub>
+        </m:sSub>
+        <m:r>
+          <w:rPr>
+            <w:rFonts w:ascii="Cambria Math" w:hAnsi="Cambria Math"/>
+            <w:sz w:val="16"/>
+            <w:szCs w:val="16"/>
+          </w:rPr>
+          <m:t xml:space="preserve"> are the distance, x coordinate, and y</m:t>
+        </m:r>
+        <m:r>
+          <w:rPr>
+            <w:rFonts w:ascii="Cambria Math" w:hAnsi="Cambria Math"/>
+            <w:sz w:val="16"/>
+            <w:szCs w:val="16"/>
+          </w:rPr>
+          <m:t xml:space="preserve"> </m:t>
+        </m:r>
+        <m:r>
+          <w:rPr>
+            <w:rFonts w:ascii="Cambria Math" w:hAnsi="Cambria Math"/>
+            <w:sz w:val="16"/>
+            <w:szCs w:val="16"/>
+          </w:rPr>
+          <m:t>coordinate</m:t>
+        </m:r>
+      </m:oMath>
+      <w:r>
+        <w:rPr>
+          <w:sz w:val="16"/>
+          <w:szCs w:val="16"/>
+        </w:rPr>
+        <w:t xml:space="preserve"> of ALVAR 1</w:t>
+      </w:r>
+    </w:p>
+    <w:p>
+      <w:pPr>
+        <w:ind w:left="202" w:firstLine="202"/>
+        <w:rPr>
+          <w:rFonts w:hint="eastAsia"/>
+          <w:sz w:val="16"/>
+          <w:szCs w:val="16"/>
+        </w:rPr>
+      </w:pPr>
+      <m:oMath>
+        <m:r>
+          <w:rPr>
+            <w:rFonts w:ascii="Cambria Math" w:hAnsi="Cambria Math"/>
+            <w:sz w:val="16"/>
+            <w:szCs w:val="16"/>
+          </w:rPr>
+          <m:t xml:space="preserve">where </m:t>
+        </m:r>
+        <m:sSub>
+          <m:sSubPr>
+            <m:ctrlPr>
+              <w:rPr>
+                <w:rFonts w:ascii="Cambria Math" w:hAnsi="Cambria Math"/>
+                <w:i/>
+                <w:sz w:val="16"/>
+                <w:szCs w:val="16"/>
+              </w:rPr>
+            </m:ctrlPr>
+          </m:sSubPr>
+          <m:e>
+            <m:r>
+              <w:rPr>
+                <w:rFonts w:ascii="Cambria Math" w:hAnsi="Cambria Math"/>
+                <w:sz w:val="16"/>
+                <w:szCs w:val="16"/>
+              </w:rPr>
+              <m:t>d</m:t>
+            </m:r>
+          </m:e>
+          <m:sub>
+            <m:r>
+              <w:rPr>
+                <w:rFonts w:ascii="Cambria Math" w:hAnsi="Cambria Math"/>
+                <w:sz w:val="16"/>
+                <w:szCs w:val="16"/>
+              </w:rPr>
+              <m:t>a</m:t>
+            </m:r>
+            <m:r>
+              <w:rPr>
+                <w:rFonts w:ascii="Cambria Math" w:hAnsi="Cambria Math"/>
+                <w:sz w:val="16"/>
+                <w:szCs w:val="16"/>
+              </w:rPr>
+              <m:t>2</m:t>
+            </m:r>
+          </m:sub>
+        </m:sSub>
+        <m:r>
+          <w:rPr>
+            <w:rFonts w:ascii="Cambria Math" w:hAnsi="Cambria Math"/>
+            <w:sz w:val="16"/>
+            <w:szCs w:val="16"/>
+          </w:rPr>
+          <m:t>,</m:t>
+        </m:r>
+        <m:sSub>
+          <m:sSubPr>
+            <m:ctrlPr>
+              <w:rPr>
+                <w:rFonts w:ascii="Cambria Math" w:hAnsi="Cambria Math"/>
+                <w:i/>
+                <w:sz w:val="16"/>
+                <w:szCs w:val="16"/>
+              </w:rPr>
+            </m:ctrlPr>
+          </m:sSubPr>
+          <m:e>
+            <m:r>
+              <w:rPr>
+                <w:rFonts w:ascii="Cambria Math" w:hAnsi="Cambria Math"/>
+                <w:sz w:val="16"/>
+                <w:szCs w:val="16"/>
+              </w:rPr>
+              <m:t xml:space="preserve"> x</m:t>
+            </m:r>
+          </m:e>
+          <m:sub>
+            <m:r>
+              <w:rPr>
+                <w:rFonts w:ascii="Cambria Math" w:hAnsi="Cambria Math"/>
+                <w:sz w:val="16"/>
+                <w:szCs w:val="16"/>
+              </w:rPr>
+              <m:t>a</m:t>
+            </m:r>
+            <m:r>
+              <w:rPr>
+                <w:rFonts w:ascii="Cambria Math" w:hAnsi="Cambria Math"/>
+                <w:sz w:val="16"/>
+                <w:szCs w:val="16"/>
+              </w:rPr>
+              <m:t>2</m:t>
+            </m:r>
+          </m:sub>
+        </m:sSub>
+        <m:r>
+          <w:rPr>
+            <w:rFonts w:ascii="Cambria Math" w:hAnsi="Cambria Math"/>
+            <w:sz w:val="16"/>
+            <w:szCs w:val="16"/>
+          </w:rPr>
+          <m:t xml:space="preserve">, </m:t>
+        </m:r>
+        <m:sSub>
+          <m:sSubPr>
+            <m:ctrlPr>
+              <w:rPr>
+                <w:rFonts w:ascii="Cambria Math" w:hAnsi="Cambria Math"/>
+                <w:i/>
+                <w:sz w:val="16"/>
+                <w:szCs w:val="16"/>
+              </w:rPr>
+            </m:ctrlPr>
+          </m:sSubPr>
+          <m:e>
+            <m:r>
+              <w:rPr>
+                <w:rFonts w:ascii="Cambria Math" w:hAnsi="Cambria Math"/>
+                <w:sz w:val="16"/>
+                <w:szCs w:val="16"/>
+              </w:rPr>
+              <m:t>y</m:t>
+            </m:r>
+          </m:e>
+          <m:sub>
+            <m:r>
+              <w:rPr>
+                <w:rFonts w:ascii="Cambria Math" w:hAnsi="Cambria Math"/>
+                <w:sz w:val="16"/>
+                <w:szCs w:val="16"/>
+              </w:rPr>
+              <m:t>a</m:t>
+            </m:r>
+            <m:r>
+              <w:rPr>
+                <w:rFonts w:ascii="Cambria Math" w:hAnsi="Cambria Math"/>
+                <w:sz w:val="16"/>
+                <w:szCs w:val="16"/>
+              </w:rPr>
+              <m:t>2</m:t>
+            </m:r>
+          </m:sub>
+        </m:sSub>
+        <m:r>
+          <w:rPr>
+            <w:rFonts w:ascii="Cambria Math" w:hAnsi="Cambria Math"/>
+            <w:sz w:val="16"/>
+            <w:szCs w:val="16"/>
+          </w:rPr>
+          <m:t xml:space="preserve"> are the distance, x coordinate, and y</m:t>
+        </m:r>
+        <m:r>
+          <w:rPr>
+            <w:rFonts w:ascii="Cambria Math" w:hAnsi="Cambria Math"/>
+            <w:sz w:val="16"/>
+            <w:szCs w:val="16"/>
+          </w:rPr>
+          <m:t xml:space="preserve"> </m:t>
+        </m:r>
+        <m:r>
+          <w:rPr>
+            <w:rFonts w:ascii="Cambria Math" w:hAnsi="Cambria Math"/>
+            <w:sz w:val="16"/>
+            <w:szCs w:val="16"/>
+          </w:rPr>
+          <m:t>coordinate</m:t>
+        </m:r>
+      </m:oMath>
+      <w:r>
+        <w:rPr>
+          <w:sz w:val="16"/>
+          <w:szCs w:val="16"/>
+        </w:rPr>
+        <w:t xml:space="preserve"> of ALVAR 2</w:t>
+      </w:r>
+    </w:p>
+    <w:p>
+      <w:pPr>
+        <w:ind w:left="202" w:firstLine="202"/>
+        <w:rPr>
+          <w:rFonts w:hint="eastAsia"/>
+          <w:sz w:val="16"/>
+          <w:szCs w:val="16"/>
+        </w:rPr>
+      </w:pPr>
+      <m:oMath>
+        <m:r>
+          <w:rPr>
+            <w:rFonts w:ascii="Cambria Math" w:hAnsi="Cambria Math"/>
+            <w:sz w:val="16"/>
+            <w:szCs w:val="16"/>
+          </w:rPr>
+          <m:t>where</m:t>
+        </m:r>
+        <m:sSub>
+          <m:sSubPr>
+            <m:ctrlPr>
+              <w:rPr>
+                <w:rFonts w:ascii="Cambria Math" w:hAnsi="Cambria Math"/>
+                <w:i/>
+                <w:sz w:val="16"/>
+                <w:szCs w:val="16"/>
+              </w:rPr>
+            </m:ctrlPr>
+          </m:sSubPr>
+          <m:e>
+            <m:r>
+              <w:rPr>
+                <w:rFonts w:ascii="Cambria Math" w:hAnsi="Cambria Math"/>
+                <w:sz w:val="16"/>
+                <w:szCs w:val="16"/>
+              </w:rPr>
+              <m:t xml:space="preserve"> x</m:t>
+            </m:r>
+          </m:e>
+          <m:sub>
+            <m:r>
+              <w:rPr>
+                <w:rFonts w:ascii="Cambria Math" w:hAnsi="Cambria Math"/>
+                <w:sz w:val="16"/>
+                <w:szCs w:val="16"/>
+              </w:rPr>
+              <m:t>q</m:t>
+            </m:r>
+          </m:sub>
+        </m:sSub>
+        <m:r>
+          <w:rPr>
+            <w:rFonts w:ascii="Cambria Math" w:hAnsi="Cambria Math"/>
+            <w:sz w:val="16"/>
+            <w:szCs w:val="16"/>
+          </w:rPr>
+          <m:t xml:space="preserve">, </m:t>
+        </m:r>
+        <m:sSub>
+          <m:sSubPr>
+            <m:ctrlPr>
+              <w:rPr>
+                <w:rFonts w:ascii="Cambria Math" w:hAnsi="Cambria Math"/>
+                <w:i/>
+                <w:sz w:val="16"/>
+                <w:szCs w:val="16"/>
+              </w:rPr>
+            </m:ctrlPr>
+          </m:sSubPr>
+          <m:e>
+            <m:r>
+              <w:rPr>
+                <w:rFonts w:ascii="Cambria Math" w:hAnsi="Cambria Math"/>
+                <w:sz w:val="16"/>
+                <w:szCs w:val="16"/>
+              </w:rPr>
+              <m:t>y</m:t>
+            </m:r>
+          </m:e>
+          <m:sub>
+            <m:r>
+              <w:rPr>
+                <w:rFonts w:ascii="Cambria Math" w:hAnsi="Cambria Math"/>
+                <w:sz w:val="16"/>
+                <w:szCs w:val="16"/>
+              </w:rPr>
+              <m:t>q</m:t>
+            </m:r>
+          </m:sub>
+        </m:sSub>
+        <m:r>
+          <w:rPr>
+            <w:rFonts w:ascii="Cambria Math" w:hAnsi="Cambria Math"/>
+            <w:sz w:val="16"/>
+            <w:szCs w:val="16"/>
+          </w:rPr>
+          <m:t xml:space="preserve"> are the</m:t>
+        </m:r>
+        <m:r>
+          <w:rPr>
+            <w:rFonts w:ascii="Cambria Math" w:hAnsi="Cambria Math"/>
+            <w:sz w:val="16"/>
+            <w:szCs w:val="16"/>
+          </w:rPr>
+          <m:t xml:space="preserve"> </m:t>
+        </m:r>
+        <m:r>
+          <w:rPr>
+            <w:rFonts w:ascii="Cambria Math" w:hAnsi="Cambria Math"/>
+            <w:sz w:val="16"/>
+            <w:szCs w:val="16"/>
+          </w:rPr>
+          <m:t>x coordinate and y</m:t>
+        </m:r>
+        <m:r>
+          <w:rPr>
+            <w:rFonts w:ascii="Cambria Math" w:hAnsi="Cambria Math"/>
+            <w:sz w:val="16"/>
+            <w:szCs w:val="16"/>
+          </w:rPr>
+          <m:t xml:space="preserve"> </m:t>
+        </m:r>
+        <m:r>
+          <w:rPr>
+            <w:rFonts w:ascii="Cambria Math" w:hAnsi="Cambria Math"/>
+            <w:sz w:val="16"/>
+            <w:szCs w:val="16"/>
+          </w:rPr>
+          <m:t>coordinate</m:t>
+        </m:r>
+      </m:oMath>
+      <w:r>
+        <w:rPr>
+          <w:sz w:val="16"/>
+          <w:szCs w:val="16"/>
+        </w:rPr>
+        <w:t xml:space="preserve"> of </w:t>
+      </w:r>
+      <w:r>
+        <w:rPr>
+          <w:sz w:val="16"/>
+          <w:szCs w:val="16"/>
+        </w:rPr>
+        <w:t>the quadcopter/ball</w:t>
+      </w:r>
+    </w:p>
+    <w:p>
+      <w:pPr>
+        <w:pStyle w:val="Heading1"/>
+      </w:pPr>
+      <w:r>
+        <w:t>Units</w:t>
+      </w:r>
+    </w:p>
     <w:p>
       <w:pPr>
         <w:pStyle w:val="Text"/>
       </w:pPr>
       <w:r>
-        <w:t>Be sure that the symbols in your equation have been defined before the equation appears or immediately following. Italicize symbols (</w:t>
+        <w:t xml:space="preserve">Use either SI (MKS) or CGS as primary units. (SI units are strongly encouraged.) English units may be used as secondary units (in parentheses). </w:t>
+      </w:r>
+      <w:r>
+        <w:rPr>
+          <w:bCs/>
+        </w:rPr>
+        <w:t>This applies to papers in data storage</w:t>
+      </w:r>
+      <w:r>
+        <w:rPr>
+          <w:b/>
+          <w:bCs/>
+        </w:rPr>
+        <w:t>.</w:t>
+      </w:r>
+      <w:r>
+        <w:t xml:space="preserve"> For example, write “15 Gb/cm</w:t>
+      </w:r>
+      <w:r>
+        <w:rPr>
+          <w:vertAlign w:val="superscript"/>
+        </w:rPr>
+        <w:t>2</w:t>
+      </w:r>
+      <w:r>
+        <w:t xml:space="preserve"> (100 Gb/in</w:t>
+      </w:r>
+      <w:r>
+        <w:rPr>
+          <w:vertAlign w:val="superscript"/>
+        </w:rPr>
+        <w:t>2</w:t>
+      </w:r>
+      <w:r>
+        <w:t>).” An exception is when English units are used as identifiers in trade, such as “3½-in disk drive.” Avoid combining SI and CGS units, such as current in amperes and magnetic field in oersteds. This often leads to confusion because equations do not balance dimensionally. If you must use mixed units, clearly state the units for each quantity in an equation.</w:t>
+      </w:r>
+    </w:p>
+    <w:p>
+      <w:pPr>
+        <w:pStyle w:val="Text"/>
+      </w:pPr>
+      <w:r>
+        <w:t xml:space="preserve">The SI unit for magnetic field strength </w:t>
       </w:r>
       <w:r>
         <w:rPr>
           <w:i/>
           <w:iCs/>
         </w:rPr>
-        <w:t>T</w:t>
-      </w:r>
-      <w:r>
-        <w:t xml:space="preserve"> might refer to temperature, but T is the unit tesla). Refer to “(1),” not “Eq. (1)” or “equation (1),” except at the beginning of a sentence: “Equation (1) is </w:t>
-      </w:r>
-      <w:proofErr w:type="gramStart"/>
-      <w:r>
-        <w:t>... .”</w:t>
-      </w:r>
-      <w:proofErr w:type="gramEnd"/>
-    </w:p>
-    <w:p>
-      <w:pPr>
-        <w:pStyle w:val="Heading1"/>
-      </w:pPr>
-      <w:r>
-        <w:t>Units</w:t>
-      </w:r>
-    </w:p>
-    <w:p>
-      <w:pPr>
-        <w:pStyle w:val="Text"/>
-      </w:pPr>
-      <w:r>
-        <w:t xml:space="preserve">Use either SI (MKS) or CGS as primary units. (SI units are strongly encouraged.) English units may be used as secondary units (in parentheses). </w:t>
-      </w:r>
-      <w:r>
-        <w:rPr>
-          <w:bCs/>
-        </w:rPr>
-        <w:t>This applies to papers in data storage</w:t>
-      </w:r>
-      <w:r>
-        <w:rPr>
-          <w:b/>
-          <w:bCs/>
-        </w:rPr>
-        <w:t>.</w:t>
-      </w:r>
-      <w:r>
-        <w:t xml:space="preserve"> For example, write “15 Gb/cm</w:t>
-      </w:r>
-      <w:r>
-        <w:rPr>
-          <w:vertAlign w:val="superscript"/>
-        </w:rPr>
-        <w:t>2</w:t>
-      </w:r>
-      <w:r>
-        <w:t xml:space="preserve"> (100 Gb/in</w:t>
-      </w:r>
-      <w:r>
-        <w:rPr>
-          <w:vertAlign w:val="superscript"/>
-        </w:rPr>
-        <w:t>2</w:t>
-      </w:r>
-      <w:r>
-        <w:t xml:space="preserve">).” An exception is </w:t>
-      </w:r>
-      <w:r>
-        <w:lastRenderedPageBreak/>
-        <w:t xml:space="preserve">when English units are used as identifiers in trade, such as “3½-in disk drive.” Avoid combining SI and CGS units, such as current in amperes and magnetic field in </w:t>
-      </w:r>
-      <w:proofErr w:type="spellStart"/>
-      <w:r>
-        <w:t>oersteds</w:t>
-      </w:r>
-      <w:proofErr w:type="spellEnd"/>
-      <w:r>
-        <w:t>. This often leads to confusion because equations do not balance dimensionally. If you must use mixed units, clearly state the units for each quantity in an equation.</w:t>
-      </w:r>
-    </w:p>
-    <w:p>
-      <w:pPr>
-        <w:pStyle w:val="Text"/>
-      </w:pPr>
-      <w:r>
-        <w:t xml:space="preserve">The SI unit for magnetic field strength </w:t>
+        <w:t>H</w:t>
+      </w:r>
+      <w:r>
+        <w:t xml:space="preserve"> is A/m. However, if you wish to use units of T, either refer to magnetic flux density </w:t>
       </w:r>
       <w:r>
         <w:rPr>
           <w:i/>
           <w:iCs/>
         </w:rPr>
-        <w:t>H</w:t>
-      </w:r>
-      <w:r>
-        <w:t xml:space="preserve"> is A/m. However, if you wish to use units of T, either refer to magnetic flux density </w:t>
+        <w:t>B</w:t>
+      </w:r>
+      <w:r>
+        <w:t xml:space="preserve"> or magnetic field strength symbolized as µ</w:t>
+      </w:r>
+      <w:r>
+        <w:rPr>
+          <w:vertAlign w:val="subscript"/>
+        </w:rPr>
+        <w:t>0</w:t>
       </w:r>
       <w:r>
         <w:rPr>
           <w:i/>
           <w:iCs/>
         </w:rPr>
-        <w:t>B</w:t>
-      </w:r>
-      <w:r>
-        <w:t xml:space="preserve"> or magnetic field strength symbolized as µ</w:t>
+        <w:t>H</w:t>
+      </w:r>
+      <w:r>
+        <w:t>. Use the center dot to separate compound units, e.g., “A·m</w:t>
+      </w:r>
+      <w:r>
+        <w:rPr>
+          <w:vertAlign w:val="superscript"/>
+        </w:rPr>
+        <w:t>2</w:t>
+      </w:r>
+      <w:r>
+        <w:t>.”</w:t>
+      </w:r>
+    </w:p>
+    <w:p>
+      <w:pPr>
+        <w:pStyle w:val="Heading1"/>
+      </w:pPr>
+      <w:r>
+        <w:t>Some Common Mistakes</w:t>
+      </w:r>
+    </w:p>
+    <w:p>
+      <w:pPr>
+        <w:pStyle w:val="Text"/>
+      </w:pPr>
+      <w:r>
+        <w:t>The word “data” is plural, not singular. The subscript for the permeability of vacuum µ</w:t>
       </w:r>
       <w:r>
         <w:rPr>
           <w:vertAlign w:val="subscript"/>
         </w:rPr>
         <w:t>0</w:t>
+      </w:r>
+      <w:r>
+        <w:t xml:space="preserve"> is zero, not a lowercase letter “o.” The term for residual magnetization is “remanence”; the adjective is “remanent”; do not write “remnance” or “remnant.” Use the word “micrometer” instead of “micron.” A graph within a graph is an “inset,” not an “insert.” The word “alternatively” is preferred to the word “alternately” (unless you really mean something that alternates). Use the word “whereas” instead of “while” (unless you are referring to simultaneous events). Do not use the word “essentially” to mean “approximately” or “effectively.” Do not use the word “issue” as a euphemism for “problem.” When compositions are not specified, separate chemical symbols by en-dashes; for example, “NiMn” indicates the intermetallic compound Ni</w:t>
+      </w:r>
+      <w:r>
+        <w:rPr>
+          <w:vertAlign w:val="subscript"/>
+        </w:rPr>
+        <w:t>0.5</w:t>
+      </w:r>
+      <w:r>
+        <w:t>Mn</w:t>
+      </w:r>
+      <w:r>
+        <w:rPr>
+          <w:vertAlign w:val="subscript"/>
+        </w:rPr>
+        <w:t>0.5</w:t>
+      </w:r>
+      <w:r>
+        <w:t xml:space="preserve"> whereas “Ni–Mn” indicates an alloy of some composition Ni</w:t>
+      </w:r>
+      <w:r>
+        <w:rPr>
+          <w:vertAlign w:val="subscript"/>
+        </w:rPr>
+        <w:t>x</w:t>
+      </w:r>
+      <w:r>
+        <w:t>Mn</w:t>
+      </w:r>
+      <w:r>
+        <w:rPr>
+          <w:vertAlign w:val="subscript"/>
+        </w:rPr>
+        <w:t>1-x</w:t>
+      </w:r>
+      <w:r>
+        <w:t>.</w:t>
+      </w:r>
+    </w:p>
+    <w:p>
+      <w:pPr>
+        <w:pStyle w:val="Text"/>
+      </w:pPr>
+      <w:r>
+        <w:t>Be aware of the different meanings of the homophones “affect” (usually a verb) and “effect” (usually a noun), “complement” an</w:t>
+      </w:r>
+      <w:bookmarkStart w:id="1" w:name="_GoBack"/>
+      <w:bookmarkEnd w:id="1"/>
+      <w:r>
+        <w:t xml:space="preserve">d “compliment,” “discreet” and “discrete,” </w:t>
+      </w:r>
+      <w:r>
+        <w:lastRenderedPageBreak/>
+        <w:t xml:space="preserve">“principal” (e.g., “principal investigator”) and “principle” (e.g., “principle of measurement”). Do not confuse “imply” and “infer.” </w:t>
+      </w:r>
+    </w:p>
+    <w:p>
+      <w:pPr>
+        <w:pStyle w:val="Text"/>
+      </w:pPr>
+      <w:r>
+        <w:t>Prefixes such as “non,” “sub,” “micro,” “multi,” and “ultra” are not independent words; they should be joined to the words they modify, usually without a hyphen. There is no period after the “et” in the Latin abbreviation “</w:t>
       </w:r>
       <w:r>
         <w:rPr>
           <w:i/>
           <w:iCs/>
         </w:rPr>
-        <w:t>H</w:t>
-      </w:r>
-      <w:r>
-        <w:t>. Use the center dot to separate compound units, e.g., “A·m</w:t>
-      </w:r>
-      <w:r>
-        <w:rPr>
-          <w:vertAlign w:val="superscript"/>
-        </w:rPr>
-        <w:t>2</w:t>
-      </w:r>
-      <w:r>
-        <w:t>.”</w:t>
-      </w:r>
-    </w:p>
-    <w:p>
-      <w:pPr>
-        <w:pStyle w:val="Heading1"/>
-      </w:pPr>
-      <w:r>
-        <w:t>Some Common Mistakes</w:t>
-      </w:r>
-    </w:p>
-    <w:p>
-      <w:pPr>
-        <w:pStyle w:val="Text"/>
-      </w:pPr>
-      <w:r>
-        <w:t>The word “data” is plural, not singular. The subscript for the permeability of vacuum µ</w:t>
-      </w:r>
-      <w:r>
-        <w:rPr>
-          <w:vertAlign w:val="subscript"/>
-        </w:rPr>
-        <w:t>0</w:t>
-      </w:r>
-      <w:r>
-        <w:t xml:space="preserve"> is zero, not a lowercase letter “o.” The term for residual magnetization is “</w:t>
-      </w:r>
-      <w:proofErr w:type="spellStart"/>
-      <w:r>
-        <w:t>remanence</w:t>
-      </w:r>
-      <w:proofErr w:type="spellEnd"/>
-      <w:r>
-        <w:t>”; the adjective is “</w:t>
-      </w:r>
-      <w:proofErr w:type="spellStart"/>
-      <w:r>
-        <w:t>remanent</w:t>
-      </w:r>
-      <w:proofErr w:type="spellEnd"/>
-      <w:r>
-        <w:t>”; do not write “</w:t>
-      </w:r>
-      <w:proofErr w:type="spellStart"/>
-      <w:r>
-        <w:t>remnance</w:t>
-      </w:r>
-      <w:proofErr w:type="spellEnd"/>
-      <w:r>
-        <w:t xml:space="preserve">” or “remnant.” Use the word “micrometer” instead of “micron.” A graph within a graph is an “inset,” not an “insert.” The word “alternatively” is preferred to the word “alternately” (unless you really mean something that alternates). Use the word “whereas” instead of “while” (unless you are referring to simultaneous events). Do not use the word “essentially” to mean “approximately” or “effectively.” Do not use the word “issue” as a euphemism for “problem.” When compositions are not specified, separate chemical symbols by </w:t>
-      </w:r>
-      <w:proofErr w:type="spellStart"/>
-      <w:r>
-        <w:t>en</w:t>
-      </w:r>
-      <w:proofErr w:type="spellEnd"/>
-      <w:r>
-        <w:t>-dashes; for example, “</w:t>
-      </w:r>
-      <w:proofErr w:type="spellStart"/>
-      <w:r>
-        <w:t>NiMn</w:t>
-      </w:r>
-      <w:proofErr w:type="spellEnd"/>
-      <w:r>
-        <w:t>” indicates the intermetallic compound Ni</w:t>
-      </w:r>
-      <w:r>
-        <w:rPr>
-          <w:vertAlign w:val="subscript"/>
-        </w:rPr>
-        <w:t>0.5</w:t>
-      </w:r>
-      <w:r>
-        <w:t>Mn</w:t>
-      </w:r>
-      <w:r>
-        <w:rPr>
-          <w:vertAlign w:val="subscript"/>
-        </w:rPr>
-        <w:t>0.5</w:t>
-      </w:r>
-      <w:r>
-        <w:t xml:space="preserve"> whereas “Ni–</w:t>
-      </w:r>
-      <w:proofErr w:type="spellStart"/>
-      <w:r>
-        <w:t>Mn</w:t>
-      </w:r>
-      <w:proofErr w:type="spellEnd"/>
-      <w:r>
-        <w:t>” indicates an alloy of some composition Ni</w:t>
-      </w:r>
-      <w:r>
-        <w:rPr>
-          <w:vertAlign w:val="subscript"/>
-        </w:rPr>
-        <w:t>x</w:t>
-      </w:r>
-      <w:r>
-        <w:t>Mn</w:t>
-      </w:r>
-      <w:r>
-        <w:rPr>
-          <w:vertAlign w:val="subscript"/>
-        </w:rPr>
-        <w:t>1-x</w:t>
-      </w:r>
-      <w:r>
-        <w:t>.</w:t>
-      </w:r>
-    </w:p>
-    <w:p>
-      <w:pPr>
-        <w:pStyle w:val="Text"/>
-      </w:pPr>
-      <w:r>
-        <w:t xml:space="preserve">Be aware of the different meanings of the homophones “affect” (usually a verb) and “effect” (usually a noun), “complement” and “compliment,” “discreet” and “discrete,” “principal” (e.g., “principal investigator”) and “principle” (e.g., “principle of measurement”). Do not confuse “imply” and “infer.” </w:t>
-      </w:r>
-    </w:p>
-    <w:p>
-      <w:pPr>
-        <w:pStyle w:val="Text"/>
-      </w:pPr>
-      <w:r>
-        <w:t>Prefixes such as “non,” “sub,” “micro,” “multi,” and “ultra” are not independent words; they should be joined to the words they modify, usually without a hyphen. There is no period after the “et” in the Latin abbreviation “</w:t>
-      </w:r>
-      <w:r>
-        <w:rPr>
-          <w:i/>
-          <w:iCs/>
-        </w:rPr>
         <w:t>et al.</w:t>
       </w:r>
       <w:r>
-        <w:t>” (</w:t>
-      </w:r>
-      <w:proofErr w:type="gramStart"/>
-      <w:r>
-        <w:t>it</w:t>
-      </w:r>
-      <w:proofErr w:type="gramEnd"/>
-      <w:r>
-        <w:t xml:space="preserve"> is also italicized). The abbreviation “i.e.,” means “that is,” and the abbreviation “e.g.,” means “for example” (these abbreviations are not italicized).</w:t>
+        <w:t>” (it is also italicized). The abbreviation “i.e.,” means “that is,” and the abbreviation “e.g.,” means “for example” (these abbreviations are not italicized).</w:t>
       </w:r>
     </w:p>
     <w:p>
@@ -881,20 +1532,12 @@
         </w:rPr>
       </w:pPr>
       <w:r>
-        <w:t xml:space="preserve">A general IEEE </w:t>
-      </w:r>
-      <w:proofErr w:type="spellStart"/>
-      <w:r>
-        <w:t>style</w:t>
-      </w:r>
-      <w:r>
-        <w:t>guide</w:t>
-      </w:r>
-      <w:proofErr w:type="spellEnd"/>
-      <w:r>
-        <w:t xml:space="preserve"> is available at </w:t>
-      </w:r>
-      <w:hyperlink r:id="rId12" w:history="1">
+        <w:t>A general IEEE style</w:t>
+      </w:r>
+      <w:r>
+        <w:t xml:space="preserve">guide is available at </w:t>
+      </w:r>
+      <w:hyperlink r:id="rId10" w:history="1">
         <w:r>
           <w:rPr>
             <w:rStyle w:val="Hyperlink"/>
@@ -922,7 +1565,6 @@
           <w:noProof/>
           <w:lang w:eastAsia="ja-JP"/>
         </w:rPr>
-        <w:lastRenderedPageBreak/>
         <mc:AlternateContent>
           <mc:Choice Requires="wps">
             <w:drawing>
@@ -1006,7 +1648,7 @@
                                           </pic:cNvPicPr>
                                         </pic:nvPicPr>
                                         <pic:blipFill>
-                                          <a:blip r:embed="rId13">
+                                          <a:blip r:embed="rId11">
                                             <a:extLst>
                                               <a:ext uri="{28A0092B-C50C-407E-A947-70E740481C1C}">
                                                 <a14:useLocalDpi xmlns:a14="http://schemas.microsoft.com/office/drawing/2010/main" val="0"/>
@@ -1112,7 +1754,7 @@
                                     </pic:cNvPicPr>
                                   </pic:nvPicPr>
                                   <pic:blipFill>
-                                    <a:blip r:embed="rId13">
+                                    <a:blip r:embed="rId11">
                                       <a:extLst>
                                         <a:ext uri="{28A0092B-C50C-407E-A947-70E740481C1C}">
                                           <a14:useLocalDpi xmlns:a14="http://schemas.microsoft.com/office/drawing/2010/main" val="0"/>
@@ -1446,23 +2088,7 @@
                                       <w:sz w:val="16"/>
                                       <w:szCs w:val="16"/>
                                     </w:rPr>
-                                    <w:t xml:space="preserve">1 </w:t>
-                                  </w:r>
-                                  <w:proofErr w:type="spellStart"/>
-                                  <w:r>
-                                    <w:rPr>
-                                      <w:sz w:val="16"/>
-                                      <w:szCs w:val="16"/>
-                                    </w:rPr>
-                                    <w:t>Mx</w:t>
-                                  </w:r>
-                                  <w:proofErr w:type="spellEnd"/>
-                                  <w:r>
-                                    <w:rPr>
-                                      <w:sz w:val="16"/>
-                                      <w:szCs w:val="16"/>
-                                    </w:rPr>
-                                    <w:t xml:space="preserve"> </w:t>
+                                    <w:t xml:space="preserve">1 Mx </w:t>
                                   </w:r>
                                   <w:r>
                                     <w:rPr>
@@ -1499,23 +2125,7 @@
                                       <w:sz w:val="16"/>
                                       <w:szCs w:val="16"/>
                                     </w:rPr>
-                                    <w:t xml:space="preserve"> </w:t>
-                                  </w:r>
-                                  <w:proofErr w:type="spellStart"/>
-                                  <w:r>
-                                    <w:rPr>
-                                      <w:sz w:val="16"/>
-                                      <w:szCs w:val="16"/>
-                                    </w:rPr>
-                                    <w:t>Wb</w:t>
-                                  </w:r>
-                                  <w:proofErr w:type="spellEnd"/>
-                                  <w:r>
-                                    <w:rPr>
-                                      <w:sz w:val="16"/>
-                                      <w:szCs w:val="16"/>
-                                    </w:rPr>
-                                    <w:t xml:space="preserve"> = 10</w:t>
+                                    <w:t xml:space="preserve"> Wb = 10</w:t>
                                   </w:r>
                                   <w:r>
                                     <w:rPr>
@@ -1698,23 +2308,7 @@
                                       <w:sz w:val="16"/>
                                       <w:szCs w:val="16"/>
                                     </w:rPr>
-                                    <w:t xml:space="preserve"> </w:t>
-                                  </w:r>
-                                  <w:proofErr w:type="spellStart"/>
-                                  <w:r>
-                                    <w:rPr>
-                                      <w:sz w:val="16"/>
-                                      <w:szCs w:val="16"/>
-                                    </w:rPr>
-                                    <w:t>Wb</w:t>
-                                  </w:r>
-                                  <w:proofErr w:type="spellEnd"/>
-                                  <w:r>
-                                    <w:rPr>
-                                      <w:sz w:val="16"/>
-                                      <w:szCs w:val="16"/>
-                                    </w:rPr>
-                                    <w:t>/m</w:t>
+                                    <w:t xml:space="preserve"> Wb/m</w:t>
                                   </w:r>
                                   <w:r>
                                     <w:rPr>
@@ -1806,23 +2400,7 @@
                                       <w:sz w:val="16"/>
                                       <w:szCs w:val="16"/>
                                     </w:rPr>
-                                    <w:t xml:space="preserve">1 </w:t>
-                                  </w:r>
-                                  <w:proofErr w:type="spellStart"/>
-                                  <w:r>
-                                    <w:rPr>
-                                      <w:sz w:val="16"/>
-                                      <w:szCs w:val="16"/>
-                                    </w:rPr>
-                                    <w:t>Oe</w:t>
-                                  </w:r>
-                                  <w:proofErr w:type="spellEnd"/>
-                                  <w:r>
-                                    <w:rPr>
-                                      <w:sz w:val="16"/>
-                                      <w:szCs w:val="16"/>
-                                    </w:rPr>
-                                    <w:t xml:space="preserve"> </w:t>
+                                    <w:t xml:space="preserve">1 Oe </w:t>
                                   </w:r>
                                   <w:r>
                                     <w:rPr>
@@ -2412,23 +2990,7 @@
                                       <w:sz w:val="16"/>
                                       <w:szCs w:val="16"/>
                                     </w:rPr>
-                                    <w:t>1 erg/(</w:t>
-                                  </w:r>
-                                  <w:proofErr w:type="spellStart"/>
-                                  <w:r>
-                                    <w:rPr>
-                                      <w:sz w:val="16"/>
-                                      <w:szCs w:val="16"/>
-                                    </w:rPr>
-                                    <w:t>G·g</w:t>
-                                  </w:r>
-                                  <w:proofErr w:type="spellEnd"/>
-                                  <w:r>
-                                    <w:rPr>
-                                      <w:sz w:val="16"/>
-                                      <w:szCs w:val="16"/>
-                                    </w:rPr>
-                                    <w:t xml:space="preserve">) = 1 emu/g </w:t>
+                                    <w:t xml:space="preserve">1 erg/(G·g) = 1 emu/g </w:t>
                                   </w:r>
                                   <w:r>
                                     <w:rPr>
@@ -2636,17 +3198,8 @@
                                       <w:sz w:val="16"/>
                                       <w:szCs w:val="16"/>
                                     </w:rPr>
-                                    <w:t xml:space="preserve"> </w:t>
-                                  </w:r>
-                                  <w:proofErr w:type="spellStart"/>
-                                  <w:r>
-                                    <w:rPr>
-                                      <w:sz w:val="16"/>
-                                      <w:szCs w:val="16"/>
-                                    </w:rPr>
-                                    <w:t>Wb·m</w:t>
-                                  </w:r>
-                                  <w:proofErr w:type="spellEnd"/>
+                                    <w:t xml:space="preserve"> Wb·m</w:t>
+                                  </w:r>
                                 </w:p>
                               </w:tc>
                             </w:tr>
@@ -3351,39 +3904,7 @@
                                       <w:sz w:val="16"/>
                                       <w:szCs w:val="16"/>
                                     </w:rPr>
-                                    <w:t xml:space="preserve"> </w:t>
-                                  </w:r>
-                                  <w:proofErr w:type="spellStart"/>
-                                  <w:r>
-                                    <w:rPr>
-                                      <w:sz w:val="16"/>
-                                      <w:szCs w:val="16"/>
-                                    </w:rPr>
-                                    <w:t>Wb</w:t>
-                                  </w:r>
-                                  <w:proofErr w:type="spellEnd"/>
-                                  <w:r>
-                                    <w:rPr>
-                                      <w:sz w:val="16"/>
-                                      <w:szCs w:val="16"/>
-                                    </w:rPr>
-                                    <w:t>/(</w:t>
-                                  </w:r>
-                                  <w:proofErr w:type="spellStart"/>
-                                  <w:r>
-                                    <w:rPr>
-                                      <w:sz w:val="16"/>
-                                      <w:szCs w:val="16"/>
-                                    </w:rPr>
-                                    <w:t>A·m</w:t>
-                                  </w:r>
-                                  <w:proofErr w:type="spellEnd"/>
-                                  <w:r>
-                                    <w:rPr>
-                                      <w:sz w:val="16"/>
-                                      <w:szCs w:val="16"/>
-                                    </w:rPr>
-                                    <w:t>)</w:t>
+                                    <w:t xml:space="preserve"> Wb/(A·m)</w:t>
                                   </w:r>
                                 </w:p>
                               </w:tc>
@@ -3785,8 +4306,6 @@
                             <w:pPr>
                               <w:pStyle w:val="FootnoteText"/>
                             </w:pPr>
-                            <w:proofErr w:type="spellStart"/>
-                            <w:proofErr w:type="gramStart"/>
                             <w:r>
                               <w:rPr>
                                 <w:vertAlign w:val="superscript"/>
@@ -3794,60 +4313,7 @@
                               <w:t>a</w:t>
                             </w:r>
                             <w:r>
-                              <w:t>Gaussian</w:t>
-                            </w:r>
-                            <w:proofErr w:type="spellEnd"/>
-                            <w:proofErr w:type="gramEnd"/>
-                            <w:r>
-                              <w:t xml:space="preserve"> units are the same as cg emu for </w:t>
-                            </w:r>
-                            <w:proofErr w:type="spellStart"/>
-                            <w:r>
-                              <w:t>magnetostatics</w:t>
-                            </w:r>
-                            <w:proofErr w:type="spellEnd"/>
-                            <w:r>
-                              <w:t xml:space="preserve">; </w:t>
-                            </w:r>
-                            <w:proofErr w:type="spellStart"/>
-                            <w:r>
-                              <w:t>Mx</w:t>
-                            </w:r>
-                            <w:proofErr w:type="spellEnd"/>
-                            <w:r>
-                              <w:t xml:space="preserve"> = </w:t>
-                            </w:r>
-                            <w:proofErr w:type="spellStart"/>
-                            <w:r>
-                              <w:t>maxwell</w:t>
-                            </w:r>
-                            <w:proofErr w:type="spellEnd"/>
-                            <w:r>
-                              <w:t xml:space="preserve">, G = gauss, </w:t>
-                            </w:r>
-                            <w:proofErr w:type="spellStart"/>
-                            <w:r>
-                              <w:t>Oe</w:t>
-                            </w:r>
-                            <w:proofErr w:type="spellEnd"/>
-                            <w:r>
-                              <w:t xml:space="preserve"> = </w:t>
-                            </w:r>
-                            <w:proofErr w:type="spellStart"/>
-                            <w:r>
-                              <w:t>oersted</w:t>
-                            </w:r>
-                            <w:proofErr w:type="spellEnd"/>
-                            <w:r>
-                              <w:t xml:space="preserve">; </w:t>
-                            </w:r>
-                            <w:proofErr w:type="spellStart"/>
-                            <w:r>
-                              <w:t>Wb</w:t>
-                            </w:r>
-                            <w:proofErr w:type="spellEnd"/>
-                            <w:r>
-                              <w:t xml:space="preserve"> = weber, V = volt, s = second, T = tesla, m = meter, A = ampere, J = joule, kg = kilogram, H = henry.</w:t>
+                              <w:t>Gaussian units are the same as cg emu for magnetostatics; Mx = maxwell, G = gauss, Oe = oersted; Wb = weber, V = volt, s = second, T = tesla, m = meter, A = ampere, J = joule, kg = kilogram, H = henry.</w:t>
                             </w:r>
                           </w:p>
                           <w:p>
@@ -4096,23 +4562,7 @@
                                 <w:sz w:val="16"/>
                                 <w:szCs w:val="16"/>
                               </w:rPr>
-                              <w:t xml:space="preserve">1 </w:t>
-                            </w:r>
-                            <w:proofErr w:type="spellStart"/>
-                            <w:r>
-                              <w:rPr>
-                                <w:sz w:val="16"/>
-                                <w:szCs w:val="16"/>
-                              </w:rPr>
-                              <w:t>Mx</w:t>
-                            </w:r>
-                            <w:proofErr w:type="spellEnd"/>
-                            <w:r>
-                              <w:rPr>
-                                <w:sz w:val="16"/>
-                                <w:szCs w:val="16"/>
-                              </w:rPr>
-                              <w:t xml:space="preserve"> </w:t>
+                              <w:t xml:space="preserve">1 Mx </w:t>
                             </w:r>
                             <w:r>
                               <w:rPr>
@@ -4149,23 +4599,7 @@
                                 <w:sz w:val="16"/>
                                 <w:szCs w:val="16"/>
                               </w:rPr>
-                              <w:t xml:space="preserve"> </w:t>
-                            </w:r>
-                            <w:proofErr w:type="spellStart"/>
-                            <w:r>
-                              <w:rPr>
-                                <w:sz w:val="16"/>
-                                <w:szCs w:val="16"/>
-                              </w:rPr>
-                              <w:t>Wb</w:t>
-                            </w:r>
-                            <w:proofErr w:type="spellEnd"/>
-                            <w:r>
-                              <w:rPr>
-                                <w:sz w:val="16"/>
-                                <w:szCs w:val="16"/>
-                              </w:rPr>
-                              <w:t xml:space="preserve"> = 10</w:t>
+                              <w:t xml:space="preserve"> Wb = 10</w:t>
                             </w:r>
                             <w:r>
                               <w:rPr>
@@ -4348,23 +4782,7 @@
                                 <w:sz w:val="16"/>
                                 <w:szCs w:val="16"/>
                               </w:rPr>
-                              <w:t xml:space="preserve"> </w:t>
-                            </w:r>
-                            <w:proofErr w:type="spellStart"/>
-                            <w:r>
-                              <w:rPr>
-                                <w:sz w:val="16"/>
-                                <w:szCs w:val="16"/>
-                              </w:rPr>
-                              <w:t>Wb</w:t>
-                            </w:r>
-                            <w:proofErr w:type="spellEnd"/>
-                            <w:r>
-                              <w:rPr>
-                                <w:sz w:val="16"/>
-                                <w:szCs w:val="16"/>
-                              </w:rPr>
-                              <w:t>/m</w:t>
+                              <w:t xml:space="preserve"> Wb/m</w:t>
                             </w:r>
                             <w:r>
                               <w:rPr>
@@ -4456,23 +4874,7 @@
                                 <w:sz w:val="16"/>
                                 <w:szCs w:val="16"/>
                               </w:rPr>
-                              <w:t xml:space="preserve">1 </w:t>
-                            </w:r>
-                            <w:proofErr w:type="spellStart"/>
-                            <w:r>
-                              <w:rPr>
-                                <w:sz w:val="16"/>
-                                <w:szCs w:val="16"/>
-                              </w:rPr>
-                              <w:t>Oe</w:t>
-                            </w:r>
-                            <w:proofErr w:type="spellEnd"/>
-                            <w:r>
-                              <w:rPr>
-                                <w:sz w:val="16"/>
-                                <w:szCs w:val="16"/>
-                              </w:rPr>
-                              <w:t xml:space="preserve"> </w:t>
+                              <w:t xml:space="preserve">1 Oe </w:t>
                             </w:r>
                             <w:r>
                               <w:rPr>
@@ -5062,23 +5464,7 @@
                                 <w:sz w:val="16"/>
                                 <w:szCs w:val="16"/>
                               </w:rPr>
-                              <w:t>1 erg/(</w:t>
-                            </w:r>
-                            <w:proofErr w:type="spellStart"/>
-                            <w:r>
-                              <w:rPr>
-                                <w:sz w:val="16"/>
-                                <w:szCs w:val="16"/>
-                              </w:rPr>
-                              <w:t>G·g</w:t>
-                            </w:r>
-                            <w:proofErr w:type="spellEnd"/>
-                            <w:r>
-                              <w:rPr>
-                                <w:sz w:val="16"/>
-                                <w:szCs w:val="16"/>
-                              </w:rPr>
-                              <w:t xml:space="preserve">) = 1 emu/g </w:t>
+                              <w:t xml:space="preserve">1 erg/(G·g) = 1 emu/g </w:t>
                             </w:r>
                             <w:r>
                               <w:rPr>
@@ -5286,17 +5672,8 @@
                                 <w:sz w:val="16"/>
                                 <w:szCs w:val="16"/>
                               </w:rPr>
-                              <w:t xml:space="preserve"> </w:t>
-                            </w:r>
-                            <w:proofErr w:type="spellStart"/>
-                            <w:r>
-                              <w:rPr>
-                                <w:sz w:val="16"/>
-                                <w:szCs w:val="16"/>
-                              </w:rPr>
-                              <w:t>Wb·m</w:t>
-                            </w:r>
-                            <w:proofErr w:type="spellEnd"/>
+                              <w:t xml:space="preserve"> Wb·m</w:t>
+                            </w:r>
                           </w:p>
                         </w:tc>
                       </w:tr>
@@ -6001,39 +6378,7 @@
                                 <w:sz w:val="16"/>
                                 <w:szCs w:val="16"/>
                               </w:rPr>
-                              <w:t xml:space="preserve"> </w:t>
-                            </w:r>
-                            <w:proofErr w:type="spellStart"/>
-                            <w:r>
-                              <w:rPr>
-                                <w:sz w:val="16"/>
-                                <w:szCs w:val="16"/>
-                              </w:rPr>
-                              <w:t>Wb</w:t>
-                            </w:r>
-                            <w:proofErr w:type="spellEnd"/>
-                            <w:r>
-                              <w:rPr>
-                                <w:sz w:val="16"/>
-                                <w:szCs w:val="16"/>
-                              </w:rPr>
-                              <w:t>/(</w:t>
-                            </w:r>
-                            <w:proofErr w:type="spellStart"/>
-                            <w:r>
-                              <w:rPr>
-                                <w:sz w:val="16"/>
-                                <w:szCs w:val="16"/>
-                              </w:rPr>
-                              <w:t>A·m</w:t>
-                            </w:r>
-                            <w:proofErr w:type="spellEnd"/>
-                            <w:r>
-                              <w:rPr>
-                                <w:sz w:val="16"/>
-                                <w:szCs w:val="16"/>
-                              </w:rPr>
-                              <w:t>)</w:t>
+                              <w:t xml:space="preserve"> Wb/(A·m)</w:t>
                             </w:r>
                           </w:p>
                         </w:tc>
@@ -6435,8 +6780,6 @@
                       <w:pPr>
                         <w:pStyle w:val="FootnoteText"/>
                       </w:pPr>
-                      <w:proofErr w:type="spellStart"/>
-                      <w:proofErr w:type="gramStart"/>
                       <w:r>
                         <w:rPr>
                           <w:vertAlign w:val="superscript"/>
@@ -6444,60 +6787,7 @@
                         <w:t>a</w:t>
                       </w:r>
                       <w:r>
-                        <w:t>Gaussian</w:t>
-                      </w:r>
-                      <w:proofErr w:type="spellEnd"/>
-                      <w:proofErr w:type="gramEnd"/>
-                      <w:r>
-                        <w:t xml:space="preserve"> units are the same as cg emu for </w:t>
-                      </w:r>
-                      <w:proofErr w:type="spellStart"/>
-                      <w:r>
-                        <w:t>magnetostatics</w:t>
-                      </w:r>
-                      <w:proofErr w:type="spellEnd"/>
-                      <w:r>
-                        <w:t xml:space="preserve">; </w:t>
-                      </w:r>
-                      <w:proofErr w:type="spellStart"/>
-                      <w:r>
-                        <w:t>Mx</w:t>
-                      </w:r>
-                      <w:proofErr w:type="spellEnd"/>
-                      <w:r>
-                        <w:t xml:space="preserve"> = </w:t>
-                      </w:r>
-                      <w:proofErr w:type="spellStart"/>
-                      <w:r>
-                        <w:t>maxwell</w:t>
-                      </w:r>
-                      <w:proofErr w:type="spellEnd"/>
-                      <w:r>
-                        <w:t xml:space="preserve">, G = gauss, </w:t>
-                      </w:r>
-                      <w:proofErr w:type="spellStart"/>
-                      <w:r>
-                        <w:t>Oe</w:t>
-                      </w:r>
-                      <w:proofErr w:type="spellEnd"/>
-                      <w:r>
-                        <w:t xml:space="preserve"> = </w:t>
-                      </w:r>
-                      <w:proofErr w:type="spellStart"/>
-                      <w:r>
-                        <w:t>oersted</w:t>
-                      </w:r>
-                      <w:proofErr w:type="spellEnd"/>
-                      <w:r>
-                        <w:t xml:space="preserve">; </w:t>
-                      </w:r>
-                      <w:proofErr w:type="spellStart"/>
-                      <w:r>
-                        <w:t>Wb</w:t>
-                      </w:r>
-                      <w:proofErr w:type="spellEnd"/>
-                      <w:r>
-                        <w:t xml:space="preserve"> = weber, V = volt, s = second, T = tesla, m = meter, A = ampere, J = joule, kg = kilogram, H = henry.</w:t>
+                        <w:t>Gaussian units are the same as cg emu for magnetostatics; Mx = maxwell, G = gauss, Oe = oersted; Wb = weber, V = volt, s = second, T = tesla, m = meter, A = ampere, J = joule, kg = kilogram, H = henry.</w:t>
                       </w:r>
                     </w:p>
                     <w:p>
@@ -6644,21 +6934,12 @@
           <w:color w:val="000000" w:themeColor="text1"/>
         </w:rPr>
       </w:pPr>
-      <w:proofErr w:type="spellStart"/>
       <w:r>
         <w:rPr>
           <w:rStyle w:val="Heading2Char"/>
           <w:i/>
         </w:rPr>
-        <w:t>Lineart</w:t>
-      </w:r>
-      <w:proofErr w:type="spellEnd"/>
-      <w:r>
-        <w:rPr>
-          <w:rStyle w:val="Heading2Char"/>
-          <w:i/>
-        </w:rPr>
-        <w:t xml:space="preserve"> figures</w:t>
+        <w:t>Lineart figures</w:t>
       </w:r>
     </w:p>
     <w:p>
@@ -6863,36 +7144,20 @@
           <w:rFonts w:ascii="Times" w:hAnsi="Times" w:cs="Verdana"/>
           <w:color w:val="000000" w:themeColor="text1"/>
         </w:rPr>
-        <w:t xml:space="preserve">If a multipart figure is made up of multiple figure types (one part is </w:t>
-      </w:r>
-      <w:proofErr w:type="spellStart"/>
+        <w:t>If a multipart figure is made up of multiple figure types (one part is lineart, and another is grayscale or color) the figure should meet the stricter guidelin</w:t>
+      </w:r>
       <w:r>
         <w:rPr>
           <w:rFonts w:ascii="Times" w:hAnsi="Times" w:cs="Verdana"/>
           <w:color w:val="000000" w:themeColor="text1"/>
         </w:rPr>
-        <w:t>lineart</w:t>
-      </w:r>
-      <w:proofErr w:type="spellEnd"/>
+        <w:t>es</w:t>
+      </w:r>
       <w:r>
         <w:rPr>
           <w:rFonts w:ascii="Times" w:hAnsi="Times" w:cs="Verdana"/>
           <w:color w:val="000000" w:themeColor="text1"/>
         </w:rPr>
-        <w:t>, and another is grayscale or color) the figure should meet the stricter guidelin</w:t>
-      </w:r>
-      <w:r>
-        <w:rPr>
-          <w:rFonts w:ascii="Times" w:hAnsi="Times" w:cs="Verdana"/>
-          <w:color w:val="000000" w:themeColor="text1"/>
-        </w:rPr>
-        <w:t>es</w:t>
-      </w:r>
-      <w:r>
-        <w:rPr>
-          <w:rFonts w:ascii="Times" w:hAnsi="Times" w:cs="Verdana"/>
-          <w:color w:val="000000" w:themeColor="text1"/>
-        </w:rPr>
         <w:t>.</w:t>
       </w:r>
     </w:p>
@@ -6935,7 +7200,11 @@
         <w:t>.</w:t>
       </w:r>
       <w:r>
-        <w:t>PNG) sizes them, and adjusts the resolution settings. If you created your source files in one of the following programs you will be able to submit the graphics without converting to a PS, EPS, TIFF, PDF, or PNG file: Microsoft Word, Microsoft PowerPoint, or Microsoft Excel.</w:t>
+        <w:t xml:space="preserve">PNG) sizes them, and adjusts the resolution settings. If you created your source files in one of the following programs you will be able to submit the graphics without converting to a PS, EPS, TIFF, PDF, or PNG file: Microsoft Word, Microsoft PowerPoint, or </w:t>
+      </w:r>
+      <w:r>
+        <w:lastRenderedPageBreak/>
+        <w:t>Microsoft Excel.</w:t>
       </w:r>
       <w:r>
         <w:t xml:space="preserve"> Though it is not required, it is recommended that these files be saved in PDF format rather than DOC, XLS, or PPT. Doing so will protect your figures from common font and arrow stroke issues that occur when working on the files across multiple platforms.</w:t>
@@ -7126,29 +7395,7 @@
           <w:sz w:val="20"/>
           <w:szCs w:val="20"/>
         </w:rPr>
-        <w:t xml:space="preserve"> millimeters / 6 picas x 7.5 picas). Author photos printed in editorials measure 1.59 inches wide by 2 inches tall (40 </w:t>
-      </w:r>
-      <w:proofErr w:type="gramStart"/>
-      <w:r>
-        <w:rPr>
-          <w:rStyle w:val="BodyText2"/>
-          <w:rFonts w:ascii="Times" w:hAnsi="Times"/>
-          <w:color w:val="000000" w:themeColor="text1"/>
-          <w:sz w:val="20"/>
-          <w:szCs w:val="20"/>
-        </w:rPr>
-        <w:t>millimeters  x</w:t>
-      </w:r>
-      <w:proofErr w:type="gramEnd"/>
-      <w:r>
-        <w:rPr>
-          <w:rStyle w:val="BodyText2"/>
-          <w:rFonts w:ascii="Times" w:hAnsi="Times"/>
-          <w:color w:val="000000" w:themeColor="text1"/>
-          <w:sz w:val="20"/>
-          <w:szCs w:val="20"/>
-        </w:rPr>
-        <w:t xml:space="preserve"> 50 millimeters  / 9.5 picas x 12 picas).</w:t>
+        <w:t xml:space="preserve"> millimeters / 6 picas x 7.5 picas). Author photos printed in editorials measure 1.59 inches wide by 2 inches tall (40 millimeters  x 50 millimeters  / 9.5 picas x 12 picas).</w:t>
       </w:r>
     </w:p>
     <w:p>
@@ -7166,7 +7413,6 @@
         </w:rPr>
       </w:pPr>
       <w:r>
-        <w:lastRenderedPageBreak/>
         <w:t>Resolution</w:t>
       </w:r>
       <w:r>
@@ -7200,29 +7446,7 @@
           <w:sz w:val="20"/>
           <w:szCs w:val="20"/>
         </w:rPr>
-        <w:t xml:space="preserve">The proper resolution of your figures will depend on the type of figure it is as defined in the “Types of Figures” section. Author photographs, color, and grayscale figures should be at least 300dpi. </w:t>
-      </w:r>
-      <w:proofErr w:type="spellStart"/>
-      <w:r>
-        <w:rPr>
-          <w:rStyle w:val="bodytype"/>
-          <w:rFonts w:ascii="Times" w:hAnsi="Times"/>
-          <w:color w:val="000000" w:themeColor="text1"/>
-          <w:sz w:val="20"/>
-          <w:szCs w:val="20"/>
-        </w:rPr>
-        <w:t>Lineart</w:t>
-      </w:r>
-      <w:proofErr w:type="spellEnd"/>
-      <w:r>
-        <w:rPr>
-          <w:rStyle w:val="bodytype"/>
-          <w:rFonts w:ascii="Times" w:hAnsi="Times"/>
-          <w:color w:val="000000" w:themeColor="text1"/>
-          <w:sz w:val="20"/>
-          <w:szCs w:val="20"/>
-        </w:rPr>
-        <w:t>, including tables should be a minimum of 600dpi.</w:t>
+        <w:t>The proper resolution of your figures will depend on the type of figure it is as defined in the “Types of Figures” section. Author photographs, color, and grayscale figures should be at least 300dpi. Lineart, including tables should be a minimum of 600dpi.</w:t>
       </w:r>
     </w:p>
     <w:p>
@@ -7422,9 +7646,8 @@
           <w:sz w:val="20"/>
           <w:szCs w:val="20"/>
         </w:rPr>
-        <w:t xml:space="preserve">All color figures should be generated in RGB or CMYK color space. Grayscale images should be submitted in Grayscale color space. Line art may be provided in grayscale OR bitmap </w:t>
-      </w:r>
-      <w:proofErr w:type="spellStart"/>
+        <w:t xml:space="preserve">All color figures should be generated in RGB or CMYK color space. Grayscale images should be submitted in Grayscale color space. Line art may be provided in grayscale OR bitmap colorspace. Note that “bitmap colorspace” and “bitmap file format” are not the same thing. When bitmap color space is selected, </w:t>
+      </w:r>
       <w:r>
         <w:rPr>
           <w:rStyle w:val="BodyText2"/>
@@ -7433,9 +7656,8 @@
           <w:sz w:val="20"/>
           <w:szCs w:val="20"/>
         </w:rPr>
-        <w:t>colorspace</w:t>
-      </w:r>
-      <w:proofErr w:type="spellEnd"/>
+        <w:t>.</w:t>
+      </w:r>
       <w:r>
         <w:rPr>
           <w:rStyle w:val="BodyText2"/>
@@ -7444,9 +7666,8 @@
           <w:sz w:val="20"/>
           <w:szCs w:val="20"/>
         </w:rPr>
-        <w:t xml:space="preserve">. Note that “bitmap </w:t>
-      </w:r>
-      <w:proofErr w:type="spellStart"/>
+        <w:t>TIF/</w:t>
+      </w:r>
       <w:r>
         <w:rPr>
           <w:rStyle w:val="BodyText2"/>
@@ -7455,9 +7676,8 @@
           <w:sz w:val="20"/>
           <w:szCs w:val="20"/>
         </w:rPr>
-        <w:t>colorspace</w:t>
-      </w:r>
-      <w:proofErr w:type="spellEnd"/>
+        <w:t>.</w:t>
+      </w:r>
       <w:r>
         <w:rPr>
           <w:rStyle w:val="BodyText2"/>
@@ -7466,9 +7686,21 @@
           <w:sz w:val="20"/>
           <w:szCs w:val="20"/>
         </w:rPr>
-        <w:t xml:space="preserve">” and “bitmap file format” are not the same thing. When bitmap color space is selected, </w:t>
-      </w:r>
-      <w:r>
+        <w:t>TIFF is the recommended file format.</w:t>
+      </w:r>
+    </w:p>
+    <w:p/>
+    <w:p>
+      <w:pPr>
+        <w:pStyle w:val="Heading2"/>
+      </w:pPr>
+      <w:r>
+        <w:t>Accepted Fonts Within Figures</w:t>
+      </w:r>
+    </w:p>
+    <w:p>
+      <w:pPr>
+        <w:ind w:firstLine="202"/>
         <w:rPr>
           <w:rStyle w:val="BodyText2"/>
           <w:rFonts w:ascii="Times" w:hAnsi="Times"/>
@@ -7476,8 +7708,7 @@
           <w:sz w:val="20"/>
           <w:szCs w:val="20"/>
         </w:rPr>
-        <w:t>.</w:t>
-      </w:r>
+      </w:pPr>
       <w:r>
         <w:rPr>
           <w:rStyle w:val="BodyText2"/>
@@ -7486,7 +7717,7 @@
           <w:sz w:val="20"/>
           <w:szCs w:val="20"/>
         </w:rPr>
-        <w:t>TIF/</w:t>
+        <w:t xml:space="preserve">When preparing your graphics IEEE suggests that you use of one of the following Open Type fonts: Times New Roman, Helvetica, </w:t>
       </w:r>
       <w:r>
         <w:rPr>
@@ -7496,7 +7727,7 @@
           <w:sz w:val="20"/>
           <w:szCs w:val="20"/>
         </w:rPr>
-        <w:t>.</w:t>
+        <w:t xml:space="preserve">Arial, </w:t>
       </w:r>
       <w:r>
         <w:rPr>
@@ -7506,21 +7737,9 @@
           <w:sz w:val="20"/>
           <w:szCs w:val="20"/>
         </w:rPr>
-        <w:t>TIFF is the recommended file format.</w:t>
-      </w:r>
-    </w:p>
-    <w:p/>
-    <w:p>
-      <w:pPr>
-        <w:pStyle w:val="Heading2"/>
-      </w:pPr>
-      <w:r>
-        <w:t>Accepted Fonts Within Figures</w:t>
-      </w:r>
-    </w:p>
-    <w:p>
-      <w:pPr>
-        <w:ind w:firstLine="202"/>
+        <w:t xml:space="preserve">Cambria, and </w:t>
+      </w:r>
+      <w:r>
         <w:rPr>
           <w:rStyle w:val="BodyText2"/>
           <w:rFonts w:ascii="Times" w:hAnsi="Times"/>
@@ -7528,7 +7747,8 @@
           <w:sz w:val="20"/>
           <w:szCs w:val="20"/>
         </w:rPr>
-      </w:pPr>
+        <w:t xml:space="preserve">Symbol. If you are supplying </w:t>
+      </w:r>
       <w:r>
         <w:rPr>
           <w:rStyle w:val="BodyText2"/>
@@ -7537,37 +7757,8 @@
           <w:sz w:val="20"/>
           <w:szCs w:val="20"/>
         </w:rPr>
-        <w:t xml:space="preserve">When preparing your graphics IEEE suggests that you use of one of the following Open Type fonts: Times New Roman, Helvetica, </w:t>
-      </w:r>
-      <w:r>
-        <w:rPr>
-          <w:rStyle w:val="BodyText2"/>
-          <w:rFonts w:ascii="Times" w:hAnsi="Times"/>
-          <w:color w:val="000000" w:themeColor="text1"/>
-          <w:sz w:val="20"/>
-          <w:szCs w:val="20"/>
-        </w:rPr>
-        <w:t xml:space="preserve">Arial, </w:t>
-      </w:r>
-      <w:r>
-        <w:rPr>
-          <w:rStyle w:val="BodyText2"/>
-          <w:rFonts w:ascii="Times" w:hAnsi="Times"/>
-          <w:color w:val="000000" w:themeColor="text1"/>
-          <w:sz w:val="20"/>
-          <w:szCs w:val="20"/>
-        </w:rPr>
-        <w:t xml:space="preserve">Cambria, and </w:t>
-      </w:r>
-      <w:r>
-        <w:rPr>
-          <w:rStyle w:val="BodyText2"/>
-          <w:rFonts w:ascii="Times" w:hAnsi="Times"/>
-          <w:color w:val="000000" w:themeColor="text1"/>
-          <w:sz w:val="20"/>
-          <w:szCs w:val="20"/>
-        </w:rPr>
-        <w:t>Symbol. If you are supplying EPS, PS, or PDF files all fonts must be embedded. Some fonts may only be native to your operating system; without the fonts embedded, parts of the graphic may be distorted or missing.</w:t>
+        <w:lastRenderedPageBreak/>
+        <w:t>EPS, PS, or PDF files all fonts must be embedded. Some fonts may only be native to your operating system; without the fonts embedded, parts of the graphic may be distorted or missing.</w:t>
       </w:r>
     </w:p>
     <w:p>
@@ -7633,22 +7824,17 @@
         <w:t>M</w:t>
       </w:r>
       <w:r>
-        <w:t>.” Put units in parentheses. Do not label axes only with units. As in Fig. 1, for example, write “Magnetization (A/m)” or “Magnetization (</w:t>
-      </w:r>
-      <w:proofErr w:type="gramStart"/>
-      <w:r>
-        <w:t>A</w:t>
-      </w:r>
-      <w:proofErr w:type="gramEnd"/>
+        <w:t>.” Put units in parentheses. Do not label axes only with units. As in Fig. 1, for example, write “Magnetization (A/m)” or “Magnetization (A</w:t>
+      </w:r>
       <w:r>
         <w:rPr>
           <w:position w:val="-2"/>
         </w:rPr>
         <w:object w:dxaOrig="100" w:dyaOrig="120" w14:anchorId="4BFEB9A2">
-          <v:shape id="_x0000_i1026" type="#_x0000_t75" style="width:5.25pt;height:6pt" o:ole="" fillcolor="window">
-            <v:imagedata r:id="rId14" o:title=""/>
+          <v:shape id="_x0000_i1025" type="#_x0000_t75" style="width:5.25pt;height:6pt" o:ole="" fillcolor="window">
+            <v:imagedata r:id="rId12" o:title=""/>
           </v:shape>
-          <o:OLEObject Type="Embed" ProgID="Equation.3" ShapeID="_x0000_i1026" DrawAspect="Content" ObjectID="_1490456700" r:id="rId15"/>
+          <o:OLEObject Type="Embed" ProgID="Equation.3" ShapeID="_x0000_i1025" DrawAspect="Content" ObjectID="_1490520308" r:id="rId13"/>
         </w:object>
       </w:r>
       <w:r>
@@ -7709,7 +7895,6 @@
         <w:jc w:val="both"/>
       </w:pPr>
       <w:r>
-        <w:lastRenderedPageBreak/>
         <w:t>Subfigure Labels in Multipart Figures and Tables</w:t>
       </w:r>
     </w:p>
@@ -7823,10 +8008,12 @@
           <w:sz w:val="20"/>
           <w:szCs w:val="20"/>
         </w:rPr>
-        <w:t xml:space="preserve">For example, four author photographs for a paper may be named: oppen.ps, </w:t>
-      </w:r>
-      <w:proofErr w:type="spellStart"/>
-      <w:r>
+        <w:t xml:space="preserve">For example, four author photographs for a paper may be named: oppen.ps, moshc.tif, chen.eps, and duran.pdf.  </w:t>
+      </w:r>
+    </w:p>
+    <w:p>
+      <w:pPr>
+        <w:jc w:val="both"/>
         <w:rPr>
           <w:rStyle w:val="BodyText2"/>
           <w:rFonts w:ascii="Times" w:hAnsi="Times"/>
@@ -7834,9 +8021,7 @@
           <w:sz w:val="20"/>
           <w:szCs w:val="20"/>
         </w:rPr>
-        <w:t>moshc.tif</w:t>
-      </w:r>
-      <w:proofErr w:type="spellEnd"/>
+      </w:pPr>
       <w:r>
         <w:rPr>
           <w:rStyle w:val="BodyText2"/>
@@ -7845,9 +8030,9 @@
           <w:sz w:val="20"/>
           <w:szCs w:val="20"/>
         </w:rPr>
-        <w:t xml:space="preserve">, </w:t>
-      </w:r>
-      <w:proofErr w:type="spellStart"/>
+        <w:tab/>
+        <w:t xml:space="preserve">If two authors or more have the same last name, their first initial(s) can be substituted for the fifth, fourth, third... letters of their surname until the degree where there is differentiation. For </w:t>
+      </w:r>
       <w:r>
         <w:rPr>
           <w:rStyle w:val="BodyText2"/>
@@ -7856,9 +8041,8 @@
           <w:sz w:val="20"/>
           <w:szCs w:val="20"/>
         </w:rPr>
-        <w:t>chen.eps</w:t>
-      </w:r>
-      <w:proofErr w:type="spellEnd"/>
+        <w:t>e</w:t>
+      </w:r>
       <w:r>
         <w:rPr>
           <w:rStyle w:val="BodyText2"/>
@@ -7867,12 +8051,9 @@
           <w:sz w:val="20"/>
           <w:szCs w:val="20"/>
         </w:rPr>
-        <w:t xml:space="preserve">, and duran.pdf.  </w:t>
-      </w:r>
-    </w:p>
-    <w:p>
-      <w:pPr>
-        <w:jc w:val="both"/>
+        <w:t>xample, two authors Michael and Monica Opp</w:t>
+      </w:r>
+      <w:r>
         <w:rPr>
           <w:rStyle w:val="BodyText2"/>
           <w:rFonts w:ascii="Times" w:hAnsi="Times"/>
@@ -7880,7 +8061,8 @@
           <w:sz w:val="20"/>
           <w:szCs w:val="20"/>
         </w:rPr>
-      </w:pPr>
+        <w:t>enheimer’s photos would be named</w:t>
+      </w:r>
       <w:r>
         <w:rPr>
           <w:rStyle w:val="BodyText2"/>
@@ -7889,10 +8071,12 @@
           <w:sz w:val="20"/>
           <w:szCs w:val="20"/>
         </w:rPr>
-        <w:tab/>
-        <w:t xml:space="preserve">If two authors or more have the same last name, their first initial(s) can be substituted for the fifth, fourth, third... letters of their surname until the degree where there is differentiation. For </w:t>
-      </w:r>
-      <w:r>
+        <w:t xml:space="preserve"> oppmi.tif, and oppmo.eps.</w:t>
+      </w:r>
+    </w:p>
+    <w:p>
+      <w:pPr>
+        <w:jc w:val="both"/>
         <w:rPr>
           <w:rStyle w:val="BodyText2"/>
           <w:rFonts w:ascii="Times" w:hAnsi="Times"/>
@@ -7900,9 +8084,35 @@
           <w:sz w:val="20"/>
           <w:szCs w:val="20"/>
         </w:rPr>
-        <w:t>e</w:t>
-      </w:r>
-      <w:r>
+      </w:pPr>
+    </w:p>
+    <w:p>
+      <w:pPr>
+        <w:pStyle w:val="Heading2"/>
+        <w:jc w:val="both"/>
+        <w:rPr>
+          <w:rStyle w:val="BodyText2"/>
+          <w:rFonts w:asciiTheme="majorHAnsi" w:hAnsiTheme="majorHAnsi" w:cstheme="majorBidi"/>
+          <w:color w:val="auto"/>
+          <w:sz w:val="20"/>
+          <w:szCs w:val="20"/>
+        </w:rPr>
+      </w:pPr>
+      <w:r>
+        <w:rPr>
+          <w:rStyle w:val="BodyText2"/>
+          <w:rFonts w:asciiTheme="majorHAnsi" w:hAnsiTheme="majorHAnsi" w:cstheme="majorBidi"/>
+          <w:color w:val="auto"/>
+          <w:sz w:val="20"/>
+          <w:szCs w:val="20"/>
+        </w:rPr>
+        <w:t>Referencing a Figure or Table Within Your Paper</w:t>
+      </w:r>
+    </w:p>
+    <w:p>
+      <w:pPr>
+        <w:ind w:firstLine="144"/>
+        <w:jc w:val="both"/>
         <w:rPr>
           <w:rStyle w:val="BodyText2"/>
           <w:rFonts w:ascii="Times" w:hAnsi="Times"/>
@@ -7910,8 +8120,7 @@
           <w:sz w:val="20"/>
           <w:szCs w:val="20"/>
         </w:rPr>
-        <w:t>xample, two authors Michael and Monica Opp</w:t>
-      </w:r>
+      </w:pPr>
       <w:r>
         <w:rPr>
           <w:rStyle w:val="BodyText2"/>
@@ -7920,7 +8129,7 @@
           <w:sz w:val="20"/>
           <w:szCs w:val="20"/>
         </w:rPr>
-        <w:t>enheimer’s photos would be named</w:t>
+        <w:t>When referencing your figures and tables within your paper, use the abbreviation “F</w:t>
       </w:r>
       <w:r>
         <w:rPr>
@@ -7930,9 +8139,8 @@
           <w:sz w:val="20"/>
           <w:szCs w:val="20"/>
         </w:rPr>
-        <w:t xml:space="preserve"> </w:t>
-      </w:r>
-      <w:proofErr w:type="spellStart"/>
+        <w:t xml:space="preserve">ig.” even at the beginning of a </w:t>
+      </w:r>
       <w:r>
         <w:rPr>
           <w:rStyle w:val="BodyText2"/>
@@ -7941,138 +8149,28 @@
           <w:sz w:val="20"/>
           <w:szCs w:val="20"/>
         </w:rPr>
-        <w:t>oppmi.tif</w:t>
-      </w:r>
-      <w:proofErr w:type="spellEnd"/>
-      <w:r>
-        <w:rPr>
-          <w:rStyle w:val="BodyText2"/>
-          <w:rFonts w:ascii="Times" w:hAnsi="Times"/>
-          <w:color w:val="000000" w:themeColor="text1"/>
-          <w:sz w:val="20"/>
-          <w:szCs w:val="20"/>
-        </w:rPr>
-        <w:t xml:space="preserve">, and </w:t>
-      </w:r>
-      <w:proofErr w:type="spellStart"/>
-      <w:r>
-        <w:rPr>
-          <w:rStyle w:val="BodyText2"/>
-          <w:rFonts w:ascii="Times" w:hAnsi="Times"/>
-          <w:color w:val="000000" w:themeColor="text1"/>
-          <w:sz w:val="20"/>
-          <w:szCs w:val="20"/>
-        </w:rPr>
-        <w:t>oppmo.eps</w:t>
-      </w:r>
-      <w:proofErr w:type="spellEnd"/>
-      <w:r>
-        <w:rPr>
-          <w:rStyle w:val="BodyText2"/>
-          <w:rFonts w:ascii="Times" w:hAnsi="Times"/>
-          <w:color w:val="000000" w:themeColor="text1"/>
-          <w:sz w:val="20"/>
-          <w:szCs w:val="20"/>
-        </w:rPr>
-        <w:t>.</w:t>
-      </w:r>
-    </w:p>
-    <w:p>
-      <w:pPr>
-        <w:jc w:val="both"/>
-        <w:rPr>
-          <w:rStyle w:val="BodyText2"/>
-          <w:rFonts w:ascii="Times" w:hAnsi="Times"/>
-          <w:color w:val="000000" w:themeColor="text1"/>
-          <w:sz w:val="20"/>
-          <w:szCs w:val="20"/>
-        </w:rPr>
-      </w:pPr>
+        <w:t>sentence. Do not abbreviate “Table.” Tables should be numbered with Roman Numerals.</w:t>
+      </w:r>
     </w:p>
     <w:p>
       <w:pPr>
         <w:pStyle w:val="Heading2"/>
         <w:jc w:val="both"/>
-        <w:rPr>
-          <w:rStyle w:val="BodyText2"/>
-          <w:rFonts w:asciiTheme="majorHAnsi" w:hAnsiTheme="majorHAnsi" w:cstheme="majorBidi"/>
-          <w:color w:val="auto"/>
-          <w:sz w:val="20"/>
-          <w:szCs w:val="20"/>
-        </w:rPr>
-      </w:pPr>
-      <w:r>
-        <w:rPr>
-          <w:rStyle w:val="BodyText2"/>
-          <w:rFonts w:asciiTheme="majorHAnsi" w:hAnsiTheme="majorHAnsi" w:cstheme="majorBidi"/>
-          <w:color w:val="auto"/>
-          <w:sz w:val="20"/>
-          <w:szCs w:val="20"/>
-        </w:rPr>
-        <w:t>Referencing a Figure or Table Within Your Paper</w:t>
+      </w:pPr>
+      <w:r>
+        <w:lastRenderedPageBreak/>
+        <w:t>Checking Your Figures: The IEEE Graphics Checker</w:t>
       </w:r>
     </w:p>
     <w:p>
       <w:pPr>
         <w:ind w:firstLine="144"/>
         <w:jc w:val="both"/>
-        <w:rPr>
-          <w:rStyle w:val="BodyText2"/>
-          <w:rFonts w:ascii="Times" w:hAnsi="Times"/>
-          <w:color w:val="000000" w:themeColor="text1"/>
-          <w:sz w:val="20"/>
-          <w:szCs w:val="20"/>
-        </w:rPr>
-      </w:pPr>
-      <w:r>
-        <w:rPr>
-          <w:rStyle w:val="BodyText2"/>
-          <w:rFonts w:ascii="Times" w:hAnsi="Times"/>
-          <w:color w:val="000000" w:themeColor="text1"/>
-          <w:sz w:val="20"/>
-          <w:szCs w:val="20"/>
-        </w:rPr>
-        <w:t>When referencing your figures and tables within your paper, use the abbreviation “F</w:t>
-      </w:r>
-      <w:r>
-        <w:rPr>
-          <w:rStyle w:val="BodyText2"/>
-          <w:rFonts w:ascii="Times" w:hAnsi="Times"/>
-          <w:color w:val="000000" w:themeColor="text1"/>
-          <w:sz w:val="20"/>
-          <w:szCs w:val="20"/>
-        </w:rPr>
-        <w:t xml:space="preserve">ig.” even at the beginning of a </w:t>
-      </w:r>
-      <w:r>
-        <w:rPr>
-          <w:rStyle w:val="BodyText2"/>
-          <w:rFonts w:ascii="Times" w:hAnsi="Times"/>
-          <w:color w:val="000000" w:themeColor="text1"/>
-          <w:sz w:val="20"/>
-          <w:szCs w:val="20"/>
-        </w:rPr>
-        <w:t>sentence. Do not abbreviate “Table.” Tables should be numbered with Roman Numerals.</w:t>
-      </w:r>
-    </w:p>
-    <w:p>
-      <w:pPr>
-        <w:pStyle w:val="Heading2"/>
-        <w:jc w:val="both"/>
-      </w:pPr>
-      <w:r>
-        <w:t>Checking Your Figures: The IEEE Graphics Checker</w:t>
-      </w:r>
-    </w:p>
-    <w:p>
-      <w:pPr>
-        <w:ind w:firstLine="144"/>
-        <w:jc w:val="both"/>
       </w:pPr>
       <w:r>
         <w:t xml:space="preserve">The IEEE Graphics Checker Tool enables authors to pre-screen their graphics for compliance with IEEE Transactions and Journals standards before submission. The online tool, located at </w:t>
       </w:r>
-      <w:hyperlink r:id="rId16" w:history="1">
+      <w:hyperlink r:id="rId14" w:history="1">
         <w:r>
           <w:rPr>
             <w:rStyle w:val="Hyperlink"/>
@@ -8083,15 +8181,7 @@
         </w:r>
       </w:hyperlink>
       <w:r>
-        <w:t xml:space="preserve">, allows authors to upload their graphics in order to check that each file is the correct file format, resolution, size and </w:t>
-      </w:r>
-      <w:proofErr w:type="spellStart"/>
-      <w:r>
-        <w:t>colorspace</w:t>
-      </w:r>
-      <w:proofErr w:type="spellEnd"/>
-      <w:r>
-        <w:t>; that no fonts are missing or corrupt; that figures are not compiled in layers or have transparency, and that they are named according to the IEEE Transactions and Journals naming convention. At the end of this automated process, authors are provided with a detailed report on each graphic within the web applet, as well as by email.</w:t>
+        <w:t>, allows authors to upload their graphics in order to check that each file is the correct file format, resolution, size and colorspace; that no fonts are missing or corrupt; that figures are not compiled in layers or have transparency, and that they are named according to the IEEE Transactions and Journals naming convention. At the end of this automated process, authors are provided with a detailed report on each graphic within the web applet, as well as by email.</w:t>
       </w:r>
     </w:p>
     <w:p>
@@ -8114,7 +8204,7 @@
       <w:r>
         <w:t xml:space="preserve"> Desk by e-mail at </w:t>
       </w:r>
-      <w:hyperlink r:id="rId17" w:history="1">
+      <w:hyperlink r:id="rId15" w:history="1">
         <w:r>
           <w:rPr>
             <w:rStyle w:val="Hyperlink"/>
@@ -8154,11 +8244,7 @@
         <w:br/>
       </w:r>
       <w:r>
-        <w:t xml:space="preserve">you do not need to position figures and tables at the top and bottom of each column. In fact, all figures, figure captions, and tables can be placed at the end of your paper. In addition to, or even in lieu of submitting figures within your final manuscript, figures should be submitted individually, separate </w:t>
-      </w:r>
-      <w:r>
-        <w:lastRenderedPageBreak/>
-        <w:t xml:space="preserve">from the manuscript in one of the file formats listed above in </w:t>
+        <w:t xml:space="preserve">you do not need to position figures and tables at the top and bottom of each column. In fact, all figures, figure captions, and tables can be placed at the end of your paper. In addition to, or even in lieu of submitting figures within your final manuscript, figures should be submitted individually, separate from the manuscript in one of the file formats listed above in </w:t>
       </w:r>
       <w:r>
         <w:t>section VI-J</w:t>
@@ -8235,14 +8321,12 @@
       <w:r>
         <w:t xml:space="preserve"> </w:t>
       </w:r>
-      <w:proofErr w:type="spellStart"/>
       <w:r>
         <w:rPr>
           <w:i/>
         </w:rPr>
         <w:t>Xplore</w:t>
       </w:r>
-      <w:proofErr w:type="spellEnd"/>
       <w:r>
         <w:rPr>
           <w:vertAlign w:val="superscript"/>
@@ -8355,23 +8439,11 @@
         </w:rPr>
       </w:pPr>
       <w:r>
-        <w:t xml:space="preserve">The preferred spelling of the word “acknowledgment” in American English is without an “e” after the “g.” Use the singular heading even if you have many acknowledgments. Avoid expressions such as “One of us (S.B.A.) would like to thank </w:t>
-      </w:r>
-      <w:proofErr w:type="gramStart"/>
-      <w:r>
-        <w:t>... .”</w:t>
-      </w:r>
-      <w:proofErr w:type="gramEnd"/>
-      <w:r>
-        <w:t xml:space="preserve"> Instead, write “F. A. Author thanks </w:t>
-      </w:r>
-      <w:proofErr w:type="gramStart"/>
-      <w:r>
-        <w:t>... .”</w:t>
-      </w:r>
-      <w:proofErr w:type="gramEnd"/>
-      <w:r>
-        <w:t xml:space="preserve"> </w:t>
+        <w:t xml:space="preserve">The preferred spelling of the word “acknowledgment” in </w:t>
+      </w:r>
+      <w:r>
+        <w:lastRenderedPageBreak/>
+        <w:t xml:space="preserve">American English is without an “e” after the “g.” Use the singular heading even if you have many acknowledgments. Avoid expressions such as “One of us (S.B.A.) would like to thank ... .” Instead, write “F. A. Author thanks ... .” </w:t>
       </w:r>
       <w:r>
         <w:rPr>
@@ -8452,15 +8524,7 @@
         <w:t xml:space="preserve"> the reference number. Do not use “Ref.” or “reference</w:t>
       </w:r>
       <w:r>
-        <w:t xml:space="preserve">” except at the beginning of a sentence: “Reference [3] shows </w:t>
-      </w:r>
-      <w:proofErr w:type="gramStart"/>
-      <w:r>
-        <w:t>... .”</w:t>
-      </w:r>
-      <w:proofErr w:type="gramEnd"/>
-      <w:r>
-        <w:t xml:space="preserve"> Please do not use automatic endnotes in </w:t>
+        <w:t xml:space="preserve">” except at the beginning of a sentence: “Reference [3] shows ... .” Please do not use automatic endnotes in </w:t>
       </w:r>
       <w:r>
         <w:rPr>
@@ -8501,15 +8565,7 @@
           <w:bCs/>
           <w:iCs/>
         </w:rPr>
-        <w:t xml:space="preserve">se </w:t>
-      </w:r>
-      <w:r>
-        <w:rPr>
-          <w:bCs/>
-          <w:iCs/>
-        </w:rPr>
-        <w:lastRenderedPageBreak/>
-        <w:t xml:space="preserve">them all; use </w:t>
+        <w:t xml:space="preserve">se them all; use </w:t>
       </w:r>
       <w:r>
         <w:rPr>
@@ -8684,7 +8740,7 @@
         <w:rPr>
           <w:rStyle w:val="FootnoteReference"/>
         </w:rPr>
-        <w:footnoteReference w:id="2"/>
+        <w:footnoteReference w:id="1"/>
       </w:r>
       <w:r>
         <w:t xml:space="preserve"> Place the actual footnote at the bottom of the column in which it is cited; do not put footnotes in the reference list (endnotes). Use letters for table footnotes (see Table I). </w:t>
@@ -8701,6 +8757,7 @@
         <w:pStyle w:val="Heading1"/>
       </w:pPr>
       <w:r>
+        <w:lastRenderedPageBreak/>
         <w:t>Submitting Your P</w:t>
       </w:r>
       <w:r>
@@ -8803,42 +8860,17 @@
           <w:i/>
           <w:iCs/>
         </w:rPr>
-        <w:t xml:space="preserve">Compress, </w:t>
-      </w:r>
-      <w:proofErr w:type="spellStart"/>
+        <w:t>Compress, Pkzip, Stuffit,</w:t>
+      </w:r>
+      <w:r>
+        <w:t xml:space="preserve"> or </w:t>
+      </w:r>
       <w:r>
         <w:rPr>
           <w:i/>
           <w:iCs/>
         </w:rPr>
-        <w:t>Pkzip</w:t>
-      </w:r>
-      <w:proofErr w:type="spellEnd"/>
-      <w:r>
-        <w:rPr>
-          <w:i/>
-          <w:iCs/>
-        </w:rPr>
-        <w:t>, Stuffit,</w:t>
-      </w:r>
-      <w:r>
-        <w:t xml:space="preserve"> or </w:t>
-      </w:r>
-      <w:proofErr w:type="spellStart"/>
-      <w:r>
-        <w:rPr>
-          <w:i/>
-          <w:iCs/>
-        </w:rPr>
-        <w:t>Gzip</w:t>
-      </w:r>
-      <w:proofErr w:type="spellEnd"/>
-      <w:r>
-        <w:rPr>
-          <w:i/>
-          <w:iCs/>
-        </w:rPr>
-        <w:t>.</w:t>
+        <w:t>Gzip.</w:t>
       </w:r>
       <w:r>
         <w:t xml:space="preserve"> </w:t>
@@ -8849,11 +8881,7 @@
         <w:pStyle w:val="Text"/>
       </w:pPr>
       <w:r>
-        <w:t xml:space="preserve">Also, send a sheet of paper or PDF with complete contact information for all authors. Include full mailing addresses, telephone numbers, fax numbers, and e-mail addresses. This </w:t>
-      </w:r>
-      <w:r>
-        <w:lastRenderedPageBreak/>
-        <w:t>information will be used to send each author a complimentary copy of the journal in which the paper appears. In addition, designate one author as the “corresponding author.” This is the author to whom proofs of the paper will be sent. Proofs are sent to the corresponding author only.</w:t>
+        <w:t>Also, send a sheet of paper or PDF with complete contact information for all authors. Include full mailing addresses, telephone numbers, fax numbers, and e-mail addresses. This information will be used to send each author a complimentary copy of the journal in which the paper appears. In addition, designate one author as the “corresponding author.” This is the author to whom proofs of the paper will be sent. Proofs are sent to the corresponding author only.</w:t>
       </w:r>
     </w:p>
     <w:p>
@@ -8866,11 +8894,9 @@
       <w:r>
         <w:t xml:space="preserve">Using </w:t>
       </w:r>
-      <w:proofErr w:type="spellStart"/>
       <w:r>
         <w:t>ScholarOne</w:t>
       </w:r>
-      <w:proofErr w:type="spellEnd"/>
       <w:r>
         <w:rPr>
           <w:color w:val="000000"/>
@@ -8911,7 +8937,6 @@
         </w:rPr>
         <w:t>Transactions</w:t>
       </w:r>
-      <w:proofErr w:type="gramStart"/>
       <w:r>
         <w:rPr>
           <w:color w:val="000000"/>
@@ -8936,7 +8961,6 @@
         </w:rPr>
         <w:t>Journals</w:t>
       </w:r>
-      <w:proofErr w:type="gramEnd"/>
       <w:r>
         <w:rPr>
           <w:color w:val="000000"/>
@@ -8953,16 +8977,8 @@
         <w:rPr>
           <w:color w:val="000000"/>
         </w:rPr>
-        <w:t xml:space="preserve"> may be submitted electronically on IEEE’s on-line manuscript submission and peer-review system, </w:t>
-      </w:r>
-      <w:proofErr w:type="spellStart"/>
-      <w:r>
-        <w:rPr>
-          <w:color w:val="000000"/>
-        </w:rPr>
-        <w:t>ScholarOne</w:t>
-      </w:r>
-      <w:proofErr w:type="spellEnd"/>
+        <w:t xml:space="preserve"> may be submitted electronically on IEEE’s on-line manuscript submission and peer-review system, ScholarOne</w:t>
+      </w:r>
       <w:r>
         <w:rPr>
           <w:color w:val="000000"/>
@@ -8982,14 +8998,12 @@
         </w:rPr>
         <w:t xml:space="preserve"> You can get a listing of the publications that participate in </w:t>
       </w:r>
-      <w:proofErr w:type="spellStart"/>
       <w:r>
         <w:rPr>
           <w:color w:val="000000"/>
         </w:rPr>
         <w:t>ScholarOne</w:t>
       </w:r>
-      <w:proofErr w:type="spellEnd"/>
       <w:r>
         <w:rPr>
           <w:color w:val="000000"/>
@@ -9003,7 +9017,7 @@
         </w:rPr>
         <w:t xml:space="preserve">at </w:t>
       </w:r>
-      <w:hyperlink r:id="rId18" w:history="1">
+      <w:hyperlink r:id="rId16" w:history="1">
         <w:r>
           <w:rPr>
             <w:rStyle w:val="Hyperlink"/>
@@ -9042,21 +9056,7 @@
         <w:rPr>
           <w:color w:val="000000"/>
         </w:rPr>
-        <w:t xml:space="preserve">Along with other information, you will be asked to select the subject from a pull-down list. Depending on the journal, there are various steps to the submission process; you must complete all steps for a complete submission. At the end of each step you must click “Save and Continue”; just uploading the paper is not sufficient. After the last step, you should see a confirmation that the submission is complete. You should also receive an e-mail confirmation. For inquiries regarding the submission of your paper on </w:t>
-      </w:r>
-      <w:proofErr w:type="spellStart"/>
-      <w:r>
-        <w:rPr>
-          <w:color w:val="000000"/>
-        </w:rPr>
-        <w:t>ScholarOne</w:t>
-      </w:r>
-      <w:proofErr w:type="spellEnd"/>
-      <w:r>
-        <w:rPr>
-          <w:color w:val="000000"/>
-        </w:rPr>
-        <w:t xml:space="preserve"> Manuscripts, please contact oprs-support@ieee.org or call +1 732 465 5861.</w:t>
+        <w:t>Along with other information, you will be asked to select the subject from a pull-down list. Depending on the journal, there are various steps to the submission process; you must complete all steps for a complete submission. At the end of each step you must click “Save and Continue”; just uploading the paper is not sufficient. After the last step, you should see a confirmation that the submission is complete. You should also receive an e-mail confirmation. For inquiries regarding the submission of your paper on ScholarOne Manuscripts, please contact oprs-support@ieee.org or call +1 732 465 5861.</w:t>
       </w:r>
     </w:p>
     <w:p>
@@ -9070,13 +9070,8 @@
         <w:ind w:firstLine="360"/>
         <w:jc w:val="both"/>
       </w:pPr>
-      <w:proofErr w:type="spellStart"/>
-      <w:r>
-        <w:t>ScholarOne</w:t>
-      </w:r>
-      <w:proofErr w:type="spellEnd"/>
-      <w:r>
-        <w:t xml:space="preserve"> Manuscripts will accept files for review in various formats.  Please check the guidelines of the specific journal for which you plan to submit.  </w:t>
+      <w:r>
+        <w:t xml:space="preserve">ScholarOne Manuscripts will accept files for review in various formats.  Please check the guidelines of the specific journal for which you plan to submit.  </w:t>
       </w:r>
     </w:p>
     <w:p>
@@ -9091,7 +9086,11 @@
         <w:jc w:val="both"/>
       </w:pPr>
       <w:r>
-        <w:t xml:space="preserve">You will be asked to file an electronic copyright form immediately upon completing the submission process (authors are responsible for obtaining any security clearances). Failure to submit the electronic copyright could result in publishing delays later.  You will also have the opportunity to designate your article as “open access” if you agree to pay the IEEE open access fee. </w:t>
+        <w:t xml:space="preserve">You will be asked to file an electronic copyright form immediately upon completing the submission process (authors </w:t>
+      </w:r>
+      <w:r>
+        <w:lastRenderedPageBreak/>
+        <w:t xml:space="preserve">are responsible for obtaining any security clearances). Failure to submit the electronic copyright could result in publishing delays later.  You will also have the opportunity to designate your article as “open access” if you agree to pay the IEEE open access fee. </w:t>
       </w:r>
     </w:p>
     <w:p/>
@@ -9100,24 +9099,14 @@
         <w:pStyle w:val="Heading2"/>
       </w:pPr>
       <w:r>
-        <w:t xml:space="preserve">Final Stage Using </w:t>
-      </w:r>
-      <w:proofErr w:type="spellStart"/>
-      <w:proofErr w:type="gramStart"/>
-      <w:r>
-        <w:t>ScholarOne</w:t>
-      </w:r>
-      <w:proofErr w:type="spellEnd"/>
+        <w:t xml:space="preserve">Final Stage Using ScholarOne </w:t>
+      </w:r>
       <w:r>
         <w:t xml:space="preserve"> </w:t>
       </w:r>
       <w:r>
-        <w:t xml:space="preserve"> </w:t>
-      </w:r>
-      <w:r>
         <w:t>Manuscripts</w:t>
       </w:r>
-      <w:proofErr w:type="gramEnd"/>
     </w:p>
     <w:p>
       <w:pPr>
@@ -9131,15 +9120,7 @@
         <w:jc w:val="both"/>
       </w:pPr>
       <w:r>
-        <w:t xml:space="preserve">Upon acceptance, you will receive an email with specific instructions regarding the submission of your final files.  To avoid any delays in publication, please be sure to follow these instructions.  Most journals require that final submissions be uploaded through </w:t>
-      </w:r>
-      <w:proofErr w:type="spellStart"/>
-      <w:r>
-        <w:t>ScholarOne</w:t>
-      </w:r>
-      <w:proofErr w:type="spellEnd"/>
-      <w:r>
-        <w:t xml:space="preserve"> Manuscripts, although some may still accept final submissions via email.  Final submissions should include source files of your accepted manuscript, high quality graphic files, and a formatted pdf file.  If you have any questions regarding the final submission process, please contact the administrative contact for the journal. </w:t>
+        <w:t xml:space="preserve">Upon acceptance, you will receive an email with specific instructions regarding the submission of your final files.  To avoid any delays in publication, please be sure to follow these instructions.  Most journals require that final submissions be uploaded through ScholarOne Manuscripts, although some may still accept final submissions via email.  Final submissions should include source files of your accepted manuscript, high quality graphic files, and a formatted pdf file.  If you have any questions regarding the final submission process, please contact the administrative contact for the journal. </w:t>
       </w:r>
     </w:p>
     <w:p>
@@ -9166,21 +9147,7 @@
         <w:rPr>
           <w:color w:val="000000"/>
         </w:rPr>
-        <w:t xml:space="preserve">In addition to this, upload a file with complete contact information for all authors. Include full mailing addresses, telephone numbers, fax numbers, and e-mail addresses. Designate the author who submitted the manuscript on </w:t>
-      </w:r>
-      <w:proofErr w:type="spellStart"/>
-      <w:r>
-        <w:rPr>
-          <w:color w:val="000000"/>
-        </w:rPr>
-        <w:t>ScholarOne</w:t>
-      </w:r>
-      <w:proofErr w:type="spellEnd"/>
-      <w:r>
-        <w:rPr>
-          <w:color w:val="000000"/>
-        </w:rPr>
-        <w:t xml:space="preserve"> Manuscripts as the “corresponding author.” This is the only author to whom proofs of the paper will be sent. </w:t>
+        <w:t xml:space="preserve">In addition to this, upload a file with complete contact information for all authors. Include full mailing addresses, telephone numbers, fax numbers, and e-mail addresses. Designate the author who submitted the manuscript on ScholarOne Manuscripts as the “corresponding author.” This is the only author to whom proofs of the paper will be sent. </w:t>
       </w:r>
     </w:p>
     <w:p>
@@ -9200,7 +9167,6 @@
         <w:pStyle w:val="Heading2"/>
       </w:pPr>
       <w:r>
-        <w:lastRenderedPageBreak/>
         <w:t>Copyright Form</w:t>
       </w:r>
     </w:p>
@@ -9211,7 +9177,7 @@
       <w:r>
         <w:t xml:space="preserve">An IEEE copyright form should accompany your final submission. You can get a .pdf, .html, or .doc version at </w:t>
       </w:r>
-      <w:hyperlink r:id="rId19" w:history="1">
+      <w:hyperlink r:id="rId17" w:history="1">
         <w:r>
           <w:rPr>
             <w:rStyle w:val="Hyperlink"/>
@@ -9253,7 +9219,6 @@
       <w:r>
         <w:t xml:space="preserve">The IEEE Transactions and Journals Department does not publish conference records or proceedings. The </w:t>
       </w:r>
-      <w:proofErr w:type="gramStart"/>
       <w:r>
         <w:t>department</w:t>
       </w:r>
@@ -9263,7 +9228,6 @@
       <w:r>
         <w:t xml:space="preserve"> does</w:t>
       </w:r>
-      <w:proofErr w:type="gramEnd"/>
       <w:r>
         <w:t xml:space="preserve"> publish papers related to conferences that have been recommended for publication on the basis of peer review. As a matter of convenience and service to the technical community, these topical papers are typically collected and published in one </w:t>
       </w:r>
@@ -9308,7 +9272,7 @@
       <w:r>
         <w:t xml:space="preserve">At least two reviews are required for every paper submitted. For conference-related papers, the decision to accept or reject a paper is made by the conference editors and publications committee; the recommendations of the referees are advisory only. Indecipherable English is a valid reason for rejection. There is a service available that will help you improve your English for a fee, and the link to that service can be found at </w:t>
       </w:r>
-      <w:hyperlink r:id="rId20" w:history="1">
+      <w:hyperlink r:id="rId18" w:history="1">
         <w:r>
           <w:rPr>
             <w:rStyle w:val="Hyperlink"/>
@@ -9429,11 +9393,7 @@
         </w:numPr>
       </w:pPr>
       <w:r>
-        <w:t xml:space="preserve">Because replication is required for scientific progress, </w:t>
-      </w:r>
-      <w:r>
-        <w:lastRenderedPageBreak/>
-        <w:t>papers submitted for publication must provide sufficient information to allow readers to perform similar experiments or calculations and use the reported results. Although not everything need be disclosed, a paper must contain new, useable, and fully described information. For example, a specimen’s chemical composition need not be reported if the main purpose of a paper is to introduce a new measurement technique. Authors should expect to be challenged by reviewers if the results are not supported by adequate data and critical details.</w:t>
+        <w:t>Because replication is required for scientific progress, papers submitted for publication must provide sufficient information to allow readers to perform similar experiments or calculations and use the reported results. Although not everything need be disclosed, a paper must contain new, useable, and fully described information. For example, a specimen’s chemical composition need not be reported if the main purpose of a paper is to introduce a new measurement technique. Authors should expect to be challenged by reviewers if the results are not supported by adequate data and critical details.</w:t>
       </w:r>
     </w:p>
     <w:p>
@@ -9508,7 +9468,7 @@
                     <pic:cNvPicPr/>
                   </pic:nvPicPr>
                   <pic:blipFill>
-                    <a:blip r:embed="rId21">
+                    <a:blip r:embed="rId19">
                       <a:extLst>
                         <a:ext uri="{28A0092B-C50C-407E-A947-70E740481C1C}">
                           <a14:useLocalDpi xmlns:a14="http://schemas.microsoft.com/office/drawing/2010/main" val="0"/>
@@ -9613,48 +9573,32 @@
           <w:sz w:val="20"/>
           <w:szCs w:val="20"/>
         </w:rPr>
-        <w:t>The second paragraph uses the pronoun of the person (he or she) and not the author’s last name. It lists military and work experience, including summer and fellowship jobs. Job titles are capitalized. The current job must have a location; previous positions may be listed without one. Information concerning previous publications may be included. Try not to list more than three books or published articles. The format for listing publishers of a book within the biography is: title of book (city, state: publisher name, year) similar to a reference. Current and previous research interests end the paragraph.</w:t>
-      </w:r>
-    </w:p>
-    <w:p>
-      <w:pPr>
-        <w:pStyle w:val="FigureCaption"/>
+        <w:t xml:space="preserve">The second paragraph uses the pronoun of the person (he or she) and not the author’s last name. It lists military and work </w:t>
+      </w:r>
+      <w:r>
         <w:rPr>
           <w:sz w:val="20"/>
           <w:szCs w:val="20"/>
         </w:rPr>
-      </w:pPr>
-      <w:r>
+        <w:lastRenderedPageBreak/>
+        <w:t>experience, including summer and fellowship jobs. Job titles are capitalized. The current job must have a location; previous positions may be listed without one. Information concerning previous publications may be included. Try not to list more than three books or published articles. The format for listing publishers of a book within the biography is: title of book (city, state: publisher name, year) similar to a reference. Current and previous research interests end the paragraph.</w:t>
+      </w:r>
+    </w:p>
+    <w:p>
+      <w:pPr>
+        <w:pStyle w:val="FigureCaption"/>
         <w:rPr>
           <w:sz w:val="20"/>
           <w:szCs w:val="20"/>
         </w:rPr>
-        <w:tab/>
-        <w:t xml:space="preserve">The third paragraph begins with the author’s title and last name (e.g., Dr. Smith, Prof. Jones, Mr. </w:t>
-      </w:r>
-      <w:proofErr w:type="spellStart"/>
+      </w:pPr>
       <w:r>
         <w:rPr>
           <w:sz w:val="20"/>
           <w:szCs w:val="20"/>
         </w:rPr>
-        <w:t>Kajor</w:t>
-      </w:r>
-      <w:proofErr w:type="spellEnd"/>
-      <w:r>
-        <w:rPr>
-          <w:sz w:val="20"/>
-          <w:szCs w:val="20"/>
-        </w:rPr>
-        <w:t xml:space="preserve">, Ms. Hunter). List any memberships in professional societies other than the IEEE. Finally, list any awards and work for IEEE committees and publications.  If a photograph is provided, the biography will be indented around it. The photograph is placed at the top </w:t>
-      </w:r>
-      <w:r>
-        <w:rPr>
-          <w:sz w:val="20"/>
-          <w:szCs w:val="20"/>
-        </w:rPr>
-        <w:lastRenderedPageBreak/>
-        <w:t>left of the biography, and should be of good quality, professional-looking, and black and white (see above example). Personal hobbies will be deleted from the biography. Following are two examples of an author’s biograph</w:t>
+        <w:tab/>
+        <w:t>The third paragraph begins with the author’s title and last name (e.g., Dr. Smith, Prof. Jones, Mr. Kajor, Ms. Hunter). List any memberships in professional societies other than the IEEE. Finally, list any awards and work for IEEE committees and publications.  If a photograph is provided, the biography will be indented around it. The photograph is placed at the top left of the biography, and should be of good quality, professional-looking, and black and white (see above example). Personal hobbies will be deleted from the biography. Following are two examples of an author’s biograph</w:t>
       </w:r>
       <w:r>
         <w:rPr>
@@ -9752,7 +9696,7 @@
                     <pic:cNvPicPr/>
                   </pic:nvPicPr>
                   <pic:blipFill>
-                    <a:blip r:embed="rId22">
+                    <a:blip r:embed="rId20">
                       <a:extLst>
                         <a:ext uri="{28A0092B-C50C-407E-A947-70E740481C1C}">
                           <a14:useLocalDpi xmlns:a14="http://schemas.microsoft.com/office/drawing/2010/main" val="0"/>
@@ -9815,49 +9759,7 @@
         <w:rPr>
           <w:rFonts w:ascii="Times-Roman" w:hAnsi="Times-Roman" w:cs="Times-Roman"/>
         </w:rPr>
-        <w:t xml:space="preserve">    From 2001 to 2004, he was a Research Assistant with the Princeton Plasma Physics Laboratory. Since 2009, he has been an Assistant Professor with the Mechanical Engineering Department, Texas A&amp;M University, </w:t>
-      </w:r>
-      <w:proofErr w:type="gramStart"/>
-      <w:r>
-        <w:rPr>
-          <w:rFonts w:ascii="Times-Roman" w:hAnsi="Times-Roman" w:cs="Times-Roman"/>
-        </w:rPr>
-        <w:t>College</w:t>
-      </w:r>
-      <w:proofErr w:type="gramEnd"/>
-      <w:r>
-        <w:rPr>
-          <w:rFonts w:ascii="Times-Roman" w:hAnsi="Times-Roman" w:cs="Times-Roman"/>
-        </w:rPr>
-        <w:t xml:space="preserve"> Station. He is the author of three books, more than 150 articles, and more than 70 inventions. His research interests include high-pressure and high-density </w:t>
-      </w:r>
-      <w:proofErr w:type="spellStart"/>
-      <w:r>
-        <w:rPr>
-          <w:rFonts w:ascii="Times-Roman" w:hAnsi="Times-Roman" w:cs="Times-Roman"/>
-        </w:rPr>
-        <w:t>nonthermal</w:t>
-      </w:r>
-      <w:proofErr w:type="spellEnd"/>
-      <w:r>
-        <w:rPr>
-          <w:rFonts w:ascii="Times-Roman" w:hAnsi="Times-Roman" w:cs="Times-Roman"/>
-        </w:rPr>
-        <w:t xml:space="preserve"> plasma discharge processes and applications, </w:t>
-      </w:r>
-      <w:proofErr w:type="spellStart"/>
-      <w:r>
-        <w:rPr>
-          <w:rFonts w:ascii="Times-Roman" w:hAnsi="Times-Roman" w:cs="Times-Roman"/>
-        </w:rPr>
-        <w:t>microscale</w:t>
-      </w:r>
-      <w:proofErr w:type="spellEnd"/>
-      <w:r>
-        <w:rPr>
-          <w:rFonts w:ascii="Times-Roman" w:hAnsi="Times-Roman" w:cs="Times-Roman"/>
-        </w:rPr>
-        <w:t xml:space="preserve"> plasma discharges, discharges in liquids, spectroscopic diagnostics, plasma propulsion, and innovation plasma applications. He is an Associate Editor of the journal </w:t>
+        <w:t xml:space="preserve">    From 2001 to 2004, he was a Research Assistant with the Princeton Plasma Physics Laboratory. Since 2009, he has been an Assistant Professor with the Mechanical Engineering Department, Texas A&amp;M University, College Station. He is the author of three books, more than 150 articles, and more than 70 inventions. His research interests include high-pressure and high-density nonthermal plasma discharge processes and applications, microscale plasma discharges, discharges in liquids, spectroscopic diagnostics, plasma propulsion, and innovation plasma applications. He is an Associate Editor of the journal </w:t>
       </w:r>
       <w:r>
         <w:rPr>
@@ -9916,21 +9818,7 @@
         <w:rPr>
           <w:rFonts w:ascii="Times-Roman" w:hAnsi="Times-Roman" w:cs="Times-Roman"/>
         </w:rPr>
-        <w:t xml:space="preserve">   Mr. Author was a recipient of the International Association of Geomagnetism and </w:t>
-      </w:r>
-      <w:proofErr w:type="spellStart"/>
-      <w:r>
-        <w:rPr>
-          <w:rFonts w:ascii="Times-Roman" w:hAnsi="Times-Roman" w:cs="Times-Roman"/>
-        </w:rPr>
-        <w:t>Aeronomy</w:t>
-      </w:r>
-      <w:proofErr w:type="spellEnd"/>
-      <w:r>
-        <w:rPr>
-          <w:rFonts w:ascii="Times-Roman" w:hAnsi="Times-Roman" w:cs="Times-Roman"/>
-        </w:rPr>
-        <w:t xml:space="preserve"> Young Scientist Award for Excellence in 2008, the IEEE Electromagnetic Compatibility Society Best Symposium Paper Award in 2011, and the American Geophysical Union Outstanding Student Paper Award in Fall 2005.</w:t>
+        <w:t xml:space="preserve">   Mr. Author was a recipient of the International Association of Geomagnetism and Aeronomy Young Scientist Award for Excellence in 2008, the IEEE Electromagnetic Compatibility Society Best Symposium Paper Award in 2011, and the American Geophysical Union Outstanding Student Paper Award in Fall 2005.</w:t>
       </w:r>
     </w:p>
     <w:p>
@@ -10046,6 +9934,7 @@
         <w:rPr>
           <w:rFonts w:ascii="Times-Roman" w:hAnsi="Times-Roman" w:cs="Times-Roman"/>
         </w:rPr>
+        <w:lastRenderedPageBreak/>
         <w:t xml:space="preserve">   </w:t>
       </w:r>
     </w:p>
@@ -10076,7 +9965,7 @@
           <w:rFonts w:ascii="Times-Roman" w:hAnsi="Times-Roman" w:cs="Times-Roman"/>
         </w:rPr>
         <w:sectPr>
-          <w:headerReference w:type="default" r:id="rId23"/>
+          <w:headerReference w:type="default" r:id="rId21"/>
           <w:type w:val="continuous"/>
           <w:pgSz w:w="12240" w:h="15840" w:code="1"/>
           <w:pgMar w:top="1008" w:right="936" w:bottom="1008" w:left="936" w:header="432" w:footer="432" w:gutter="0"/>
@@ -10087,6 +9976,7 @@
         <w:rPr>
           <w:rFonts w:ascii="Times-Roman" w:hAnsi="Times-Roman" w:cs="Times-Roman"/>
         </w:rPr>
+        <w:lastRenderedPageBreak/>
         <w:t xml:space="preserve"> </w:t>
       </w:r>
     </w:p>
@@ -10141,56 +10031,6 @@
     </w:p>
   </w:footnote>
   <w:footnote w:id="1">
-    <w:p>
-      <w:pPr>
-        <w:pStyle w:val="FootnoteText"/>
-      </w:pPr>
-      <w:r>
-        <w:t xml:space="preserve">This paragraph of the first footnote will contain </w:t>
-      </w:r>
-      <w:proofErr w:type="gramStart"/>
-      <w:r>
-        <w:t>the  date</w:t>
-      </w:r>
-      <w:proofErr w:type="gramEnd"/>
-      <w:r>
-        <w:t xml:space="preserve"> on which you submitted your paper for review. It will also contain support information, including sponsor and financial support acknowledgment. For example, “This work was supported in part by the U.S. Depart</w:t>
-      </w:r>
-      <w:r>
-        <w:softHyphen/>
-        <w:t>ment of Com</w:t>
-      </w:r>
-      <w:r>
-        <w:softHyphen/>
-        <w:t xml:space="preserve">merce under Grant BS123456”. </w:t>
-      </w:r>
-    </w:p>
-    <w:p>
-      <w:pPr>
-        <w:pStyle w:val="FootnoteText"/>
-      </w:pPr>
-      <w:r>
-        <w:t xml:space="preserve">The next few paragraphs should contain the authors’ current affiliations, including current address and e-mail. For example, F. A. Author is with the National Institute of Standards and Technology, Boulder, CO 80305 USA (e-mail: author@ boulder.nist.gov). </w:t>
-      </w:r>
-    </w:p>
-    <w:p>
-      <w:pPr>
-        <w:pStyle w:val="FootnoteText"/>
-      </w:pPr>
-      <w:r>
-        <w:t>S. B. Author, Jr., was with Rice University, Houston, TX 77005 USA. He is now with the Department of Physics, Colorado State University, Fort Collins, CO 80523 USA (e-mail: author@lamar.colostate.edu).</w:t>
-      </w:r>
-    </w:p>
-    <w:p>
-      <w:pPr>
-        <w:pStyle w:val="FootnoteText"/>
-      </w:pPr>
-      <w:r>
-        <w:t>T. C. Author is with the Electrical Engineering Department, University of Colorado, Boulder, CO 80309 USA, on leave from the National Research Institute for Metals, Tsukuba, Japan (e-mail: author@nrim.go.jp).</w:t>
-      </w:r>
-    </w:p>
-  </w:footnote>
-  <w:footnote w:id="2">
     <w:p>
       <w:pPr>
         <w:pStyle w:val="FootnoteText"/>
@@ -11549,6 +11389,119 @@
       <w:pPr>
         <w:ind w:left="288"/>
       </w:pPr>
+    </w:lvl>
+  </w:abstractNum>
+  <w:abstractNum w:abstractNumId="31">
+    <w:nsid w:val="798D6DF3"/>
+    <w:multiLevelType w:val="hybridMultilevel"/>
+    <w:tmpl w:val="B1429F16"/>
+    <w:lvl w:ilvl="0" w:tplc="04090001">
+      <w:start w:val="1"/>
+      <w:numFmt w:val="bullet"/>
+      <w:lvlText w:val=""/>
+      <w:lvlJc w:val="left"/>
+      <w:pPr>
+        <w:ind w:left="720" w:hanging="360"/>
+      </w:pPr>
+      <w:rPr>
+        <w:rFonts w:ascii="Symbol" w:hAnsi="Symbol" w:hint="default"/>
+      </w:rPr>
+    </w:lvl>
+    <w:lvl w:ilvl="1" w:tplc="04090003" w:tentative="1">
+      <w:start w:val="1"/>
+      <w:numFmt w:val="bullet"/>
+      <w:lvlText w:val="o"/>
+      <w:lvlJc w:val="left"/>
+      <w:pPr>
+        <w:ind w:left="1440" w:hanging="360"/>
+      </w:pPr>
+      <w:rPr>
+        <w:rFonts w:ascii="Courier New" w:hAnsi="Courier New" w:cs="Courier New" w:hint="default"/>
+      </w:rPr>
+    </w:lvl>
+    <w:lvl w:ilvl="2" w:tplc="04090005" w:tentative="1">
+      <w:start w:val="1"/>
+      <w:numFmt w:val="bullet"/>
+      <w:lvlText w:val=""/>
+      <w:lvlJc w:val="left"/>
+      <w:pPr>
+        <w:ind w:left="2160" w:hanging="360"/>
+      </w:pPr>
+      <w:rPr>
+        <w:rFonts w:ascii="Wingdings" w:hAnsi="Wingdings" w:hint="default"/>
+      </w:rPr>
+    </w:lvl>
+    <w:lvl w:ilvl="3" w:tplc="04090001" w:tentative="1">
+      <w:start w:val="1"/>
+      <w:numFmt w:val="bullet"/>
+      <w:lvlText w:val=""/>
+      <w:lvlJc w:val="left"/>
+      <w:pPr>
+        <w:ind w:left="2880" w:hanging="360"/>
+      </w:pPr>
+      <w:rPr>
+        <w:rFonts w:ascii="Symbol" w:hAnsi="Symbol" w:hint="default"/>
+      </w:rPr>
+    </w:lvl>
+    <w:lvl w:ilvl="4" w:tplc="04090003" w:tentative="1">
+      <w:start w:val="1"/>
+      <w:numFmt w:val="bullet"/>
+      <w:lvlText w:val="o"/>
+      <w:lvlJc w:val="left"/>
+      <w:pPr>
+        <w:ind w:left="3600" w:hanging="360"/>
+      </w:pPr>
+      <w:rPr>
+        <w:rFonts w:ascii="Courier New" w:hAnsi="Courier New" w:cs="Courier New" w:hint="default"/>
+      </w:rPr>
+    </w:lvl>
+    <w:lvl w:ilvl="5" w:tplc="04090005" w:tentative="1">
+      <w:start w:val="1"/>
+      <w:numFmt w:val="bullet"/>
+      <w:lvlText w:val=""/>
+      <w:lvlJc w:val="left"/>
+      <w:pPr>
+        <w:ind w:left="4320" w:hanging="360"/>
+      </w:pPr>
+      <w:rPr>
+        <w:rFonts w:ascii="Wingdings" w:hAnsi="Wingdings" w:hint="default"/>
+      </w:rPr>
+    </w:lvl>
+    <w:lvl w:ilvl="6" w:tplc="04090001" w:tentative="1">
+      <w:start w:val="1"/>
+      <w:numFmt w:val="bullet"/>
+      <w:lvlText w:val=""/>
+      <w:lvlJc w:val="left"/>
+      <w:pPr>
+        <w:ind w:left="5040" w:hanging="360"/>
+      </w:pPr>
+      <w:rPr>
+        <w:rFonts w:ascii="Symbol" w:hAnsi="Symbol" w:hint="default"/>
+      </w:rPr>
+    </w:lvl>
+    <w:lvl w:ilvl="7" w:tplc="04090003" w:tentative="1">
+      <w:start w:val="1"/>
+      <w:numFmt w:val="bullet"/>
+      <w:lvlText w:val="o"/>
+      <w:lvlJc w:val="left"/>
+      <w:pPr>
+        <w:ind w:left="5760" w:hanging="360"/>
+      </w:pPr>
+      <w:rPr>
+        <w:rFonts w:ascii="Courier New" w:hAnsi="Courier New" w:cs="Courier New" w:hint="default"/>
+      </w:rPr>
+    </w:lvl>
+    <w:lvl w:ilvl="8" w:tplc="04090005" w:tentative="1">
+      <w:start w:val="1"/>
+      <w:numFmt w:val="bullet"/>
+      <w:lvlText w:val=""/>
+      <w:lvlJc w:val="left"/>
+      <w:pPr>
+        <w:ind w:left="6480" w:hanging="360"/>
+      </w:pPr>
+      <w:rPr>
+        <w:rFonts w:ascii="Wingdings" w:hAnsi="Wingdings" w:hint="default"/>
+      </w:rPr>
     </w:lvl>
   </w:abstractNum>
   <w:num w:numId="1">
@@ -11793,6 +11746,9 @@
   </w:num>
   <w:num w:numId="40">
     <w:abstractNumId w:val="0"/>
+  </w:num>
+  <w:num w:numId="41">
+    <w:abstractNumId w:val="31"/>
   </w:num>
 </w:numbering>
 </file>
@@ -12829,6 +12785,17 @@
       <w:szCs w:val="24"/>
     </w:rPr>
   </w:style>
+  <w:style w:type="paragraph" w:styleId="ListParagraph">
+    <w:name w:val="List Paragraph"/>
+    <w:basedOn w:val="Normal"/>
+    <w:uiPriority w:val="34"/>
+    <w:qFormat/>
+    <w:rsid w:val="00CA2CD5"/>
+    <w:pPr>
+      <w:ind w:left="720"/>
+      <w:contextualSpacing/>
+    </w:pPr>
+  </w:style>
 </w:styles>
 </file>
 
@@ -13122,7 +13089,7 @@
 </file>
 
 <file path=customXml/itemProps1.xml><?xml version="1.0" encoding="utf-8"?>
-<ds:datastoreItem xmlns:ds="http://schemas.openxmlformats.org/officeDocument/2006/customXml" ds:itemID="{38500443-DF63-4301-9BEE-CF467619E59A}">
+<ds:datastoreItem xmlns:ds="http://schemas.openxmlformats.org/officeDocument/2006/customXml" ds:itemID="{0A770F7A-6F82-450B-A39F-E74E73CB9922}">
   <ds:schemaRefs>
     <ds:schemaRef ds:uri="http://schemas.openxmlformats.org/officeDocument/2006/bibliography"/>
   </ds:schemaRefs>

</xml_diff>

<commit_message>
Updated report and added rules document.
</commit_message>
<xml_diff>
--- a/Documentation/AAVCReport.docx
+++ b/Documentation/AAVCReport.docx
@@ -8,7 +8,15 @@
         <w:framePr w:wrap="notBeside"/>
       </w:pPr>
       <w:r>
-        <w:t>Team Redhawk Report AAVC 2015</w:t>
+        <w:t xml:space="preserve">Team </w:t>
+      </w:r>
+      <w:proofErr w:type="spellStart"/>
+      <w:r>
+        <w:t>Redhawk</w:t>
+      </w:r>
+      <w:proofErr w:type="spellEnd"/>
+      <w:r>
+        <w:t xml:space="preserve"> Report AAVC 2015</w:t>
       </w:r>
     </w:p>
     <w:p/>
@@ -21,8 +29,13 @@
         </w:rPr>
       </w:pPr>
       <w:r>
-        <w:t>Nicholas D. Contini</w:t>
-      </w:r>
+        <w:t xml:space="preserve">Nicholas D. </w:t>
+      </w:r>
+      <w:proofErr w:type="spellStart"/>
+      <w:r>
+        <w:t>Contini</w:t>
+      </w:r>
+      <w:proofErr w:type="spellEnd"/>
       <w:r>
         <w:t xml:space="preserve">, </w:t>
       </w:r>
@@ -59,8 +72,13 @@
       <w:r>
         <w:t>—</w:t>
       </w:r>
-      <w:r>
-        <w:t xml:space="preserve">The following is a report detailing Miami University’s entry vehicle in the Autonomous Aerial Vehicle Competition of 2015. It details the algorithms </w:t>
+      <w:proofErr w:type="gramStart"/>
+      <w:r>
+        <w:t>The</w:t>
+      </w:r>
+      <w:proofErr w:type="gramEnd"/>
+      <w:r>
+        <w:t xml:space="preserve"> following is a report detailing Miami University’s entry vehicle in the Autonomous Aerial Vehicle Competition of 2015. It details the algorithms </w:t>
       </w:r>
       <w:bookmarkStart w:id="0" w:name="PointTmp"/>
     </w:p>
@@ -111,7 +129,23 @@
         <w:t xml:space="preserve"> </w:t>
       </w:r>
       <w:r>
-        <w:t>team consists of three members: Nick Contini, John Thomas, and Braden Campbell. Work was divided as described. Nick Contini was the primary programmer for any image processing, as well as the primary contributor to the starting code for the laser rangefinder and sonar modules. He also contributed to PWM code to control the flight controller, assisted in quadcopter construction, and was founder of the project. John Thomas was the primary contributor to PWM code and the Raspberry Pi expert. He also 3D printed any extra models that were needed as parts, and assisted in algorithm development. Braden Campbell was in charge of maintaining code and documenting the project.</w:t>
+        <w:t xml:space="preserve">team consists of three members: Nick </w:t>
+      </w:r>
+      <w:proofErr w:type="spellStart"/>
+      <w:r>
+        <w:t>Contini</w:t>
+      </w:r>
+      <w:proofErr w:type="spellEnd"/>
+      <w:r>
+        <w:t xml:space="preserve">, John Thomas, and Braden Campbell. Work was divided as described. Nick </w:t>
+      </w:r>
+      <w:proofErr w:type="spellStart"/>
+      <w:r>
+        <w:t>Contini</w:t>
+      </w:r>
+      <w:proofErr w:type="spellEnd"/>
+      <w:r>
+        <w:t xml:space="preserve"> was the primary programmer for any image processing, as well as the primary contributor to the starting code for the laser rangefinder and sonar modules. He also contributed to PWM code to control the flight controller, assisted in quadcopter construction, and was founder of the project. John Thomas was the primary contributor to PWM code and the Raspberry Pi expert. He also 3D printed any extra models that were needed as parts, and assisted in algorithm development. Braden Campbell was in charge of maintaining code and documenting the project.</w:t>
       </w:r>
     </w:p>
     <w:p>
@@ -155,8 +189,13 @@
           <w:numId w:val="41"/>
         </w:numPr>
       </w:pPr>
-      <w:r>
-        <w:t xml:space="preserve">Ardupilot 2.6 - </w:t>
+      <w:proofErr w:type="spellStart"/>
+      <w:r>
+        <w:t>Ardupilot</w:t>
+      </w:r>
+      <w:proofErr w:type="spellEnd"/>
+      <w:r>
+        <w:t xml:space="preserve"> 2.6 - </w:t>
       </w:r>
       <w:r>
         <w:t>$159.99</w:t>
@@ -174,7 +213,21 @@
         <w:rPr>
           <w:bCs/>
         </w:rPr>
-        <w:t>ZIPPY Flightmax 3000mAh 3S1P 20C</w:t>
+        <w:t xml:space="preserve">ZIPPY </w:t>
+      </w:r>
+      <w:proofErr w:type="spellStart"/>
+      <w:r>
+        <w:rPr>
+          <w:bCs/>
+        </w:rPr>
+        <w:t>Flightmax</w:t>
+      </w:r>
+      <w:proofErr w:type="spellEnd"/>
+      <w:r>
+        <w:rPr>
+          <w:bCs/>
+        </w:rPr>
+        <w:t xml:space="preserve"> 3000mAh 3S1P 20C</w:t>
       </w:r>
       <w:r>
         <w:rPr>
@@ -287,7 +340,7 @@
             <v:path o:extrusionok="f" gradientshapeok="t" o:connecttype="rect"/>
             <o:lock v:ext="edit" aspectratio="t"/>
           </v:shapetype>
-          <v:shape id="_x0000_s1028" type="#_x0000_t75" style="position:absolute;left:0;text-align:left;margin-left:-.75pt;margin-top:104.7pt;width:252pt;height:177.75pt;z-index:-251649024;mso-position-horizontal-relative:text;mso-position-vertical-relative:text" wrapcoords="-64 0 -64 21509 21600 21509 21600 0 -64 0">
+          <v:shape id="_x0000_s1028" type="#_x0000_t75" style="position:absolute;left:0;text-align:left;margin-left:-.75pt;margin-top:104.7pt;width:252pt;height:177.75pt;z-index:-251656704;mso-position-horizontal-relative:text;mso-position-vertical-relative:text" wrapcoords="-64 0 -64 21509 21600 21509 21600 0 -64 0">
             <v:imagedata r:id="rId9" o:title="SearchAlgorithm"/>
             <w10:wrap type="tight"/>
           </v:shape>
@@ -602,13 +655,7 @@
                     <w:rPr>
                       <w:rFonts w:ascii="Cambria Math" w:hAnsi="Cambria Math"/>
                     </w:rPr>
-                    <m:t>a</m:t>
-                  </m:r>
-                  <m:r>
-                    <w:rPr>
-                      <w:rFonts w:ascii="Cambria Math" w:hAnsi="Cambria Math"/>
-                    </w:rPr>
-                    <m:t>2</m:t>
+                    <m:t>a2</m:t>
                   </m:r>
                 </m:sub>
               </m:sSub>
@@ -698,13 +745,7 @@
                     <w:rPr>
                       <w:rFonts w:ascii="Cambria Math" w:hAnsi="Cambria Math"/>
                     </w:rPr>
-                    <m:t>a</m:t>
-                  </m:r>
-                  <m:r>
-                    <w:rPr>
-                      <w:rFonts w:ascii="Cambria Math" w:hAnsi="Cambria Math"/>
-                    </w:rPr>
-                    <m:t>2</m:t>
+                    <m:t>a2</m:t>
                   </m:r>
                 </m:sub>
               </m:sSub>
@@ -800,13 +841,7 @@
                     <w:rPr>
                       <w:rFonts w:ascii="Cambria Math" w:hAnsi="Cambria Math"/>
                     </w:rPr>
-                    <m:t>a</m:t>
-                  </m:r>
-                  <m:r>
-                    <w:rPr>
-                      <w:rFonts w:ascii="Cambria Math" w:hAnsi="Cambria Math"/>
-                    </w:rPr>
-                    <m:t>2</m:t>
+                    <m:t>a2</m:t>
                   </m:r>
                 </m:sub>
               </m:sSub>
@@ -964,23 +999,7 @@
             <w:sz w:val="16"/>
             <w:szCs w:val="16"/>
           </w:rPr>
-          <m:t xml:space="preserve"> are the distance, x coordinate, and y</m:t>
-        </m:r>
-        <m:r>
-          <w:rPr>
-            <w:rFonts w:ascii="Cambria Math" w:hAnsi="Cambria Math"/>
-            <w:sz w:val="16"/>
-            <w:szCs w:val="16"/>
-          </w:rPr>
-          <m:t xml:space="preserve"> </m:t>
-        </m:r>
-        <m:r>
-          <w:rPr>
-            <w:rFonts w:ascii="Cambria Math" w:hAnsi="Cambria Math"/>
-            <w:sz w:val="16"/>
-            <w:szCs w:val="16"/>
-          </w:rPr>
-          <m:t>coordinate</m:t>
+          <m:t xml:space="preserve"> are the distance, x coordinate, and y coordinate</m:t>
         </m:r>
       </m:oMath>
       <w:r>
@@ -988,14 +1007,29 @@
           <w:sz w:val="16"/>
           <w:szCs w:val="16"/>
         </w:rPr>
-        <w:t xml:space="preserve"> of ALVAR 1</w:t>
+        <w:t xml:space="preserve"> </w:t>
+      </w:r>
+      <w:proofErr w:type="gramStart"/>
+      <w:r>
+        <w:rPr>
+          <w:sz w:val="16"/>
+          <w:szCs w:val="16"/>
+        </w:rPr>
+        <w:t>of</w:t>
+      </w:r>
+      <w:proofErr w:type="gramEnd"/>
+      <w:r>
+        <w:rPr>
+          <w:sz w:val="16"/>
+          <w:szCs w:val="16"/>
+        </w:rPr>
+        <w:t xml:space="preserve"> ALVAR 1</w:t>
       </w:r>
     </w:p>
     <w:p>
       <w:pPr>
         <w:ind w:left="202" w:firstLine="202"/>
         <w:rPr>
-          <w:rFonts w:hint="eastAsia"/>
           <w:sz w:val="16"/>
           <w:szCs w:val="16"/>
         </w:rPr>
@@ -1037,15 +1071,7 @@
                 <w:sz w:val="16"/>
                 <w:szCs w:val="16"/>
               </w:rPr>
-              <m:t>a</m:t>
-            </m:r>
-            <m:r>
-              <w:rPr>
-                <w:rFonts w:ascii="Cambria Math" w:hAnsi="Cambria Math"/>
-                <w:sz w:val="16"/>
-                <w:szCs w:val="16"/>
-              </w:rPr>
-              <m:t>2</m:t>
+              <m:t>a2</m:t>
             </m:r>
           </m:sub>
         </m:sSub>
@@ -1085,15 +1111,7 @@
                 <w:sz w:val="16"/>
                 <w:szCs w:val="16"/>
               </w:rPr>
-              <m:t>a</m:t>
-            </m:r>
-            <m:r>
-              <w:rPr>
-                <w:rFonts w:ascii="Cambria Math" w:hAnsi="Cambria Math"/>
-                <w:sz w:val="16"/>
-                <w:szCs w:val="16"/>
-              </w:rPr>
-              <m:t>2</m:t>
+              <m:t>a2</m:t>
             </m:r>
           </m:sub>
         </m:sSub>
@@ -1133,15 +1151,7 @@
                 <w:sz w:val="16"/>
                 <w:szCs w:val="16"/>
               </w:rPr>
-              <m:t>a</m:t>
-            </m:r>
-            <m:r>
-              <w:rPr>
-                <w:rFonts w:ascii="Cambria Math" w:hAnsi="Cambria Math"/>
-                <w:sz w:val="16"/>
-                <w:szCs w:val="16"/>
-              </w:rPr>
-              <m:t>2</m:t>
+              <m:t>a2</m:t>
             </m:r>
           </m:sub>
         </m:sSub>
@@ -1151,23 +1161,7 @@
             <w:sz w:val="16"/>
             <w:szCs w:val="16"/>
           </w:rPr>
-          <m:t xml:space="preserve"> are the distance, x coordinate, and y</m:t>
-        </m:r>
-        <m:r>
-          <w:rPr>
-            <w:rFonts w:ascii="Cambria Math" w:hAnsi="Cambria Math"/>
-            <w:sz w:val="16"/>
-            <w:szCs w:val="16"/>
-          </w:rPr>
-          <m:t xml:space="preserve"> </m:t>
-        </m:r>
-        <m:r>
-          <w:rPr>
-            <w:rFonts w:ascii="Cambria Math" w:hAnsi="Cambria Math"/>
-            <w:sz w:val="16"/>
-            <w:szCs w:val="16"/>
-          </w:rPr>
-          <m:t>coordinate</m:t>
+          <m:t xml:space="preserve"> are the distance, x coordinate, and y coordinate</m:t>
         </m:r>
       </m:oMath>
       <w:r>
@@ -1175,14 +1169,29 @@
           <w:sz w:val="16"/>
           <w:szCs w:val="16"/>
         </w:rPr>
-        <w:t xml:space="preserve"> of ALVAR 2</w:t>
+        <w:t xml:space="preserve"> </w:t>
+      </w:r>
+      <w:proofErr w:type="gramStart"/>
+      <w:r>
+        <w:rPr>
+          <w:sz w:val="16"/>
+          <w:szCs w:val="16"/>
+        </w:rPr>
+        <w:t>of</w:t>
+      </w:r>
+      <w:proofErr w:type="gramEnd"/>
+      <w:r>
+        <w:rPr>
+          <w:sz w:val="16"/>
+          <w:szCs w:val="16"/>
+        </w:rPr>
+        <w:t xml:space="preserve"> ALVAR 2</w:t>
       </w:r>
     </w:p>
     <w:p>
       <w:pPr>
         <w:ind w:left="202" w:firstLine="202"/>
         <w:rPr>
-          <w:rFonts w:hint="eastAsia"/>
           <w:sz w:val="16"/>
           <w:szCs w:val="16"/>
         </w:rPr>
@@ -1274,39 +1283,7 @@
             <w:sz w:val="16"/>
             <w:szCs w:val="16"/>
           </w:rPr>
-          <m:t xml:space="preserve"> are the</m:t>
-        </m:r>
-        <m:r>
-          <w:rPr>
-            <w:rFonts w:ascii="Cambria Math" w:hAnsi="Cambria Math"/>
-            <w:sz w:val="16"/>
-            <w:szCs w:val="16"/>
-          </w:rPr>
-          <m:t xml:space="preserve"> </m:t>
-        </m:r>
-        <m:r>
-          <w:rPr>
-            <w:rFonts w:ascii="Cambria Math" w:hAnsi="Cambria Math"/>
-            <w:sz w:val="16"/>
-            <w:szCs w:val="16"/>
-          </w:rPr>
-          <m:t>x coordinate and y</m:t>
-        </m:r>
-        <m:r>
-          <w:rPr>
-            <w:rFonts w:ascii="Cambria Math" w:hAnsi="Cambria Math"/>
-            <w:sz w:val="16"/>
-            <w:szCs w:val="16"/>
-          </w:rPr>
-          <m:t xml:space="preserve"> </m:t>
-        </m:r>
-        <m:r>
-          <w:rPr>
-            <w:rFonts w:ascii="Cambria Math" w:hAnsi="Cambria Math"/>
-            <w:sz w:val="16"/>
-            <w:szCs w:val="16"/>
-          </w:rPr>
-          <m:t>coordinate</m:t>
+          <m:t xml:space="preserve"> are the x coordinate and y coordinate</m:t>
         </m:r>
       </m:oMath>
       <w:r>
@@ -1314,13 +1291,29 @@
           <w:sz w:val="16"/>
           <w:szCs w:val="16"/>
         </w:rPr>
-        <w:t xml:space="preserve"> of </w:t>
-      </w:r>
+        <w:t xml:space="preserve"> </w:t>
+      </w:r>
+      <w:proofErr w:type="gramStart"/>
       <w:r>
         <w:rPr>
           <w:sz w:val="16"/>
           <w:szCs w:val="16"/>
         </w:rPr>
+        <w:t>of</w:t>
+      </w:r>
+      <w:proofErr w:type="gramEnd"/>
+      <w:r>
+        <w:rPr>
+          <w:sz w:val="16"/>
+          <w:szCs w:val="16"/>
+        </w:rPr>
+        <w:t xml:space="preserve"> </w:t>
+      </w:r>
+      <w:r>
+        <w:rPr>
+          <w:sz w:val="16"/>
+          <w:szCs w:val="16"/>
+        </w:rPr>
         <w:t>the quadcopter/ball</w:t>
       </w:r>
     </w:p>
@@ -1329,7 +1322,7 @@
         <w:pStyle w:val="Heading1"/>
       </w:pPr>
       <w:r>
-        <w:t>Units</w:t>
+        <w:t>Safety</w:t>
       </w:r>
     </w:p>
     <w:p>
@@ -1337,190 +1330,202 @@
         <w:pStyle w:val="Text"/>
       </w:pPr>
       <w:r>
-        <w:t xml:space="preserve">Use either SI (MKS) or CGS as primary units. (SI units are strongly encouraged.) English units may be used as secondary units (in parentheses). </w:t>
-      </w:r>
-      <w:r>
-        <w:rPr>
-          <w:bCs/>
-        </w:rPr>
-        <w:t>This applies to papers in data storage</w:t>
-      </w:r>
-      <w:r>
-        <w:rPr>
-          <w:b/>
-          <w:bCs/>
-        </w:rPr>
+        <w:t xml:space="preserve">In order to safely disarm the quadcopter in the event of a failure of the system two disarm mechanisms have been added. First, </w:t>
+      </w:r>
+      <w:r>
+        <w:t xml:space="preserve">a software disarm feature has been added into the control algorithm that, when the </w:t>
+      </w:r>
+      <w:proofErr w:type="spellStart"/>
+      <w:r>
+        <w:t>groundstation</w:t>
+      </w:r>
+      <w:proofErr w:type="spellEnd"/>
+      <w:r>
+        <w:t xml:space="preserve"> sends a kill command, will cause the </w:t>
+      </w:r>
+      <w:r>
+        <w:t>quadcopter to enter into a landing mode. From here the quadcopter will land and be safe to recover. The second kill switch will be a manual switch on the flight controller that when switched will also initiate the landing procedure.</w:t>
+      </w:r>
+    </w:p>
+    <w:p>
+      <w:pPr>
+        <w:pStyle w:val="Text"/>
+      </w:pPr>
+    </w:p>
+    <w:p>
+      <w:pPr>
+        <w:pStyle w:val="Text"/>
+      </w:pPr>
+      <w:r>
+        <w:t xml:space="preserve">To test the safety system, a controlled environment was set up where the quadcopter would navigate part of the course and the disarm mechanisms were tested. For the software disarm feature the quadcopter was allowed to follow a wall on it right side and when the operator was ready the kill command was sent from the </w:t>
+      </w:r>
+      <w:proofErr w:type="spellStart"/>
+      <w:r>
+        <w:t>groundstation</w:t>
+      </w:r>
+      <w:proofErr w:type="spellEnd"/>
+      <w:r>
+        <w:t xml:space="preserve"> through wireless communication and the quadcopter initiated landing. This same test was performed with the manual kill switch located</w:t>
+      </w:r>
+      <w:bookmarkStart w:id="1" w:name="_GoBack"/>
+      <w:bookmarkEnd w:id="1"/>
+      <w:r>
+        <w:t xml:space="preserve"> on the flight controller to make sure both mechanisms work appropriately.</w:t>
+      </w:r>
+    </w:p>
+    <w:p>
+      <w:pPr>
+        <w:pStyle w:val="Heading1"/>
+      </w:pPr>
+      <w:r>
+        <w:t>Some Common Mistakes</w:t>
+      </w:r>
+    </w:p>
+    <w:p>
+      <w:pPr>
+        <w:pStyle w:val="Text"/>
+      </w:pPr>
+      <w:r>
+        <w:t>The word “data” is plural, not singular. The subscript for the permeability of vacuum µ</w:t>
+      </w:r>
+      <w:r>
+        <w:rPr>
+          <w:vertAlign w:val="subscript"/>
+        </w:rPr>
+        <w:t>0</w:t>
+      </w:r>
+      <w:r>
+        <w:t xml:space="preserve"> is zero, not a lowercase letter “o.” The term for residual magnetization is “</w:t>
+      </w:r>
+      <w:proofErr w:type="spellStart"/>
+      <w:r>
+        <w:t>remanence</w:t>
+      </w:r>
+      <w:proofErr w:type="spellEnd"/>
+      <w:r>
+        <w:t>”; the adjective is “</w:t>
+      </w:r>
+      <w:proofErr w:type="spellStart"/>
+      <w:r>
+        <w:t>remanent</w:t>
+      </w:r>
+      <w:proofErr w:type="spellEnd"/>
+      <w:r>
+        <w:t>”; do not write “</w:t>
+      </w:r>
+      <w:proofErr w:type="spellStart"/>
+      <w:r>
+        <w:t>remnance</w:t>
+      </w:r>
+      <w:proofErr w:type="spellEnd"/>
+      <w:r>
+        <w:t xml:space="preserve">” or “remnant.” Use the word “micrometer” instead of “micron.” A graph within a graph is an “inset,” not an “insert.” The word “alternatively” is preferred to the word “alternately” (unless you really mean something that alternates). Use the word “whereas” instead of “while” (unless you are referring to simultaneous events). Do not use the word “essentially” to mean “approximately” or “effectively.” Do not use the word “issue” as a euphemism for “problem.” When compositions are not specified, separate chemical symbols by </w:t>
+      </w:r>
+      <w:proofErr w:type="spellStart"/>
+      <w:r>
+        <w:t>en</w:t>
+      </w:r>
+      <w:proofErr w:type="spellEnd"/>
+      <w:r>
+        <w:t>-dashes; for example, “</w:t>
+      </w:r>
+      <w:proofErr w:type="spellStart"/>
+      <w:r>
+        <w:t>NiMn</w:t>
+      </w:r>
+      <w:proofErr w:type="spellEnd"/>
+      <w:r>
+        <w:t xml:space="preserve">” indicates the intermetallic compound </w:t>
+      </w:r>
+      <w:r>
+        <w:lastRenderedPageBreak/>
+        <w:t>Ni</w:t>
+      </w:r>
+      <w:r>
+        <w:rPr>
+          <w:vertAlign w:val="subscript"/>
+        </w:rPr>
+        <w:t>0.5</w:t>
+      </w:r>
+      <w:r>
+        <w:t>Mn</w:t>
+      </w:r>
+      <w:r>
+        <w:rPr>
+          <w:vertAlign w:val="subscript"/>
+        </w:rPr>
+        <w:t>0.5</w:t>
+      </w:r>
+      <w:r>
+        <w:t xml:space="preserve"> whereas “Ni–</w:t>
+      </w:r>
+      <w:proofErr w:type="spellStart"/>
+      <w:r>
+        <w:t>Mn</w:t>
+      </w:r>
+      <w:proofErr w:type="spellEnd"/>
+      <w:r>
+        <w:t>” indicates an alloy of some composition Ni</w:t>
+      </w:r>
+      <w:r>
+        <w:rPr>
+          <w:vertAlign w:val="subscript"/>
+        </w:rPr>
+        <w:t>x</w:t>
+      </w:r>
+      <w:r>
+        <w:t>Mn</w:t>
+      </w:r>
+      <w:r>
+        <w:rPr>
+          <w:vertAlign w:val="subscript"/>
+        </w:rPr>
+        <w:t>1-x</w:t>
+      </w:r>
+      <w:r>
         <w:t>.</w:t>
       </w:r>
-      <w:r>
-        <w:t xml:space="preserve"> For example, write “15 Gb/cm</w:t>
-      </w:r>
-      <w:r>
-        <w:rPr>
-          <w:vertAlign w:val="superscript"/>
-        </w:rPr>
-        <w:t>2</w:t>
-      </w:r>
-      <w:r>
-        <w:t xml:space="preserve"> (100 Gb/in</w:t>
-      </w:r>
-      <w:r>
-        <w:rPr>
-          <w:vertAlign w:val="superscript"/>
-        </w:rPr>
-        <w:t>2</w:t>
-      </w:r>
-      <w:r>
-        <w:t>).” An exception is when English units are used as identifiers in trade, such as “3½-in disk drive.” Avoid combining SI and CGS units, such as current in amperes and magnetic field in oersteds. This often leads to confusion because equations do not balance dimensionally. If you must use mixed units, clearly state the units for each quantity in an equation.</w:t>
-      </w:r>
     </w:p>
     <w:p>
       <w:pPr>
         <w:pStyle w:val="Text"/>
       </w:pPr>
       <w:r>
-        <w:t xml:space="preserve">The SI unit for magnetic field strength </w:t>
+        <w:t xml:space="preserve">Be aware of the different meanings of the homophones “affect” (usually a verb) and “effect” (usually a noun), “complement” and “compliment,” “discreet” and “discrete,” “principal” (e.g., “principal investigator”) and “principle” (e.g., “principle of measurement”). Do not confuse “imply” and “infer.” </w:t>
+      </w:r>
+    </w:p>
+    <w:p>
+      <w:pPr>
+        <w:pStyle w:val="Text"/>
+      </w:pPr>
+      <w:r>
+        <w:t>Prefixes such as “</w:t>
+      </w:r>
+      <w:proofErr w:type="gramStart"/>
+      <w:r>
+        <w:t>non</w:t>
+      </w:r>
+      <w:proofErr w:type="gramEnd"/>
+      <w:r>
+        <w:t>,” “sub,” “micro,” “multi,” and “ultra” are not independent words; they should be joined to the words they modify, usually without a hyphen. There is no period after the “et” in the Latin abbreviation “</w:t>
       </w:r>
       <w:r>
         <w:rPr>
           <w:i/>
           <w:iCs/>
         </w:rPr>
-        <w:t>H</w:t>
-      </w:r>
-      <w:r>
-        <w:t xml:space="preserve"> is A/m. However, if you wish to use units of T, either refer to magnetic flux density </w:t>
-      </w:r>
-      <w:r>
-        <w:rPr>
-          <w:i/>
-          <w:iCs/>
-        </w:rPr>
-        <w:t>B</w:t>
-      </w:r>
-      <w:r>
-        <w:t xml:space="preserve"> or magnetic field strength symbolized as µ</w:t>
-      </w:r>
-      <w:r>
-        <w:rPr>
-          <w:vertAlign w:val="subscript"/>
-        </w:rPr>
-        <w:t>0</w:t>
-      </w:r>
-      <w:r>
-        <w:rPr>
-          <w:i/>
-          <w:iCs/>
-        </w:rPr>
-        <w:t>H</w:t>
-      </w:r>
-      <w:r>
-        <w:t>. Use the center dot to separate compound units, e.g., “A·m</w:t>
-      </w:r>
-      <w:r>
-        <w:rPr>
-          <w:vertAlign w:val="superscript"/>
-        </w:rPr>
-        <w:t>2</w:t>
-      </w:r>
-      <w:r>
-        <w:t>.”</w:t>
-      </w:r>
-    </w:p>
-    <w:p>
-      <w:pPr>
-        <w:pStyle w:val="Heading1"/>
-      </w:pPr>
-      <w:r>
-        <w:t>Some Common Mistakes</w:t>
-      </w:r>
-    </w:p>
-    <w:p>
-      <w:pPr>
-        <w:pStyle w:val="Text"/>
-      </w:pPr>
-      <w:r>
-        <w:t>The word “data” is plural, not singular. The subscript for the permeability of vacuum µ</w:t>
-      </w:r>
-      <w:r>
-        <w:rPr>
-          <w:vertAlign w:val="subscript"/>
-        </w:rPr>
-        <w:t>0</w:t>
-      </w:r>
-      <w:r>
-        <w:t xml:space="preserve"> is zero, not a lowercase letter “o.” The term for residual magnetization is “remanence”; the adjective is “remanent”; do not write “remnance” or “remnant.” Use the word “micrometer” instead of “micron.” A graph within a graph is an “inset,” not an “insert.” The word “alternatively” is preferred to the word “alternately” (unless you really mean something that alternates). Use the word “whereas” instead of “while” (unless you are referring to simultaneous events). Do not use the word “essentially” to mean “approximately” or “effectively.” Do not use the word “issue” as a euphemism for “problem.” When compositions are not specified, separate chemical symbols by en-dashes; for example, “NiMn” indicates the intermetallic compound Ni</w:t>
-      </w:r>
-      <w:r>
-        <w:rPr>
-          <w:vertAlign w:val="subscript"/>
-        </w:rPr>
-        <w:t>0.5</w:t>
-      </w:r>
-      <w:r>
-        <w:t>Mn</w:t>
-      </w:r>
-      <w:r>
-        <w:rPr>
-          <w:vertAlign w:val="subscript"/>
-        </w:rPr>
-        <w:t>0.5</w:t>
-      </w:r>
-      <w:r>
-        <w:t xml:space="preserve"> whereas “Ni–Mn” indicates an alloy of some composition Ni</w:t>
-      </w:r>
-      <w:r>
-        <w:rPr>
-          <w:vertAlign w:val="subscript"/>
-        </w:rPr>
-        <w:t>x</w:t>
-      </w:r>
-      <w:r>
-        <w:t>Mn</w:t>
-      </w:r>
-      <w:r>
-        <w:rPr>
-          <w:vertAlign w:val="subscript"/>
-        </w:rPr>
-        <w:t>1-x</w:t>
-      </w:r>
-      <w:r>
-        <w:t>.</w:t>
-      </w:r>
-    </w:p>
-    <w:p>
-      <w:pPr>
-        <w:pStyle w:val="Text"/>
-      </w:pPr>
-      <w:r>
-        <w:t>Be aware of the different meanings of the homophones “affect” (usually a verb) and “effect” (usually a noun), “complement” an</w:t>
-      </w:r>
-      <w:bookmarkStart w:id="1" w:name="_GoBack"/>
-      <w:bookmarkEnd w:id="1"/>
-      <w:r>
-        <w:t xml:space="preserve">d “compliment,” “discreet” and “discrete,” </w:t>
-      </w:r>
-      <w:r>
-        <w:lastRenderedPageBreak/>
-        <w:t xml:space="preserve">“principal” (e.g., “principal investigator”) and “principle” (e.g., “principle of measurement”). Do not confuse “imply” and “infer.” </w:t>
-      </w:r>
-    </w:p>
-    <w:p>
-      <w:pPr>
-        <w:pStyle w:val="Text"/>
-      </w:pPr>
-      <w:r>
-        <w:t>Prefixes such as “non,” “sub,” “micro,” “multi,” and “ultra” are not independent words; they should be joined to the words they modify, usually without a hyphen. There is no period after the “et” in the Latin abbreviation “</w:t>
-      </w:r>
-      <w:r>
-        <w:rPr>
-          <w:i/>
-          <w:iCs/>
-        </w:rPr>
         <w:t>et al.</w:t>
       </w:r>
       <w:r>
-        <w:t>” (it is also italicized). The abbreviation “i.e.,” means “that is,” and the abbreviation “e.g.,” means “for example” (these abbreviations are not italicized).</w:t>
+        <w:t>” (</w:t>
+      </w:r>
+      <w:proofErr w:type="gramStart"/>
+      <w:r>
+        <w:t>it</w:t>
+      </w:r>
+      <w:proofErr w:type="gramEnd"/>
+      <w:r>
+        <w:t xml:space="preserve"> is also italicized). The abbreviation “i.e.,” means “that is,” and the abbreviation “e.g.,” means “for example” (these abbreviations are not italicized).</w:t>
       </w:r>
     </w:p>
     <w:p>
@@ -1532,10 +1537,18 @@
         </w:rPr>
       </w:pPr>
       <w:r>
-        <w:t>A general IEEE style</w:t>
-      </w:r>
-      <w:r>
-        <w:t xml:space="preserve">guide is available at </w:t>
+        <w:t xml:space="preserve">A general IEEE </w:t>
+      </w:r>
+      <w:proofErr w:type="spellStart"/>
+      <w:r>
+        <w:t>style</w:t>
+      </w:r>
+      <w:r>
+        <w:t>guide</w:t>
+      </w:r>
+      <w:proofErr w:type="spellEnd"/>
+      <w:r>
+        <w:t xml:space="preserve"> is available at </w:t>
       </w:r>
       <w:hyperlink r:id="rId10" w:history="1">
         <w:r>
@@ -1563,12 +1576,11 @@
       <w:r>
         <w:rPr>
           <w:noProof/>
-          <w:lang w:eastAsia="ja-JP"/>
         </w:rPr>
         <mc:AlternateContent>
           <mc:Choice Requires="wps">
             <w:drawing>
-              <wp:anchor distT="0" distB="0" distL="114300" distR="114300" simplePos="0" relativeHeight="251661312" behindDoc="0" locked="0" layoutInCell="1" allowOverlap="1" wp14:anchorId="24EB2069" wp14:editId="6B471876">
+              <wp:anchor distT="0" distB="0" distL="114300" distR="114300" simplePos="0" relativeHeight="251656704" behindDoc="0" locked="0" layoutInCell="1" allowOverlap="1" wp14:anchorId="24EB2069" wp14:editId="6B471876">
                 <wp:simplePos x="0" y="0"/>
                 <wp:positionH relativeFrom="margin">
                   <wp:posOffset>28575</wp:posOffset>
@@ -1605,7 +1617,7 @@
                         </a:ln>
                         <a:extLst>
                           <a:ext uri="{91240B29-F687-4f45-9708-019B960494DF}">
-                            <a14:hiddenLine xmlns:a14="http://schemas.microsoft.com/office/drawing/2010/main" xmlns:w="http://schemas.openxmlformats.org/wordprocessingml/2006/main" xmlns:w10="urn:schemas-microsoft-com:office:word" xmlns:v="urn:schemas-microsoft-com:vml" xmlns:o="urn:schemas-microsoft-com:office:office" xmlns:mv="urn:schemas-microsoft-com:mac:vml" xmlns:mo="http://schemas.microsoft.com/office/mac/office/2008/main" xmlns="" w="9525">
+                            <a14:hiddenLine xmlns="" xmlns:mo="http://schemas.microsoft.com/office/mac/office/2008/main" xmlns:mv="urn:schemas-microsoft-com:mac:vml" xmlns:o="urn:schemas-microsoft-com:office:office" xmlns:v="urn:schemas-microsoft-com:vml" xmlns:w10="urn:schemas-microsoft-com:office:word" xmlns:w="http://schemas.openxmlformats.org/wordprocessingml/2006/main" xmlns:a14="http://schemas.microsoft.com/office/drawing/2010/main" w="9525">
                               <a:solidFill>
                                 <a:srgbClr val="000000"/>
                               </a:solidFill>
@@ -1628,7 +1640,6 @@
                                 <w:noProof/>
                                 <w:sz w:val="20"/>
                                 <w:szCs w:val="20"/>
-                                <w:lang w:eastAsia="ja-JP"/>
                               </w:rPr>
                               <w:drawing>
                                 <wp:inline distT="0" distB="0" distL="0" distR="0" wp14:anchorId="4DFC494B" wp14:editId="62949258">
@@ -1721,7 +1732,7 @@
                 <v:stroke joinstyle="miter"/>
                 <v:path gradientshapeok="t" o:connecttype="rect"/>
               </v:shapetype>
-              <v:shape id="Text Box 5" o:spid="_x0000_s1026" type="#_x0000_t202" style="position:absolute;margin-left:2.25pt;margin-top:6.8pt;width:248.4pt;height:234pt;z-index:251661312;visibility:visible;mso-wrap-style:square;mso-width-percent:0;mso-height-percent:0;mso-wrap-distance-left:9pt;mso-wrap-distance-top:0;mso-wrap-distance-right:9pt;mso-wrap-distance-bottom:0;mso-position-horizontal:absolute;mso-position-horizontal-relative:margin;mso-position-vertical:absolute;mso-position-vertical-relative:margin;mso-width-percent:0;mso-height-percent:0;mso-width-relative:page;mso-height-relative:page;v-text-anchor:top" o:gfxdata="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" stroked="f">
+              <v:shape id="Text Box 5" o:spid="_x0000_s1026" type="#_x0000_t202" style="position:absolute;margin-left:2.25pt;margin-top:6.8pt;width:248.4pt;height:234pt;z-index:251656704;visibility:visible;mso-wrap-style:square;mso-width-percent:0;mso-height-percent:0;mso-wrap-distance-left:9pt;mso-wrap-distance-top:0;mso-wrap-distance-right:9pt;mso-wrap-distance-bottom:0;mso-position-horizontal:absolute;mso-position-horizontal-relative:margin;mso-position-vertical:absolute;mso-position-vertical-relative:margin;mso-width-percent:0;mso-height-percent:0;mso-width-relative:page;mso-height-relative:page;v-text-anchor:top" o:gfxdata="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" stroked="f">
                 <v:textbox inset="0,0,0,0">
                   <w:txbxContent>
                     <w:p>
@@ -1734,7 +1745,6 @@
                           <w:noProof/>
                           <w:sz w:val="20"/>
                           <w:szCs w:val="20"/>
-                          <w:lang w:eastAsia="ja-JP"/>
                         </w:rPr>
                         <w:drawing>
                           <wp:inline distT="0" distB="0" distL="0" distR="0" wp14:anchorId="4DFC494B" wp14:editId="62949258">
@@ -1815,12 +1825,11 @@
       <w:r>
         <w:rPr>
           <w:noProof/>
-          <w:lang w:eastAsia="ja-JP"/>
         </w:rPr>
         <mc:AlternateContent>
           <mc:Choice Requires="wps">
             <w:drawing>
-              <wp:anchor distT="0" distB="0" distL="114300" distR="114300" simplePos="0" relativeHeight="251660288" behindDoc="0" locked="0" layoutInCell="0" allowOverlap="1" wp14:anchorId="2182492D" wp14:editId="1E3E02D0">
+              <wp:anchor distT="0" distB="0" distL="114300" distR="114300" simplePos="0" relativeHeight="251655680" behindDoc="0" locked="0" layoutInCell="0" allowOverlap="1" wp14:anchorId="2182492D" wp14:editId="1E3E02D0">
                 <wp:simplePos x="0" y="0"/>
                 <wp:positionH relativeFrom="margin">
                   <wp:posOffset>3429000</wp:posOffset>
@@ -1857,7 +1866,7 @@
                         </a:ln>
                         <a:extLst>
                           <a:ext uri="{91240B29-F687-4f45-9708-019B960494DF}">
-                            <a14:hiddenLine xmlns:a14="http://schemas.microsoft.com/office/drawing/2010/main" xmlns:w="http://schemas.openxmlformats.org/wordprocessingml/2006/main" xmlns:w10="urn:schemas-microsoft-com:office:word" xmlns:v="urn:schemas-microsoft-com:vml" xmlns:o="urn:schemas-microsoft-com:office:office" xmlns:mv="urn:schemas-microsoft-com:mac:vml" xmlns:mo="http://schemas.microsoft.com/office/mac/office/2008/main" xmlns="" w="9525">
+                            <a14:hiddenLine xmlns="" xmlns:mo="http://schemas.microsoft.com/office/mac/office/2008/main" xmlns:mv="urn:schemas-microsoft-com:mac:vml" xmlns:o="urn:schemas-microsoft-com:office:office" xmlns:v="urn:schemas-microsoft-com:vml" xmlns:w10="urn:schemas-microsoft-com:office:word" xmlns:w="http://schemas.openxmlformats.org/wordprocessingml/2006/main" xmlns:a14="http://schemas.microsoft.com/office/drawing/2010/main" w="9525">
                               <a:solidFill>
                                 <a:srgbClr val="000000"/>
                               </a:solidFill>
@@ -2088,7 +2097,23 @@
                                       <w:sz w:val="16"/>
                                       <w:szCs w:val="16"/>
                                     </w:rPr>
-                                    <w:t xml:space="preserve">1 Mx </w:t>
+                                    <w:t xml:space="preserve">1 </w:t>
+                                  </w:r>
+                                  <w:proofErr w:type="spellStart"/>
+                                  <w:r>
+                                    <w:rPr>
+                                      <w:sz w:val="16"/>
+                                      <w:szCs w:val="16"/>
+                                    </w:rPr>
+                                    <w:t>Mx</w:t>
+                                  </w:r>
+                                  <w:proofErr w:type="spellEnd"/>
+                                  <w:r>
+                                    <w:rPr>
+                                      <w:sz w:val="16"/>
+                                      <w:szCs w:val="16"/>
+                                    </w:rPr>
+                                    <w:t xml:space="preserve"> </w:t>
                                   </w:r>
                                   <w:r>
                                     <w:rPr>
@@ -2125,7 +2150,23 @@
                                       <w:sz w:val="16"/>
                                       <w:szCs w:val="16"/>
                                     </w:rPr>
-                                    <w:t xml:space="preserve"> Wb = 10</w:t>
+                                    <w:t xml:space="preserve"> </w:t>
+                                  </w:r>
+                                  <w:proofErr w:type="spellStart"/>
+                                  <w:r>
+                                    <w:rPr>
+                                      <w:sz w:val="16"/>
+                                      <w:szCs w:val="16"/>
+                                    </w:rPr>
+                                    <w:t>Wb</w:t>
+                                  </w:r>
+                                  <w:proofErr w:type="spellEnd"/>
+                                  <w:r>
+                                    <w:rPr>
+                                      <w:sz w:val="16"/>
+                                      <w:szCs w:val="16"/>
+                                    </w:rPr>
+                                    <w:t xml:space="preserve"> = 10</w:t>
                                   </w:r>
                                   <w:r>
                                     <w:rPr>
@@ -2308,7 +2349,23 @@
                                       <w:sz w:val="16"/>
                                       <w:szCs w:val="16"/>
                                     </w:rPr>
-                                    <w:t xml:space="preserve"> Wb/m</w:t>
+                                    <w:t xml:space="preserve"> </w:t>
+                                  </w:r>
+                                  <w:proofErr w:type="spellStart"/>
+                                  <w:r>
+                                    <w:rPr>
+                                      <w:sz w:val="16"/>
+                                      <w:szCs w:val="16"/>
+                                    </w:rPr>
+                                    <w:t>Wb</w:t>
+                                  </w:r>
+                                  <w:proofErr w:type="spellEnd"/>
+                                  <w:r>
+                                    <w:rPr>
+                                      <w:sz w:val="16"/>
+                                      <w:szCs w:val="16"/>
+                                    </w:rPr>
+                                    <w:t>/m</w:t>
                                   </w:r>
                                   <w:r>
                                     <w:rPr>
@@ -2400,7 +2457,23 @@
                                       <w:sz w:val="16"/>
                                       <w:szCs w:val="16"/>
                                     </w:rPr>
-                                    <w:t xml:space="preserve">1 Oe </w:t>
+                                    <w:t xml:space="preserve">1 </w:t>
+                                  </w:r>
+                                  <w:proofErr w:type="spellStart"/>
+                                  <w:r>
+                                    <w:rPr>
+                                      <w:sz w:val="16"/>
+                                      <w:szCs w:val="16"/>
+                                    </w:rPr>
+                                    <w:t>Oe</w:t>
+                                  </w:r>
+                                  <w:proofErr w:type="spellEnd"/>
+                                  <w:r>
+                                    <w:rPr>
+                                      <w:sz w:val="16"/>
+                                      <w:szCs w:val="16"/>
+                                    </w:rPr>
+                                    <w:t xml:space="preserve"> </w:t>
                                   </w:r>
                                   <w:r>
                                     <w:rPr>
@@ -2990,7 +3063,23 @@
                                       <w:sz w:val="16"/>
                                       <w:szCs w:val="16"/>
                                     </w:rPr>
-                                    <w:t xml:space="preserve">1 erg/(G·g) = 1 emu/g </w:t>
+                                    <w:t>1 erg/(</w:t>
+                                  </w:r>
+                                  <w:proofErr w:type="spellStart"/>
+                                  <w:r>
+                                    <w:rPr>
+                                      <w:sz w:val="16"/>
+                                      <w:szCs w:val="16"/>
+                                    </w:rPr>
+                                    <w:t>G·g</w:t>
+                                  </w:r>
+                                  <w:proofErr w:type="spellEnd"/>
+                                  <w:r>
+                                    <w:rPr>
+                                      <w:sz w:val="16"/>
+                                      <w:szCs w:val="16"/>
+                                    </w:rPr>
+                                    <w:t xml:space="preserve">) = 1 emu/g </w:t>
                                   </w:r>
                                   <w:r>
                                     <w:rPr>
@@ -3198,8 +3287,17 @@
                                       <w:sz w:val="16"/>
                                       <w:szCs w:val="16"/>
                                     </w:rPr>
-                                    <w:t xml:space="preserve"> Wb·m</w:t>
-                                  </w:r>
+                                    <w:t xml:space="preserve"> </w:t>
+                                  </w:r>
+                                  <w:proofErr w:type="spellStart"/>
+                                  <w:r>
+                                    <w:rPr>
+                                      <w:sz w:val="16"/>
+                                      <w:szCs w:val="16"/>
+                                    </w:rPr>
+                                    <w:t>Wb·m</w:t>
+                                  </w:r>
+                                  <w:proofErr w:type="spellEnd"/>
                                 </w:p>
                               </w:tc>
                             </w:tr>
@@ -3904,7 +4002,39 @@
                                       <w:sz w:val="16"/>
                                       <w:szCs w:val="16"/>
                                     </w:rPr>
-                                    <w:t xml:space="preserve"> Wb/(A·m)</w:t>
+                                    <w:t xml:space="preserve"> </w:t>
+                                  </w:r>
+                                  <w:proofErr w:type="spellStart"/>
+                                  <w:r>
+                                    <w:rPr>
+                                      <w:sz w:val="16"/>
+                                      <w:szCs w:val="16"/>
+                                    </w:rPr>
+                                    <w:t>Wb</w:t>
+                                  </w:r>
+                                  <w:proofErr w:type="spellEnd"/>
+                                  <w:r>
+                                    <w:rPr>
+                                      <w:sz w:val="16"/>
+                                      <w:szCs w:val="16"/>
+                                    </w:rPr>
+                                    <w:t>/(</w:t>
+                                  </w:r>
+                                  <w:proofErr w:type="spellStart"/>
+                                  <w:r>
+                                    <w:rPr>
+                                      <w:sz w:val="16"/>
+                                      <w:szCs w:val="16"/>
+                                    </w:rPr>
+                                    <w:t>A·m</w:t>
+                                  </w:r>
+                                  <w:proofErr w:type="spellEnd"/>
+                                  <w:r>
+                                    <w:rPr>
+                                      <w:sz w:val="16"/>
+                                      <w:szCs w:val="16"/>
+                                    </w:rPr>
+                                    <w:t>)</w:t>
                                   </w:r>
                                 </w:p>
                               </w:tc>
@@ -4306,6 +4436,8 @@
                             <w:pPr>
                               <w:pStyle w:val="FootnoteText"/>
                             </w:pPr>
+                            <w:proofErr w:type="spellStart"/>
+                            <w:proofErr w:type="gramStart"/>
                             <w:r>
                               <w:rPr>
                                 <w:vertAlign w:val="superscript"/>
@@ -4313,7 +4445,60 @@
                               <w:t>a</w:t>
                             </w:r>
                             <w:r>
-                              <w:t>Gaussian units are the same as cg emu for magnetostatics; Mx = maxwell, G = gauss, Oe = oersted; Wb = weber, V = volt, s = second, T = tesla, m = meter, A = ampere, J = joule, kg = kilogram, H = henry.</w:t>
+                              <w:t>Gaussian</w:t>
+                            </w:r>
+                            <w:proofErr w:type="spellEnd"/>
+                            <w:proofErr w:type="gramEnd"/>
+                            <w:r>
+                              <w:t xml:space="preserve"> units are the same as cg emu for </w:t>
+                            </w:r>
+                            <w:proofErr w:type="spellStart"/>
+                            <w:r>
+                              <w:t>magnetostatics</w:t>
+                            </w:r>
+                            <w:proofErr w:type="spellEnd"/>
+                            <w:r>
+                              <w:t xml:space="preserve">; </w:t>
+                            </w:r>
+                            <w:proofErr w:type="spellStart"/>
+                            <w:r>
+                              <w:t>Mx</w:t>
+                            </w:r>
+                            <w:proofErr w:type="spellEnd"/>
+                            <w:r>
+                              <w:t xml:space="preserve"> = </w:t>
+                            </w:r>
+                            <w:proofErr w:type="spellStart"/>
+                            <w:r>
+                              <w:t>maxwell</w:t>
+                            </w:r>
+                            <w:proofErr w:type="spellEnd"/>
+                            <w:r>
+                              <w:t xml:space="preserve">, G = gauss, </w:t>
+                            </w:r>
+                            <w:proofErr w:type="spellStart"/>
+                            <w:r>
+                              <w:t>Oe</w:t>
+                            </w:r>
+                            <w:proofErr w:type="spellEnd"/>
+                            <w:r>
+                              <w:t xml:space="preserve"> = </w:t>
+                            </w:r>
+                            <w:proofErr w:type="spellStart"/>
+                            <w:r>
+                              <w:t>oersted</w:t>
+                            </w:r>
+                            <w:proofErr w:type="spellEnd"/>
+                            <w:r>
+                              <w:t xml:space="preserve">; </w:t>
+                            </w:r>
+                            <w:proofErr w:type="spellStart"/>
+                            <w:r>
+                              <w:t>Wb</w:t>
+                            </w:r>
+                            <w:proofErr w:type="spellEnd"/>
+                            <w:r>
+                              <w:t xml:space="preserve"> = weber, V = volt, s = second, T = tesla, m = meter, A = ampere, J = joule, kg = kilogram, H = henry.</w:t>
                             </w:r>
                           </w:p>
                           <w:p>
@@ -4341,7 +4526,7 @@
           </mc:Choice>
           <mc:Fallback>
             <w:pict>
-              <v:shape w14:anchorId="2182492D" id="Text Box 2" o:spid="_x0000_s1027" type="#_x0000_t202" style="position:absolute;margin-left:270pt;margin-top:0;width:248.4pt;height:318.8pt;z-index:251660288;visibility:visible;mso-wrap-style:square;mso-width-percent:0;mso-height-percent:0;mso-wrap-distance-left:9pt;mso-wrap-distance-top:0;mso-wrap-distance-right:9pt;mso-wrap-distance-bottom:0;mso-position-horizontal:absolute;mso-position-horizontal-relative:margin;mso-position-vertical:absolute;mso-position-vertical-relative:margin;mso-width-percent:0;mso-height-percent:0;mso-width-relative:page;mso-height-relative:page;v-text-anchor:top" o:gfxdata="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" o:allowincell="f" stroked="f">
+              <v:shape w14:anchorId="2182492D" id="Text Box 2" o:spid="_x0000_s1027" type="#_x0000_t202" style="position:absolute;margin-left:270pt;margin-top:0;width:248.4pt;height:318.8pt;z-index:251655680;visibility:visible;mso-wrap-style:square;mso-width-percent:0;mso-height-percent:0;mso-wrap-distance-left:9pt;mso-wrap-distance-top:0;mso-wrap-distance-right:9pt;mso-wrap-distance-bottom:0;mso-position-horizontal:absolute;mso-position-horizontal-relative:margin;mso-position-vertical:absolute;mso-position-vertical-relative:margin;mso-width-percent:0;mso-height-percent:0;mso-width-relative:page;mso-height-relative:page;v-text-anchor:top" o:gfxdata="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" o:allowincell="f" stroked="f">
                 <v:textbox inset="0,0,0,0">
                   <w:txbxContent>
                     <w:p>
@@ -4562,7 +4747,23 @@
                                 <w:sz w:val="16"/>
                                 <w:szCs w:val="16"/>
                               </w:rPr>
-                              <w:t xml:space="preserve">1 Mx </w:t>
+                              <w:t xml:space="preserve">1 </w:t>
+                            </w:r>
+                            <w:proofErr w:type="spellStart"/>
+                            <w:r>
+                              <w:rPr>
+                                <w:sz w:val="16"/>
+                                <w:szCs w:val="16"/>
+                              </w:rPr>
+                              <w:t>Mx</w:t>
+                            </w:r>
+                            <w:proofErr w:type="spellEnd"/>
+                            <w:r>
+                              <w:rPr>
+                                <w:sz w:val="16"/>
+                                <w:szCs w:val="16"/>
+                              </w:rPr>
+                              <w:t xml:space="preserve"> </w:t>
                             </w:r>
                             <w:r>
                               <w:rPr>
@@ -4599,7 +4800,23 @@
                                 <w:sz w:val="16"/>
                                 <w:szCs w:val="16"/>
                               </w:rPr>
-                              <w:t xml:space="preserve"> Wb = 10</w:t>
+                              <w:t xml:space="preserve"> </w:t>
+                            </w:r>
+                            <w:proofErr w:type="spellStart"/>
+                            <w:r>
+                              <w:rPr>
+                                <w:sz w:val="16"/>
+                                <w:szCs w:val="16"/>
+                              </w:rPr>
+                              <w:t>Wb</w:t>
+                            </w:r>
+                            <w:proofErr w:type="spellEnd"/>
+                            <w:r>
+                              <w:rPr>
+                                <w:sz w:val="16"/>
+                                <w:szCs w:val="16"/>
+                              </w:rPr>
+                              <w:t xml:space="preserve"> = 10</w:t>
                             </w:r>
                             <w:r>
                               <w:rPr>
@@ -4782,7 +4999,23 @@
                                 <w:sz w:val="16"/>
                                 <w:szCs w:val="16"/>
                               </w:rPr>
-                              <w:t xml:space="preserve"> Wb/m</w:t>
+                              <w:t xml:space="preserve"> </w:t>
+                            </w:r>
+                            <w:proofErr w:type="spellStart"/>
+                            <w:r>
+                              <w:rPr>
+                                <w:sz w:val="16"/>
+                                <w:szCs w:val="16"/>
+                              </w:rPr>
+                              <w:t>Wb</w:t>
+                            </w:r>
+                            <w:proofErr w:type="spellEnd"/>
+                            <w:r>
+                              <w:rPr>
+                                <w:sz w:val="16"/>
+                                <w:szCs w:val="16"/>
+                              </w:rPr>
+                              <w:t>/m</w:t>
                             </w:r>
                             <w:r>
                               <w:rPr>
@@ -4874,7 +5107,23 @@
                                 <w:sz w:val="16"/>
                                 <w:szCs w:val="16"/>
                               </w:rPr>
-                              <w:t xml:space="preserve">1 Oe </w:t>
+                              <w:t xml:space="preserve">1 </w:t>
+                            </w:r>
+                            <w:proofErr w:type="spellStart"/>
+                            <w:r>
+                              <w:rPr>
+                                <w:sz w:val="16"/>
+                                <w:szCs w:val="16"/>
+                              </w:rPr>
+                              <w:t>Oe</w:t>
+                            </w:r>
+                            <w:proofErr w:type="spellEnd"/>
+                            <w:r>
+                              <w:rPr>
+                                <w:sz w:val="16"/>
+                                <w:szCs w:val="16"/>
+                              </w:rPr>
+                              <w:t xml:space="preserve"> </w:t>
                             </w:r>
                             <w:r>
                               <w:rPr>
@@ -5464,7 +5713,23 @@
                                 <w:sz w:val="16"/>
                                 <w:szCs w:val="16"/>
                               </w:rPr>
-                              <w:t xml:space="preserve">1 erg/(G·g) = 1 emu/g </w:t>
+                              <w:t>1 erg/(</w:t>
+                            </w:r>
+                            <w:proofErr w:type="spellStart"/>
+                            <w:r>
+                              <w:rPr>
+                                <w:sz w:val="16"/>
+                                <w:szCs w:val="16"/>
+                              </w:rPr>
+                              <w:t>G·g</w:t>
+                            </w:r>
+                            <w:proofErr w:type="spellEnd"/>
+                            <w:r>
+                              <w:rPr>
+                                <w:sz w:val="16"/>
+                                <w:szCs w:val="16"/>
+                              </w:rPr>
+                              <w:t xml:space="preserve">) = 1 emu/g </w:t>
                             </w:r>
                             <w:r>
                               <w:rPr>
@@ -5672,8 +5937,17 @@
                                 <w:sz w:val="16"/>
                                 <w:szCs w:val="16"/>
                               </w:rPr>
-                              <w:t xml:space="preserve"> Wb·m</w:t>
-                            </w:r>
+                              <w:t xml:space="preserve"> </w:t>
+                            </w:r>
+                            <w:proofErr w:type="spellStart"/>
+                            <w:r>
+                              <w:rPr>
+                                <w:sz w:val="16"/>
+                                <w:szCs w:val="16"/>
+                              </w:rPr>
+                              <w:t>Wb·m</w:t>
+                            </w:r>
+                            <w:proofErr w:type="spellEnd"/>
                           </w:p>
                         </w:tc>
                       </w:tr>
@@ -6378,7 +6652,39 @@
                                 <w:sz w:val="16"/>
                                 <w:szCs w:val="16"/>
                               </w:rPr>
-                              <w:t xml:space="preserve"> Wb/(A·m)</w:t>
+                              <w:t xml:space="preserve"> </w:t>
+                            </w:r>
+                            <w:proofErr w:type="spellStart"/>
+                            <w:r>
+                              <w:rPr>
+                                <w:sz w:val="16"/>
+                                <w:szCs w:val="16"/>
+                              </w:rPr>
+                              <w:t>Wb</w:t>
+                            </w:r>
+                            <w:proofErr w:type="spellEnd"/>
+                            <w:r>
+                              <w:rPr>
+                                <w:sz w:val="16"/>
+                                <w:szCs w:val="16"/>
+                              </w:rPr>
+                              <w:t>/(</w:t>
+                            </w:r>
+                            <w:proofErr w:type="spellStart"/>
+                            <w:r>
+                              <w:rPr>
+                                <w:sz w:val="16"/>
+                                <w:szCs w:val="16"/>
+                              </w:rPr>
+                              <w:t>A·m</w:t>
+                            </w:r>
+                            <w:proofErr w:type="spellEnd"/>
+                            <w:r>
+                              <w:rPr>
+                                <w:sz w:val="16"/>
+                                <w:szCs w:val="16"/>
+                              </w:rPr>
+                              <w:t>)</w:t>
                             </w:r>
                           </w:p>
                         </w:tc>
@@ -6780,6 +7086,8 @@
                       <w:pPr>
                         <w:pStyle w:val="FootnoteText"/>
                       </w:pPr>
+                      <w:proofErr w:type="spellStart"/>
+                      <w:proofErr w:type="gramStart"/>
                       <w:r>
                         <w:rPr>
                           <w:vertAlign w:val="superscript"/>
@@ -6787,7 +7095,60 @@
                         <w:t>a</w:t>
                       </w:r>
                       <w:r>
-                        <w:t>Gaussian units are the same as cg emu for magnetostatics; Mx = maxwell, G = gauss, Oe = oersted; Wb = weber, V = volt, s = second, T = tesla, m = meter, A = ampere, J = joule, kg = kilogram, H = henry.</w:t>
+                        <w:t>Gaussian</w:t>
+                      </w:r>
+                      <w:proofErr w:type="spellEnd"/>
+                      <w:proofErr w:type="gramEnd"/>
+                      <w:r>
+                        <w:t xml:space="preserve"> units are the same as cg emu for </w:t>
+                      </w:r>
+                      <w:proofErr w:type="spellStart"/>
+                      <w:r>
+                        <w:t>magnetostatics</w:t>
+                      </w:r>
+                      <w:proofErr w:type="spellEnd"/>
+                      <w:r>
+                        <w:t xml:space="preserve">; </w:t>
+                      </w:r>
+                      <w:proofErr w:type="spellStart"/>
+                      <w:r>
+                        <w:t>Mx</w:t>
+                      </w:r>
+                      <w:proofErr w:type="spellEnd"/>
+                      <w:r>
+                        <w:t xml:space="preserve"> = </w:t>
+                      </w:r>
+                      <w:proofErr w:type="spellStart"/>
+                      <w:r>
+                        <w:t>maxwell</w:t>
+                      </w:r>
+                      <w:proofErr w:type="spellEnd"/>
+                      <w:r>
+                        <w:t xml:space="preserve">, G = gauss, </w:t>
+                      </w:r>
+                      <w:proofErr w:type="spellStart"/>
+                      <w:r>
+                        <w:t>Oe</w:t>
+                      </w:r>
+                      <w:proofErr w:type="spellEnd"/>
+                      <w:r>
+                        <w:t xml:space="preserve"> = </w:t>
+                      </w:r>
+                      <w:proofErr w:type="spellStart"/>
+                      <w:r>
+                        <w:t>oersted</w:t>
+                      </w:r>
+                      <w:proofErr w:type="spellEnd"/>
+                      <w:r>
+                        <w:t xml:space="preserve">; </w:t>
+                      </w:r>
+                      <w:proofErr w:type="spellStart"/>
+                      <w:r>
+                        <w:t>Wb</w:t>
+                      </w:r>
+                      <w:proofErr w:type="spellEnd"/>
+                      <w:r>
+                        <w:t xml:space="preserve"> = weber, V = volt, s = second, T = tesla, m = meter, A = ampere, J = joule, kg = kilogram, H = henry.</w:t>
                       </w:r>
                     </w:p>
                     <w:p>
@@ -6934,12 +7295,21 @@
           <w:color w:val="000000" w:themeColor="text1"/>
         </w:rPr>
       </w:pPr>
+      <w:proofErr w:type="spellStart"/>
       <w:r>
         <w:rPr>
           <w:rStyle w:val="Heading2Char"/>
           <w:i/>
         </w:rPr>
-        <w:t>Lineart figures</w:t>
+        <w:t>Lineart</w:t>
+      </w:r>
+      <w:proofErr w:type="spellEnd"/>
+      <w:r>
+        <w:rPr>
+          <w:rStyle w:val="Heading2Char"/>
+          <w:i/>
+        </w:rPr>
+        <w:t xml:space="preserve"> figures</w:t>
       </w:r>
     </w:p>
     <w:p>
@@ -7144,20 +7514,36 @@
           <w:rFonts w:ascii="Times" w:hAnsi="Times" w:cs="Verdana"/>
           <w:color w:val="000000" w:themeColor="text1"/>
         </w:rPr>
-        <w:t>If a multipart figure is made up of multiple figure types (one part is lineart, and another is grayscale or color) the figure should meet the stricter guidelin</w:t>
-      </w:r>
+        <w:t xml:space="preserve">If a multipart figure is made up of multiple figure types (one part is </w:t>
+      </w:r>
+      <w:proofErr w:type="spellStart"/>
       <w:r>
         <w:rPr>
           <w:rFonts w:ascii="Times" w:hAnsi="Times" w:cs="Verdana"/>
           <w:color w:val="000000" w:themeColor="text1"/>
         </w:rPr>
-        <w:t>es</w:t>
-      </w:r>
+        <w:t>lineart</w:t>
+      </w:r>
+      <w:proofErr w:type="spellEnd"/>
       <w:r>
         <w:rPr>
           <w:rFonts w:ascii="Times" w:hAnsi="Times" w:cs="Verdana"/>
           <w:color w:val="000000" w:themeColor="text1"/>
         </w:rPr>
+        <w:t>, and another is grayscale or color) the figure should meet the stricter guidelin</w:t>
+      </w:r>
+      <w:r>
+        <w:rPr>
+          <w:rFonts w:ascii="Times" w:hAnsi="Times" w:cs="Verdana"/>
+          <w:color w:val="000000" w:themeColor="text1"/>
+        </w:rPr>
+        <w:t>es</w:t>
+      </w:r>
+      <w:r>
+        <w:rPr>
+          <w:rFonts w:ascii="Times" w:hAnsi="Times" w:cs="Verdana"/>
+          <w:color w:val="000000" w:themeColor="text1"/>
+        </w:rPr>
         <w:t>.</w:t>
       </w:r>
     </w:p>
@@ -7167,7 +7553,15 @@
         <w:jc w:val="both"/>
       </w:pPr>
       <w:r>
-        <w:t>File Formats For Graphics</w:t>
+        <w:t xml:space="preserve">File Formats </w:t>
+      </w:r>
+      <w:proofErr w:type="gramStart"/>
+      <w:r>
+        <w:t>For</w:t>
+      </w:r>
+      <w:proofErr w:type="gramEnd"/>
+      <w:r>
+        <w:t xml:space="preserve"> Graphics</w:t>
       </w:r>
     </w:p>
     <w:p>
@@ -7395,7 +7789,29 @@
           <w:sz w:val="20"/>
           <w:szCs w:val="20"/>
         </w:rPr>
-        <w:t xml:space="preserve"> millimeters / 6 picas x 7.5 picas). Author photos printed in editorials measure 1.59 inches wide by 2 inches tall (40 millimeters  x 50 millimeters  / 9.5 picas x 12 picas).</w:t>
+        <w:t xml:space="preserve"> millimeters / 6 picas x 7.5 picas). Author photos printed in editorials measure 1.59 inches wide by 2 inches tall (40 </w:t>
+      </w:r>
+      <w:proofErr w:type="gramStart"/>
+      <w:r>
+        <w:rPr>
+          <w:rStyle w:val="BodyText2"/>
+          <w:rFonts w:ascii="Times" w:hAnsi="Times"/>
+          <w:color w:val="000000" w:themeColor="text1"/>
+          <w:sz w:val="20"/>
+          <w:szCs w:val="20"/>
+        </w:rPr>
+        <w:t>millimeters  x</w:t>
+      </w:r>
+      <w:proofErr w:type="gramEnd"/>
+      <w:r>
+        <w:rPr>
+          <w:rStyle w:val="BodyText2"/>
+          <w:rFonts w:ascii="Times" w:hAnsi="Times"/>
+          <w:color w:val="000000" w:themeColor="text1"/>
+          <w:sz w:val="20"/>
+          <w:szCs w:val="20"/>
+        </w:rPr>
+        <w:t xml:space="preserve"> 50 millimeters  / 9.5 picas x 12 picas).</w:t>
       </w:r>
     </w:p>
     <w:p>
@@ -7446,7 +7862,29 @@
           <w:sz w:val="20"/>
           <w:szCs w:val="20"/>
         </w:rPr>
-        <w:t>The proper resolution of your figures will depend on the type of figure it is as defined in the “Types of Figures” section. Author photographs, color, and grayscale figures should be at least 300dpi. Lineart, including tables should be a minimum of 600dpi.</w:t>
+        <w:t xml:space="preserve">The proper resolution of your figures will depend on the type of figure it is as defined in the “Types of Figures” section. Author photographs, color, and grayscale figures should be at least 300dpi. </w:t>
+      </w:r>
+      <w:proofErr w:type="spellStart"/>
+      <w:r>
+        <w:rPr>
+          <w:rStyle w:val="bodytype"/>
+          <w:rFonts w:ascii="Times" w:hAnsi="Times"/>
+          <w:color w:val="000000" w:themeColor="text1"/>
+          <w:sz w:val="20"/>
+          <w:szCs w:val="20"/>
+        </w:rPr>
+        <w:t>Lineart</w:t>
+      </w:r>
+      <w:proofErr w:type="spellEnd"/>
+      <w:r>
+        <w:rPr>
+          <w:rStyle w:val="bodytype"/>
+          <w:rFonts w:ascii="Times" w:hAnsi="Times"/>
+          <w:color w:val="000000" w:themeColor="text1"/>
+          <w:sz w:val="20"/>
+          <w:szCs w:val="20"/>
+        </w:rPr>
+        <w:t>, including tables should be a minimum of 600dpi.</w:t>
       </w:r>
     </w:p>
     <w:p>
@@ -7646,8 +8084,9 @@
           <w:sz w:val="20"/>
           <w:szCs w:val="20"/>
         </w:rPr>
-        <w:t xml:space="preserve">All color figures should be generated in RGB or CMYK color space. Grayscale images should be submitted in Grayscale color space. Line art may be provided in grayscale OR bitmap colorspace. Note that “bitmap colorspace” and “bitmap file format” are not the same thing. When bitmap color space is selected, </w:t>
-      </w:r>
+        <w:t xml:space="preserve">All color figures should be generated in RGB or CMYK color space. Grayscale images should be submitted in Grayscale color space. Line art may be provided in grayscale OR bitmap </w:t>
+      </w:r>
+      <w:proofErr w:type="spellStart"/>
       <w:r>
         <w:rPr>
           <w:rStyle w:val="BodyText2"/>
@@ -7656,8 +8095,9 @@
           <w:sz w:val="20"/>
           <w:szCs w:val="20"/>
         </w:rPr>
-        <w:t>.</w:t>
-      </w:r>
+        <w:t>colorspace</w:t>
+      </w:r>
+      <w:proofErr w:type="spellEnd"/>
       <w:r>
         <w:rPr>
           <w:rStyle w:val="BodyText2"/>
@@ -7666,8 +8106,9 @@
           <w:sz w:val="20"/>
           <w:szCs w:val="20"/>
         </w:rPr>
-        <w:t>TIF/</w:t>
-      </w:r>
+        <w:t xml:space="preserve">. Note that “bitmap </w:t>
+      </w:r>
+      <w:proofErr w:type="spellStart"/>
       <w:r>
         <w:rPr>
           <w:rStyle w:val="BodyText2"/>
@@ -7676,8 +8117,9 @@
           <w:sz w:val="20"/>
           <w:szCs w:val="20"/>
         </w:rPr>
-        <w:t>.</w:t>
-      </w:r>
+        <w:t>colorspace</w:t>
+      </w:r>
+      <w:proofErr w:type="spellEnd"/>
       <w:r>
         <w:rPr>
           <w:rStyle w:val="BodyText2"/>
@@ -7686,21 +8128,9 @@
           <w:sz w:val="20"/>
           <w:szCs w:val="20"/>
         </w:rPr>
-        <w:t>TIFF is the recommended file format.</w:t>
-      </w:r>
-    </w:p>
-    <w:p/>
-    <w:p>
-      <w:pPr>
-        <w:pStyle w:val="Heading2"/>
-      </w:pPr>
-      <w:r>
-        <w:t>Accepted Fonts Within Figures</w:t>
-      </w:r>
-    </w:p>
-    <w:p>
-      <w:pPr>
-        <w:ind w:firstLine="202"/>
+        <w:t xml:space="preserve">” and “bitmap file format” are not the same thing. When bitmap color space is selected, </w:t>
+      </w:r>
+      <w:r>
         <w:rPr>
           <w:rStyle w:val="BodyText2"/>
           <w:rFonts w:ascii="Times" w:hAnsi="Times"/>
@@ -7708,7 +8138,8 @@
           <w:sz w:val="20"/>
           <w:szCs w:val="20"/>
         </w:rPr>
-      </w:pPr>
+        <w:t>.</w:t>
+      </w:r>
       <w:r>
         <w:rPr>
           <w:rStyle w:val="BodyText2"/>
@@ -7717,7 +8148,7 @@
           <w:sz w:val="20"/>
           <w:szCs w:val="20"/>
         </w:rPr>
-        <w:t xml:space="preserve">When preparing your graphics IEEE suggests that you use of one of the following Open Type fonts: Times New Roman, Helvetica, </w:t>
+        <w:t>TIF/</w:t>
       </w:r>
       <w:r>
         <w:rPr>
@@ -7727,7 +8158,7 @@
           <w:sz w:val="20"/>
           <w:szCs w:val="20"/>
         </w:rPr>
-        <w:t xml:space="preserve">Arial, </w:t>
+        <w:t>.</w:t>
       </w:r>
       <w:r>
         <w:rPr>
@@ -7737,9 +8168,29 @@
           <w:sz w:val="20"/>
           <w:szCs w:val="20"/>
         </w:rPr>
-        <w:t xml:space="preserve">Cambria, and </w:t>
-      </w:r>
-      <w:r>
+        <w:t>TIFF is the recommended file format.</w:t>
+      </w:r>
+    </w:p>
+    <w:p/>
+    <w:p>
+      <w:pPr>
+        <w:pStyle w:val="Heading2"/>
+      </w:pPr>
+      <w:r>
+        <w:t xml:space="preserve">Accepted Fonts </w:t>
+      </w:r>
+      <w:proofErr w:type="gramStart"/>
+      <w:r>
+        <w:t>Within</w:t>
+      </w:r>
+      <w:proofErr w:type="gramEnd"/>
+      <w:r>
+        <w:t xml:space="preserve"> Figures</w:t>
+      </w:r>
+    </w:p>
+    <w:p>
+      <w:pPr>
+        <w:ind w:firstLine="202"/>
         <w:rPr>
           <w:rStyle w:val="BodyText2"/>
           <w:rFonts w:ascii="Times" w:hAnsi="Times"/>
@@ -7747,8 +8198,7 @@
           <w:sz w:val="20"/>
           <w:szCs w:val="20"/>
         </w:rPr>
-        <w:t xml:space="preserve">Symbol. If you are supplying </w:t>
-      </w:r>
+      </w:pPr>
       <w:r>
         <w:rPr>
           <w:rStyle w:val="BodyText2"/>
@@ -7757,6 +8207,46 @@
           <w:sz w:val="20"/>
           <w:szCs w:val="20"/>
         </w:rPr>
+        <w:t xml:space="preserve">When preparing your graphics IEEE suggests that you use of one of the following Open Type fonts: Times New Roman, Helvetica, </w:t>
+      </w:r>
+      <w:r>
+        <w:rPr>
+          <w:rStyle w:val="BodyText2"/>
+          <w:rFonts w:ascii="Times" w:hAnsi="Times"/>
+          <w:color w:val="000000" w:themeColor="text1"/>
+          <w:sz w:val="20"/>
+          <w:szCs w:val="20"/>
+        </w:rPr>
+        <w:t xml:space="preserve">Arial, </w:t>
+      </w:r>
+      <w:r>
+        <w:rPr>
+          <w:rStyle w:val="BodyText2"/>
+          <w:rFonts w:ascii="Times" w:hAnsi="Times"/>
+          <w:color w:val="000000" w:themeColor="text1"/>
+          <w:sz w:val="20"/>
+          <w:szCs w:val="20"/>
+        </w:rPr>
+        <w:t xml:space="preserve">Cambria, and </w:t>
+      </w:r>
+      <w:r>
+        <w:rPr>
+          <w:rStyle w:val="BodyText2"/>
+          <w:rFonts w:ascii="Times" w:hAnsi="Times"/>
+          <w:color w:val="000000" w:themeColor="text1"/>
+          <w:sz w:val="20"/>
+          <w:szCs w:val="20"/>
+        </w:rPr>
+        <w:t xml:space="preserve">Symbol. If you are supplying </w:t>
+      </w:r>
+      <w:r>
+        <w:rPr>
+          <w:rStyle w:val="BodyText2"/>
+          <w:rFonts w:ascii="Times" w:hAnsi="Times"/>
+          <w:color w:val="000000" w:themeColor="text1"/>
+          <w:sz w:val="20"/>
+          <w:szCs w:val="20"/>
+        </w:rPr>
         <w:lastRenderedPageBreak/>
         <w:t>EPS, PS, or PDF files all fonts must be embedded. Some fonts may only be native to your operating system; without the fonts embedded, parts of the graphic may be distorted or missing.</w:t>
       </w:r>
@@ -7781,7 +8271,15 @@
         <w:pStyle w:val="Heading2"/>
       </w:pPr>
       <w:r>
-        <w:t>Using Labels Within Figures</w:t>
+        <w:t xml:space="preserve">Using Labels </w:t>
+      </w:r>
+      <w:proofErr w:type="gramStart"/>
+      <w:r>
+        <w:t>Within</w:t>
+      </w:r>
+      <w:proofErr w:type="gramEnd"/>
+      <w:r>
+        <w:t xml:space="preserve"> Figures</w:t>
       </w:r>
     </w:p>
     <w:p>
@@ -7824,8 +8322,13 @@
         <w:t>M</w:t>
       </w:r>
       <w:r>
-        <w:t>.” Put units in parentheses. Do not label axes only with units. As in Fig. 1, for example, write “Magnetization (A/m)” or “Magnetization (A</w:t>
-      </w:r>
+        <w:t>.” Put units in parentheses. Do not label axes only with units. As in Fig. 1, for example, write “Magnetization (A/m)” or “Magnetization (</w:t>
+      </w:r>
+      <w:proofErr w:type="gramStart"/>
+      <w:r>
+        <w:t>A</w:t>
+      </w:r>
+      <w:proofErr w:type="gramEnd"/>
       <w:r>
         <w:rPr>
           <w:position w:val="-2"/>
@@ -7834,7 +8337,7 @@
           <v:shape id="_x0000_i1025" type="#_x0000_t75" style="width:5.25pt;height:6pt" o:ole="" fillcolor="window">
             <v:imagedata r:id="rId12" o:title=""/>
           </v:shape>
-          <o:OLEObject Type="Embed" ProgID="Equation.3" ShapeID="_x0000_i1025" DrawAspect="Content" ObjectID="_1490520308" r:id="rId13"/>
+          <o:OLEObject Type="Embed" ProgID="Equation.3" ShapeID="_x0000_i1025" DrawAspect="Content" ObjectID="_1490533710" r:id="rId13"/>
         </w:object>
       </w:r>
       <w:r>
@@ -8008,12 +8511,10 @@
           <w:sz w:val="20"/>
           <w:szCs w:val="20"/>
         </w:rPr>
-        <w:t xml:space="preserve">For example, four author photographs for a paper may be named: oppen.ps, moshc.tif, chen.eps, and duran.pdf.  </w:t>
-      </w:r>
-    </w:p>
-    <w:p>
-      <w:pPr>
-        <w:jc w:val="both"/>
+        <w:t xml:space="preserve">For example, four author photographs for a paper may be named: oppen.ps, </w:t>
+      </w:r>
+      <w:proofErr w:type="spellStart"/>
+      <w:r>
         <w:rPr>
           <w:rStyle w:val="BodyText2"/>
           <w:rFonts w:ascii="Times" w:hAnsi="Times"/>
@@ -8021,7 +8522,9 @@
           <w:sz w:val="20"/>
           <w:szCs w:val="20"/>
         </w:rPr>
-      </w:pPr>
+        <w:t>moshc.tif</w:t>
+      </w:r>
+      <w:proofErr w:type="spellEnd"/>
       <w:r>
         <w:rPr>
           <w:rStyle w:val="BodyText2"/>
@@ -8030,9 +8533,9 @@
           <w:sz w:val="20"/>
           <w:szCs w:val="20"/>
         </w:rPr>
-        <w:tab/>
-        <w:t xml:space="preserve">If two authors or more have the same last name, their first initial(s) can be substituted for the fifth, fourth, third... letters of their surname until the degree where there is differentiation. For </w:t>
-      </w:r>
+        <w:t xml:space="preserve">, </w:t>
+      </w:r>
+      <w:proofErr w:type="spellStart"/>
       <w:r>
         <w:rPr>
           <w:rStyle w:val="BodyText2"/>
@@ -8041,8 +8544,9 @@
           <w:sz w:val="20"/>
           <w:szCs w:val="20"/>
         </w:rPr>
-        <w:t>e</w:t>
-      </w:r>
+        <w:t>chen.eps</w:t>
+      </w:r>
+      <w:proofErr w:type="spellEnd"/>
       <w:r>
         <w:rPr>
           <w:rStyle w:val="BodyText2"/>
@@ -8051,9 +8555,12 @@
           <w:sz w:val="20"/>
           <w:szCs w:val="20"/>
         </w:rPr>
-        <w:t>xample, two authors Michael and Monica Opp</w:t>
-      </w:r>
-      <w:r>
+        <w:t xml:space="preserve">, and duran.pdf.  </w:t>
+      </w:r>
+    </w:p>
+    <w:p>
+      <w:pPr>
+        <w:jc w:val="both"/>
         <w:rPr>
           <w:rStyle w:val="BodyText2"/>
           <w:rFonts w:ascii="Times" w:hAnsi="Times"/>
@@ -8061,8 +8568,7 @@
           <w:sz w:val="20"/>
           <w:szCs w:val="20"/>
         </w:rPr>
-        <w:t>enheimer’s photos would be named</w:t>
-      </w:r>
+      </w:pPr>
       <w:r>
         <w:rPr>
           <w:rStyle w:val="BodyText2"/>
@@ -8071,12 +8577,10 @@
           <w:sz w:val="20"/>
           <w:szCs w:val="20"/>
         </w:rPr>
-        <w:t xml:space="preserve"> oppmi.tif, and oppmo.eps.</w:t>
-      </w:r>
-    </w:p>
-    <w:p>
-      <w:pPr>
-        <w:jc w:val="both"/>
+        <w:tab/>
+        <w:t xml:space="preserve">If two authors or more have the same last name, their first initial(s) can be substituted for the fifth, fourth, third... letters of their surname until the degree where there is differentiation. For </w:t>
+      </w:r>
+      <w:r>
         <w:rPr>
           <w:rStyle w:val="BodyText2"/>
           <w:rFonts w:ascii="Times" w:hAnsi="Times"/>
@@ -8084,6 +8588,93 @@
           <w:sz w:val="20"/>
           <w:szCs w:val="20"/>
         </w:rPr>
+        <w:t>e</w:t>
+      </w:r>
+      <w:r>
+        <w:rPr>
+          <w:rStyle w:val="BodyText2"/>
+          <w:rFonts w:ascii="Times" w:hAnsi="Times"/>
+          <w:color w:val="000000" w:themeColor="text1"/>
+          <w:sz w:val="20"/>
+          <w:szCs w:val="20"/>
+        </w:rPr>
+        <w:t>xample, two authors Michael and Monica Opp</w:t>
+      </w:r>
+      <w:r>
+        <w:rPr>
+          <w:rStyle w:val="BodyText2"/>
+          <w:rFonts w:ascii="Times" w:hAnsi="Times"/>
+          <w:color w:val="000000" w:themeColor="text1"/>
+          <w:sz w:val="20"/>
+          <w:szCs w:val="20"/>
+        </w:rPr>
+        <w:t>enheimer’s photos would be named</w:t>
+      </w:r>
+      <w:r>
+        <w:rPr>
+          <w:rStyle w:val="BodyText2"/>
+          <w:rFonts w:ascii="Times" w:hAnsi="Times"/>
+          <w:color w:val="000000" w:themeColor="text1"/>
+          <w:sz w:val="20"/>
+          <w:szCs w:val="20"/>
+        </w:rPr>
+        <w:t xml:space="preserve"> </w:t>
+      </w:r>
+      <w:proofErr w:type="spellStart"/>
+      <w:r>
+        <w:rPr>
+          <w:rStyle w:val="BodyText2"/>
+          <w:rFonts w:ascii="Times" w:hAnsi="Times"/>
+          <w:color w:val="000000" w:themeColor="text1"/>
+          <w:sz w:val="20"/>
+          <w:szCs w:val="20"/>
+        </w:rPr>
+        <w:t>oppmi.tif</w:t>
+      </w:r>
+      <w:proofErr w:type="spellEnd"/>
+      <w:r>
+        <w:rPr>
+          <w:rStyle w:val="BodyText2"/>
+          <w:rFonts w:ascii="Times" w:hAnsi="Times"/>
+          <w:color w:val="000000" w:themeColor="text1"/>
+          <w:sz w:val="20"/>
+          <w:szCs w:val="20"/>
+        </w:rPr>
+        <w:t xml:space="preserve">, and </w:t>
+      </w:r>
+      <w:proofErr w:type="spellStart"/>
+      <w:r>
+        <w:rPr>
+          <w:rStyle w:val="BodyText2"/>
+          <w:rFonts w:ascii="Times" w:hAnsi="Times"/>
+          <w:color w:val="000000" w:themeColor="text1"/>
+          <w:sz w:val="20"/>
+          <w:szCs w:val="20"/>
+        </w:rPr>
+        <w:t>oppmo.eps</w:t>
+      </w:r>
+      <w:proofErr w:type="spellEnd"/>
+      <w:r>
+        <w:rPr>
+          <w:rStyle w:val="BodyText2"/>
+          <w:rFonts w:ascii="Times" w:hAnsi="Times"/>
+          <w:color w:val="000000" w:themeColor="text1"/>
+          <w:sz w:val="20"/>
+          <w:szCs w:val="20"/>
+        </w:rPr>
+        <w:t>.</w:t>
+      </w:r>
+    </w:p>
+    <w:p>
+      <w:pPr>
+        <w:jc w:val="both"/>
+        <w:rPr>
+          <w:rStyle w:val="BodyText2"/>
+          <w:rFonts w:ascii="Times" w:hAnsi="Times"/>
+          <w:color w:val="000000" w:themeColor="text1"/>
+          <w:sz w:val="20"/>
+          <w:szCs w:val="20"/>
+        </w:rPr>
       </w:pPr>
     </w:p>
     <w:p>
@@ -8106,7 +8697,29 @@
           <w:sz w:val="20"/>
           <w:szCs w:val="20"/>
         </w:rPr>
-        <w:t>Referencing a Figure or Table Within Your Paper</w:t>
+        <w:t xml:space="preserve">Referencing a Figure or Table </w:t>
+      </w:r>
+      <w:proofErr w:type="gramStart"/>
+      <w:r>
+        <w:rPr>
+          <w:rStyle w:val="BodyText2"/>
+          <w:rFonts w:asciiTheme="majorHAnsi" w:hAnsiTheme="majorHAnsi" w:cstheme="majorBidi"/>
+          <w:color w:val="auto"/>
+          <w:sz w:val="20"/>
+          <w:szCs w:val="20"/>
+        </w:rPr>
+        <w:t>Within</w:t>
+      </w:r>
+      <w:proofErr w:type="gramEnd"/>
+      <w:r>
+        <w:rPr>
+          <w:rStyle w:val="BodyText2"/>
+          <w:rFonts w:asciiTheme="majorHAnsi" w:hAnsiTheme="majorHAnsi" w:cstheme="majorBidi"/>
+          <w:color w:val="auto"/>
+          <w:sz w:val="20"/>
+          <w:szCs w:val="20"/>
+        </w:rPr>
+        <w:t xml:space="preserve"> Your Paper</w:t>
       </w:r>
     </w:p>
     <w:p>
@@ -8181,7 +8794,15 @@
         </w:r>
       </w:hyperlink>
       <w:r>
-        <w:t>, allows authors to upload their graphics in order to check that each file is the correct file format, resolution, size and colorspace; that no fonts are missing or corrupt; that figures are not compiled in layers or have transparency, and that they are named according to the IEEE Transactions and Journals naming convention. At the end of this automated process, authors are provided with a detailed report on each graphic within the web applet, as well as by email.</w:t>
+        <w:t xml:space="preserve">, allows authors to upload their graphics in order to check that each file is the correct file format, resolution, size and </w:t>
+      </w:r>
+      <w:proofErr w:type="spellStart"/>
+      <w:r>
+        <w:t>colorspace</w:t>
+      </w:r>
+      <w:proofErr w:type="spellEnd"/>
+      <w:r>
+        <w:t>; that no fonts are missing or corrupt; that figures are not compiled in layers or have transparency, and that they are named according to the IEEE Transactions and Journals naming convention. At the end of this automated process, authors are provided with a detailed report on each graphic within the web applet, as well as by email.</w:t>
       </w:r>
     </w:p>
     <w:p>
@@ -8321,12 +8942,14 @@
       <w:r>
         <w:t xml:space="preserve"> </w:t>
       </w:r>
+      <w:proofErr w:type="spellStart"/>
       <w:r>
         <w:rPr>
           <w:i/>
         </w:rPr>
         <w:t>Xplore</w:t>
       </w:r>
+      <w:proofErr w:type="spellEnd"/>
       <w:r>
         <w:rPr>
           <w:vertAlign w:val="superscript"/>
@@ -8443,7 +9066,23 @@
       </w:r>
       <w:r>
         <w:lastRenderedPageBreak/>
-        <w:t xml:space="preserve">American English is without an “e” after the “g.” Use the singular heading even if you have many acknowledgments. Avoid expressions such as “One of us (S.B.A.) would like to thank ... .” Instead, write “F. A. Author thanks ... .” </w:t>
+        <w:t xml:space="preserve">American English is without an “e” after the “g.” Use the singular heading even if you have many acknowledgments. Avoid expressions such as “One of us (S.B.A.) would like to thank </w:t>
+      </w:r>
+      <w:proofErr w:type="gramStart"/>
+      <w:r>
+        <w:t>... .”</w:t>
+      </w:r>
+      <w:proofErr w:type="gramEnd"/>
+      <w:r>
+        <w:t xml:space="preserve"> Instead, write “F. A. Author thanks </w:t>
+      </w:r>
+      <w:proofErr w:type="gramStart"/>
+      <w:r>
+        <w:t>... .”</w:t>
+      </w:r>
+      <w:proofErr w:type="gramEnd"/>
+      <w:r>
+        <w:t xml:space="preserve"> </w:t>
       </w:r>
       <w:r>
         <w:rPr>
@@ -8524,7 +9163,15 @@
         <w:t xml:space="preserve"> the reference number. Do not use “Ref.” or “reference</w:t>
       </w:r>
       <w:r>
-        <w:t xml:space="preserve">” except at the beginning of a sentence: “Reference [3] shows ... .” Please do not use automatic endnotes in </w:t>
+        <w:t xml:space="preserve">” except at the beginning of a sentence: “Reference [3] shows </w:t>
+      </w:r>
+      <w:proofErr w:type="gramStart"/>
+      <w:r>
+        <w:t>... .”</w:t>
+      </w:r>
+      <w:proofErr w:type="gramEnd"/>
+      <w:r>
+        <w:t xml:space="preserve"> Please do not use automatic endnotes in </w:t>
       </w:r>
       <w:r>
         <w:rPr>
@@ -8860,17 +9507,42 @@
           <w:i/>
           <w:iCs/>
         </w:rPr>
-        <w:t>Compress, Pkzip, Stuffit,</w:t>
-      </w:r>
-      <w:r>
-        <w:t xml:space="preserve"> or </w:t>
-      </w:r>
+        <w:t xml:space="preserve">Compress, </w:t>
+      </w:r>
+      <w:proofErr w:type="spellStart"/>
       <w:r>
         <w:rPr>
           <w:i/>
           <w:iCs/>
         </w:rPr>
-        <w:t>Gzip.</w:t>
+        <w:t>Pkzip</w:t>
+      </w:r>
+      <w:proofErr w:type="spellEnd"/>
+      <w:r>
+        <w:rPr>
+          <w:i/>
+          <w:iCs/>
+        </w:rPr>
+        <w:t>, Stuffit,</w:t>
+      </w:r>
+      <w:r>
+        <w:t xml:space="preserve"> or </w:t>
+      </w:r>
+      <w:proofErr w:type="spellStart"/>
+      <w:r>
+        <w:rPr>
+          <w:i/>
+          <w:iCs/>
+        </w:rPr>
+        <w:t>Gzip</w:t>
+      </w:r>
+      <w:proofErr w:type="spellEnd"/>
+      <w:r>
+        <w:rPr>
+          <w:i/>
+          <w:iCs/>
+        </w:rPr>
+        <w:t>.</w:t>
       </w:r>
       <w:r>
         <w:t xml:space="preserve"> </w:t>
@@ -8894,9 +9566,11 @@
       <w:r>
         <w:t xml:space="preserve">Using </w:t>
       </w:r>
+      <w:proofErr w:type="spellStart"/>
       <w:r>
         <w:t>ScholarOne</w:t>
       </w:r>
+      <w:proofErr w:type="spellEnd"/>
       <w:r>
         <w:rPr>
           <w:color w:val="000000"/>
@@ -8937,6 +9611,7 @@
         </w:rPr>
         <w:t>Transactions</w:t>
       </w:r>
+      <w:proofErr w:type="gramStart"/>
       <w:r>
         <w:rPr>
           <w:color w:val="000000"/>
@@ -8961,6 +9636,7 @@
         </w:rPr>
         <w:t>Journals</w:t>
       </w:r>
+      <w:proofErr w:type="gramEnd"/>
       <w:r>
         <w:rPr>
           <w:color w:val="000000"/>
@@ -8977,8 +9653,16 @@
         <w:rPr>
           <w:color w:val="000000"/>
         </w:rPr>
-        <w:t xml:space="preserve"> may be submitted electronically on IEEE’s on-line manuscript submission and peer-review system, ScholarOne</w:t>
-      </w:r>
+        <w:t xml:space="preserve"> may be submitted electronically on IEEE’s on-line manuscript submission and peer-review system, </w:t>
+      </w:r>
+      <w:proofErr w:type="spellStart"/>
+      <w:r>
+        <w:rPr>
+          <w:color w:val="000000"/>
+        </w:rPr>
+        <w:t>ScholarOne</w:t>
+      </w:r>
+      <w:proofErr w:type="spellEnd"/>
       <w:r>
         <w:rPr>
           <w:color w:val="000000"/>
@@ -8998,12 +9682,14 @@
         </w:rPr>
         <w:t xml:space="preserve"> You can get a listing of the publications that participate in </w:t>
       </w:r>
+      <w:proofErr w:type="spellStart"/>
       <w:r>
         <w:rPr>
           <w:color w:val="000000"/>
         </w:rPr>
         <w:t>ScholarOne</w:t>
       </w:r>
+      <w:proofErr w:type="spellEnd"/>
       <w:r>
         <w:rPr>
           <w:color w:val="000000"/>
@@ -9056,7 +9742,35 @@
         <w:rPr>
           <w:color w:val="000000"/>
         </w:rPr>
-        <w:t>Along with other information, you will be asked to select the subject from a pull-down list. Depending on the journal, there are various steps to the submission process; you must complete all steps for a complete submission. At the end of each step you must click “Save and Continue”; just uploading the paper is not sufficient. After the last step, you should see a confirmation that the submission is complete. You should also receive an e-mail confirmation. For inquiries regarding the submission of your paper on ScholarOne Manuscripts, please contact oprs-support@ieee.org or call +1 732 465 5861.</w:t>
+        <w:t xml:space="preserve">Along with other information, you will be asked to select the subject from a pull-down list. Depending on the journal, there are various steps to the submission process; you must complete all steps for a complete submission. At the end of each step you must click “Save and </w:t>
+      </w:r>
+      <w:proofErr w:type="gramStart"/>
+      <w:r>
+        <w:rPr>
+          <w:color w:val="000000"/>
+        </w:rPr>
+        <w:t>Continue</w:t>
+      </w:r>
+      <w:proofErr w:type="gramEnd"/>
+      <w:r>
+        <w:rPr>
+          <w:color w:val="000000"/>
+        </w:rPr>
+        <w:t xml:space="preserve">”; just uploading the paper is not sufficient. After the last step, you should see a confirmation that the submission is complete. You should also receive an e-mail confirmation. For inquiries regarding the submission of your paper on </w:t>
+      </w:r>
+      <w:proofErr w:type="spellStart"/>
+      <w:r>
+        <w:rPr>
+          <w:color w:val="000000"/>
+        </w:rPr>
+        <w:t>ScholarOne</w:t>
+      </w:r>
+      <w:proofErr w:type="spellEnd"/>
+      <w:r>
+        <w:rPr>
+          <w:color w:val="000000"/>
+        </w:rPr>
+        <w:t xml:space="preserve"> Manuscripts, please contact oprs-support@ieee.org or call +1 732 465 5861.</w:t>
       </w:r>
     </w:p>
     <w:p>
@@ -9070,8 +9784,13 @@
         <w:ind w:firstLine="360"/>
         <w:jc w:val="both"/>
       </w:pPr>
-      <w:r>
-        <w:t xml:space="preserve">ScholarOne Manuscripts will accept files for review in various formats.  Please check the guidelines of the specific journal for which you plan to submit.  </w:t>
+      <w:proofErr w:type="spellStart"/>
+      <w:r>
+        <w:t>ScholarOne</w:t>
+      </w:r>
+      <w:proofErr w:type="spellEnd"/>
+      <w:r>
+        <w:t xml:space="preserve"> Manuscripts will accept files for review in various formats.  Please check the guidelines of the specific journal for which you plan to submit.  </w:t>
       </w:r>
     </w:p>
     <w:p>
@@ -9099,14 +9818,24 @@
         <w:pStyle w:val="Heading2"/>
       </w:pPr>
       <w:r>
-        <w:t xml:space="preserve">Final Stage Using ScholarOne </w:t>
-      </w:r>
+        <w:t xml:space="preserve">Final Stage Using </w:t>
+      </w:r>
+      <w:proofErr w:type="spellStart"/>
+      <w:proofErr w:type="gramStart"/>
+      <w:r>
+        <w:t>ScholarOne</w:t>
+      </w:r>
+      <w:proofErr w:type="spellEnd"/>
       <w:r>
         <w:t xml:space="preserve"> </w:t>
       </w:r>
       <w:r>
+        <w:t xml:space="preserve"> </w:t>
+      </w:r>
+      <w:r>
         <w:t>Manuscripts</w:t>
       </w:r>
+      <w:proofErr w:type="gramEnd"/>
     </w:p>
     <w:p>
       <w:pPr>
@@ -9120,7 +9849,15 @@
         <w:jc w:val="both"/>
       </w:pPr>
       <w:r>
-        <w:t xml:space="preserve">Upon acceptance, you will receive an email with specific instructions regarding the submission of your final files.  To avoid any delays in publication, please be sure to follow these instructions.  Most journals require that final submissions be uploaded through ScholarOne Manuscripts, although some may still accept final submissions via email.  Final submissions should include source files of your accepted manuscript, high quality graphic files, and a formatted pdf file.  If you have any questions regarding the final submission process, please contact the administrative contact for the journal. </w:t>
+        <w:t xml:space="preserve">Upon acceptance, you will receive an email with specific instructions regarding the submission of your final files.  To avoid any delays in publication, please be sure to follow these instructions.  Most journals require that final submissions be uploaded through </w:t>
+      </w:r>
+      <w:proofErr w:type="spellStart"/>
+      <w:r>
+        <w:t>ScholarOne</w:t>
+      </w:r>
+      <w:proofErr w:type="spellEnd"/>
+      <w:r>
+        <w:t xml:space="preserve"> Manuscripts, although some may still accept final submissions via email.  Final submissions should include source files of your accepted manuscript, high quality graphic files, and a formatted pdf file.  If you have any questions regarding the final submission process, please contact the administrative contact for the journal. </w:t>
       </w:r>
     </w:p>
     <w:p>
@@ -9147,7 +9884,21 @@
         <w:rPr>
           <w:color w:val="000000"/>
         </w:rPr>
-        <w:t xml:space="preserve">In addition to this, upload a file with complete contact information for all authors. Include full mailing addresses, telephone numbers, fax numbers, and e-mail addresses. Designate the author who submitted the manuscript on ScholarOne Manuscripts as the “corresponding author.” This is the only author to whom proofs of the paper will be sent. </w:t>
+        <w:t xml:space="preserve">In addition to this, upload a file with complete contact information for all authors. Include full mailing addresses, telephone numbers, fax numbers, and e-mail addresses. Designate the author who submitted the manuscript on </w:t>
+      </w:r>
+      <w:proofErr w:type="spellStart"/>
+      <w:r>
+        <w:rPr>
+          <w:color w:val="000000"/>
+        </w:rPr>
+        <w:t>ScholarOne</w:t>
+      </w:r>
+      <w:proofErr w:type="spellEnd"/>
+      <w:r>
+        <w:rPr>
+          <w:color w:val="000000"/>
+        </w:rPr>
+        <w:t xml:space="preserve"> Manuscripts as the “corresponding author.” This is the only author to whom proofs of the paper will be sent. </w:t>
       </w:r>
     </w:p>
     <w:p>
@@ -9219,6 +9970,7 @@
       <w:r>
         <w:t xml:space="preserve">The IEEE Transactions and Journals Department does not publish conference records or proceedings. The </w:t>
       </w:r>
+      <w:proofErr w:type="gramStart"/>
       <w:r>
         <w:t>department</w:t>
       </w:r>
@@ -9228,6 +9980,7 @@
       <w:r>
         <w:t xml:space="preserve"> does</w:t>
       </w:r>
+      <w:proofErr w:type="gramEnd"/>
       <w:r>
         <w:t xml:space="preserve"> publish papers related to conferences that have been recommended for publication on the basis of peer review. As a matter of convenience and service to the technical community, these topical papers are typically collected and published in one </w:t>
       </w:r>
@@ -9442,10 +10195,9 @@
           <w:b/>
           <w:bCs/>
           <w:noProof/>
-          <w:lang w:eastAsia="ja-JP"/>
         </w:rPr>
         <w:drawing>
-          <wp:anchor distT="0" distB="0" distL="114300" distR="114300" simplePos="0" relativeHeight="251662336" behindDoc="0" locked="0" layoutInCell="1" allowOverlap="1" wp14:anchorId="292B4081" wp14:editId="6F9F1DA0">
+          <wp:anchor distT="0" distB="0" distL="114300" distR="114300" simplePos="0" relativeHeight="251657728" behindDoc="0" locked="0" layoutInCell="1" allowOverlap="1" wp14:anchorId="292B4081" wp14:editId="6F9F1DA0">
             <wp:simplePos x="0" y="0"/>
             <wp:positionH relativeFrom="column">
               <wp:posOffset>3810</wp:posOffset>
@@ -9598,7 +10350,39 @@
           <w:szCs w:val="20"/>
         </w:rPr>
         <w:tab/>
-        <w:t>The third paragraph begins with the author’s title and last name (e.g., Dr. Smith, Prof. Jones, Mr. Kajor, Ms. Hunter). List any memberships in professional societies other than the IEEE. Finally, list any awards and work for IEEE committees and publications.  If a photograph is provided, the biography will be indented around it. The photograph is placed at the top left of the biography, and should be of good quality, professional-looking, and black and white (see above example). Personal hobbies will be deleted from the biography. Following are two examples of an author’s biograph</w:t>
+        <w:t xml:space="preserve">The third paragraph begins with the author’s title and last name (e.g., Dr. Smith, Prof. Jones, Mr. </w:t>
+      </w:r>
+      <w:proofErr w:type="spellStart"/>
+      <w:r>
+        <w:rPr>
+          <w:sz w:val="20"/>
+          <w:szCs w:val="20"/>
+        </w:rPr>
+        <w:t>Kajor</w:t>
+      </w:r>
+      <w:proofErr w:type="spellEnd"/>
+      <w:r>
+        <w:rPr>
+          <w:sz w:val="20"/>
+          <w:szCs w:val="20"/>
+        </w:rPr>
+        <w:t xml:space="preserve">, </w:t>
+      </w:r>
+      <w:proofErr w:type="gramStart"/>
+      <w:r>
+        <w:rPr>
+          <w:sz w:val="20"/>
+          <w:szCs w:val="20"/>
+        </w:rPr>
+        <w:t>Ms</w:t>
+      </w:r>
+      <w:proofErr w:type="gramEnd"/>
+      <w:r>
+        <w:rPr>
+          <w:sz w:val="20"/>
+          <w:szCs w:val="20"/>
+        </w:rPr>
+        <w:t>. Hunter). List any memberships in professional societies other than the IEEE. Finally, list any awards and work for IEEE committees and publications.  If a photograph is provided, the biography will be indented around it. The photograph is placed at the top left of the biography, and should be of good quality, professional-looking, and black and white (see above example). Personal hobbies will be deleted from the biography. Following are two examples of an author’s biograph</w:t>
       </w:r>
       <w:r>
         <w:rPr>
@@ -9670,10 +10454,9 @@
           <w:b/>
           <w:bCs/>
           <w:noProof/>
-          <w:lang w:eastAsia="ja-JP"/>
         </w:rPr>
         <w:drawing>
-          <wp:anchor distT="0" distB="0" distL="114300" distR="114300" simplePos="0" relativeHeight="251665408" behindDoc="0" locked="0" layoutInCell="1" allowOverlap="1" wp14:anchorId="56C5A687" wp14:editId="18D79DBA">
+          <wp:anchor distT="0" distB="0" distL="114300" distR="114300" simplePos="0" relativeHeight="251658752" behindDoc="0" locked="0" layoutInCell="1" allowOverlap="1" wp14:anchorId="56C5A687" wp14:editId="18D79DBA">
             <wp:simplePos x="0" y="0"/>
             <wp:positionH relativeFrom="column">
               <wp:posOffset>-1905</wp:posOffset>
@@ -9759,7 +10542,49 @@
         <w:rPr>
           <w:rFonts w:ascii="Times-Roman" w:hAnsi="Times-Roman" w:cs="Times-Roman"/>
         </w:rPr>
-        <w:t xml:space="preserve">    From 2001 to 2004, he was a Research Assistant with the Princeton Plasma Physics Laboratory. Since 2009, he has been an Assistant Professor with the Mechanical Engineering Department, Texas A&amp;M University, College Station. He is the author of three books, more than 150 articles, and more than 70 inventions. His research interests include high-pressure and high-density nonthermal plasma discharge processes and applications, microscale plasma discharges, discharges in liquids, spectroscopic diagnostics, plasma propulsion, and innovation plasma applications. He is an Associate Editor of the journal </w:t>
+        <w:t xml:space="preserve">    From 2001 to 2004, he was a Research Assistant with the Princeton Plasma Physics Laboratory. Since 2009, he has been an Assistant Professor with the Mechanical Engineering Department, Texas A&amp;M University, </w:t>
+      </w:r>
+      <w:proofErr w:type="gramStart"/>
+      <w:r>
+        <w:rPr>
+          <w:rFonts w:ascii="Times-Roman" w:hAnsi="Times-Roman" w:cs="Times-Roman"/>
+        </w:rPr>
+        <w:t>College</w:t>
+      </w:r>
+      <w:proofErr w:type="gramEnd"/>
+      <w:r>
+        <w:rPr>
+          <w:rFonts w:ascii="Times-Roman" w:hAnsi="Times-Roman" w:cs="Times-Roman"/>
+        </w:rPr>
+        <w:t xml:space="preserve"> Station. He is the author of three books, more than 150 articles, and more than 70 inventions. His research interests include high-pressure and high-density </w:t>
+      </w:r>
+      <w:proofErr w:type="spellStart"/>
+      <w:r>
+        <w:rPr>
+          <w:rFonts w:ascii="Times-Roman" w:hAnsi="Times-Roman" w:cs="Times-Roman"/>
+        </w:rPr>
+        <w:t>nonthermal</w:t>
+      </w:r>
+      <w:proofErr w:type="spellEnd"/>
+      <w:r>
+        <w:rPr>
+          <w:rFonts w:ascii="Times-Roman" w:hAnsi="Times-Roman" w:cs="Times-Roman"/>
+        </w:rPr>
+        <w:t xml:space="preserve"> plasma discharge processes and applications, </w:t>
+      </w:r>
+      <w:proofErr w:type="spellStart"/>
+      <w:r>
+        <w:rPr>
+          <w:rFonts w:ascii="Times-Roman" w:hAnsi="Times-Roman" w:cs="Times-Roman"/>
+        </w:rPr>
+        <w:t>microscale</w:t>
+      </w:r>
+      <w:proofErr w:type="spellEnd"/>
+      <w:r>
+        <w:rPr>
+          <w:rFonts w:ascii="Times-Roman" w:hAnsi="Times-Roman" w:cs="Times-Roman"/>
+        </w:rPr>
+        <w:t xml:space="preserve"> plasma discharges, discharges in liquids, spectroscopic diagnostics, plasma propulsion, and innovation plasma applications. He is an Associate Editor of the journal </w:t>
       </w:r>
       <w:r>
         <w:rPr>
@@ -9818,7 +10643,35 @@
         <w:rPr>
           <w:rFonts w:ascii="Times-Roman" w:hAnsi="Times-Roman" w:cs="Times-Roman"/>
         </w:rPr>
-        <w:t xml:space="preserve">   Mr. Author was a recipient of the International Association of Geomagnetism and Aeronomy Young Scientist Award for Excellence in 2008, the IEEE Electromagnetic Compatibility Society Best Symposium Paper Award in 2011, and the American Geophysical Union Outstanding Student Paper Award in Fall 2005.</w:t>
+        <w:t xml:space="preserve">   Mr. Author was a recipient of the International Association of Geomagnetism and </w:t>
+      </w:r>
+      <w:proofErr w:type="spellStart"/>
+      <w:r>
+        <w:rPr>
+          <w:rFonts w:ascii="Times-Roman" w:hAnsi="Times-Roman" w:cs="Times-Roman"/>
+        </w:rPr>
+        <w:t>Aeronomy</w:t>
+      </w:r>
+      <w:proofErr w:type="spellEnd"/>
+      <w:r>
+        <w:rPr>
+          <w:rFonts w:ascii="Times-Roman" w:hAnsi="Times-Roman" w:cs="Times-Roman"/>
+        </w:rPr>
+        <w:t xml:space="preserve"> Young Scientist Award for Excellence in 2008, the IEEE Electromagnetic Compatibility Society Best Symposium Paper Award in 2011, and the American Geophysical Union Outstanding Student Paper Award in </w:t>
+      </w:r>
+      <w:proofErr w:type="gramStart"/>
+      <w:r>
+        <w:rPr>
+          <w:rFonts w:ascii="Times-Roman" w:hAnsi="Times-Roman" w:cs="Times-Roman"/>
+        </w:rPr>
+        <w:t>Fall</w:t>
+      </w:r>
+      <w:proofErr w:type="gramEnd"/>
+      <w:r>
+        <w:rPr>
+          <w:rFonts w:ascii="Times-Roman" w:hAnsi="Times-Roman" w:cs="Times-Roman"/>
+        </w:rPr>
+        <w:t xml:space="preserve"> 2005.</w:t>
       </w:r>
     </w:p>
     <w:p>
@@ -10068,7 +10921,7 @@
       <w:rPr>
         <w:noProof/>
       </w:rPr>
-      <w:t>2</w:t>
+      <w:t>4</w:t>
     </w:r>
     <w:r>
       <w:fldChar w:fldCharType="end"/>
@@ -13089,7 +13942,7 @@
 </file>
 
 <file path=customXml/itemProps1.xml><?xml version="1.0" encoding="utf-8"?>
-<ds:datastoreItem xmlns:ds="http://schemas.openxmlformats.org/officeDocument/2006/customXml" ds:itemID="{0A770F7A-6F82-450B-A39F-E74E73CB9922}">
+<ds:datastoreItem xmlns:ds="http://schemas.openxmlformats.org/officeDocument/2006/customXml" ds:itemID="{C4E7E293-0F74-4E36-91BD-93858A68E2FA}">
   <ds:schemaRefs>
     <ds:schemaRef ds:uri="http://schemas.openxmlformats.org/officeDocument/2006/bibliography"/>
   </ds:schemaRefs>

</xml_diff>

<commit_message>
Image Processing added to report
</commit_message>
<xml_diff>
--- a/Documentation/AAVCReport.docx
+++ b/Documentation/AAVCReport.docx
@@ -8,15 +8,7 @@
         <w:framePr w:wrap="notBeside"/>
       </w:pPr>
       <w:r>
-        <w:t xml:space="preserve">Team </w:t>
-      </w:r>
-      <w:proofErr w:type="spellStart"/>
-      <w:r>
-        <w:t>Redhawk</w:t>
-      </w:r>
-      <w:proofErr w:type="spellEnd"/>
-      <w:r>
-        <w:t xml:space="preserve"> Report AAVC 2015</w:t>
+        <w:t>Team Redhawk Report AAVC 2015</w:t>
       </w:r>
     </w:p>
     <w:p/>
@@ -29,13 +21,8 @@
         </w:rPr>
       </w:pPr>
       <w:r>
-        <w:t xml:space="preserve">Nicholas D. </w:t>
-      </w:r>
-      <w:proofErr w:type="spellStart"/>
-      <w:r>
-        <w:t>Contini</w:t>
-      </w:r>
-      <w:proofErr w:type="spellEnd"/>
+        <w:t>Nicholas D. Contini</w:t>
+      </w:r>
       <w:r>
         <w:t xml:space="preserve">, </w:t>
       </w:r>
@@ -72,13 +59,8 @@
       <w:r>
         <w:t>—</w:t>
       </w:r>
-      <w:proofErr w:type="gramStart"/>
-      <w:r>
-        <w:t>The</w:t>
-      </w:r>
-      <w:proofErr w:type="gramEnd"/>
-      <w:r>
-        <w:t xml:space="preserve"> following is a report detailing Miami University’s entry vehicle in the Autonomous Aerial Vehicle Competition of 2015. It details the algorithms </w:t>
+      <w:r>
+        <w:t xml:space="preserve">The following is a report detailing Miami University’s entry vehicle in the Autonomous Aerial Vehicle Competition of 2015. It details the algorithms </w:t>
       </w:r>
       <w:bookmarkStart w:id="0" w:name="PointTmp"/>
     </w:p>
@@ -129,23 +111,7 @@
         <w:t xml:space="preserve"> </w:t>
       </w:r>
       <w:r>
-        <w:t xml:space="preserve">team consists of three members: Nick </w:t>
-      </w:r>
-      <w:proofErr w:type="spellStart"/>
-      <w:r>
-        <w:t>Contini</w:t>
-      </w:r>
-      <w:proofErr w:type="spellEnd"/>
-      <w:r>
-        <w:t xml:space="preserve">, John Thomas, and Braden Campbell. Work was divided as described. Nick </w:t>
-      </w:r>
-      <w:proofErr w:type="spellStart"/>
-      <w:r>
-        <w:t>Contini</w:t>
-      </w:r>
-      <w:proofErr w:type="spellEnd"/>
-      <w:r>
-        <w:t xml:space="preserve"> was the primary programmer for any image processing, as well as the primary contributor to the starting code for the laser rangefinder and sonar modules. He also contributed to PWM code to control the flight controller, assisted in quadcopter construction, and was founder of the project. John Thomas was the primary contributor to PWM code and the Raspberry Pi expert. He also 3D printed any extra models that were needed as parts, and assisted in algorithm development. Braden Campbell was in charge of maintaining code and documenting the project.</w:t>
+        <w:t>team consists of three members: Nick Contini, John Thomas, and Braden Campbell. Work was divided as described. Nick Contini was the primary programmer for any image processing, as well as the primary contributor to the starting code for the laser rangefinder and sonar modules. He also contributed to PWM code to control the flight controller, assisted in quadcopter construction, and was founder of the project. John Thomas was the primary contributor to PWM code and the Raspberry Pi expert. He also 3D printed any extra models that were needed as parts, and assisted in algorithm development. Braden Campbell was in charge of maintaining code and documenting the project.</w:t>
       </w:r>
     </w:p>
     <w:p>
@@ -189,13 +155,8 @@
           <w:numId w:val="41"/>
         </w:numPr>
       </w:pPr>
-      <w:proofErr w:type="spellStart"/>
-      <w:r>
-        <w:t>Ardupilot</w:t>
-      </w:r>
-      <w:proofErr w:type="spellEnd"/>
-      <w:r>
-        <w:t xml:space="preserve"> 2.6 - </w:t>
+      <w:r>
+        <w:t xml:space="preserve">Ardupilot 2.6 - </w:t>
       </w:r>
       <w:r>
         <w:t>$159.99</w:t>
@@ -213,21 +174,7 @@
         <w:rPr>
           <w:bCs/>
         </w:rPr>
-        <w:t xml:space="preserve">ZIPPY </w:t>
-      </w:r>
-      <w:proofErr w:type="spellStart"/>
-      <w:r>
-        <w:rPr>
-          <w:bCs/>
-        </w:rPr>
-        <w:t>Flightmax</w:t>
-      </w:r>
-      <w:proofErr w:type="spellEnd"/>
-      <w:r>
-        <w:rPr>
-          <w:bCs/>
-        </w:rPr>
-        <w:t xml:space="preserve"> 3000mAh 3S1P 20C</w:t>
+        <w:t>ZIPPY Flightmax 3000mAh 3S1P 20C</w:t>
       </w:r>
       <w:r>
         <w:rPr>
@@ -302,6 +249,23 @@
       </w:pPr>
       <w:r>
         <w:t>Raspberry Pi Camera Board – $29.95</w:t>
+      </w:r>
+    </w:p>
+    <w:p>
+      <w:pPr>
+        <w:pStyle w:val="ListParagraph"/>
+        <w:numPr>
+          <w:ilvl w:val="0"/>
+          <w:numId w:val="41"/>
+        </w:numPr>
+      </w:pPr>
+      <w:r>
+        <w:t>Ourlink USB Wifi Dongle – $</w:t>
+      </w:r>
+      <w:bookmarkStart w:id="1" w:name="_GoBack"/>
+      <w:bookmarkEnd w:id="1"/>
+      <w:r>
+        <w:t>12.95</w:t>
       </w:r>
     </w:p>
     <w:p>
@@ -340,7 +304,7 @@
             <v:path o:extrusionok="f" gradientshapeok="t" o:connecttype="rect"/>
             <o:lock v:ext="edit" aspectratio="t"/>
           </v:shapetype>
-          <v:shape id="_x0000_s1028" type="#_x0000_t75" style="position:absolute;left:0;text-align:left;margin-left:-.75pt;margin-top:104.7pt;width:252pt;height:177.75pt;z-index:-251656704;mso-position-horizontal-relative:text;mso-position-vertical-relative:text" wrapcoords="-64 0 -64 21509 21600 21509 21600 0 -64 0">
+          <v:shape id="_x0000_s1028" type="#_x0000_t75" style="position:absolute;left:0;text-align:left;margin-left:-.75pt;margin-top:104.7pt;width:252pt;height:177.75pt;z-index:-251657216;mso-position-horizontal-relative:text;mso-position-vertical-relative:text" wrapcoords="-64 0 -64 21509 21600 21509 21600 0 -64 0">
             <v:imagedata r:id="rId9" o:title="SearchAlgorithm"/>
             <w10:wrap type="tight"/>
           </v:shape>
@@ -1007,23 +971,7 @@
           <w:sz w:val="16"/>
           <w:szCs w:val="16"/>
         </w:rPr>
-        <w:t xml:space="preserve"> </w:t>
-      </w:r>
-      <w:proofErr w:type="gramStart"/>
-      <w:r>
-        <w:rPr>
-          <w:sz w:val="16"/>
-          <w:szCs w:val="16"/>
-        </w:rPr>
-        <w:t>of</w:t>
-      </w:r>
-      <w:proofErr w:type="gramEnd"/>
-      <w:r>
-        <w:rPr>
-          <w:sz w:val="16"/>
-          <w:szCs w:val="16"/>
-        </w:rPr>
-        <w:t xml:space="preserve"> ALVAR 1</w:t>
+        <w:t xml:space="preserve"> of ALVAR 1</w:t>
       </w:r>
     </w:p>
     <w:p>
@@ -1169,23 +1117,7 @@
           <w:sz w:val="16"/>
           <w:szCs w:val="16"/>
         </w:rPr>
-        <w:t xml:space="preserve"> </w:t>
-      </w:r>
-      <w:proofErr w:type="gramStart"/>
-      <w:r>
-        <w:rPr>
-          <w:sz w:val="16"/>
-          <w:szCs w:val="16"/>
-        </w:rPr>
-        <w:t>of</w:t>
-      </w:r>
-      <w:proofErr w:type="gramEnd"/>
-      <w:r>
-        <w:rPr>
-          <w:sz w:val="16"/>
-          <w:szCs w:val="16"/>
-        </w:rPr>
-        <w:t xml:space="preserve"> ALVAR 2</w:t>
+        <w:t xml:space="preserve"> of ALVAR 2</w:t>
       </w:r>
     </w:p>
     <w:p>
@@ -1291,29 +1223,13 @@
           <w:sz w:val="16"/>
           <w:szCs w:val="16"/>
         </w:rPr>
-        <w:t xml:space="preserve"> </w:t>
-      </w:r>
-      <w:proofErr w:type="gramStart"/>
+        <w:t xml:space="preserve"> of </w:t>
+      </w:r>
       <w:r>
         <w:rPr>
           <w:sz w:val="16"/>
           <w:szCs w:val="16"/>
         </w:rPr>
-        <w:t>of</w:t>
-      </w:r>
-      <w:proofErr w:type="gramEnd"/>
-      <w:r>
-        <w:rPr>
-          <w:sz w:val="16"/>
-          <w:szCs w:val="16"/>
-        </w:rPr>
-        <w:t xml:space="preserve"> </w:t>
-      </w:r>
-      <w:r>
-        <w:rPr>
-          <w:sz w:val="16"/>
-          <w:szCs w:val="16"/>
-        </w:rPr>
         <w:t>the quadcopter/ball</w:t>
       </w:r>
     </w:p>
@@ -1322,17 +1238,23 @@
         <w:pStyle w:val="Heading1"/>
       </w:pPr>
       <w:r>
-        <w:t>Navigation</w:t>
-      </w:r>
-      <w:bookmarkStart w:id="1" w:name="_GoBack"/>
-      <w:bookmarkEnd w:id="1"/>
+        <w:t>Image Processing</w:t>
+      </w:r>
     </w:p>
     <w:p>
       <w:pPr>
         <w:pStyle w:val="Text"/>
       </w:pPr>
       <w:r>
-        <w:t>To navigate the course of the two rooms a fairly simple algorithm is used. Using an Arduino Mega and four sonar modules, the Arduino will interpret the analog data input from the sonar modules to determine if the quadcopter is navigating too close to an obstacle. When it has been determined that the quadcopter is too close to the obstacle the Arduino will send a high signal to one of the GPIO pins on the Raspberry Pi which will inform the Pi which side is too close to an obstacle and the Pi will then move accordingly to make sure not to hit the object. The current distance that is seen as being too close is about two feet. As the quadcopter approaches objects it will change its direction of motion and track this.</w:t>
+        <w:t>The target identification run by the ground station is relatively simple. Using the OpenCV C++ library, the image sent from the quadcopter is split from one three-channel image to three one-channel images, so that the program can manipulate the red, green, and blue channels independently. Since the object the vehicle is searching for is green, the program’s objective is to block all color but pure green. To accomplish this, the program averages the red and blue channels and subtract the result from the green channel. This effectively removes all white and near white pixels and dampens blue and red pixels. The program then uses OpenCV’s Hough Circles feature to locate a circle. If a circle is found, the vehicle begins to search the room for ALVAR markers.</w:t>
+      </w:r>
+    </w:p>
+    <w:p>
+      <w:pPr>
+        <w:pStyle w:val="Heading1"/>
+      </w:pPr>
+      <w:r>
+        <w:t>Safety</w:t>
       </w:r>
     </w:p>
     <w:p>
@@ -1340,39 +1262,7 @@
         <w:pStyle w:val="Text"/>
       </w:pPr>
       <w:r>
-        <w:t xml:space="preserve">Overall, the Raspberry Pi controls the main movement of the quadcopter based on the feedback from the sonar modules and Arduino. Using pulse-width modulation (PWM) from python libraries, the Raspberry Pi is able to send signals to the </w:t>
-      </w:r>
-      <w:proofErr w:type="spellStart"/>
-      <w:r>
-        <w:t>ArduPilot</w:t>
-      </w:r>
-      <w:proofErr w:type="spellEnd"/>
-      <w:r>
-        <w:t xml:space="preserve"> as though it were a manual controller through its GPIO pins. </w:t>
-      </w:r>
-    </w:p>
-    <w:p>
-      <w:pPr>
-        <w:pStyle w:val="Heading1"/>
-      </w:pPr>
-      <w:r>
-        <w:t>Safety</w:t>
-      </w:r>
-    </w:p>
-    <w:p>
-      <w:pPr>
-        <w:pStyle w:val="Text"/>
-      </w:pPr>
-      <w:r>
-        <w:t xml:space="preserve">In order to safely disarm the quadcopter in the event of a failure of the system two disarm mechanisms have been added. First, a software disarm feature has been added into the control algorithm that, when the </w:t>
-      </w:r>
-      <w:proofErr w:type="spellStart"/>
-      <w:r>
-        <w:t>groundstation</w:t>
-      </w:r>
-      <w:proofErr w:type="spellEnd"/>
-      <w:r>
-        <w:t xml:space="preserve"> sends a kill command, will cause the quadcopter to enter into a landing mode. From here the quadcopter will land and be safe to recover. The second kill switch will be a manual switch on the flight controller that when switched will also initiate the landing procedure.</w:t>
+        <w:t>In order to safely disarm the quadcopter in the event of a failure of the system two disarm mechanisms have been added. First, a software disarm feature has been added into the control algorithm that, when the groundstation sends a kill command, will cause the quadcopter to enter into a landing mode. From here the quadcopter will land and be safe to recover. The second kill switch will be a manual switch on the flight controller that when switched will also initiate the landing procedure.</w:t>
       </w:r>
     </w:p>
     <w:p>
@@ -1384,41 +1274,17 @@
         </w:rPr>
       </w:pPr>
       <w:r>
-        <w:t xml:space="preserve">To test the safety system, a controlled environment was set up where the quadcopter would navigate part of the course and the disarm mechanisms were tested. For the software disarm feature the quadcopter was allowed to follow a wall on it right side and when the operator was ready the kill command was sent from the </w:t>
-      </w:r>
-      <w:proofErr w:type="spellStart"/>
-      <w:r>
-        <w:t>groundstation</w:t>
-      </w:r>
-      <w:proofErr w:type="spellEnd"/>
-      <w:r>
-        <w:t xml:space="preserve"> through wireless communication </w:t>
+        <w:t xml:space="preserve">To test the safety system, a controlled environment was set up where the quadcopter would navigate part of the course and the disarm mechanisms were tested. For the software disarm feature the quadcopter was allowed to follow a wall on it right side and when the operator was ready the kill command was sent from the groundstation through wireless communication and the quadcopter initiated landing. This same test was performed with the manual kill switch located on the flight controller to make sure both mechanisms work </w:t>
       </w:r>
       <w:r>
         <w:lastRenderedPageBreak/>
-        <w:t xml:space="preserve">and the quadcopter initiated landing. This same test was performed with the manual kill switch located on the flight controller to make sure both mechanisms work </w:t>
-      </w:r>
-      <w:proofErr w:type="spellStart"/>
-      <w:r>
         <w:t>appropriately.</w:t>
       </w:r>
       <w:r>
-        <w:t>A</w:t>
-      </w:r>
-      <w:proofErr w:type="spellEnd"/>
-      <w:r>
-        <w:t xml:space="preserve"> general IEEE </w:t>
-      </w:r>
-      <w:proofErr w:type="spellStart"/>
-      <w:r>
-        <w:t>style</w:t>
-      </w:r>
-      <w:r>
-        <w:t>guide</w:t>
-      </w:r>
-      <w:proofErr w:type="spellEnd"/>
-      <w:r>
-        <w:t xml:space="preserve"> is available at </w:t>
+        <w:t>A general IEEE style</w:t>
+      </w:r>
+      <w:r>
+        <w:t xml:space="preserve">guide is available at </w:t>
       </w:r>
       <w:hyperlink r:id="rId10" w:history="1">
         <w:r>
@@ -1446,11 +1312,12 @@
       <w:r>
         <w:rPr>
           <w:noProof/>
+          <w:lang w:eastAsia="ja-JP"/>
         </w:rPr>
         <mc:AlternateContent>
           <mc:Choice Requires="wps">
             <w:drawing>
-              <wp:anchor distT="0" distB="0" distL="114300" distR="114300" simplePos="0" relativeHeight="251655680" behindDoc="0" locked="0" layoutInCell="0" allowOverlap="1" wp14:anchorId="2182492D" wp14:editId="60F51B31">
+              <wp:anchor distT="0" distB="0" distL="114300" distR="114300" simplePos="0" relativeHeight="251656192" behindDoc="0" locked="0" layoutInCell="0" allowOverlap="1" wp14:anchorId="2182492D" wp14:editId="60F51B31">
                 <wp:simplePos x="0" y="0"/>
                 <wp:positionH relativeFrom="margin">
                   <wp:posOffset>3429000</wp:posOffset>
@@ -1487,7 +1354,7 @@
                         </a:ln>
                         <a:extLst>
                           <a:ext uri="{91240B29-F687-4f45-9708-019B960494DF}">
-                            <a14:hiddenLine xmlns="" xmlns:mo="http://schemas.microsoft.com/office/mac/office/2008/main" xmlns:mv="urn:schemas-microsoft-com:mac:vml" xmlns:o="urn:schemas-microsoft-com:office:office" xmlns:v="urn:schemas-microsoft-com:vml" xmlns:w10="urn:schemas-microsoft-com:office:word" xmlns:w="http://schemas.openxmlformats.org/wordprocessingml/2006/main" xmlns:a14="http://schemas.microsoft.com/office/drawing/2010/main" w="9525">
+                            <a14:hiddenLine xmlns:a14="http://schemas.microsoft.com/office/drawing/2010/main" xmlns:w="http://schemas.openxmlformats.org/wordprocessingml/2006/main" xmlns:w10="urn:schemas-microsoft-com:office:word" xmlns:v="urn:schemas-microsoft-com:vml" xmlns:o="urn:schemas-microsoft-com:office:office" xmlns:mv="urn:schemas-microsoft-com:mac:vml" xmlns:mo="http://schemas.microsoft.com/office/mac/office/2008/main" xmlns="" w="9525">
                               <a:solidFill>
                                 <a:srgbClr val="000000"/>
                               </a:solidFill>
@@ -1718,23 +1585,7 @@
                                       <w:sz w:val="16"/>
                                       <w:szCs w:val="16"/>
                                     </w:rPr>
-                                    <w:t xml:space="preserve">1 </w:t>
-                                  </w:r>
-                                  <w:proofErr w:type="spellStart"/>
-                                  <w:r>
-                                    <w:rPr>
-                                      <w:sz w:val="16"/>
-                                      <w:szCs w:val="16"/>
-                                    </w:rPr>
-                                    <w:t>Mx</w:t>
-                                  </w:r>
-                                  <w:proofErr w:type="spellEnd"/>
-                                  <w:r>
-                                    <w:rPr>
-                                      <w:sz w:val="16"/>
-                                      <w:szCs w:val="16"/>
-                                    </w:rPr>
-                                    <w:t xml:space="preserve"> </w:t>
+                                    <w:t xml:space="preserve">1 Mx </w:t>
                                   </w:r>
                                   <w:r>
                                     <w:rPr>
@@ -1771,23 +1622,7 @@
                                       <w:sz w:val="16"/>
                                       <w:szCs w:val="16"/>
                                     </w:rPr>
-                                    <w:t xml:space="preserve"> </w:t>
-                                  </w:r>
-                                  <w:proofErr w:type="spellStart"/>
-                                  <w:r>
-                                    <w:rPr>
-                                      <w:sz w:val="16"/>
-                                      <w:szCs w:val="16"/>
-                                    </w:rPr>
-                                    <w:t>Wb</w:t>
-                                  </w:r>
-                                  <w:proofErr w:type="spellEnd"/>
-                                  <w:r>
-                                    <w:rPr>
-                                      <w:sz w:val="16"/>
-                                      <w:szCs w:val="16"/>
-                                    </w:rPr>
-                                    <w:t xml:space="preserve"> = 10</w:t>
+                                    <w:t xml:space="preserve"> Wb = 10</w:t>
                                   </w:r>
                                   <w:r>
                                     <w:rPr>
@@ -1970,23 +1805,7 @@
                                       <w:sz w:val="16"/>
                                       <w:szCs w:val="16"/>
                                     </w:rPr>
-                                    <w:t xml:space="preserve"> </w:t>
-                                  </w:r>
-                                  <w:proofErr w:type="spellStart"/>
-                                  <w:r>
-                                    <w:rPr>
-                                      <w:sz w:val="16"/>
-                                      <w:szCs w:val="16"/>
-                                    </w:rPr>
-                                    <w:t>Wb</w:t>
-                                  </w:r>
-                                  <w:proofErr w:type="spellEnd"/>
-                                  <w:r>
-                                    <w:rPr>
-                                      <w:sz w:val="16"/>
-                                      <w:szCs w:val="16"/>
-                                    </w:rPr>
-                                    <w:t>/m</w:t>
+                                    <w:t xml:space="preserve"> Wb/m</w:t>
                                   </w:r>
                                   <w:r>
                                     <w:rPr>
@@ -2078,23 +1897,7 @@
                                       <w:sz w:val="16"/>
                                       <w:szCs w:val="16"/>
                                     </w:rPr>
-                                    <w:t xml:space="preserve">1 </w:t>
-                                  </w:r>
-                                  <w:proofErr w:type="spellStart"/>
-                                  <w:r>
-                                    <w:rPr>
-                                      <w:sz w:val="16"/>
-                                      <w:szCs w:val="16"/>
-                                    </w:rPr>
-                                    <w:t>Oe</w:t>
-                                  </w:r>
-                                  <w:proofErr w:type="spellEnd"/>
-                                  <w:r>
-                                    <w:rPr>
-                                      <w:sz w:val="16"/>
-                                      <w:szCs w:val="16"/>
-                                    </w:rPr>
-                                    <w:t xml:space="preserve"> </w:t>
+                                    <w:t xml:space="preserve">1 Oe </w:t>
                                   </w:r>
                                   <w:r>
                                     <w:rPr>
@@ -2684,23 +2487,7 @@
                                       <w:sz w:val="16"/>
                                       <w:szCs w:val="16"/>
                                     </w:rPr>
-                                    <w:t>1 erg/(</w:t>
-                                  </w:r>
-                                  <w:proofErr w:type="spellStart"/>
-                                  <w:r>
-                                    <w:rPr>
-                                      <w:sz w:val="16"/>
-                                      <w:szCs w:val="16"/>
-                                    </w:rPr>
-                                    <w:t>G·g</w:t>
-                                  </w:r>
-                                  <w:proofErr w:type="spellEnd"/>
-                                  <w:r>
-                                    <w:rPr>
-                                      <w:sz w:val="16"/>
-                                      <w:szCs w:val="16"/>
-                                    </w:rPr>
-                                    <w:t xml:space="preserve">) = 1 emu/g </w:t>
+                                    <w:t xml:space="preserve">1 erg/(G·g) = 1 emu/g </w:t>
                                   </w:r>
                                   <w:r>
                                     <w:rPr>
@@ -2908,17 +2695,8 @@
                                       <w:sz w:val="16"/>
                                       <w:szCs w:val="16"/>
                                     </w:rPr>
-                                    <w:t xml:space="preserve"> </w:t>
-                                  </w:r>
-                                  <w:proofErr w:type="spellStart"/>
-                                  <w:r>
-                                    <w:rPr>
-                                      <w:sz w:val="16"/>
-                                      <w:szCs w:val="16"/>
-                                    </w:rPr>
-                                    <w:t>Wb·m</w:t>
-                                  </w:r>
-                                  <w:proofErr w:type="spellEnd"/>
+                                    <w:t xml:space="preserve"> Wb·m</w:t>
+                                  </w:r>
                                 </w:p>
                               </w:tc>
                             </w:tr>
@@ -3623,39 +3401,7 @@
                                       <w:sz w:val="16"/>
                                       <w:szCs w:val="16"/>
                                     </w:rPr>
-                                    <w:t xml:space="preserve"> </w:t>
-                                  </w:r>
-                                  <w:proofErr w:type="spellStart"/>
-                                  <w:r>
-                                    <w:rPr>
-                                      <w:sz w:val="16"/>
-                                      <w:szCs w:val="16"/>
-                                    </w:rPr>
-                                    <w:t>Wb</w:t>
-                                  </w:r>
-                                  <w:proofErr w:type="spellEnd"/>
-                                  <w:r>
-                                    <w:rPr>
-                                      <w:sz w:val="16"/>
-                                      <w:szCs w:val="16"/>
-                                    </w:rPr>
-                                    <w:t>/(</w:t>
-                                  </w:r>
-                                  <w:proofErr w:type="spellStart"/>
-                                  <w:r>
-                                    <w:rPr>
-                                      <w:sz w:val="16"/>
-                                      <w:szCs w:val="16"/>
-                                    </w:rPr>
-                                    <w:t>A·m</w:t>
-                                  </w:r>
-                                  <w:proofErr w:type="spellEnd"/>
-                                  <w:r>
-                                    <w:rPr>
-                                      <w:sz w:val="16"/>
-                                      <w:szCs w:val="16"/>
-                                    </w:rPr>
-                                    <w:t>)</w:t>
+                                    <w:t xml:space="preserve"> Wb/(A·m)</w:t>
                                   </w:r>
                                 </w:p>
                               </w:tc>
@@ -4057,8 +3803,6 @@
                             <w:pPr>
                               <w:pStyle w:val="FootnoteText"/>
                             </w:pPr>
-                            <w:proofErr w:type="spellStart"/>
-                            <w:proofErr w:type="gramStart"/>
                             <w:r>
                               <w:rPr>
                                 <w:vertAlign w:val="superscript"/>
@@ -4066,60 +3810,7 @@
                               <w:t>a</w:t>
                             </w:r>
                             <w:r>
-                              <w:t>Gaussian</w:t>
-                            </w:r>
-                            <w:proofErr w:type="spellEnd"/>
-                            <w:proofErr w:type="gramEnd"/>
-                            <w:r>
-                              <w:t xml:space="preserve"> units are the same as cg emu for </w:t>
-                            </w:r>
-                            <w:proofErr w:type="spellStart"/>
-                            <w:r>
-                              <w:t>magnetostatics</w:t>
-                            </w:r>
-                            <w:proofErr w:type="spellEnd"/>
-                            <w:r>
-                              <w:t xml:space="preserve">; </w:t>
-                            </w:r>
-                            <w:proofErr w:type="spellStart"/>
-                            <w:r>
-                              <w:t>Mx</w:t>
-                            </w:r>
-                            <w:proofErr w:type="spellEnd"/>
-                            <w:r>
-                              <w:t xml:space="preserve"> = </w:t>
-                            </w:r>
-                            <w:proofErr w:type="spellStart"/>
-                            <w:r>
-                              <w:t>maxwell</w:t>
-                            </w:r>
-                            <w:proofErr w:type="spellEnd"/>
-                            <w:r>
-                              <w:t xml:space="preserve">, G = gauss, </w:t>
-                            </w:r>
-                            <w:proofErr w:type="spellStart"/>
-                            <w:r>
-                              <w:t>Oe</w:t>
-                            </w:r>
-                            <w:proofErr w:type="spellEnd"/>
-                            <w:r>
-                              <w:t xml:space="preserve"> = </w:t>
-                            </w:r>
-                            <w:proofErr w:type="spellStart"/>
-                            <w:r>
-                              <w:t>oersted</w:t>
-                            </w:r>
-                            <w:proofErr w:type="spellEnd"/>
-                            <w:r>
-                              <w:t xml:space="preserve">; </w:t>
-                            </w:r>
-                            <w:proofErr w:type="spellStart"/>
-                            <w:r>
-                              <w:t>Wb</w:t>
-                            </w:r>
-                            <w:proofErr w:type="spellEnd"/>
-                            <w:r>
-                              <w:t xml:space="preserve"> = weber, V = volt, s = second, T = tesla, m = meter, A = ampere, J = joule, kg = kilogram, H = henry.</w:t>
+                              <w:t>Gaussian units are the same as cg emu for magnetostatics; Mx = maxwell, G = gauss, Oe = oersted; Wb = weber, V = volt, s = second, T = tesla, m = meter, A = ampere, J = joule, kg = kilogram, H = henry.</w:t>
                             </w:r>
                           </w:p>
                           <w:p>
@@ -4151,7 +3842,7 @@
                 <v:stroke joinstyle="miter"/>
                 <v:path gradientshapeok="t" o:connecttype="rect"/>
               </v:shapetype>
-              <v:shape id="Text Box 2" o:spid="_x0000_s1026" type="#_x0000_t202" style="position:absolute;margin-left:270pt;margin-top:0;width:248.4pt;height:318.8pt;z-index:251655680;visibility:visible;mso-wrap-style:square;mso-width-percent:0;mso-height-percent:0;mso-wrap-distance-left:9pt;mso-wrap-distance-top:0;mso-wrap-distance-right:9pt;mso-wrap-distance-bottom:0;mso-position-horizontal:absolute;mso-position-horizontal-relative:margin;mso-position-vertical:absolute;mso-position-vertical-relative:margin;mso-width-percent:0;mso-height-percent:0;mso-width-relative:page;mso-height-relative:page;v-text-anchor:top" o:gfxdata="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" o:allowincell="f" stroked="f">
+              <v:shape id="Text Box 2" o:spid="_x0000_s1026" type="#_x0000_t202" style="position:absolute;margin-left:270pt;margin-top:0;width:248.4pt;height:318.8pt;z-index:251656192;visibility:visible;mso-wrap-style:square;mso-width-percent:0;mso-height-percent:0;mso-wrap-distance-left:9pt;mso-wrap-distance-top:0;mso-wrap-distance-right:9pt;mso-wrap-distance-bottom:0;mso-position-horizontal:absolute;mso-position-horizontal-relative:margin;mso-position-vertical:absolute;mso-position-vertical-relative:margin;mso-width-percent:0;mso-height-percent:0;mso-width-relative:page;mso-height-relative:page;v-text-anchor:top" o:gfxdata="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" o:allowincell="f" stroked="f">
                 <v:textbox inset="0,0,0,0">
                   <w:txbxContent>
                     <w:p>
@@ -4372,23 +4063,7 @@
                                 <w:sz w:val="16"/>
                                 <w:szCs w:val="16"/>
                               </w:rPr>
-                              <w:t xml:space="preserve">1 </w:t>
-                            </w:r>
-                            <w:proofErr w:type="spellStart"/>
-                            <w:r>
-                              <w:rPr>
-                                <w:sz w:val="16"/>
-                                <w:szCs w:val="16"/>
-                              </w:rPr>
-                              <w:t>Mx</w:t>
-                            </w:r>
-                            <w:proofErr w:type="spellEnd"/>
-                            <w:r>
-                              <w:rPr>
-                                <w:sz w:val="16"/>
-                                <w:szCs w:val="16"/>
-                              </w:rPr>
-                              <w:t xml:space="preserve"> </w:t>
+                              <w:t xml:space="preserve">1 Mx </w:t>
                             </w:r>
                             <w:r>
                               <w:rPr>
@@ -4425,23 +4100,7 @@
                                 <w:sz w:val="16"/>
                                 <w:szCs w:val="16"/>
                               </w:rPr>
-                              <w:t xml:space="preserve"> </w:t>
-                            </w:r>
-                            <w:proofErr w:type="spellStart"/>
-                            <w:r>
-                              <w:rPr>
-                                <w:sz w:val="16"/>
-                                <w:szCs w:val="16"/>
-                              </w:rPr>
-                              <w:t>Wb</w:t>
-                            </w:r>
-                            <w:proofErr w:type="spellEnd"/>
-                            <w:r>
-                              <w:rPr>
-                                <w:sz w:val="16"/>
-                                <w:szCs w:val="16"/>
-                              </w:rPr>
-                              <w:t xml:space="preserve"> = 10</w:t>
+                              <w:t xml:space="preserve"> Wb = 10</w:t>
                             </w:r>
                             <w:r>
                               <w:rPr>
@@ -4624,23 +4283,7 @@
                                 <w:sz w:val="16"/>
                                 <w:szCs w:val="16"/>
                               </w:rPr>
-                              <w:t xml:space="preserve"> </w:t>
-                            </w:r>
-                            <w:proofErr w:type="spellStart"/>
-                            <w:r>
-                              <w:rPr>
-                                <w:sz w:val="16"/>
-                                <w:szCs w:val="16"/>
-                              </w:rPr>
-                              <w:t>Wb</w:t>
-                            </w:r>
-                            <w:proofErr w:type="spellEnd"/>
-                            <w:r>
-                              <w:rPr>
-                                <w:sz w:val="16"/>
-                                <w:szCs w:val="16"/>
-                              </w:rPr>
-                              <w:t>/m</w:t>
+                              <w:t xml:space="preserve"> Wb/m</w:t>
                             </w:r>
                             <w:r>
                               <w:rPr>
@@ -4732,23 +4375,7 @@
                                 <w:sz w:val="16"/>
                                 <w:szCs w:val="16"/>
                               </w:rPr>
-                              <w:t xml:space="preserve">1 </w:t>
-                            </w:r>
-                            <w:proofErr w:type="spellStart"/>
-                            <w:r>
-                              <w:rPr>
-                                <w:sz w:val="16"/>
-                                <w:szCs w:val="16"/>
-                              </w:rPr>
-                              <w:t>Oe</w:t>
-                            </w:r>
-                            <w:proofErr w:type="spellEnd"/>
-                            <w:r>
-                              <w:rPr>
-                                <w:sz w:val="16"/>
-                                <w:szCs w:val="16"/>
-                              </w:rPr>
-                              <w:t xml:space="preserve"> </w:t>
+                              <w:t xml:space="preserve">1 Oe </w:t>
                             </w:r>
                             <w:r>
                               <w:rPr>
@@ -5338,23 +4965,7 @@
                                 <w:sz w:val="16"/>
                                 <w:szCs w:val="16"/>
                               </w:rPr>
-                              <w:t>1 erg/(</w:t>
-                            </w:r>
-                            <w:proofErr w:type="spellStart"/>
-                            <w:r>
-                              <w:rPr>
-                                <w:sz w:val="16"/>
-                                <w:szCs w:val="16"/>
-                              </w:rPr>
-                              <w:t>G·g</w:t>
-                            </w:r>
-                            <w:proofErr w:type="spellEnd"/>
-                            <w:r>
-                              <w:rPr>
-                                <w:sz w:val="16"/>
-                                <w:szCs w:val="16"/>
-                              </w:rPr>
-                              <w:t xml:space="preserve">) = 1 emu/g </w:t>
+                              <w:t xml:space="preserve">1 erg/(G·g) = 1 emu/g </w:t>
                             </w:r>
                             <w:r>
                               <w:rPr>
@@ -5562,17 +5173,8 @@
                                 <w:sz w:val="16"/>
                                 <w:szCs w:val="16"/>
                               </w:rPr>
-                              <w:t xml:space="preserve"> </w:t>
-                            </w:r>
-                            <w:proofErr w:type="spellStart"/>
-                            <w:r>
-                              <w:rPr>
-                                <w:sz w:val="16"/>
-                                <w:szCs w:val="16"/>
-                              </w:rPr>
-                              <w:t>Wb·m</w:t>
-                            </w:r>
-                            <w:proofErr w:type="spellEnd"/>
+                              <w:t xml:space="preserve"> Wb·m</w:t>
+                            </w:r>
                           </w:p>
                         </w:tc>
                       </w:tr>
@@ -6277,39 +5879,7 @@
                                 <w:sz w:val="16"/>
                                 <w:szCs w:val="16"/>
                               </w:rPr>
-                              <w:t xml:space="preserve"> </w:t>
-                            </w:r>
-                            <w:proofErr w:type="spellStart"/>
-                            <w:r>
-                              <w:rPr>
-                                <w:sz w:val="16"/>
-                                <w:szCs w:val="16"/>
-                              </w:rPr>
-                              <w:t>Wb</w:t>
-                            </w:r>
-                            <w:proofErr w:type="spellEnd"/>
-                            <w:r>
-                              <w:rPr>
-                                <w:sz w:val="16"/>
-                                <w:szCs w:val="16"/>
-                              </w:rPr>
-                              <w:t>/(</w:t>
-                            </w:r>
-                            <w:proofErr w:type="spellStart"/>
-                            <w:r>
-                              <w:rPr>
-                                <w:sz w:val="16"/>
-                                <w:szCs w:val="16"/>
-                              </w:rPr>
-                              <w:t>A·m</w:t>
-                            </w:r>
-                            <w:proofErr w:type="spellEnd"/>
-                            <w:r>
-                              <w:rPr>
-                                <w:sz w:val="16"/>
-                                <w:szCs w:val="16"/>
-                              </w:rPr>
-                              <w:t>)</w:t>
+                              <w:t xml:space="preserve"> Wb/(A·m)</w:t>
                             </w:r>
                           </w:p>
                         </w:tc>
@@ -6711,8 +6281,6 @@
                       <w:pPr>
                         <w:pStyle w:val="FootnoteText"/>
                       </w:pPr>
-                      <w:proofErr w:type="spellStart"/>
-                      <w:proofErr w:type="gramStart"/>
                       <w:r>
                         <w:rPr>
                           <w:vertAlign w:val="superscript"/>
@@ -6720,60 +6288,7 @@
                         <w:t>a</w:t>
                       </w:r>
                       <w:r>
-                        <w:t>Gaussian</w:t>
-                      </w:r>
-                      <w:proofErr w:type="spellEnd"/>
-                      <w:proofErr w:type="gramEnd"/>
-                      <w:r>
-                        <w:t xml:space="preserve"> units are the same as cg emu for </w:t>
-                      </w:r>
-                      <w:proofErr w:type="spellStart"/>
-                      <w:r>
-                        <w:t>magnetostatics</w:t>
-                      </w:r>
-                      <w:proofErr w:type="spellEnd"/>
-                      <w:r>
-                        <w:t xml:space="preserve">; </w:t>
-                      </w:r>
-                      <w:proofErr w:type="spellStart"/>
-                      <w:r>
-                        <w:t>Mx</w:t>
-                      </w:r>
-                      <w:proofErr w:type="spellEnd"/>
-                      <w:r>
-                        <w:t xml:space="preserve"> = </w:t>
-                      </w:r>
-                      <w:proofErr w:type="spellStart"/>
-                      <w:r>
-                        <w:t>maxwell</w:t>
-                      </w:r>
-                      <w:proofErr w:type="spellEnd"/>
-                      <w:r>
-                        <w:t xml:space="preserve">, G = gauss, </w:t>
-                      </w:r>
-                      <w:proofErr w:type="spellStart"/>
-                      <w:r>
-                        <w:t>Oe</w:t>
-                      </w:r>
-                      <w:proofErr w:type="spellEnd"/>
-                      <w:r>
-                        <w:t xml:space="preserve"> = </w:t>
-                      </w:r>
-                      <w:proofErr w:type="spellStart"/>
-                      <w:r>
-                        <w:t>oersted</w:t>
-                      </w:r>
-                      <w:proofErr w:type="spellEnd"/>
-                      <w:r>
-                        <w:t xml:space="preserve">; </w:t>
-                      </w:r>
-                      <w:proofErr w:type="spellStart"/>
-                      <w:r>
-                        <w:t>Wb</w:t>
-                      </w:r>
-                      <w:proofErr w:type="spellEnd"/>
-                      <w:r>
-                        <w:t xml:space="preserve"> = weber, V = volt, s = second, T = tesla, m = meter, A = ampere, J = joule, kg = kilogram, H = henry.</w:t>
+                        <w:t>Gaussian units are the same as cg emu for magnetostatics; Mx = maxwell, G = gauss, Oe = oersted; Wb = weber, V = volt, s = second, T = tesla, m = meter, A = ampere, J = joule, kg = kilogram, H = henry.</w:t>
                       </w:r>
                     </w:p>
                     <w:p>
@@ -6920,21 +6435,12 @@
           <w:color w:val="000000" w:themeColor="text1"/>
         </w:rPr>
       </w:pPr>
-      <w:proofErr w:type="spellStart"/>
       <w:r>
         <w:rPr>
           <w:rStyle w:val="Heading2Char"/>
           <w:i/>
         </w:rPr>
-        <w:t>Lineart</w:t>
-      </w:r>
-      <w:proofErr w:type="spellEnd"/>
-      <w:r>
-        <w:rPr>
-          <w:rStyle w:val="Heading2Char"/>
-          <w:i/>
-        </w:rPr>
-        <w:t xml:space="preserve"> figures</w:t>
+        <w:t>Lineart figures</w:t>
       </w:r>
     </w:p>
     <w:p>
@@ -7139,36 +6645,20 @@
           <w:rFonts w:ascii="Times" w:hAnsi="Times" w:cs="Verdana"/>
           <w:color w:val="000000" w:themeColor="text1"/>
         </w:rPr>
-        <w:t xml:space="preserve">If a multipart figure is made up of multiple figure types (one part is </w:t>
-      </w:r>
-      <w:proofErr w:type="spellStart"/>
+        <w:t>If a multipart figure is made up of multiple figure types (one part is lineart, and another is grayscale or color) the figure should meet the stricter guidelin</w:t>
+      </w:r>
       <w:r>
         <w:rPr>
           <w:rFonts w:ascii="Times" w:hAnsi="Times" w:cs="Verdana"/>
           <w:color w:val="000000" w:themeColor="text1"/>
         </w:rPr>
-        <w:t>lineart</w:t>
-      </w:r>
-      <w:proofErr w:type="spellEnd"/>
+        <w:t>es</w:t>
+      </w:r>
       <w:r>
         <w:rPr>
           <w:rFonts w:ascii="Times" w:hAnsi="Times" w:cs="Verdana"/>
           <w:color w:val="000000" w:themeColor="text1"/>
         </w:rPr>
-        <w:t>, and another is grayscale or color) the figure should meet the stricter guidelin</w:t>
-      </w:r>
-      <w:r>
-        <w:rPr>
-          <w:rFonts w:ascii="Times" w:hAnsi="Times" w:cs="Verdana"/>
-          <w:color w:val="000000" w:themeColor="text1"/>
-        </w:rPr>
-        <w:t>es</w:t>
-      </w:r>
-      <w:r>
-        <w:rPr>
-          <w:rFonts w:ascii="Times" w:hAnsi="Times" w:cs="Verdana"/>
-          <w:color w:val="000000" w:themeColor="text1"/>
-        </w:rPr>
         <w:t>.</w:t>
       </w:r>
     </w:p>
@@ -7178,15 +6668,7 @@
         <w:jc w:val="both"/>
       </w:pPr>
       <w:r>
-        <w:t xml:space="preserve">File Formats </w:t>
-      </w:r>
-      <w:proofErr w:type="gramStart"/>
-      <w:r>
-        <w:t>For</w:t>
-      </w:r>
-      <w:proofErr w:type="gramEnd"/>
-      <w:r>
-        <w:t xml:space="preserve"> Graphics</w:t>
+        <w:t>File Formats For Graphics</w:t>
       </w:r>
     </w:p>
     <w:p>
@@ -7410,29 +6892,7 @@
           <w:sz w:val="20"/>
           <w:szCs w:val="20"/>
         </w:rPr>
-        <w:t xml:space="preserve"> millimeters / 6 picas x 7.5 picas). Author photos printed in editorials measure 1.59 inches wide by 2 inches tall (40 </w:t>
-      </w:r>
-      <w:proofErr w:type="gramStart"/>
-      <w:r>
-        <w:rPr>
-          <w:rStyle w:val="BodyText2"/>
-          <w:rFonts w:ascii="Times" w:hAnsi="Times"/>
-          <w:color w:val="000000" w:themeColor="text1"/>
-          <w:sz w:val="20"/>
-          <w:szCs w:val="20"/>
-        </w:rPr>
-        <w:t>millimeters  x</w:t>
-      </w:r>
-      <w:proofErr w:type="gramEnd"/>
-      <w:r>
-        <w:rPr>
-          <w:rStyle w:val="BodyText2"/>
-          <w:rFonts w:ascii="Times" w:hAnsi="Times"/>
-          <w:color w:val="000000" w:themeColor="text1"/>
-          <w:sz w:val="20"/>
-          <w:szCs w:val="20"/>
-        </w:rPr>
-        <w:t xml:space="preserve"> 50 millimeters  / 9.5 picas x 12 picas).</w:t>
+        <w:t xml:space="preserve"> millimeters / 6 picas x 7.5 picas). Author photos printed in editorials measure 1.59 inches wide by 2 inches tall (40 millimeters  x 50 millimeters  / 9.5 picas x 12 picas).</w:t>
       </w:r>
     </w:p>
     <w:p>
@@ -7483,29 +6943,7 @@
           <w:sz w:val="20"/>
           <w:szCs w:val="20"/>
         </w:rPr>
-        <w:t xml:space="preserve">The proper resolution of your figures will depend on the type of figure it is as defined in the “Types of Figures” section. Author photographs, color, and grayscale figures should be at least 300dpi. </w:t>
-      </w:r>
-      <w:proofErr w:type="spellStart"/>
-      <w:r>
-        <w:rPr>
-          <w:rStyle w:val="bodytype"/>
-          <w:rFonts w:ascii="Times" w:hAnsi="Times"/>
-          <w:color w:val="000000" w:themeColor="text1"/>
-          <w:sz w:val="20"/>
-          <w:szCs w:val="20"/>
-        </w:rPr>
-        <w:t>Lineart</w:t>
-      </w:r>
-      <w:proofErr w:type="spellEnd"/>
-      <w:r>
-        <w:rPr>
-          <w:rStyle w:val="bodytype"/>
-          <w:rFonts w:ascii="Times" w:hAnsi="Times"/>
-          <w:color w:val="000000" w:themeColor="text1"/>
-          <w:sz w:val="20"/>
-          <w:szCs w:val="20"/>
-        </w:rPr>
-        <w:t>, including tables should be a minimum of 600dpi.</w:t>
+        <w:t>The proper resolution of your figures will depend on the type of figure it is as defined in the “Types of Figures” section. Author photographs, color, and grayscale figures should be at least 300dpi. Lineart, including tables should be a minimum of 600dpi.</w:t>
       </w:r>
     </w:p>
     <w:p>
@@ -7665,7 +7103,7 @@
           <w:sz w:val="20"/>
           <w:szCs w:val="20"/>
         </w:rPr>
-        <w:t xml:space="preserve"> refers to the entire sum of colors that can be represented within the said medium. For our purposes, </w:t>
+        <w:t xml:space="preserve"> refers to the entire sum of colors that can be represented within the said medium. For our purposes, the three main co</w:t>
       </w:r>
       <w:r>
         <w:rPr>
@@ -7675,8 +7113,7 @@
           <w:sz w:val="20"/>
           <w:szCs w:val="20"/>
         </w:rPr>
-        <w:lastRenderedPageBreak/>
-        <w:t>the three main co</w:t>
+        <w:t>lor spaces are Grayscale, RGB (red/green/blue) and CMYK (cyan/magenta/yellow/black</w:t>
       </w:r>
       <w:r>
         <w:rPr>
@@ -7686,7 +7123,7 @@
           <w:sz w:val="20"/>
           <w:szCs w:val="20"/>
         </w:rPr>
-        <w:t>lor spaces are Grayscale, RGB (red/green/blue) and CMYK (cyan/magenta/yellow/black</w:t>
+        <w:t xml:space="preserve">). </w:t>
       </w:r>
       <w:r>
         <w:rPr>
@@ -7696,7 +7133,8 @@
           <w:sz w:val="20"/>
           <w:szCs w:val="20"/>
         </w:rPr>
-        <w:t>). RGB is generally used with on-screen graphics, whereas CMYK is used for printing purposes.</w:t>
+        <w:lastRenderedPageBreak/>
+        <w:t>RGB is generally used with on-screen graphics, whereas CMYK is used for printing purposes.</w:t>
       </w:r>
     </w:p>
     <w:p>
@@ -7716,9 +7154,8 @@
           <w:sz w:val="20"/>
           <w:szCs w:val="20"/>
         </w:rPr>
-        <w:t xml:space="preserve">All color figures should be generated in RGB or CMYK color space. Grayscale images should be submitted in Grayscale color space. Line art may be provided in grayscale OR bitmap </w:t>
-      </w:r>
-      <w:proofErr w:type="spellStart"/>
+        <w:t xml:space="preserve">All color figures should be generated in RGB or CMYK color space. Grayscale images should be submitted in Grayscale color space. Line art may be provided in grayscale OR bitmap colorspace. Note that “bitmap colorspace” and “bitmap file format” are not the same thing. When bitmap color space is selected, </w:t>
+      </w:r>
       <w:r>
         <w:rPr>
           <w:rStyle w:val="BodyText2"/>
@@ -7727,9 +7164,8 @@
           <w:sz w:val="20"/>
           <w:szCs w:val="20"/>
         </w:rPr>
-        <w:t>colorspace</w:t>
-      </w:r>
-      <w:proofErr w:type="spellEnd"/>
+        <w:t>.</w:t>
+      </w:r>
       <w:r>
         <w:rPr>
           <w:rStyle w:val="BodyText2"/>
@@ -7738,9 +7174,8 @@
           <w:sz w:val="20"/>
           <w:szCs w:val="20"/>
         </w:rPr>
-        <w:t xml:space="preserve">. Note that “bitmap </w:t>
-      </w:r>
-      <w:proofErr w:type="spellStart"/>
+        <w:t>TIF/</w:t>
+      </w:r>
       <w:r>
         <w:rPr>
           <w:rStyle w:val="BodyText2"/>
@@ -7749,9 +7184,8 @@
           <w:sz w:val="20"/>
           <w:szCs w:val="20"/>
         </w:rPr>
-        <w:t>colorspace</w:t>
-      </w:r>
-      <w:proofErr w:type="spellEnd"/>
+        <w:t>.</w:t>
+      </w:r>
       <w:r>
         <w:rPr>
           <w:rStyle w:val="BodyText2"/>
@@ -7760,9 +7194,21 @@
           <w:sz w:val="20"/>
           <w:szCs w:val="20"/>
         </w:rPr>
-        <w:t xml:space="preserve">” and “bitmap file format” are not the same thing. When bitmap color space is selected, </w:t>
-      </w:r>
-      <w:r>
+        <w:t>TIFF is the recommended file format.</w:t>
+      </w:r>
+    </w:p>
+    <w:p/>
+    <w:p>
+      <w:pPr>
+        <w:pStyle w:val="Heading2"/>
+      </w:pPr>
+      <w:r>
+        <w:t>Accepted Fonts Within Figures</w:t>
+      </w:r>
+    </w:p>
+    <w:p>
+      <w:pPr>
+        <w:ind w:firstLine="202"/>
         <w:rPr>
           <w:rStyle w:val="BodyText2"/>
           <w:rFonts w:ascii="Times" w:hAnsi="Times"/>
@@ -7770,8 +7216,7 @@
           <w:sz w:val="20"/>
           <w:szCs w:val="20"/>
         </w:rPr>
-        <w:t>.</w:t>
-      </w:r>
+      </w:pPr>
       <w:r>
         <w:rPr>
           <w:rStyle w:val="BodyText2"/>
@@ -7780,7 +7225,7 @@
           <w:sz w:val="20"/>
           <w:szCs w:val="20"/>
         </w:rPr>
-        <w:t>TIF/</w:t>
+        <w:t xml:space="preserve">When preparing your graphics IEEE suggests that you use of one of the following Open Type fonts: Times New Roman, Helvetica, </w:t>
       </w:r>
       <w:r>
         <w:rPr>
@@ -7790,7 +7235,7 @@
           <w:sz w:val="20"/>
           <w:szCs w:val="20"/>
         </w:rPr>
-        <w:t>.</w:t>
+        <w:t xml:space="preserve">Arial, </w:t>
       </w:r>
       <w:r>
         <w:rPr>
@@ -7800,29 +7245,9 @@
           <w:sz w:val="20"/>
           <w:szCs w:val="20"/>
         </w:rPr>
-        <w:t>TIFF is the recommended file format.</w:t>
-      </w:r>
-    </w:p>
-    <w:p/>
-    <w:p>
-      <w:pPr>
-        <w:pStyle w:val="Heading2"/>
-      </w:pPr>
-      <w:r>
-        <w:t xml:space="preserve">Accepted Fonts </w:t>
-      </w:r>
-      <w:proofErr w:type="gramStart"/>
-      <w:r>
-        <w:t>Within</w:t>
-      </w:r>
-      <w:proofErr w:type="gramEnd"/>
-      <w:r>
-        <w:t xml:space="preserve"> Figures</w:t>
-      </w:r>
-    </w:p>
-    <w:p>
-      <w:pPr>
-        <w:ind w:firstLine="202"/>
+        <w:t xml:space="preserve">Cambria, and </w:t>
+      </w:r>
+      <w:r>
         <w:rPr>
           <w:rStyle w:val="BodyText2"/>
           <w:rFonts w:ascii="Times" w:hAnsi="Times"/>
@@ -7830,45 +7255,6 @@
           <w:sz w:val="20"/>
           <w:szCs w:val="20"/>
         </w:rPr>
-      </w:pPr>
-      <w:r>
-        <w:rPr>
-          <w:rStyle w:val="BodyText2"/>
-          <w:rFonts w:ascii="Times" w:hAnsi="Times"/>
-          <w:color w:val="000000" w:themeColor="text1"/>
-          <w:sz w:val="20"/>
-          <w:szCs w:val="20"/>
-        </w:rPr>
-        <w:t xml:space="preserve">When preparing your graphics IEEE suggests that you use of one of the following Open Type fonts: Times New Roman, Helvetica, </w:t>
-      </w:r>
-      <w:r>
-        <w:rPr>
-          <w:rStyle w:val="BodyText2"/>
-          <w:rFonts w:ascii="Times" w:hAnsi="Times"/>
-          <w:color w:val="000000" w:themeColor="text1"/>
-          <w:sz w:val="20"/>
-          <w:szCs w:val="20"/>
-        </w:rPr>
-        <w:t xml:space="preserve">Arial, </w:t>
-      </w:r>
-      <w:r>
-        <w:rPr>
-          <w:rStyle w:val="BodyText2"/>
-          <w:rFonts w:ascii="Times" w:hAnsi="Times"/>
-          <w:color w:val="000000" w:themeColor="text1"/>
-          <w:sz w:val="20"/>
-          <w:szCs w:val="20"/>
-        </w:rPr>
-        <w:t xml:space="preserve">Cambria, and </w:t>
-      </w:r>
-      <w:r>
-        <w:rPr>
-          <w:rStyle w:val="BodyText2"/>
-          <w:rFonts w:ascii="Times" w:hAnsi="Times"/>
-          <w:color w:val="000000" w:themeColor="text1"/>
-          <w:sz w:val="20"/>
-          <w:szCs w:val="20"/>
-        </w:rPr>
         <w:t>Symbol. If you are supplying EPS, PS, or PDF files all fonts must be embedded. Some fonts may only be native to your operating system; without the fonts embedded, parts of the graphic may be distorted or missing.</w:t>
       </w:r>
     </w:p>
@@ -7892,15 +7278,7 @@
         <w:pStyle w:val="Heading2"/>
       </w:pPr>
       <w:r>
-        <w:t xml:space="preserve">Using Labels </w:t>
-      </w:r>
-      <w:proofErr w:type="gramStart"/>
-      <w:r>
-        <w:t>Within</w:t>
-      </w:r>
-      <w:proofErr w:type="gramEnd"/>
-      <w:r>
-        <w:t xml:space="preserve"> Figures</w:t>
+        <w:t>Using Labels Within Figures</w:t>
       </w:r>
     </w:p>
     <w:p>
@@ -7943,13 +7321,8 @@
         <w:t>M</w:t>
       </w:r>
       <w:r>
-        <w:t>.” Put units in parentheses. Do not label axes only with units. As in Fig. 1, for example, write “Magnetization (A/m)” or “Magnetization (</w:t>
-      </w:r>
-      <w:proofErr w:type="gramStart"/>
-      <w:r>
-        <w:t>A</w:t>
-      </w:r>
-      <w:proofErr w:type="gramEnd"/>
+        <w:t>.” Put units in parentheses. Do not label axes only with units. As in Fig. 1, for example, write “Magnetization (A/m)” or “Magnetization (A</w:t>
+      </w:r>
       <w:r>
         <w:rPr>
           <w:position w:val="-2"/>
@@ -7958,7 +7331,7 @@
           <v:shape id="_x0000_i1025" type="#_x0000_t75" style="width:5.25pt;height:6pt" o:ole="" fillcolor="window">
             <v:imagedata r:id="rId11" o:title=""/>
           </v:shape>
-          <o:OLEObject Type="Embed" ProgID="Equation.3" ShapeID="_x0000_i1025" DrawAspect="Content" ObjectID="_1490628559" r:id="rId12"/>
+          <o:OLEObject Type="Embed" ProgID="Equation.3" ShapeID="_x0000_i1025" DrawAspect="Content" ObjectID="_1490629997" r:id="rId12"/>
         </w:object>
       </w:r>
       <w:r>
@@ -8089,9 +7462,12 @@
           <w:szCs w:val="20"/>
         </w:rPr>
         <w:tab/>
-        <w:t xml:space="preserve">Tables should contain only the body of the table (not the caption) and should be named similarly to figures, except that ‘.t’ is inserted in-between the author’s name and the table </w:t>
-      </w:r>
-      <w:r>
+        <w:t>Tables should contain only the body of the table (not the caption) and should be named similarly to figures, except that ‘.t’ is inserted in-between the author’s name and the table number. For example, author Anderson’s first three tables would be named ander.t1.tif, ander.t2.ps, ander.t3.eps.</w:t>
+      </w:r>
+    </w:p>
+    <w:p>
+      <w:pPr>
+        <w:jc w:val="both"/>
         <w:rPr>
           <w:rStyle w:val="BodyText2"/>
           <w:rFonts w:ascii="Times" w:hAnsi="Times"/>
@@ -8099,13 +7475,8 @@
           <w:sz w:val="20"/>
           <w:szCs w:val="20"/>
         </w:rPr>
-        <w:lastRenderedPageBreak/>
-        <w:t>number. For example, author Anderson’s first three tables would be named ander.t1.tif, ander.t2.ps, ander.t3.eps.</w:t>
-      </w:r>
-    </w:p>
-    <w:p>
-      <w:pPr>
-        <w:jc w:val="both"/>
+      </w:pPr>
+      <w:r>
         <w:rPr>
           <w:rStyle w:val="BodyText2"/>
           <w:rFonts w:ascii="Times" w:hAnsi="Times"/>
@@ -8113,7 +7484,10 @@
           <w:sz w:val="20"/>
           <w:szCs w:val="20"/>
         </w:rPr>
-      </w:pPr>
+        <w:lastRenderedPageBreak/>
+        <w:tab/>
+        <w:t>Author photographs should be named using the first five characters of the pictured author’s last name</w:t>
+      </w:r>
       <w:r>
         <w:rPr>
           <w:rStyle w:val="BodyText2"/>
@@ -8122,8 +7496,7 @@
           <w:sz w:val="20"/>
           <w:szCs w:val="20"/>
         </w:rPr>
-        <w:tab/>
-        <w:t>Author photographs should be named using the first five characters of the pictured author’s last name</w:t>
+        <w:t xml:space="preserve">. </w:t>
       </w:r>
       <w:r>
         <w:rPr>
@@ -8133,9 +7506,12 @@
           <w:sz w:val="20"/>
           <w:szCs w:val="20"/>
         </w:rPr>
-        <w:t xml:space="preserve">. </w:t>
-      </w:r>
-      <w:r>
+        <w:t xml:space="preserve">For example, four author photographs for a paper may be named: oppen.ps, moshc.tif, chen.eps, and duran.pdf.  </w:t>
+      </w:r>
+    </w:p>
+    <w:p>
+      <w:pPr>
+        <w:jc w:val="both"/>
         <w:rPr>
           <w:rStyle w:val="BodyText2"/>
           <w:rFonts w:ascii="Times" w:hAnsi="Times"/>
@@ -8143,9 +7519,7 @@
           <w:sz w:val="20"/>
           <w:szCs w:val="20"/>
         </w:rPr>
-        <w:t xml:space="preserve">For example, four author photographs for a paper may be named: oppen.ps, </w:t>
-      </w:r>
-      <w:proofErr w:type="spellStart"/>
+      </w:pPr>
       <w:r>
         <w:rPr>
           <w:rStyle w:val="BodyText2"/>
@@ -8154,9 +7528,9 @@
           <w:sz w:val="20"/>
           <w:szCs w:val="20"/>
         </w:rPr>
-        <w:t>moshc.tif</w:t>
-      </w:r>
-      <w:proofErr w:type="spellEnd"/>
+        <w:tab/>
+        <w:t xml:space="preserve">If two authors or more have the same last name, their first initial(s) can be substituted for the fifth, fourth, third... letters of their surname until the degree where there is differentiation. For </w:t>
+      </w:r>
       <w:r>
         <w:rPr>
           <w:rStyle w:val="BodyText2"/>
@@ -8165,9 +7539,8 @@
           <w:sz w:val="20"/>
           <w:szCs w:val="20"/>
         </w:rPr>
-        <w:t xml:space="preserve">, </w:t>
-      </w:r>
-      <w:proofErr w:type="spellStart"/>
+        <w:t>e</w:t>
+      </w:r>
       <w:r>
         <w:rPr>
           <w:rStyle w:val="BodyText2"/>
@@ -8176,9 +7549,8 @@
           <w:sz w:val="20"/>
           <w:szCs w:val="20"/>
         </w:rPr>
-        <w:t>chen.eps</w:t>
-      </w:r>
-      <w:proofErr w:type="spellEnd"/>
+        <w:t>xample, two authors Michael and Monica Opp</w:t>
+      </w:r>
       <w:r>
         <w:rPr>
           <w:rStyle w:val="BodyText2"/>
@@ -8187,12 +7559,9 @@
           <w:sz w:val="20"/>
           <w:szCs w:val="20"/>
         </w:rPr>
-        <w:t xml:space="preserve">, and duran.pdf.  </w:t>
-      </w:r>
-    </w:p>
-    <w:p>
-      <w:pPr>
-        <w:jc w:val="both"/>
+        <w:t>enheimer’s photos would be named</w:t>
+      </w:r>
+      <w:r>
         <w:rPr>
           <w:rStyle w:val="BodyText2"/>
           <w:rFonts w:ascii="Times" w:hAnsi="Times"/>
@@ -8200,8 +7569,12 @@
           <w:sz w:val="20"/>
           <w:szCs w:val="20"/>
         </w:rPr>
-      </w:pPr>
-      <w:r>
+        <w:t xml:space="preserve"> oppmi.tif, and oppmo.eps.</w:t>
+      </w:r>
+    </w:p>
+    <w:p>
+      <w:pPr>
+        <w:jc w:val="both"/>
         <w:rPr>
           <w:rStyle w:val="BodyText2"/>
           <w:rFonts w:ascii="Times" w:hAnsi="Times"/>
@@ -8209,104 +7582,6 @@
           <w:sz w:val="20"/>
           <w:szCs w:val="20"/>
         </w:rPr>
-        <w:tab/>
-        <w:t xml:space="preserve">If two authors or more have the same last name, their first initial(s) can be substituted for the fifth, fourth, third... letters of their surname until the degree where there is differentiation. For </w:t>
-      </w:r>
-      <w:r>
-        <w:rPr>
-          <w:rStyle w:val="BodyText2"/>
-          <w:rFonts w:ascii="Times" w:hAnsi="Times"/>
-          <w:color w:val="000000" w:themeColor="text1"/>
-          <w:sz w:val="20"/>
-          <w:szCs w:val="20"/>
-        </w:rPr>
-        <w:t>e</w:t>
-      </w:r>
-      <w:r>
-        <w:rPr>
-          <w:rStyle w:val="BodyText2"/>
-          <w:rFonts w:ascii="Times" w:hAnsi="Times"/>
-          <w:color w:val="000000" w:themeColor="text1"/>
-          <w:sz w:val="20"/>
-          <w:szCs w:val="20"/>
-        </w:rPr>
-        <w:t>xample, two authors Michael and Monica Opp</w:t>
-      </w:r>
-      <w:r>
-        <w:rPr>
-          <w:rStyle w:val="BodyText2"/>
-          <w:rFonts w:ascii="Times" w:hAnsi="Times"/>
-          <w:color w:val="000000" w:themeColor="text1"/>
-          <w:sz w:val="20"/>
-          <w:szCs w:val="20"/>
-        </w:rPr>
-        <w:t>enheimer’s photos would be named</w:t>
-      </w:r>
-      <w:r>
-        <w:rPr>
-          <w:rStyle w:val="BodyText2"/>
-          <w:rFonts w:ascii="Times" w:hAnsi="Times"/>
-          <w:color w:val="000000" w:themeColor="text1"/>
-          <w:sz w:val="20"/>
-          <w:szCs w:val="20"/>
-        </w:rPr>
-        <w:t xml:space="preserve"> </w:t>
-      </w:r>
-      <w:proofErr w:type="spellStart"/>
-      <w:r>
-        <w:rPr>
-          <w:rStyle w:val="BodyText2"/>
-          <w:rFonts w:ascii="Times" w:hAnsi="Times"/>
-          <w:color w:val="000000" w:themeColor="text1"/>
-          <w:sz w:val="20"/>
-          <w:szCs w:val="20"/>
-        </w:rPr>
-        <w:t>oppmi.tif</w:t>
-      </w:r>
-      <w:proofErr w:type="spellEnd"/>
-      <w:r>
-        <w:rPr>
-          <w:rStyle w:val="BodyText2"/>
-          <w:rFonts w:ascii="Times" w:hAnsi="Times"/>
-          <w:color w:val="000000" w:themeColor="text1"/>
-          <w:sz w:val="20"/>
-          <w:szCs w:val="20"/>
-        </w:rPr>
-        <w:t xml:space="preserve">, and </w:t>
-      </w:r>
-      <w:proofErr w:type="spellStart"/>
-      <w:r>
-        <w:rPr>
-          <w:rStyle w:val="BodyText2"/>
-          <w:rFonts w:ascii="Times" w:hAnsi="Times"/>
-          <w:color w:val="000000" w:themeColor="text1"/>
-          <w:sz w:val="20"/>
-          <w:szCs w:val="20"/>
-        </w:rPr>
-        <w:t>oppmo.eps</w:t>
-      </w:r>
-      <w:proofErr w:type="spellEnd"/>
-      <w:r>
-        <w:rPr>
-          <w:rStyle w:val="BodyText2"/>
-          <w:rFonts w:ascii="Times" w:hAnsi="Times"/>
-          <w:color w:val="000000" w:themeColor="text1"/>
-          <w:sz w:val="20"/>
-          <w:szCs w:val="20"/>
-        </w:rPr>
-        <w:t>.</w:t>
-      </w:r>
-    </w:p>
-    <w:p>
-      <w:pPr>
-        <w:jc w:val="both"/>
-        <w:rPr>
-          <w:rStyle w:val="BodyText2"/>
-          <w:rFonts w:ascii="Times" w:hAnsi="Times"/>
-          <w:color w:val="000000" w:themeColor="text1"/>
-          <w:sz w:val="20"/>
-          <w:szCs w:val="20"/>
-        </w:rPr>
       </w:pPr>
     </w:p>
     <w:p>
@@ -8329,29 +7604,7 @@
           <w:sz w:val="20"/>
           <w:szCs w:val="20"/>
         </w:rPr>
-        <w:t xml:space="preserve">Referencing a Figure or Table </w:t>
-      </w:r>
-      <w:proofErr w:type="gramStart"/>
-      <w:r>
-        <w:rPr>
-          <w:rStyle w:val="BodyText2"/>
-          <w:rFonts w:asciiTheme="majorHAnsi" w:hAnsiTheme="majorHAnsi" w:cstheme="majorBidi"/>
-          <w:color w:val="auto"/>
-          <w:sz w:val="20"/>
-          <w:szCs w:val="20"/>
-        </w:rPr>
-        <w:t>Within</w:t>
-      </w:r>
-      <w:proofErr w:type="gramEnd"/>
-      <w:r>
-        <w:rPr>
-          <w:rStyle w:val="BodyText2"/>
-          <w:rFonts w:asciiTheme="majorHAnsi" w:hAnsiTheme="majorHAnsi" w:cstheme="majorBidi"/>
-          <w:color w:val="auto"/>
-          <w:sz w:val="20"/>
-          <w:szCs w:val="20"/>
-        </w:rPr>
-        <w:t xml:space="preserve"> Your Paper</w:t>
+        <w:t>Referencing a Figure or Table Within Your Paper</w:t>
       </w:r>
     </w:p>
     <w:p>
@@ -8425,15 +7678,7 @@
         </w:r>
       </w:hyperlink>
       <w:r>
-        <w:t xml:space="preserve">, allows authors to upload their graphics in order to check that each file is the correct file format, resolution, size and </w:t>
-      </w:r>
-      <w:proofErr w:type="spellStart"/>
-      <w:r>
-        <w:t>colorspace</w:t>
-      </w:r>
-      <w:proofErr w:type="spellEnd"/>
-      <w:r>
-        <w:t>; that no fonts are missing or corrupt; that figures are not compiled in layers or have transparency, and that they are named according to the IEEE Transactions and Journals naming convention. At the end of this automated process, authors are provided with a detailed report on each graphic within the web applet, as well as by email.</w:t>
+        <w:t>, allows authors to upload their graphics in order to check that each file is the correct file format, resolution, size and colorspace; that no fonts are missing or corrupt; that figures are not compiled in layers or have transparency, and that they are named according to the IEEE Transactions and Journals naming convention. At the end of this automated process, authors are provided with a detailed report on each graphic within the web applet, as well as by email.</w:t>
       </w:r>
     </w:p>
     <w:p>
@@ -8573,14 +7818,12 @@
       <w:r>
         <w:t xml:space="preserve"> </w:t>
       </w:r>
-      <w:proofErr w:type="spellStart"/>
       <w:r>
         <w:rPr>
           <w:i/>
         </w:rPr>
         <w:t>Xplore</w:t>
       </w:r>
-      <w:proofErr w:type="spellEnd"/>
       <w:r>
         <w:rPr>
           <w:vertAlign w:val="superscript"/>
@@ -8618,7 +7861,7 @@
           <w:sz w:val="20"/>
           <w:szCs w:val="20"/>
         </w:rPr>
-        <w:t xml:space="preserve"> this service comes at an extra expense to the author. If you intend to have print color graphics, include a note with your final </w:t>
+        <w:t xml:space="preserve"> this service comes at an extra expense to the author. If you intend to have print color graphics, include a note with your final paper indicating which figures or tables you would like to be </w:t>
       </w:r>
       <w:r>
         <w:rPr>
@@ -8629,7 +7872,7 @@
           <w:szCs w:val="20"/>
         </w:rPr>
         <w:lastRenderedPageBreak/>
-        <w:t>paper indicating which figures or tables you would like to be handled that way, and stating that you are willing to pay the additional fee.</w:t>
+        <w:t>handled that way, and stating that you are willing to pay the additional fee.</w:t>
       </w:r>
     </w:p>
     <w:p>
@@ -8704,23 +7947,7 @@
         </w:rPr>
       </w:pPr>
       <w:r>
-        <w:t xml:space="preserve">The preferred spelling of the word “acknowledgment” in American English is without an “e” after the “g.” Use the singular heading even if you have many acknowledgments. Avoid expressions such as “One of us (S.B.A.) would like to thank </w:t>
-      </w:r>
-      <w:proofErr w:type="gramStart"/>
-      <w:r>
-        <w:t>... .”</w:t>
-      </w:r>
-      <w:proofErr w:type="gramEnd"/>
-      <w:r>
-        <w:t xml:space="preserve"> Instead, write “F. A. Author thanks </w:t>
-      </w:r>
-      <w:proofErr w:type="gramStart"/>
-      <w:r>
-        <w:t>... .”</w:t>
-      </w:r>
-      <w:proofErr w:type="gramEnd"/>
-      <w:r>
-        <w:t xml:space="preserve"> </w:t>
+        <w:t xml:space="preserve">The preferred spelling of the word “acknowledgment” in American English is without an “e” after the “g.” Use the singular heading even if you have many acknowledgments. Avoid expressions such as “One of us (S.B.A.) would like to thank ... .” Instead, write “F. A. Author thanks ... .” </w:t>
       </w:r>
       <w:r>
         <w:rPr>
@@ -8801,15 +8028,7 @@
         <w:t xml:space="preserve"> the reference number. Do not use “Ref.” or “reference</w:t>
       </w:r>
       <w:r>
-        <w:t xml:space="preserve">” except at the beginning of a sentence: “Reference [3] shows </w:t>
-      </w:r>
-      <w:proofErr w:type="gramStart"/>
-      <w:r>
-        <w:t>... .”</w:t>
-      </w:r>
-      <w:proofErr w:type="gramEnd"/>
-      <w:r>
-        <w:t xml:space="preserve"> Please do not use automatic endnotes in </w:t>
+        <w:t xml:space="preserve">” except at the beginning of a sentence: “Reference [3] shows ... .” Please do not use automatic endnotes in </w:t>
       </w:r>
       <w:r>
         <w:rPr>
@@ -9148,42 +8367,17 @@
           <w:i/>
           <w:iCs/>
         </w:rPr>
-        <w:t xml:space="preserve">Compress, </w:t>
-      </w:r>
-      <w:proofErr w:type="spellStart"/>
+        <w:t>Compress, Pkzip, Stuffit,</w:t>
+      </w:r>
+      <w:r>
+        <w:t xml:space="preserve"> or </w:t>
+      </w:r>
       <w:r>
         <w:rPr>
           <w:i/>
           <w:iCs/>
         </w:rPr>
-        <w:t>Pkzip</w:t>
-      </w:r>
-      <w:proofErr w:type="spellEnd"/>
-      <w:r>
-        <w:rPr>
-          <w:i/>
-          <w:iCs/>
-        </w:rPr>
-        <w:t>, Stuffit,</w:t>
-      </w:r>
-      <w:r>
-        <w:t xml:space="preserve"> or </w:t>
-      </w:r>
-      <w:proofErr w:type="spellStart"/>
-      <w:r>
-        <w:rPr>
-          <w:i/>
-          <w:iCs/>
-        </w:rPr>
-        <w:t>Gzip</w:t>
-      </w:r>
-      <w:proofErr w:type="spellEnd"/>
-      <w:r>
-        <w:rPr>
-          <w:i/>
-          <w:iCs/>
-        </w:rPr>
-        <w:t>.</w:t>
+        <w:t>Gzip.</w:t>
       </w:r>
       <w:r>
         <w:t xml:space="preserve"> </w:t>
@@ -9207,11 +8401,9 @@
       <w:r>
         <w:t xml:space="preserve">Using </w:t>
       </w:r>
-      <w:proofErr w:type="spellStart"/>
       <w:r>
         <w:t>ScholarOne</w:t>
       </w:r>
-      <w:proofErr w:type="spellEnd"/>
       <w:r>
         <w:rPr>
           <w:color w:val="000000"/>
@@ -9252,7 +8444,6 @@
         </w:rPr>
         <w:t>Transactions</w:t>
       </w:r>
-      <w:proofErr w:type="gramStart"/>
       <w:r>
         <w:rPr>
           <w:color w:val="000000"/>
@@ -9277,7 +8468,6 @@
         </w:rPr>
         <w:t>Journals</w:t>
       </w:r>
-      <w:proofErr w:type="gramEnd"/>
       <w:r>
         <w:rPr>
           <w:color w:val="000000"/>
@@ -9294,16 +8484,8 @@
         <w:rPr>
           <w:color w:val="000000"/>
         </w:rPr>
-        <w:t xml:space="preserve"> may be submitted electronically on IEEE’s on-line manuscript submission and peer-review system, </w:t>
-      </w:r>
-      <w:proofErr w:type="spellStart"/>
-      <w:r>
-        <w:rPr>
-          <w:color w:val="000000"/>
-        </w:rPr>
-        <w:t>ScholarOne</w:t>
-      </w:r>
-      <w:proofErr w:type="spellEnd"/>
+        <w:t xml:space="preserve"> may be submitted electronically on IEEE’s on-line manuscript submission and peer-review system, ScholarOne</w:t>
+      </w:r>
       <w:r>
         <w:rPr>
           <w:color w:val="000000"/>
@@ -9323,14 +8505,12 @@
         </w:rPr>
         <w:t xml:space="preserve"> You can get a listing of the publications that participate in </w:t>
       </w:r>
-      <w:proofErr w:type="spellStart"/>
       <w:r>
         <w:rPr>
           <w:color w:val="000000"/>
         </w:rPr>
         <w:t>ScholarOne</w:t>
       </w:r>
-      <w:proofErr w:type="spellEnd"/>
       <w:r>
         <w:rPr>
           <w:color w:val="000000"/>
@@ -9390,35 +8570,7 @@
         <w:rPr>
           <w:color w:val="000000"/>
         </w:rPr>
-        <w:t xml:space="preserve">Along with other information, you will be asked to select the subject from a pull-down list. Depending on the journal, there are various steps to the submission process; you must complete all steps for a complete submission. At the end of each step you must click “Save and </w:t>
-      </w:r>
-      <w:proofErr w:type="gramStart"/>
-      <w:r>
-        <w:rPr>
-          <w:color w:val="000000"/>
-        </w:rPr>
-        <w:t>Continue</w:t>
-      </w:r>
-      <w:proofErr w:type="gramEnd"/>
-      <w:r>
-        <w:rPr>
-          <w:color w:val="000000"/>
-        </w:rPr>
-        <w:t xml:space="preserve">”; just uploading the paper is not sufficient. After the last step, you should see a confirmation that the submission is complete. You should also receive an e-mail confirmation. For inquiries regarding the submission of your paper on </w:t>
-      </w:r>
-      <w:proofErr w:type="spellStart"/>
-      <w:r>
-        <w:rPr>
-          <w:color w:val="000000"/>
-        </w:rPr>
-        <w:t>ScholarOne</w:t>
-      </w:r>
-      <w:proofErr w:type="spellEnd"/>
-      <w:r>
-        <w:rPr>
-          <w:color w:val="000000"/>
-        </w:rPr>
-        <w:t xml:space="preserve"> Manuscripts, please contact oprs-support@ieee.org or call +1 732 465 5861.</w:t>
+        <w:t>Along with other information, you will be asked to select the subject from a pull-down list. Depending on the journal, there are various steps to the submission process; you must complete all steps for a complete submission. At the end of each step you must click “Save and Continue”; just uploading the paper is not sufficient. After the last step, you should see a confirmation that the submission is complete. You should also receive an e-mail confirmation. For inquiries regarding the submission of your paper on ScholarOne Manuscripts, please contact oprs-support@ieee.org or call +1 732 465 5861.</w:t>
       </w:r>
     </w:p>
     <w:p>
@@ -9432,13 +8584,8 @@
         <w:ind w:firstLine="360"/>
         <w:jc w:val="both"/>
       </w:pPr>
-      <w:proofErr w:type="spellStart"/>
-      <w:r>
-        <w:t>ScholarOne</w:t>
-      </w:r>
-      <w:proofErr w:type="spellEnd"/>
-      <w:r>
-        <w:t xml:space="preserve"> Manuscripts will accept files for review in various formats.  Please check the guidelines of the specific journal for which you plan to submit.  </w:t>
+      <w:r>
+        <w:t xml:space="preserve">ScholarOne Manuscripts will accept files for review in various formats.  Please check the guidelines of the specific journal for which you plan to submit.  </w:t>
       </w:r>
     </w:p>
     <w:p>
@@ -9462,24 +8609,14 @@
         <w:pStyle w:val="Heading2"/>
       </w:pPr>
       <w:r>
-        <w:t xml:space="preserve">Final Stage Using </w:t>
-      </w:r>
-      <w:proofErr w:type="spellStart"/>
-      <w:proofErr w:type="gramStart"/>
-      <w:r>
-        <w:t>ScholarOne</w:t>
-      </w:r>
-      <w:proofErr w:type="spellEnd"/>
+        <w:t xml:space="preserve">Final Stage Using ScholarOne </w:t>
+      </w:r>
       <w:r>
         <w:t xml:space="preserve"> </w:t>
       </w:r>
       <w:r>
-        <w:t xml:space="preserve"> </w:t>
-      </w:r>
-      <w:r>
         <w:t>Manuscripts</w:t>
       </w:r>
-      <w:proofErr w:type="gramEnd"/>
     </w:p>
     <w:p>
       <w:pPr>
@@ -9493,15 +8630,7 @@
         <w:jc w:val="both"/>
       </w:pPr>
       <w:r>
-        <w:t xml:space="preserve">Upon acceptance, you will receive an email with specific instructions regarding the submission of your final files.  To avoid any delays in publication, please be sure to follow these instructions.  Most journals require that final submissions be uploaded through </w:t>
-      </w:r>
-      <w:proofErr w:type="spellStart"/>
-      <w:r>
-        <w:t>ScholarOne</w:t>
-      </w:r>
-      <w:proofErr w:type="spellEnd"/>
-      <w:r>
-        <w:t xml:space="preserve"> Manuscripts, although some may still accept final submissions via email.  Final submissions should include source files of your accepted manuscript, high quality graphic files, and a formatted pdf file.  If you have any questions regarding the final submission process, please contact the administrative contact for the journal. </w:t>
+        <w:t xml:space="preserve">Upon acceptance, you will receive an email with specific instructions regarding the submission of your final files.  To avoid any delays in publication, please be sure to follow these instructions.  Most journals require that final submissions be uploaded through ScholarOne Manuscripts, although some may still accept final submissions via email.  Final submissions should include source files of your accepted manuscript, high quality graphic files, and a formatted pdf file.  If you have any questions regarding the final submission process, please contact the administrative contact for the journal. </w:t>
       </w:r>
     </w:p>
     <w:p>
@@ -9528,21 +8657,7 @@
         <w:rPr>
           <w:color w:val="000000"/>
         </w:rPr>
-        <w:t xml:space="preserve">In addition to this, upload a file with complete contact information for all authors. Include full mailing addresses, telephone numbers, fax numbers, and e-mail addresses. Designate the author who submitted the manuscript on </w:t>
-      </w:r>
-      <w:proofErr w:type="spellStart"/>
-      <w:r>
-        <w:rPr>
-          <w:color w:val="000000"/>
-        </w:rPr>
-        <w:t>ScholarOne</w:t>
-      </w:r>
-      <w:proofErr w:type="spellEnd"/>
-      <w:r>
-        <w:rPr>
-          <w:color w:val="000000"/>
-        </w:rPr>
-        <w:t xml:space="preserve"> Manuscripts as the “corresponding author.” This is the only author to whom proofs of the paper will be sent. </w:t>
+        <w:t xml:space="preserve">In addition to this, upload a file with complete contact information for all authors. Include full mailing addresses, telephone numbers, fax numbers, and e-mail addresses. Designate the author who submitted the manuscript on ScholarOne Manuscripts as the “corresponding author.” This is the only author to whom proofs of the paper will be sent. </w:t>
       </w:r>
     </w:p>
     <w:p>
@@ -9618,7 +8733,6 @@
       <w:r>
         <w:t xml:space="preserve">The IEEE Transactions and Journals Department does not publish conference records or proceedings. The </w:t>
       </w:r>
-      <w:proofErr w:type="gramStart"/>
       <w:r>
         <w:t>department</w:t>
       </w:r>
@@ -9628,7 +8742,6 @@
       <w:r>
         <w:t xml:space="preserve"> does</w:t>
       </w:r>
-      <w:proofErr w:type="gramEnd"/>
       <w:r>
         <w:t xml:space="preserve"> publish papers related to conferences that have been recommended for publication on the basis of peer review. As a matter of convenience and service to the technical community, these topical papers are typically collected and published in one </w:t>
       </w:r>
@@ -9843,9 +8956,10 @@
           <w:b/>
           <w:bCs/>
           <w:noProof/>
+          <w:lang w:eastAsia="ja-JP"/>
         </w:rPr>
         <w:drawing>
-          <wp:anchor distT="0" distB="0" distL="114300" distR="114300" simplePos="0" relativeHeight="251657728" behindDoc="0" locked="0" layoutInCell="1" allowOverlap="1" wp14:anchorId="292B4081" wp14:editId="6F9F1DA0">
+          <wp:anchor distT="0" distB="0" distL="114300" distR="114300" simplePos="0" relativeHeight="251657216" behindDoc="0" locked="0" layoutInCell="1" allowOverlap="1" wp14:anchorId="292B4081" wp14:editId="6F9F1DA0">
             <wp:simplePos x="0" y="0"/>
             <wp:positionH relativeFrom="column">
               <wp:posOffset>3810</wp:posOffset>
@@ -9990,39 +9104,7 @@
           <w:szCs w:val="20"/>
         </w:rPr>
         <w:tab/>
-        <w:t xml:space="preserve">The third paragraph begins with the author’s title and last name (e.g., Dr. Smith, Prof. Jones, Mr. </w:t>
-      </w:r>
-      <w:proofErr w:type="spellStart"/>
-      <w:r>
-        <w:rPr>
-          <w:sz w:val="20"/>
-          <w:szCs w:val="20"/>
-        </w:rPr>
-        <w:t>Kajor</w:t>
-      </w:r>
-      <w:proofErr w:type="spellEnd"/>
-      <w:r>
-        <w:rPr>
-          <w:sz w:val="20"/>
-          <w:szCs w:val="20"/>
-        </w:rPr>
-        <w:t xml:space="preserve">, </w:t>
-      </w:r>
-      <w:proofErr w:type="gramStart"/>
-      <w:r>
-        <w:rPr>
-          <w:sz w:val="20"/>
-          <w:szCs w:val="20"/>
-        </w:rPr>
-        <w:t>Ms</w:t>
-      </w:r>
-      <w:proofErr w:type="gramEnd"/>
-      <w:r>
-        <w:rPr>
-          <w:sz w:val="20"/>
-          <w:szCs w:val="20"/>
-        </w:rPr>
-        <w:t>. Hunter). List any memberships in professional societies other than the IEEE. Finally, list any awards and work for IEEE committees and publications.  If a photograph is provided, the biography will be indented around it. The photograph is placed at the top left of the biography, and should be of good quality, professional-looking, and black and white (see above example). Personal hobbies will be deleted from the biography. Following are two examples of an author’s biograph</w:t>
+        <w:t>The third paragraph begins with the author’s title and last name (e.g., Dr. Smith, Prof. Jones, Mr. Kajor, Ms. Hunter). List any memberships in professional societies other than the IEEE. Finally, list any awards and work for IEEE committees and publications.  If a photograph is provided, the biography will be indented around it. The photograph is placed at the top left of the biography, and should be of good quality, professional-looking, and black and white (see above example). Personal hobbies will be deleted from the biography. Following are two examples of an author’s biograph</w:t>
       </w:r>
       <w:r>
         <w:rPr>
@@ -10095,9 +9177,10 @@
           <w:b/>
           <w:bCs/>
           <w:noProof/>
+          <w:lang w:eastAsia="ja-JP"/>
         </w:rPr>
         <w:drawing>
-          <wp:anchor distT="0" distB="0" distL="114300" distR="114300" simplePos="0" relativeHeight="251658752" behindDoc="0" locked="0" layoutInCell="1" allowOverlap="1" wp14:anchorId="56C5A687" wp14:editId="18D79DBA">
+          <wp:anchor distT="0" distB="0" distL="114300" distR="114300" simplePos="0" relativeHeight="251658240" behindDoc="0" locked="0" layoutInCell="1" allowOverlap="1" wp14:anchorId="56C5A687" wp14:editId="18D79DBA">
             <wp:simplePos x="0" y="0"/>
             <wp:positionH relativeFrom="column">
               <wp:posOffset>-1905</wp:posOffset>
@@ -10183,49 +9266,7 @@
         <w:rPr>
           <w:rFonts w:ascii="Times-Roman" w:hAnsi="Times-Roman" w:cs="Times-Roman"/>
         </w:rPr>
-        <w:t xml:space="preserve">    From 2001 to 2004, he was a Research Assistant with the Princeton Plasma Physics Laboratory. Since 2009, he has been an Assistant Professor with the Mechanical Engineering Department, Texas A&amp;M University, </w:t>
-      </w:r>
-      <w:proofErr w:type="gramStart"/>
-      <w:r>
-        <w:rPr>
-          <w:rFonts w:ascii="Times-Roman" w:hAnsi="Times-Roman" w:cs="Times-Roman"/>
-        </w:rPr>
-        <w:t>College</w:t>
-      </w:r>
-      <w:proofErr w:type="gramEnd"/>
-      <w:r>
-        <w:rPr>
-          <w:rFonts w:ascii="Times-Roman" w:hAnsi="Times-Roman" w:cs="Times-Roman"/>
-        </w:rPr>
-        <w:t xml:space="preserve"> Station. He is the author of three books, more than 150 articles, and more than 70 inventions. His research interests include high-pressure and high-density </w:t>
-      </w:r>
-      <w:proofErr w:type="spellStart"/>
-      <w:r>
-        <w:rPr>
-          <w:rFonts w:ascii="Times-Roman" w:hAnsi="Times-Roman" w:cs="Times-Roman"/>
-        </w:rPr>
-        <w:t>nonthermal</w:t>
-      </w:r>
-      <w:proofErr w:type="spellEnd"/>
-      <w:r>
-        <w:rPr>
-          <w:rFonts w:ascii="Times-Roman" w:hAnsi="Times-Roman" w:cs="Times-Roman"/>
-        </w:rPr>
-        <w:t xml:space="preserve"> plasma discharge processes and applications, </w:t>
-      </w:r>
-      <w:proofErr w:type="spellStart"/>
-      <w:r>
-        <w:rPr>
-          <w:rFonts w:ascii="Times-Roman" w:hAnsi="Times-Roman" w:cs="Times-Roman"/>
-        </w:rPr>
-        <w:t>microscale</w:t>
-      </w:r>
-      <w:proofErr w:type="spellEnd"/>
-      <w:r>
-        <w:rPr>
-          <w:rFonts w:ascii="Times-Roman" w:hAnsi="Times-Roman" w:cs="Times-Roman"/>
-        </w:rPr>
-        <w:t xml:space="preserve"> plasma discharges, discharges in liquids, spectroscopic diagnostics, plasma propulsion, and innovation plasma applications. He is an Associate Editor of the journal </w:t>
+        <w:t xml:space="preserve">    From 2001 to 2004, he was a Research Assistant with the Princeton Plasma Physics Laboratory. Since 2009, he has been an Assistant Professor with the Mechanical Engineering Department, Texas A&amp;M University, College Station. He is the author of three books, more than 150 articles, and more than 70 inventions. His research interests include high-pressure and high-density nonthermal plasma discharge processes and applications, microscale plasma discharges, discharges in liquids, spectroscopic diagnostics, plasma propulsion, and innovation plasma applications. He is an Associate Editor of the journal </w:t>
       </w:r>
       <w:r>
         <w:rPr>
@@ -10284,35 +9325,7 @@
         <w:rPr>
           <w:rFonts w:ascii="Times-Roman" w:hAnsi="Times-Roman" w:cs="Times-Roman"/>
         </w:rPr>
-        <w:t xml:space="preserve">   Mr. Author was a recipient of the International Association of Geomagnetism and </w:t>
-      </w:r>
-      <w:proofErr w:type="spellStart"/>
-      <w:r>
-        <w:rPr>
-          <w:rFonts w:ascii="Times-Roman" w:hAnsi="Times-Roman" w:cs="Times-Roman"/>
-        </w:rPr>
-        <w:t>Aeronomy</w:t>
-      </w:r>
-      <w:proofErr w:type="spellEnd"/>
-      <w:r>
-        <w:rPr>
-          <w:rFonts w:ascii="Times-Roman" w:hAnsi="Times-Roman" w:cs="Times-Roman"/>
-        </w:rPr>
-        <w:t xml:space="preserve"> Young Scientist Award for Excellence in 2008, the IEEE Electromagnetic Compatibility Society Best Symposium Paper Award in 2011, and the American Geophysical Union Outstanding Student Paper Award in </w:t>
-      </w:r>
-      <w:proofErr w:type="gramStart"/>
-      <w:r>
-        <w:rPr>
-          <w:rFonts w:ascii="Times-Roman" w:hAnsi="Times-Roman" w:cs="Times-Roman"/>
-        </w:rPr>
-        <w:t>Fall</w:t>
-      </w:r>
-      <w:proofErr w:type="gramEnd"/>
-      <w:r>
-        <w:rPr>
-          <w:rFonts w:ascii="Times-Roman" w:hAnsi="Times-Roman" w:cs="Times-Roman"/>
-        </w:rPr>
-        <w:t xml:space="preserve"> 2005.</w:t>
+        <w:t xml:space="preserve">   Mr. Author was a recipient of the International Association of Geomagnetism and Aeronomy Young Scientist Award for Excellence in 2008, the IEEE Electromagnetic Compatibility Society Best Symposium Paper Award in 2011, and the American Geophysical Union Outstanding Student Paper Award in Fall 2005.</w:t>
       </w:r>
     </w:p>
     <w:p>
@@ -10560,7 +9573,7 @@
       <w:rPr>
         <w:noProof/>
       </w:rPr>
-      <w:t>2</w:t>
+      <w:t>6</w:t>
     </w:r>
     <w:r>
       <w:fldChar w:fldCharType="end"/>
@@ -13581,7 +12594,7 @@
 </file>
 
 <file path=customXml/itemProps1.xml><?xml version="1.0" encoding="utf-8"?>
-<ds:datastoreItem xmlns:ds="http://schemas.openxmlformats.org/officeDocument/2006/customXml" ds:itemID="{119AAF3A-60BA-4178-B4EB-7D225E1C8091}">
+<ds:datastoreItem xmlns:ds="http://schemas.openxmlformats.org/officeDocument/2006/customXml" ds:itemID="{D152EE0D-FBF8-4645-A820-BA15119ACDC7}">
   <ds:schemaRefs>
     <ds:schemaRef ds:uri="http://schemas.openxmlformats.org/officeDocument/2006/bibliography"/>
   </ds:schemaRefs>

</xml_diff>

<commit_message>
added images to image processing section of report
</commit_message>
<xml_diff>
--- a/Documentation/AAVCReport.docx
+++ b/Documentation/AAVCReport.docx
@@ -8,7 +8,15 @@
         <w:framePr w:wrap="notBeside"/>
       </w:pPr>
       <w:r>
-        <w:t>Team Redhawk Report AAVC 2015</w:t>
+        <w:t xml:space="preserve">Team </w:t>
+      </w:r>
+      <w:proofErr w:type="spellStart"/>
+      <w:r>
+        <w:t>Redhawk</w:t>
+      </w:r>
+      <w:proofErr w:type="spellEnd"/>
+      <w:r>
+        <w:t xml:space="preserve"> Report AAVC 2015</w:t>
       </w:r>
     </w:p>
     <w:p/>
@@ -59,8 +67,13 @@
       <w:r>
         <w:t>—</w:t>
       </w:r>
-      <w:r>
-        <w:t xml:space="preserve">The following is a report detailing Miami University’s entry vehicle in the Autonomous Aerial Vehicle Competition of 2015. It details the algorithms </w:t>
+      <w:proofErr w:type="gramStart"/>
+      <w:r>
+        <w:t>The</w:t>
+      </w:r>
+      <w:proofErr w:type="gramEnd"/>
+      <w:r>
+        <w:t xml:space="preserve"> following is a report detailing Miami University’s entry vehicle in the Autonomous Aerial Vehicle Competition of 2015. It details the algorithms </w:t>
       </w:r>
       <w:bookmarkStart w:id="0" w:name="PointTmp"/>
     </w:p>
@@ -131,160 +144,12 @@
           <w:numId w:val="41"/>
         </w:numPr>
       </w:pPr>
-      <w:r>
-        <w:t>Raspberry Pi Model B – $44.95</w:t>
-      </w:r>
-    </w:p>
-    <w:p>
-      <w:pPr>
-        <w:pStyle w:val="ListParagraph"/>
-        <w:numPr>
-          <w:ilvl w:val="0"/>
-          <w:numId w:val="41"/>
-        </w:numPr>
-      </w:pPr>
-      <w:r>
-        <w:t>Arduino Mega ADK - $59.95</w:t>
-      </w:r>
-    </w:p>
-    <w:p>
-      <w:pPr>
-        <w:pStyle w:val="ListParagraph"/>
-        <w:numPr>
-          <w:ilvl w:val="0"/>
-          <w:numId w:val="41"/>
-        </w:numPr>
-      </w:pPr>
-      <w:r>
-        <w:t xml:space="preserve">Ardupilot 2.6 - </w:t>
-      </w:r>
-      <w:r>
-        <w:t>$159.99</w:t>
-      </w:r>
-    </w:p>
-    <w:p>
-      <w:pPr>
-        <w:pStyle w:val="ListParagraph"/>
-        <w:numPr>
-          <w:ilvl w:val="0"/>
-          <w:numId w:val="41"/>
-        </w:numPr>
-      </w:pPr>
-      <w:r>
-        <w:rPr>
-          <w:bCs/>
-        </w:rPr>
-        <w:t>ZIPPY Flightmax 3000mAh 3S1P 20C</w:t>
-      </w:r>
-      <w:r>
-        <w:rPr>
-          <w:bCs/>
-        </w:rPr>
-        <w:t xml:space="preserve"> – $15.71</w:t>
-      </w:r>
-    </w:p>
-    <w:p>
-      <w:pPr>
-        <w:pStyle w:val="ListParagraph"/>
-        <w:numPr>
-          <w:ilvl w:val="0"/>
-          <w:numId w:val="41"/>
-        </w:numPr>
-      </w:pPr>
-      <w:r>
-        <w:t>3DR DIY Quad Kit 2014</w:t>
-      </w:r>
-      <w:r>
-        <w:t xml:space="preserve"> - $550.00</w:t>
-      </w:r>
-    </w:p>
-    <w:p>
-      <w:pPr>
-        <w:pStyle w:val="ListParagraph"/>
-        <w:numPr>
-          <w:ilvl w:val="0"/>
-          <w:numId w:val="41"/>
-        </w:numPr>
-      </w:pPr>
-      <w:r>
-        <w:t>HC-SR04 Sonar Module</w:t>
-      </w:r>
-      <w:r>
-        <w:t>s (4) – $17.98</w:t>
-      </w:r>
-    </w:p>
-    <w:p>
-      <w:pPr>
-        <w:pStyle w:val="ListParagraph"/>
-        <w:numPr>
-          <w:ilvl w:val="0"/>
-          <w:numId w:val="41"/>
-        </w:numPr>
-      </w:pPr>
-      <w:hyperlink r:id="rId8" w:history="1">
-        <w:r>
-          <w:rPr>
-            <w:rStyle w:val="Hyperlink"/>
-            <w:color w:val="111111"/>
-            <w:u w:val="none"/>
-            <w:bdr w:val="none" w:sz="0" w:space="0" w:color="auto" w:frame="1"/>
-          </w:rPr>
-          <w:t>UT390B</w:t>
-        </w:r>
-      </w:hyperlink>
-      <w:r>
-        <w:t xml:space="preserve"> Laser Rangefinder</w:t>
-      </w:r>
-      <w:r>
-        <w:t xml:space="preserve"> - $52.99</w:t>
-      </w:r>
-    </w:p>
-    <w:p>
-      <w:pPr>
-        <w:pStyle w:val="ListParagraph"/>
-        <w:numPr>
-          <w:ilvl w:val="0"/>
-          <w:numId w:val="41"/>
-        </w:numPr>
-      </w:pPr>
-      <w:r>
-        <w:t>Raspberry Pi Camera Board – $29.95</w:t>
-      </w:r>
-    </w:p>
-    <w:p>
-      <w:pPr>
-        <w:pStyle w:val="ListParagraph"/>
-        <w:numPr>
-          <w:ilvl w:val="0"/>
-          <w:numId w:val="41"/>
-        </w:numPr>
-      </w:pPr>
-      <w:r>
-        <w:t>Ourlink USB Wifi Dongle – $</w:t>
-      </w:r>
       <w:bookmarkStart w:id="1" w:name="_GoBack"/>
-      <w:bookmarkEnd w:id="1"/>
-      <w:r>
-        <w:t>12.95</w:t>
-      </w:r>
-    </w:p>
-    <w:p>
-      <w:pPr>
-        <w:pStyle w:val="Heading1"/>
-      </w:pPr>
-      <w:r>
-        <w:t>Search Algorithm</w:t>
-      </w:r>
-    </w:p>
-    <w:p>
-      <w:pPr>
-        <w:ind w:left="202" w:firstLine="202"/>
-      </w:pPr>
       <w:r>
         <w:rPr>
           <w:noProof/>
         </w:rPr>
-        <w:pict w14:anchorId="3D9170C7">
+        <w:pict w14:anchorId="73A428B3">
           <v:shapetype id="_x0000_t75" coordsize="21600,21600" o:spt="75" o:preferrelative="t" path="m@4@5l@4@11@9@11@9@5xe" filled="f" stroked="f">
             <v:stroke joinstyle="miter"/>
             <v:formulas>
@@ -304,8 +169,196 @@
             <v:path o:extrusionok="f" gradientshapeok="t" o:connecttype="rect"/>
             <o:lock v:ext="edit" aspectratio="t"/>
           </v:shapetype>
+          <v:shape id="_x0000_s1030" type="#_x0000_t75" style="position:absolute;left:0;text-align:left;margin-left:268.95pt;margin-top:14.15pt;width:117.05pt;height:115.55pt;z-index:-251654144;mso-position-horizontal-relative:text;mso-position-vertical-relative:text" wrapcoords="-138 0 -138 21460 21600 21460 21600 0 -138 0">
+            <v:imagedata r:id="rId8" o:title="test"/>
+            <w10:wrap type="tight"/>
+          </v:shape>
+        </w:pict>
+      </w:r>
+      <w:bookmarkEnd w:id="1"/>
+      <w:r>
+        <w:t>Raspberry Pi Model B – $44.95</w:t>
+      </w:r>
+    </w:p>
+    <w:p>
+      <w:pPr>
+        <w:pStyle w:val="ListParagraph"/>
+        <w:numPr>
+          <w:ilvl w:val="0"/>
+          <w:numId w:val="41"/>
+        </w:numPr>
+      </w:pPr>
+      <w:r>
+        <w:t>Arduino Mega ADK - $59.95</w:t>
+      </w:r>
+    </w:p>
+    <w:p>
+      <w:pPr>
+        <w:pStyle w:val="ListParagraph"/>
+        <w:numPr>
+          <w:ilvl w:val="0"/>
+          <w:numId w:val="41"/>
+        </w:numPr>
+      </w:pPr>
+      <w:proofErr w:type="spellStart"/>
+      <w:r>
+        <w:t>Ardupilot</w:t>
+      </w:r>
+      <w:proofErr w:type="spellEnd"/>
+      <w:r>
+        <w:t xml:space="preserve"> 2.6 - </w:t>
+      </w:r>
+      <w:r>
+        <w:t>$159.99</w:t>
+      </w:r>
+    </w:p>
+    <w:p>
+      <w:pPr>
+        <w:pStyle w:val="ListParagraph"/>
+        <w:numPr>
+          <w:ilvl w:val="0"/>
+          <w:numId w:val="41"/>
+        </w:numPr>
+      </w:pPr>
+      <w:r>
+        <w:rPr>
+          <w:bCs/>
+        </w:rPr>
+        <w:t xml:space="preserve">ZIPPY </w:t>
+      </w:r>
+      <w:proofErr w:type="spellStart"/>
+      <w:r>
+        <w:rPr>
+          <w:bCs/>
+        </w:rPr>
+        <w:t>Flightmax</w:t>
+      </w:r>
+      <w:proofErr w:type="spellEnd"/>
+      <w:r>
+        <w:rPr>
+          <w:bCs/>
+        </w:rPr>
+        <w:t xml:space="preserve"> 3000mAh 3S1P 20C</w:t>
+      </w:r>
+      <w:r>
+        <w:rPr>
+          <w:bCs/>
+        </w:rPr>
+        <w:t xml:space="preserve"> – $15.71</w:t>
+      </w:r>
+    </w:p>
+    <w:p>
+      <w:pPr>
+        <w:pStyle w:val="ListParagraph"/>
+        <w:numPr>
+          <w:ilvl w:val="0"/>
+          <w:numId w:val="41"/>
+        </w:numPr>
+      </w:pPr>
+      <w:r>
+        <w:t>3DR DIY Quad Kit 2014</w:t>
+      </w:r>
+      <w:r>
+        <w:t xml:space="preserve"> - $550.00</w:t>
+      </w:r>
+    </w:p>
+    <w:p>
+      <w:pPr>
+        <w:pStyle w:val="ListParagraph"/>
+        <w:numPr>
+          <w:ilvl w:val="0"/>
+          <w:numId w:val="41"/>
+        </w:numPr>
+      </w:pPr>
+      <w:r>
+        <w:t>HC-SR04 Sonar Module</w:t>
+      </w:r>
+      <w:r>
+        <w:t>s (4) – $17.98</w:t>
+      </w:r>
+    </w:p>
+    <w:p>
+      <w:pPr>
+        <w:pStyle w:val="ListParagraph"/>
+        <w:numPr>
+          <w:ilvl w:val="0"/>
+          <w:numId w:val="41"/>
+        </w:numPr>
+      </w:pPr>
+      <w:hyperlink r:id="rId9" w:history="1">
+        <w:r>
+          <w:rPr>
+            <w:rStyle w:val="Hyperlink"/>
+            <w:color w:val="111111"/>
+            <w:u w:val="none"/>
+            <w:bdr w:val="none" w:sz="0" w:space="0" w:color="auto" w:frame="1"/>
+          </w:rPr>
+          <w:t>UT390B</w:t>
+        </w:r>
+      </w:hyperlink>
+      <w:r>
+        <w:t xml:space="preserve"> Laser Rangefinder</w:t>
+      </w:r>
+      <w:r>
+        <w:t xml:space="preserve"> - $52.99</w:t>
+      </w:r>
+    </w:p>
+    <w:p>
+      <w:pPr>
+        <w:pStyle w:val="ListParagraph"/>
+        <w:numPr>
+          <w:ilvl w:val="0"/>
+          <w:numId w:val="41"/>
+        </w:numPr>
+      </w:pPr>
+      <w:r>
+        <w:t>Raspberry Pi Camera Board – $29.95</w:t>
+      </w:r>
+    </w:p>
+    <w:p>
+      <w:pPr>
+        <w:pStyle w:val="ListParagraph"/>
+        <w:numPr>
+          <w:ilvl w:val="0"/>
+          <w:numId w:val="41"/>
+        </w:numPr>
+      </w:pPr>
+      <w:proofErr w:type="spellStart"/>
+      <w:r>
+        <w:t>Ourlink</w:t>
+      </w:r>
+      <w:proofErr w:type="spellEnd"/>
+      <w:r>
+        <w:t xml:space="preserve"> USB </w:t>
+      </w:r>
+      <w:proofErr w:type="spellStart"/>
+      <w:r>
+        <w:t>Wifi</w:t>
+      </w:r>
+      <w:proofErr w:type="spellEnd"/>
+      <w:r>
+        <w:t xml:space="preserve"> Dongle – $12.95</w:t>
+      </w:r>
+    </w:p>
+    <w:p>
+      <w:pPr>
+        <w:pStyle w:val="Heading1"/>
+      </w:pPr>
+      <w:r>
+        <w:t>Search Algorithm</w:t>
+      </w:r>
+    </w:p>
+    <w:p>
+      <w:pPr>
+        <w:ind w:left="202" w:firstLine="202"/>
+      </w:pPr>
+      <w:r>
+        <w:rPr>
+          <w:noProof/>
+        </w:rPr>
+        <w:pict w14:anchorId="3D9170C7">
           <v:shape id="_x0000_s1028" type="#_x0000_t75" style="position:absolute;left:0;text-align:left;margin-left:-.75pt;margin-top:104.7pt;width:252pt;height:177.75pt;z-index:-251657216;mso-position-horizontal-relative:text;mso-position-vertical-relative:text" wrapcoords="-64 0 -64 21509 21600 21509 21600 0 -64 0">
-            <v:imagedata r:id="rId9" o:title="SearchAlgorithm"/>
+            <v:imagedata r:id="rId10" o:title="SearchAlgorithm"/>
             <w10:wrap type="tight"/>
           </v:shape>
         </w:pict>
@@ -971,7 +1024,23 @@
           <w:sz w:val="16"/>
           <w:szCs w:val="16"/>
         </w:rPr>
-        <w:t xml:space="preserve"> of ALVAR 1</w:t>
+        <w:t xml:space="preserve"> </w:t>
+      </w:r>
+      <w:proofErr w:type="gramStart"/>
+      <w:r>
+        <w:rPr>
+          <w:sz w:val="16"/>
+          <w:szCs w:val="16"/>
+        </w:rPr>
+        <w:t>of</w:t>
+      </w:r>
+      <w:proofErr w:type="gramEnd"/>
+      <w:r>
+        <w:rPr>
+          <w:sz w:val="16"/>
+          <w:szCs w:val="16"/>
+        </w:rPr>
+        <w:t xml:space="preserve"> ALVAR 1</w:t>
       </w:r>
     </w:p>
     <w:p>
@@ -1117,7 +1186,23 @@
           <w:sz w:val="16"/>
           <w:szCs w:val="16"/>
         </w:rPr>
-        <w:t xml:space="preserve"> of ALVAR 2</w:t>
+        <w:t xml:space="preserve"> </w:t>
+      </w:r>
+      <w:proofErr w:type="gramStart"/>
+      <w:r>
+        <w:rPr>
+          <w:sz w:val="16"/>
+          <w:szCs w:val="16"/>
+        </w:rPr>
+        <w:t>of</w:t>
+      </w:r>
+      <w:proofErr w:type="gramEnd"/>
+      <w:r>
+        <w:rPr>
+          <w:sz w:val="16"/>
+          <w:szCs w:val="16"/>
+        </w:rPr>
+        <w:t xml:space="preserve"> ALVAR 2</w:t>
       </w:r>
     </w:p>
     <w:p>
@@ -1223,13 +1308,29 @@
           <w:sz w:val="16"/>
           <w:szCs w:val="16"/>
         </w:rPr>
-        <w:t xml:space="preserve"> of </w:t>
-      </w:r>
+        <w:t xml:space="preserve"> </w:t>
+      </w:r>
+      <w:proofErr w:type="gramStart"/>
       <w:r>
         <w:rPr>
           <w:sz w:val="16"/>
           <w:szCs w:val="16"/>
         </w:rPr>
+        <w:t>of</w:t>
+      </w:r>
+      <w:proofErr w:type="gramEnd"/>
+      <w:r>
+        <w:rPr>
+          <w:sz w:val="16"/>
+          <w:szCs w:val="16"/>
+        </w:rPr>
+        <w:t xml:space="preserve"> </w:t>
+      </w:r>
+      <w:r>
+        <w:rPr>
+          <w:sz w:val="16"/>
+          <w:szCs w:val="16"/>
+        </w:rPr>
         <w:t>the quadcopter/ball</w:t>
       </w:r>
     </w:p>
@@ -1246,7 +1347,91 @@
         <w:pStyle w:val="Text"/>
       </w:pPr>
       <w:r>
-        <w:t>The target identification run by the ground station is relatively simple. Using the OpenCV C++ library, the image sent from the quadcopter is split from one three-channel image to three one-channel images, so that the program can manipulate the red, green, and blue channels independently. Since the object the vehicle is searching for is green, the program’s objective is to block all color but pure green. To accomplish this, the program averages the red and blue channels and subtract the result from the green channel. This effectively removes all white and near white pixels and dampens blue and red pixels. The program then uses OpenCV’s Hough Circles feature to locate a circle. If a circle is found, the vehicle begins to search the room for ALVAR markers.</w:t>
+        <w:rPr>
+          <w:noProof/>
+          <w:lang w:eastAsia="ja-JP"/>
+        </w:rPr>
+        <w:drawing>
+          <wp:anchor distT="0" distB="0" distL="114300" distR="114300" simplePos="0" relativeHeight="251729408" behindDoc="0" locked="0" layoutInCell="1" allowOverlap="1" wp14:anchorId="0EB21286" wp14:editId="4C118FF6">
+            <wp:simplePos x="0" y="0"/>
+            <wp:positionH relativeFrom="column">
+              <wp:posOffset>1623060</wp:posOffset>
+            </wp:positionH>
+            <wp:positionV relativeFrom="paragraph">
+              <wp:posOffset>951865</wp:posOffset>
+            </wp:positionV>
+            <wp:extent cx="1533525" cy="1476375"/>
+            <wp:effectExtent l="0" t="0" r="9525" b="9525"/>
+            <wp:wrapSquare wrapText="bothSides"/>
+            <wp:docPr id="3" name="Picture 3"/>
+            <wp:cNvGraphicFramePr>
+              <a:graphicFrameLocks xmlns:a="http://schemas.openxmlformats.org/drawingml/2006/main" noChangeAspect="1"/>
+            </wp:cNvGraphicFramePr>
+            <a:graphic xmlns:a="http://schemas.openxmlformats.org/drawingml/2006/main">
+              <a:graphicData uri="http://schemas.openxmlformats.org/drawingml/2006/picture">
+                <pic:pic xmlns:pic="http://schemas.openxmlformats.org/drawingml/2006/picture">
+                  <pic:nvPicPr>
+                    <pic:cNvPr id="1" name=""/>
+                    <pic:cNvPicPr/>
+                  </pic:nvPicPr>
+                  <pic:blipFill rotWithShape="1">
+                    <a:blip r:embed="rId11">
+                      <a:extLst>
+                        <a:ext uri="{28A0092B-C50C-407E-A947-70E740481C1C}">
+                          <a14:useLocalDpi xmlns:a14="http://schemas.microsoft.com/office/drawing/2010/main" val="0"/>
+                        </a:ext>
+                      </a:extLst>
+                    </a:blip>
+                    <a:srcRect l="16370" t="22751" r="52678" b="23810"/>
+                    <a:stretch/>
+                  </pic:blipFill>
+                  <pic:spPr bwMode="auto">
+                    <a:xfrm>
+                      <a:off x="0" y="0"/>
+                      <a:ext cx="1533525" cy="1476375"/>
+                    </a:xfrm>
+                    <a:prstGeom prst="rect">
+                      <a:avLst/>
+                    </a:prstGeom>
+                    <a:ln>
+                      <a:noFill/>
+                    </a:ln>
+                    <a:extLst>
+                      <a:ext uri="{53640926-AAD7-44D8-BBD7-CCE9431645EC}">
+                        <a14:shadowObscured xmlns:a14="http://schemas.microsoft.com/office/drawing/2010/main"/>
+                      </a:ext>
+                    </a:extLst>
+                  </pic:spPr>
+                </pic:pic>
+              </a:graphicData>
+            </a:graphic>
+            <wp14:sizeRelH relativeFrom="margin">
+              <wp14:pctWidth>0</wp14:pctWidth>
+            </wp14:sizeRelH>
+            <wp14:sizeRelV relativeFrom="margin">
+              <wp14:pctHeight>0</wp14:pctHeight>
+            </wp14:sizeRelV>
+          </wp:anchor>
+        </w:drawing>
+      </w:r>
+      <w:r>
+        <w:t xml:space="preserve">The target identification run by the ground station is relatively simple. Using the </w:t>
+      </w:r>
+      <w:proofErr w:type="spellStart"/>
+      <w:r>
+        <w:t>OpenCV</w:t>
+      </w:r>
+      <w:proofErr w:type="spellEnd"/>
+      <w:r>
+        <w:t xml:space="preserve"> C++ library, the image sent from the quadcopter is split from one three-channel image to three one-channel images, so that the program can manipulate the red, green, and blue channels independently. Since the object the vehicle is searching for is green, the program’s objective is to block all color but pure green. To accomplish this, the program averages the red and blue channels and subtract the result from the green channel. This effectively removes all white and near white pixels and dampens blue and red pixels. The program then uses </w:t>
+      </w:r>
+      <w:proofErr w:type="spellStart"/>
+      <w:r>
+        <w:t>OpenCV’s</w:t>
+      </w:r>
+      <w:proofErr w:type="spellEnd"/>
+      <w:r>
+        <w:t xml:space="preserve"> Hough Circles feature to locate a circle. If a circle is found, the vehicle begins to search the room for ALVAR markers.</w:t>
       </w:r>
     </w:p>
     <w:p>
@@ -1262,7 +1447,19 @@
         <w:pStyle w:val="Text"/>
       </w:pPr>
       <w:r>
-        <w:t>In order to safely disarm the quadcopter in the event of a failure of the system two disarm mechanisms have been added. First, a software disarm feature has been added into the control algorithm that, when the groundstation sends a kill command, will cause the quadcopter to enter into a landing mode. From here the quadcopter will land and be safe to recover. The second kill switch will be a manual switch on the flight controller that when switched will also initiate the landing procedure.</w:t>
+        <w:t xml:space="preserve">In order to safely disarm the quadcopter in the event of a failure of the system two disarm mechanisms have been added. First, a software disarm feature has been added into the control algorithm that, when the </w:t>
+      </w:r>
+      <w:proofErr w:type="spellStart"/>
+      <w:r>
+        <w:t>groundstation</w:t>
+      </w:r>
+      <w:proofErr w:type="spellEnd"/>
+      <w:r>
+        <w:t xml:space="preserve"> sends a kill command, will cause the quadcopter to enter into a landing mode. From here the quadcopter will land and be safe to recover. The second kill switch will be a manual switch on the flight controller that when switched will also initiate the </w:t>
+      </w:r>
+      <w:r>
+        <w:lastRenderedPageBreak/>
+        <w:t>landing procedure.</w:t>
       </w:r>
     </w:p>
     <w:p>
@@ -1274,19 +1471,47 @@
         </w:rPr>
       </w:pPr>
       <w:r>
-        <w:t xml:space="preserve">To test the safety system, a controlled environment was set up where the quadcopter would navigate part of the course and the disarm mechanisms were tested. For the software disarm feature the quadcopter was allowed to follow a wall on it right side and when the operator was ready the kill command was sent from the groundstation through wireless communication and the quadcopter initiated landing. This same test was performed with the manual kill switch located on the flight controller to make sure both mechanisms work </w:t>
-      </w:r>
-      <w:r>
-        <w:lastRenderedPageBreak/>
+        <w:t xml:space="preserve">To test the safety system, a controlled environment was set up where the quadcopter would navigate part of the course and </w:t>
+      </w:r>
+      <w:proofErr w:type="gramStart"/>
+      <w:r>
+        <w:t>the</w:t>
+      </w:r>
+      <w:proofErr w:type="gramEnd"/>
+      <w:r>
+        <w:t xml:space="preserve"> disarm mechanisms were tested. For the software disarm feature the quadcopter was allowed to follow a wall on it right side and when the operator was ready the kill command was sent from the </w:t>
+      </w:r>
+      <w:proofErr w:type="spellStart"/>
+      <w:r>
+        <w:t>groundstation</w:t>
+      </w:r>
+      <w:proofErr w:type="spellEnd"/>
+      <w:r>
+        <w:t xml:space="preserve"> through wireless communication and the quadcopter initiated landing. This same test was performed with the manual kill switch located on the flight controller to make sure both mechanisms work </w:t>
+      </w:r>
+      <w:proofErr w:type="spellStart"/>
+      <w:r>
         <w:t>appropriately.</w:t>
       </w:r>
       <w:r>
-        <w:t>A general IEEE style</w:t>
-      </w:r>
-      <w:r>
-        <w:t xml:space="preserve">guide is available at </w:t>
-      </w:r>
-      <w:hyperlink r:id="rId10" w:history="1">
+        <w:t>A</w:t>
+      </w:r>
+      <w:proofErr w:type="spellEnd"/>
+      <w:r>
+        <w:t xml:space="preserve"> general IEEE </w:t>
+      </w:r>
+      <w:proofErr w:type="spellStart"/>
+      <w:r>
+        <w:t>style</w:t>
+      </w:r>
+      <w:r>
+        <w:t>guide</w:t>
+      </w:r>
+      <w:proofErr w:type="spellEnd"/>
+      <w:r>
+        <w:t xml:space="preserve"> is available at </w:t>
+      </w:r>
+      <w:hyperlink r:id="rId12" w:history="1">
         <w:r>
           <w:rPr>
             <w:rStyle w:val="Hyperlink"/>
@@ -1317,7 +1542,7 @@
         <mc:AlternateContent>
           <mc:Choice Requires="wps">
             <w:drawing>
-              <wp:anchor distT="0" distB="0" distL="114300" distR="114300" simplePos="0" relativeHeight="251656192" behindDoc="0" locked="0" layoutInCell="0" allowOverlap="1" wp14:anchorId="2182492D" wp14:editId="60F51B31">
+              <wp:anchor distT="0" distB="0" distL="114300" distR="114300" simplePos="0" relativeHeight="251586048" behindDoc="0" locked="0" layoutInCell="0" allowOverlap="1" wp14:anchorId="2182492D" wp14:editId="60F51B31">
                 <wp:simplePos x="0" y="0"/>
                 <wp:positionH relativeFrom="margin">
                   <wp:posOffset>3429000</wp:posOffset>
@@ -1585,7 +1810,23 @@
                                       <w:sz w:val="16"/>
                                       <w:szCs w:val="16"/>
                                     </w:rPr>
-                                    <w:t xml:space="preserve">1 Mx </w:t>
+                                    <w:t xml:space="preserve">1 </w:t>
+                                  </w:r>
+                                  <w:proofErr w:type="spellStart"/>
+                                  <w:r>
+                                    <w:rPr>
+                                      <w:sz w:val="16"/>
+                                      <w:szCs w:val="16"/>
+                                    </w:rPr>
+                                    <w:t>Mx</w:t>
+                                  </w:r>
+                                  <w:proofErr w:type="spellEnd"/>
+                                  <w:r>
+                                    <w:rPr>
+                                      <w:sz w:val="16"/>
+                                      <w:szCs w:val="16"/>
+                                    </w:rPr>
+                                    <w:t xml:space="preserve"> </w:t>
                                   </w:r>
                                   <w:r>
                                     <w:rPr>
@@ -1622,7 +1863,23 @@
                                       <w:sz w:val="16"/>
                                       <w:szCs w:val="16"/>
                                     </w:rPr>
-                                    <w:t xml:space="preserve"> Wb = 10</w:t>
+                                    <w:t xml:space="preserve"> </w:t>
+                                  </w:r>
+                                  <w:proofErr w:type="spellStart"/>
+                                  <w:r>
+                                    <w:rPr>
+                                      <w:sz w:val="16"/>
+                                      <w:szCs w:val="16"/>
+                                    </w:rPr>
+                                    <w:t>Wb</w:t>
+                                  </w:r>
+                                  <w:proofErr w:type="spellEnd"/>
+                                  <w:r>
+                                    <w:rPr>
+                                      <w:sz w:val="16"/>
+                                      <w:szCs w:val="16"/>
+                                    </w:rPr>
+                                    <w:t xml:space="preserve"> = 10</w:t>
                                   </w:r>
                                   <w:r>
                                     <w:rPr>
@@ -1805,7 +2062,23 @@
                                       <w:sz w:val="16"/>
                                       <w:szCs w:val="16"/>
                                     </w:rPr>
-                                    <w:t xml:space="preserve"> Wb/m</w:t>
+                                    <w:t xml:space="preserve"> </w:t>
+                                  </w:r>
+                                  <w:proofErr w:type="spellStart"/>
+                                  <w:r>
+                                    <w:rPr>
+                                      <w:sz w:val="16"/>
+                                      <w:szCs w:val="16"/>
+                                    </w:rPr>
+                                    <w:t>Wb</w:t>
+                                  </w:r>
+                                  <w:proofErr w:type="spellEnd"/>
+                                  <w:r>
+                                    <w:rPr>
+                                      <w:sz w:val="16"/>
+                                      <w:szCs w:val="16"/>
+                                    </w:rPr>
+                                    <w:t>/m</w:t>
                                   </w:r>
                                   <w:r>
                                     <w:rPr>
@@ -1897,7 +2170,23 @@
                                       <w:sz w:val="16"/>
                                       <w:szCs w:val="16"/>
                                     </w:rPr>
-                                    <w:t xml:space="preserve">1 Oe </w:t>
+                                    <w:t xml:space="preserve">1 </w:t>
+                                  </w:r>
+                                  <w:proofErr w:type="spellStart"/>
+                                  <w:r>
+                                    <w:rPr>
+                                      <w:sz w:val="16"/>
+                                      <w:szCs w:val="16"/>
+                                    </w:rPr>
+                                    <w:t>Oe</w:t>
+                                  </w:r>
+                                  <w:proofErr w:type="spellEnd"/>
+                                  <w:r>
+                                    <w:rPr>
+                                      <w:sz w:val="16"/>
+                                      <w:szCs w:val="16"/>
+                                    </w:rPr>
+                                    <w:t xml:space="preserve"> </w:t>
                                   </w:r>
                                   <w:r>
                                     <w:rPr>
@@ -2487,7 +2776,23 @@
                                       <w:sz w:val="16"/>
                                       <w:szCs w:val="16"/>
                                     </w:rPr>
-                                    <w:t xml:space="preserve">1 erg/(G·g) = 1 emu/g </w:t>
+                                    <w:t>1 erg/(</w:t>
+                                  </w:r>
+                                  <w:proofErr w:type="spellStart"/>
+                                  <w:r>
+                                    <w:rPr>
+                                      <w:sz w:val="16"/>
+                                      <w:szCs w:val="16"/>
+                                    </w:rPr>
+                                    <w:t>G·g</w:t>
+                                  </w:r>
+                                  <w:proofErr w:type="spellEnd"/>
+                                  <w:r>
+                                    <w:rPr>
+                                      <w:sz w:val="16"/>
+                                      <w:szCs w:val="16"/>
+                                    </w:rPr>
+                                    <w:t xml:space="preserve">) = 1 emu/g </w:t>
                                   </w:r>
                                   <w:r>
                                     <w:rPr>
@@ -2695,8 +3000,17 @@
                                       <w:sz w:val="16"/>
                                       <w:szCs w:val="16"/>
                                     </w:rPr>
-                                    <w:t xml:space="preserve"> Wb·m</w:t>
-                                  </w:r>
+                                    <w:t xml:space="preserve"> </w:t>
+                                  </w:r>
+                                  <w:proofErr w:type="spellStart"/>
+                                  <w:r>
+                                    <w:rPr>
+                                      <w:sz w:val="16"/>
+                                      <w:szCs w:val="16"/>
+                                    </w:rPr>
+                                    <w:t>Wb·m</w:t>
+                                  </w:r>
+                                  <w:proofErr w:type="spellEnd"/>
                                 </w:p>
                               </w:tc>
                             </w:tr>
@@ -3401,7 +3715,39 @@
                                       <w:sz w:val="16"/>
                                       <w:szCs w:val="16"/>
                                     </w:rPr>
-                                    <w:t xml:space="preserve"> Wb/(A·m)</w:t>
+                                    <w:t xml:space="preserve"> </w:t>
+                                  </w:r>
+                                  <w:proofErr w:type="spellStart"/>
+                                  <w:r>
+                                    <w:rPr>
+                                      <w:sz w:val="16"/>
+                                      <w:szCs w:val="16"/>
+                                    </w:rPr>
+                                    <w:t>Wb</w:t>
+                                  </w:r>
+                                  <w:proofErr w:type="spellEnd"/>
+                                  <w:r>
+                                    <w:rPr>
+                                      <w:sz w:val="16"/>
+                                      <w:szCs w:val="16"/>
+                                    </w:rPr>
+                                    <w:t>/(</w:t>
+                                  </w:r>
+                                  <w:proofErr w:type="spellStart"/>
+                                  <w:r>
+                                    <w:rPr>
+                                      <w:sz w:val="16"/>
+                                      <w:szCs w:val="16"/>
+                                    </w:rPr>
+                                    <w:t>A·m</w:t>
+                                  </w:r>
+                                  <w:proofErr w:type="spellEnd"/>
+                                  <w:r>
+                                    <w:rPr>
+                                      <w:sz w:val="16"/>
+                                      <w:szCs w:val="16"/>
+                                    </w:rPr>
+                                    <w:t>)</w:t>
                                   </w:r>
                                 </w:p>
                               </w:tc>
@@ -3803,6 +4149,8 @@
                             <w:pPr>
                               <w:pStyle w:val="FootnoteText"/>
                             </w:pPr>
+                            <w:proofErr w:type="spellStart"/>
+                            <w:proofErr w:type="gramStart"/>
                             <w:r>
                               <w:rPr>
                                 <w:vertAlign w:val="superscript"/>
@@ -3810,7 +4158,60 @@
                               <w:t>a</w:t>
                             </w:r>
                             <w:r>
-                              <w:t>Gaussian units are the same as cg emu for magnetostatics; Mx = maxwell, G = gauss, Oe = oersted; Wb = weber, V = volt, s = second, T = tesla, m = meter, A = ampere, J = joule, kg = kilogram, H = henry.</w:t>
+                              <w:t>Gaussian</w:t>
+                            </w:r>
+                            <w:proofErr w:type="spellEnd"/>
+                            <w:proofErr w:type="gramEnd"/>
+                            <w:r>
+                              <w:t xml:space="preserve"> units are the same as cg emu for </w:t>
+                            </w:r>
+                            <w:proofErr w:type="spellStart"/>
+                            <w:r>
+                              <w:t>magnetostatics</w:t>
+                            </w:r>
+                            <w:proofErr w:type="spellEnd"/>
+                            <w:r>
+                              <w:t xml:space="preserve">; </w:t>
+                            </w:r>
+                            <w:proofErr w:type="spellStart"/>
+                            <w:r>
+                              <w:t>Mx</w:t>
+                            </w:r>
+                            <w:proofErr w:type="spellEnd"/>
+                            <w:r>
+                              <w:t xml:space="preserve"> = </w:t>
+                            </w:r>
+                            <w:proofErr w:type="spellStart"/>
+                            <w:r>
+                              <w:t>maxwell</w:t>
+                            </w:r>
+                            <w:proofErr w:type="spellEnd"/>
+                            <w:r>
+                              <w:t xml:space="preserve">, G = gauss, </w:t>
+                            </w:r>
+                            <w:proofErr w:type="spellStart"/>
+                            <w:r>
+                              <w:t>Oe</w:t>
+                            </w:r>
+                            <w:proofErr w:type="spellEnd"/>
+                            <w:r>
+                              <w:t xml:space="preserve"> = </w:t>
+                            </w:r>
+                            <w:proofErr w:type="spellStart"/>
+                            <w:r>
+                              <w:t>oersted</w:t>
+                            </w:r>
+                            <w:proofErr w:type="spellEnd"/>
+                            <w:r>
+                              <w:t xml:space="preserve">; </w:t>
+                            </w:r>
+                            <w:proofErr w:type="spellStart"/>
+                            <w:r>
+                              <w:t>Wb</w:t>
+                            </w:r>
+                            <w:proofErr w:type="spellEnd"/>
+                            <w:r>
+                              <w:t xml:space="preserve"> = weber, V = volt, s = second, T = tesla, m = meter, A = ampere, J = joule, kg = kilogram, H = henry.</w:t>
                             </w:r>
                           </w:p>
                           <w:p>
@@ -3842,7 +4243,7 @@
                 <v:stroke joinstyle="miter"/>
                 <v:path gradientshapeok="t" o:connecttype="rect"/>
               </v:shapetype>
-              <v:shape id="Text Box 2" o:spid="_x0000_s1026" type="#_x0000_t202" style="position:absolute;margin-left:270pt;margin-top:0;width:248.4pt;height:318.8pt;z-index:251656192;visibility:visible;mso-wrap-style:square;mso-width-percent:0;mso-height-percent:0;mso-wrap-distance-left:9pt;mso-wrap-distance-top:0;mso-wrap-distance-right:9pt;mso-wrap-distance-bottom:0;mso-position-horizontal:absolute;mso-position-horizontal-relative:margin;mso-position-vertical:absolute;mso-position-vertical-relative:margin;mso-width-percent:0;mso-height-percent:0;mso-width-relative:page;mso-height-relative:page;v-text-anchor:top" o:gfxdata="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" o:allowincell="f" stroked="f">
+              <v:shape id="Text Box 2" o:spid="_x0000_s1026" type="#_x0000_t202" style="position:absolute;margin-left:270pt;margin-top:0;width:248.4pt;height:318.8pt;z-index:251586048;visibility:visible;mso-wrap-style:square;mso-width-percent:0;mso-height-percent:0;mso-wrap-distance-left:9pt;mso-wrap-distance-top:0;mso-wrap-distance-right:9pt;mso-wrap-distance-bottom:0;mso-position-horizontal:absolute;mso-position-horizontal-relative:margin;mso-position-vertical:absolute;mso-position-vertical-relative:margin;mso-width-percent:0;mso-height-percent:0;mso-width-relative:page;mso-height-relative:page;v-text-anchor:top" o:gfxdata="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" o:allowincell="f" stroked="f">
                 <v:textbox inset="0,0,0,0">
                   <w:txbxContent>
                     <w:p>
@@ -4063,7 +4464,23 @@
                                 <w:sz w:val="16"/>
                                 <w:szCs w:val="16"/>
                               </w:rPr>
-                              <w:t xml:space="preserve">1 Mx </w:t>
+                              <w:t xml:space="preserve">1 </w:t>
+                            </w:r>
+                            <w:proofErr w:type="spellStart"/>
+                            <w:r>
+                              <w:rPr>
+                                <w:sz w:val="16"/>
+                                <w:szCs w:val="16"/>
+                              </w:rPr>
+                              <w:t>Mx</w:t>
+                            </w:r>
+                            <w:proofErr w:type="spellEnd"/>
+                            <w:r>
+                              <w:rPr>
+                                <w:sz w:val="16"/>
+                                <w:szCs w:val="16"/>
+                              </w:rPr>
+                              <w:t xml:space="preserve"> </w:t>
                             </w:r>
                             <w:r>
                               <w:rPr>
@@ -4100,7 +4517,23 @@
                                 <w:sz w:val="16"/>
                                 <w:szCs w:val="16"/>
                               </w:rPr>
-                              <w:t xml:space="preserve"> Wb = 10</w:t>
+                              <w:t xml:space="preserve"> </w:t>
+                            </w:r>
+                            <w:proofErr w:type="spellStart"/>
+                            <w:r>
+                              <w:rPr>
+                                <w:sz w:val="16"/>
+                                <w:szCs w:val="16"/>
+                              </w:rPr>
+                              <w:t>Wb</w:t>
+                            </w:r>
+                            <w:proofErr w:type="spellEnd"/>
+                            <w:r>
+                              <w:rPr>
+                                <w:sz w:val="16"/>
+                                <w:szCs w:val="16"/>
+                              </w:rPr>
+                              <w:t xml:space="preserve"> = 10</w:t>
                             </w:r>
                             <w:r>
                               <w:rPr>
@@ -4283,7 +4716,23 @@
                                 <w:sz w:val="16"/>
                                 <w:szCs w:val="16"/>
                               </w:rPr>
-                              <w:t xml:space="preserve"> Wb/m</w:t>
+                              <w:t xml:space="preserve"> </w:t>
+                            </w:r>
+                            <w:proofErr w:type="spellStart"/>
+                            <w:r>
+                              <w:rPr>
+                                <w:sz w:val="16"/>
+                                <w:szCs w:val="16"/>
+                              </w:rPr>
+                              <w:t>Wb</w:t>
+                            </w:r>
+                            <w:proofErr w:type="spellEnd"/>
+                            <w:r>
+                              <w:rPr>
+                                <w:sz w:val="16"/>
+                                <w:szCs w:val="16"/>
+                              </w:rPr>
+                              <w:t>/m</w:t>
                             </w:r>
                             <w:r>
                               <w:rPr>
@@ -4375,7 +4824,23 @@
                                 <w:sz w:val="16"/>
                                 <w:szCs w:val="16"/>
                               </w:rPr>
-                              <w:t xml:space="preserve">1 Oe </w:t>
+                              <w:t xml:space="preserve">1 </w:t>
+                            </w:r>
+                            <w:proofErr w:type="spellStart"/>
+                            <w:r>
+                              <w:rPr>
+                                <w:sz w:val="16"/>
+                                <w:szCs w:val="16"/>
+                              </w:rPr>
+                              <w:t>Oe</w:t>
+                            </w:r>
+                            <w:proofErr w:type="spellEnd"/>
+                            <w:r>
+                              <w:rPr>
+                                <w:sz w:val="16"/>
+                                <w:szCs w:val="16"/>
+                              </w:rPr>
+                              <w:t xml:space="preserve"> </w:t>
                             </w:r>
                             <w:r>
                               <w:rPr>
@@ -4965,7 +5430,23 @@
                                 <w:sz w:val="16"/>
                                 <w:szCs w:val="16"/>
                               </w:rPr>
-                              <w:t xml:space="preserve">1 erg/(G·g) = 1 emu/g </w:t>
+                              <w:t>1 erg/(</w:t>
+                            </w:r>
+                            <w:proofErr w:type="spellStart"/>
+                            <w:r>
+                              <w:rPr>
+                                <w:sz w:val="16"/>
+                                <w:szCs w:val="16"/>
+                              </w:rPr>
+                              <w:t>G·g</w:t>
+                            </w:r>
+                            <w:proofErr w:type="spellEnd"/>
+                            <w:r>
+                              <w:rPr>
+                                <w:sz w:val="16"/>
+                                <w:szCs w:val="16"/>
+                              </w:rPr>
+                              <w:t xml:space="preserve">) = 1 emu/g </w:t>
                             </w:r>
                             <w:r>
                               <w:rPr>
@@ -5173,8 +5654,17 @@
                                 <w:sz w:val="16"/>
                                 <w:szCs w:val="16"/>
                               </w:rPr>
-                              <w:t xml:space="preserve"> Wb·m</w:t>
-                            </w:r>
+                              <w:t xml:space="preserve"> </w:t>
+                            </w:r>
+                            <w:proofErr w:type="spellStart"/>
+                            <w:r>
+                              <w:rPr>
+                                <w:sz w:val="16"/>
+                                <w:szCs w:val="16"/>
+                              </w:rPr>
+                              <w:t>Wb·m</w:t>
+                            </w:r>
+                            <w:proofErr w:type="spellEnd"/>
                           </w:p>
                         </w:tc>
                       </w:tr>
@@ -5879,7 +6369,39 @@
                                 <w:sz w:val="16"/>
                                 <w:szCs w:val="16"/>
                               </w:rPr>
-                              <w:t xml:space="preserve"> Wb/(A·m)</w:t>
+                              <w:t xml:space="preserve"> </w:t>
+                            </w:r>
+                            <w:proofErr w:type="spellStart"/>
+                            <w:r>
+                              <w:rPr>
+                                <w:sz w:val="16"/>
+                                <w:szCs w:val="16"/>
+                              </w:rPr>
+                              <w:t>Wb</w:t>
+                            </w:r>
+                            <w:proofErr w:type="spellEnd"/>
+                            <w:r>
+                              <w:rPr>
+                                <w:sz w:val="16"/>
+                                <w:szCs w:val="16"/>
+                              </w:rPr>
+                              <w:t>/(</w:t>
+                            </w:r>
+                            <w:proofErr w:type="spellStart"/>
+                            <w:r>
+                              <w:rPr>
+                                <w:sz w:val="16"/>
+                                <w:szCs w:val="16"/>
+                              </w:rPr>
+                              <w:t>A·m</w:t>
+                            </w:r>
+                            <w:proofErr w:type="spellEnd"/>
+                            <w:r>
+                              <w:rPr>
+                                <w:sz w:val="16"/>
+                                <w:szCs w:val="16"/>
+                              </w:rPr>
+                              <w:t>)</w:t>
                             </w:r>
                           </w:p>
                         </w:tc>
@@ -6281,6 +6803,8 @@
                       <w:pPr>
                         <w:pStyle w:val="FootnoteText"/>
                       </w:pPr>
+                      <w:proofErr w:type="spellStart"/>
+                      <w:proofErr w:type="gramStart"/>
                       <w:r>
                         <w:rPr>
                           <w:vertAlign w:val="superscript"/>
@@ -6288,7 +6812,60 @@
                         <w:t>a</w:t>
                       </w:r>
                       <w:r>
-                        <w:t>Gaussian units are the same as cg emu for magnetostatics; Mx = maxwell, G = gauss, Oe = oersted; Wb = weber, V = volt, s = second, T = tesla, m = meter, A = ampere, J = joule, kg = kilogram, H = henry.</w:t>
+                        <w:t>Gaussian</w:t>
+                      </w:r>
+                      <w:proofErr w:type="spellEnd"/>
+                      <w:proofErr w:type="gramEnd"/>
+                      <w:r>
+                        <w:t xml:space="preserve"> units are the same as cg emu for </w:t>
+                      </w:r>
+                      <w:proofErr w:type="spellStart"/>
+                      <w:r>
+                        <w:t>magnetostatics</w:t>
+                      </w:r>
+                      <w:proofErr w:type="spellEnd"/>
+                      <w:r>
+                        <w:t xml:space="preserve">; </w:t>
+                      </w:r>
+                      <w:proofErr w:type="spellStart"/>
+                      <w:r>
+                        <w:t>Mx</w:t>
+                      </w:r>
+                      <w:proofErr w:type="spellEnd"/>
+                      <w:r>
+                        <w:t xml:space="preserve"> = </w:t>
+                      </w:r>
+                      <w:proofErr w:type="spellStart"/>
+                      <w:r>
+                        <w:t>maxwell</w:t>
+                      </w:r>
+                      <w:proofErr w:type="spellEnd"/>
+                      <w:r>
+                        <w:t xml:space="preserve">, G = gauss, </w:t>
+                      </w:r>
+                      <w:proofErr w:type="spellStart"/>
+                      <w:r>
+                        <w:t>Oe</w:t>
+                      </w:r>
+                      <w:proofErr w:type="spellEnd"/>
+                      <w:r>
+                        <w:t xml:space="preserve"> = </w:t>
+                      </w:r>
+                      <w:proofErr w:type="spellStart"/>
+                      <w:r>
+                        <w:t>oersted</w:t>
+                      </w:r>
+                      <w:proofErr w:type="spellEnd"/>
+                      <w:r>
+                        <w:t xml:space="preserve">; </w:t>
+                      </w:r>
+                      <w:proofErr w:type="spellStart"/>
+                      <w:r>
+                        <w:t>Wb</w:t>
+                      </w:r>
+                      <w:proofErr w:type="spellEnd"/>
+                      <w:r>
+                        <w:t xml:space="preserve"> = weber, V = volt, s = second, T = tesla, m = meter, A = ampere, J = joule, kg = kilogram, H = henry.</w:t>
                       </w:r>
                     </w:p>
                     <w:p>
@@ -6435,12 +7012,21 @@
           <w:color w:val="000000" w:themeColor="text1"/>
         </w:rPr>
       </w:pPr>
+      <w:proofErr w:type="spellStart"/>
       <w:r>
         <w:rPr>
           <w:rStyle w:val="Heading2Char"/>
           <w:i/>
         </w:rPr>
-        <w:t>Lineart figures</w:t>
+        <w:t>Lineart</w:t>
+      </w:r>
+      <w:proofErr w:type="spellEnd"/>
+      <w:r>
+        <w:rPr>
+          <w:rStyle w:val="Heading2Char"/>
+          <w:i/>
+        </w:rPr>
+        <w:t xml:space="preserve"> figures</w:t>
       </w:r>
     </w:p>
     <w:p>
@@ -6645,20 +7231,36 @@
           <w:rFonts w:ascii="Times" w:hAnsi="Times" w:cs="Verdana"/>
           <w:color w:val="000000" w:themeColor="text1"/>
         </w:rPr>
-        <w:t>If a multipart figure is made up of multiple figure types (one part is lineart, and another is grayscale or color) the figure should meet the stricter guidelin</w:t>
-      </w:r>
+        <w:t xml:space="preserve">If a multipart figure is made up of multiple figure types (one part is </w:t>
+      </w:r>
+      <w:proofErr w:type="spellStart"/>
       <w:r>
         <w:rPr>
           <w:rFonts w:ascii="Times" w:hAnsi="Times" w:cs="Verdana"/>
           <w:color w:val="000000" w:themeColor="text1"/>
         </w:rPr>
-        <w:t>es</w:t>
-      </w:r>
+        <w:t>lineart</w:t>
+      </w:r>
+      <w:proofErr w:type="spellEnd"/>
       <w:r>
         <w:rPr>
           <w:rFonts w:ascii="Times" w:hAnsi="Times" w:cs="Verdana"/>
           <w:color w:val="000000" w:themeColor="text1"/>
         </w:rPr>
+        <w:t>, and another is grayscale or color) the figure should meet the stricter guidelin</w:t>
+      </w:r>
+      <w:r>
+        <w:rPr>
+          <w:rFonts w:ascii="Times" w:hAnsi="Times" w:cs="Verdana"/>
+          <w:color w:val="000000" w:themeColor="text1"/>
+        </w:rPr>
+        <w:t>es</w:t>
+      </w:r>
+      <w:r>
+        <w:rPr>
+          <w:rFonts w:ascii="Times" w:hAnsi="Times" w:cs="Verdana"/>
+          <w:color w:val="000000" w:themeColor="text1"/>
+        </w:rPr>
         <w:t>.</w:t>
       </w:r>
     </w:p>
@@ -6668,7 +7270,15 @@
         <w:jc w:val="both"/>
       </w:pPr>
       <w:r>
-        <w:t>File Formats For Graphics</w:t>
+        <w:t xml:space="preserve">File Formats </w:t>
+      </w:r>
+      <w:proofErr w:type="gramStart"/>
+      <w:r>
+        <w:t>For</w:t>
+      </w:r>
+      <w:proofErr w:type="gramEnd"/>
+      <w:r>
+        <w:t xml:space="preserve"> Graphics</w:t>
       </w:r>
     </w:p>
     <w:p>
@@ -6892,7 +7502,29 @@
           <w:sz w:val="20"/>
           <w:szCs w:val="20"/>
         </w:rPr>
-        <w:t xml:space="preserve"> millimeters / 6 picas x 7.5 picas). Author photos printed in editorials measure 1.59 inches wide by 2 inches tall (40 millimeters  x 50 millimeters  / 9.5 picas x 12 picas).</w:t>
+        <w:t xml:space="preserve"> millimeters / 6 picas x 7.5 picas). Author photos printed in editorials measure 1.59 inches wide by 2 inches tall (40 </w:t>
+      </w:r>
+      <w:proofErr w:type="gramStart"/>
+      <w:r>
+        <w:rPr>
+          <w:rStyle w:val="BodyText2"/>
+          <w:rFonts w:ascii="Times" w:hAnsi="Times"/>
+          <w:color w:val="000000" w:themeColor="text1"/>
+          <w:sz w:val="20"/>
+          <w:szCs w:val="20"/>
+        </w:rPr>
+        <w:t>millimeters  x</w:t>
+      </w:r>
+      <w:proofErr w:type="gramEnd"/>
+      <w:r>
+        <w:rPr>
+          <w:rStyle w:val="BodyText2"/>
+          <w:rFonts w:ascii="Times" w:hAnsi="Times"/>
+          <w:color w:val="000000" w:themeColor="text1"/>
+          <w:sz w:val="20"/>
+          <w:szCs w:val="20"/>
+        </w:rPr>
+        <w:t xml:space="preserve"> 50 millimeters  / 9.5 picas x 12 picas).</w:t>
       </w:r>
     </w:p>
     <w:p>
@@ -6943,7 +7575,29 @@
           <w:sz w:val="20"/>
           <w:szCs w:val="20"/>
         </w:rPr>
-        <w:t>The proper resolution of your figures will depend on the type of figure it is as defined in the “Types of Figures” section. Author photographs, color, and grayscale figures should be at least 300dpi. Lineart, including tables should be a minimum of 600dpi.</w:t>
+        <w:t xml:space="preserve">The proper resolution of your figures will depend on the type of figure it is as defined in the “Types of Figures” section. Author photographs, color, and grayscale figures should be at least 300dpi. </w:t>
+      </w:r>
+      <w:proofErr w:type="spellStart"/>
+      <w:r>
+        <w:rPr>
+          <w:rStyle w:val="bodytype"/>
+          <w:rFonts w:ascii="Times" w:hAnsi="Times"/>
+          <w:color w:val="000000" w:themeColor="text1"/>
+          <w:sz w:val="20"/>
+          <w:szCs w:val="20"/>
+        </w:rPr>
+        <w:t>Lineart</w:t>
+      </w:r>
+      <w:proofErr w:type="spellEnd"/>
+      <w:r>
+        <w:rPr>
+          <w:rStyle w:val="bodytype"/>
+          <w:rFonts w:ascii="Times" w:hAnsi="Times"/>
+          <w:color w:val="000000" w:themeColor="text1"/>
+          <w:sz w:val="20"/>
+          <w:szCs w:val="20"/>
+        </w:rPr>
+        <w:t>, including tables should be a minimum of 600dpi.</w:t>
       </w:r>
     </w:p>
     <w:p>
@@ -7010,7 +7664,18 @@
           <w:sz w:val="20"/>
           <w:szCs w:val="20"/>
         </w:rPr>
-        <w:t xml:space="preserve">policy is to rasterize all figures for publication. This is done in order to preserve the figures’ integrity across multiple </w:t>
+        <w:t xml:space="preserve">policy is to rasterize </w:t>
+      </w:r>
+      <w:r>
+        <w:rPr>
+          <w:rStyle w:val="bodytype"/>
+          <w:rFonts w:ascii="Times" w:hAnsi="Times"/>
+          <w:color w:val="000000" w:themeColor="text1"/>
+          <w:sz w:val="20"/>
+          <w:szCs w:val="20"/>
+        </w:rPr>
+        <w:lastRenderedPageBreak/>
+        <w:t xml:space="preserve">all figures for publication. This is done in order to preserve the figures’ integrity across multiple </w:t>
       </w:r>
       <w:r>
         <w:rPr>
@@ -7123,8 +7788,18 @@
           <w:sz w:val="20"/>
           <w:szCs w:val="20"/>
         </w:rPr>
-        <w:t xml:space="preserve">). </w:t>
-      </w:r>
+        <w:t>). RGB is generally used with on-screen graphics, whereas CMYK is used for printing purposes.</w:t>
+      </w:r>
+    </w:p>
+    <w:p>
+      <w:pPr>
+        <w:ind w:firstLine="144"/>
+        <w:jc w:val="both"/>
+        <w:rPr>
+          <w:rFonts w:ascii="Times" w:hAnsi="Times" w:cs="Verdana"/>
+          <w:color w:val="000000" w:themeColor="text1"/>
+        </w:rPr>
+      </w:pPr>
       <w:r>
         <w:rPr>
           <w:rStyle w:val="BodyText2"/>
@@ -7133,19 +7808,9 @@
           <w:sz w:val="20"/>
           <w:szCs w:val="20"/>
         </w:rPr>
-        <w:lastRenderedPageBreak/>
-        <w:t>RGB is generally used with on-screen graphics, whereas CMYK is used for printing purposes.</w:t>
-      </w:r>
-    </w:p>
-    <w:p>
-      <w:pPr>
-        <w:ind w:firstLine="144"/>
-        <w:jc w:val="both"/>
-        <w:rPr>
-          <w:rFonts w:ascii="Times" w:hAnsi="Times" w:cs="Verdana"/>
-          <w:color w:val="000000" w:themeColor="text1"/>
-        </w:rPr>
-      </w:pPr>
+        <w:t xml:space="preserve">All color figures should be generated in RGB or CMYK color space. Grayscale images should be submitted in Grayscale color space. Line art may be provided in grayscale OR bitmap </w:t>
+      </w:r>
+      <w:proofErr w:type="spellStart"/>
       <w:r>
         <w:rPr>
           <w:rStyle w:val="BodyText2"/>
@@ -7154,8 +7819,9 @@
           <w:sz w:val="20"/>
           <w:szCs w:val="20"/>
         </w:rPr>
-        <w:t xml:space="preserve">All color figures should be generated in RGB or CMYK color space. Grayscale images should be submitted in Grayscale color space. Line art may be provided in grayscale OR bitmap colorspace. Note that “bitmap colorspace” and “bitmap file format” are not the same thing. When bitmap color space is selected, </w:t>
-      </w:r>
+        <w:t>colorspace</w:t>
+      </w:r>
+      <w:proofErr w:type="spellEnd"/>
       <w:r>
         <w:rPr>
           <w:rStyle w:val="BodyText2"/>
@@ -7164,8 +7830,9 @@
           <w:sz w:val="20"/>
           <w:szCs w:val="20"/>
         </w:rPr>
-        <w:t>.</w:t>
-      </w:r>
+        <w:t xml:space="preserve">. Note that “bitmap </w:t>
+      </w:r>
+      <w:proofErr w:type="spellStart"/>
       <w:r>
         <w:rPr>
           <w:rStyle w:val="BodyText2"/>
@@ -7174,8 +7841,9 @@
           <w:sz w:val="20"/>
           <w:szCs w:val="20"/>
         </w:rPr>
-        <w:t>TIF/</w:t>
-      </w:r>
+        <w:t>colorspace</w:t>
+      </w:r>
+      <w:proofErr w:type="spellEnd"/>
       <w:r>
         <w:rPr>
           <w:rStyle w:val="BodyText2"/>
@@ -7184,7 +7852,7 @@
           <w:sz w:val="20"/>
           <w:szCs w:val="20"/>
         </w:rPr>
-        <w:t>.</w:t>
+        <w:t xml:space="preserve">” and “bitmap file format” are not the same thing. When bitmap color space is selected, </w:t>
       </w:r>
       <w:r>
         <w:rPr>
@@ -7194,21 +7862,9 @@
           <w:sz w:val="20"/>
           <w:szCs w:val="20"/>
         </w:rPr>
-        <w:t>TIFF is the recommended file format.</w:t>
-      </w:r>
-    </w:p>
-    <w:p/>
-    <w:p>
-      <w:pPr>
-        <w:pStyle w:val="Heading2"/>
-      </w:pPr>
-      <w:r>
-        <w:t>Accepted Fonts Within Figures</w:t>
-      </w:r>
-    </w:p>
-    <w:p>
-      <w:pPr>
-        <w:ind w:firstLine="202"/>
+        <w:t>.</w:t>
+      </w:r>
+      <w:r>
         <w:rPr>
           <w:rStyle w:val="BodyText2"/>
           <w:rFonts w:ascii="Times" w:hAnsi="Times"/>
@@ -7216,7 +7872,8 @@
           <w:sz w:val="20"/>
           <w:szCs w:val="20"/>
         </w:rPr>
-      </w:pPr>
+        <w:t>TIF/</w:t>
+      </w:r>
       <w:r>
         <w:rPr>
           <w:rStyle w:val="BodyText2"/>
@@ -7225,7 +7882,7 @@
           <w:sz w:val="20"/>
           <w:szCs w:val="20"/>
         </w:rPr>
-        <w:t xml:space="preserve">When preparing your graphics IEEE suggests that you use of one of the following Open Type fonts: Times New Roman, Helvetica, </w:t>
+        <w:t>.</w:t>
       </w:r>
       <w:r>
         <w:rPr>
@@ -7235,9 +7892,29 @@
           <w:sz w:val="20"/>
           <w:szCs w:val="20"/>
         </w:rPr>
-        <w:t xml:space="preserve">Arial, </w:t>
-      </w:r>
-      <w:r>
+        <w:t>TIFF is the recommended file format.</w:t>
+      </w:r>
+    </w:p>
+    <w:p/>
+    <w:p>
+      <w:pPr>
+        <w:pStyle w:val="Heading2"/>
+      </w:pPr>
+      <w:r>
+        <w:t xml:space="preserve">Accepted Fonts </w:t>
+      </w:r>
+      <w:proofErr w:type="gramStart"/>
+      <w:r>
+        <w:t>Within</w:t>
+      </w:r>
+      <w:proofErr w:type="gramEnd"/>
+      <w:r>
+        <w:t xml:space="preserve"> Figures</w:t>
+      </w:r>
+    </w:p>
+    <w:p>
+      <w:pPr>
+        <w:ind w:firstLine="202"/>
         <w:rPr>
           <w:rStyle w:val="BodyText2"/>
           <w:rFonts w:ascii="Times" w:hAnsi="Times"/>
@@ -7245,8 +7922,7 @@
           <w:sz w:val="20"/>
           <w:szCs w:val="20"/>
         </w:rPr>
-        <w:t xml:space="preserve">Cambria, and </w:t>
-      </w:r>
+      </w:pPr>
       <w:r>
         <w:rPr>
           <w:rStyle w:val="BodyText2"/>
@@ -7255,6 +7931,36 @@
           <w:sz w:val="20"/>
           <w:szCs w:val="20"/>
         </w:rPr>
+        <w:t xml:space="preserve">When preparing your graphics IEEE suggests that you use of one of the following Open Type fonts: Times New Roman, Helvetica, </w:t>
+      </w:r>
+      <w:r>
+        <w:rPr>
+          <w:rStyle w:val="BodyText2"/>
+          <w:rFonts w:ascii="Times" w:hAnsi="Times"/>
+          <w:color w:val="000000" w:themeColor="text1"/>
+          <w:sz w:val="20"/>
+          <w:szCs w:val="20"/>
+        </w:rPr>
+        <w:t xml:space="preserve">Arial, </w:t>
+      </w:r>
+      <w:r>
+        <w:rPr>
+          <w:rStyle w:val="BodyText2"/>
+          <w:rFonts w:ascii="Times" w:hAnsi="Times"/>
+          <w:color w:val="000000" w:themeColor="text1"/>
+          <w:sz w:val="20"/>
+          <w:szCs w:val="20"/>
+        </w:rPr>
+        <w:t xml:space="preserve">Cambria, and </w:t>
+      </w:r>
+      <w:r>
+        <w:rPr>
+          <w:rStyle w:val="BodyText2"/>
+          <w:rFonts w:ascii="Times" w:hAnsi="Times"/>
+          <w:color w:val="000000" w:themeColor="text1"/>
+          <w:sz w:val="20"/>
+          <w:szCs w:val="20"/>
+        </w:rPr>
         <w:t>Symbol. If you are supplying EPS, PS, or PDF files all fonts must be embedded. Some fonts may only be native to your operating system; without the fonts embedded, parts of the graphic may be distorted or missing.</w:t>
       </w:r>
     </w:p>
@@ -7278,7 +7984,15 @@
         <w:pStyle w:val="Heading2"/>
       </w:pPr>
       <w:r>
-        <w:t>Using Labels Within Figures</w:t>
+        <w:t xml:space="preserve">Using Labels </w:t>
+      </w:r>
+      <w:proofErr w:type="gramStart"/>
+      <w:r>
+        <w:t>Within</w:t>
+      </w:r>
+      <w:proofErr w:type="gramEnd"/>
+      <w:r>
+        <w:t xml:space="preserve"> Figures</w:t>
       </w:r>
     </w:p>
     <w:p>
@@ -7321,17 +8035,22 @@
         <w:t>M</w:t>
       </w:r>
       <w:r>
-        <w:t>.” Put units in parentheses. Do not label axes only with units. As in Fig. 1, for example, write “Magnetization (A/m)” or “Magnetization (A</w:t>
-      </w:r>
+        <w:t>.” Put units in parentheses. Do not label axes only with units. As in Fig. 1, for example, write “Magnetization (A/m)” or “Magnetization (</w:t>
+      </w:r>
+      <w:proofErr w:type="gramStart"/>
+      <w:r>
+        <w:t>A</w:t>
+      </w:r>
+      <w:proofErr w:type="gramEnd"/>
       <w:r>
         <w:rPr>
           <w:position w:val="-2"/>
         </w:rPr>
         <w:object w:dxaOrig="100" w:dyaOrig="120" w14:anchorId="4BFEB9A2">
           <v:shape id="_x0000_i1025" type="#_x0000_t75" style="width:5.25pt;height:6pt" o:ole="" fillcolor="window">
-            <v:imagedata r:id="rId11" o:title=""/>
+            <v:imagedata r:id="rId13" o:title=""/>
           </v:shape>
-          <o:OLEObject Type="Embed" ProgID="Equation.3" ShapeID="_x0000_i1025" DrawAspect="Content" ObjectID="_1490629997" r:id="rId12"/>
+          <o:OLEObject Type="Embed" ProgID="Equation.3" ShapeID="_x0000_i1025" DrawAspect="Content" ObjectID="_1490630608" r:id="rId14"/>
         </w:object>
       </w:r>
       <w:r>
@@ -7439,12 +8158,9 @@
           <w:szCs w:val="20"/>
         </w:rPr>
         <w:tab/>
-        <w:t>Figures (line artwork or photographs) should be named starting with the first 5 letters of the author’s last name. The next characters in the filename should be the number that represents the sequential location of this image in your article. For example, in author “Anderson’s” paper, the first three figures would be named ander1.tif, ander2.tif, and ander3.ps.</w:t>
-      </w:r>
-    </w:p>
-    <w:p>
-      <w:pPr>
-        <w:jc w:val="both"/>
+        <w:t xml:space="preserve">Figures (line artwork or photographs) should be named starting with the first 5 letters of the author’s last name. The next characters in the filename should be the number that </w:t>
+      </w:r>
+      <w:r>
         <w:rPr>
           <w:rStyle w:val="BodyText2"/>
           <w:rFonts w:ascii="Times" w:hAnsi="Times"/>
@@ -7452,8 +8168,13 @@
           <w:sz w:val="20"/>
           <w:szCs w:val="20"/>
         </w:rPr>
-      </w:pPr>
-      <w:r>
+        <w:lastRenderedPageBreak/>
+        <w:t>represents the sequential location of this image in your article. For example, in author “Anderson’s” paper, the first three figures would be named ander1.tif, ander2.tif, and ander3.ps.</w:t>
+      </w:r>
+    </w:p>
+    <w:p>
+      <w:pPr>
+        <w:jc w:val="both"/>
         <w:rPr>
           <w:rStyle w:val="BodyText2"/>
           <w:rFonts w:ascii="Times" w:hAnsi="Times"/>
@@ -7461,13 +8182,8 @@
           <w:sz w:val="20"/>
           <w:szCs w:val="20"/>
         </w:rPr>
-        <w:tab/>
-        <w:t>Tables should contain only the body of the table (not the caption) and should be named similarly to figures, except that ‘.t’ is inserted in-between the author’s name and the table number. For example, author Anderson’s first three tables would be named ander.t1.tif, ander.t2.ps, ander.t3.eps.</w:t>
-      </w:r>
-    </w:p>
-    <w:p>
-      <w:pPr>
-        <w:jc w:val="both"/>
+      </w:pPr>
+      <w:r>
         <w:rPr>
           <w:rStyle w:val="BodyText2"/>
           <w:rFonts w:ascii="Times" w:hAnsi="Times"/>
@@ -7475,8 +8191,13 @@
           <w:sz w:val="20"/>
           <w:szCs w:val="20"/>
         </w:rPr>
-      </w:pPr>
-      <w:r>
+        <w:tab/>
+        <w:t>Tables should contain only the body of the table (not the caption) and should be named similarly to figures, except that ‘.t’ is inserted in-between the author’s name and the table number. For example, author Anderson’s first three tables would be named ander.t1.tif, ander.t2.ps, ander.t3.eps.</w:t>
+      </w:r>
+    </w:p>
+    <w:p>
+      <w:pPr>
+        <w:jc w:val="both"/>
         <w:rPr>
           <w:rStyle w:val="BodyText2"/>
           <w:rFonts w:ascii="Times" w:hAnsi="Times"/>
@@ -7484,10 +8205,7 @@
           <w:sz w:val="20"/>
           <w:szCs w:val="20"/>
         </w:rPr>
-        <w:lastRenderedPageBreak/>
-        <w:tab/>
-        <w:t>Author photographs should be named using the first five characters of the pictured author’s last name</w:t>
-      </w:r>
+      </w:pPr>
       <w:r>
         <w:rPr>
           <w:rStyle w:val="BodyText2"/>
@@ -7496,7 +8214,8 @@
           <w:sz w:val="20"/>
           <w:szCs w:val="20"/>
         </w:rPr>
-        <w:t xml:space="preserve">. </w:t>
+        <w:tab/>
+        <w:t>Author photographs should be named using the first five characters of the pictured author’s last name</w:t>
       </w:r>
       <w:r>
         <w:rPr>
@@ -7506,12 +8225,9 @@
           <w:sz w:val="20"/>
           <w:szCs w:val="20"/>
         </w:rPr>
-        <w:t xml:space="preserve">For example, four author photographs for a paper may be named: oppen.ps, moshc.tif, chen.eps, and duran.pdf.  </w:t>
-      </w:r>
-    </w:p>
-    <w:p>
-      <w:pPr>
-        <w:jc w:val="both"/>
+        <w:t xml:space="preserve">. </w:t>
+      </w:r>
+      <w:r>
         <w:rPr>
           <w:rStyle w:val="BodyText2"/>
           <w:rFonts w:ascii="Times" w:hAnsi="Times"/>
@@ -7519,7 +8235,9 @@
           <w:sz w:val="20"/>
           <w:szCs w:val="20"/>
         </w:rPr>
-      </w:pPr>
+        <w:t xml:space="preserve">For example, four author photographs for a paper may be named: oppen.ps, </w:t>
+      </w:r>
+      <w:proofErr w:type="spellStart"/>
       <w:r>
         <w:rPr>
           <w:rStyle w:val="BodyText2"/>
@@ -7528,9 +8246,9 @@
           <w:sz w:val="20"/>
           <w:szCs w:val="20"/>
         </w:rPr>
-        <w:tab/>
-        <w:t xml:space="preserve">If two authors or more have the same last name, their first initial(s) can be substituted for the fifth, fourth, third... letters of their surname until the degree where there is differentiation. For </w:t>
-      </w:r>
+        <w:t>moshc.tif</w:t>
+      </w:r>
+      <w:proofErr w:type="spellEnd"/>
       <w:r>
         <w:rPr>
           <w:rStyle w:val="BodyText2"/>
@@ -7539,8 +8257,9 @@
           <w:sz w:val="20"/>
           <w:szCs w:val="20"/>
         </w:rPr>
-        <w:t>e</w:t>
-      </w:r>
+        <w:t xml:space="preserve">, </w:t>
+      </w:r>
+      <w:proofErr w:type="spellStart"/>
       <w:r>
         <w:rPr>
           <w:rStyle w:val="BodyText2"/>
@@ -7549,8 +8268,9 @@
           <w:sz w:val="20"/>
           <w:szCs w:val="20"/>
         </w:rPr>
-        <w:t>xample, two authors Michael and Monica Opp</w:t>
-      </w:r>
+        <w:t>chen.eps</w:t>
+      </w:r>
+      <w:proofErr w:type="spellEnd"/>
       <w:r>
         <w:rPr>
           <w:rStyle w:val="BodyText2"/>
@@ -7559,9 +8279,12 @@
           <w:sz w:val="20"/>
           <w:szCs w:val="20"/>
         </w:rPr>
-        <w:t>enheimer’s photos would be named</w:t>
-      </w:r>
-      <w:r>
+        <w:t xml:space="preserve">, and duran.pdf.  </w:t>
+      </w:r>
+    </w:p>
+    <w:p>
+      <w:pPr>
+        <w:jc w:val="both"/>
         <w:rPr>
           <w:rStyle w:val="BodyText2"/>
           <w:rFonts w:ascii="Times" w:hAnsi="Times"/>
@@ -7569,12 +8292,8 @@
           <w:sz w:val="20"/>
           <w:szCs w:val="20"/>
         </w:rPr>
-        <w:t xml:space="preserve"> oppmi.tif, and oppmo.eps.</w:t>
-      </w:r>
-    </w:p>
-    <w:p>
-      <w:pPr>
-        <w:jc w:val="both"/>
+      </w:pPr>
+      <w:r>
         <w:rPr>
           <w:rStyle w:val="BodyText2"/>
           <w:rFonts w:ascii="Times" w:hAnsi="Times"/>
@@ -7582,6 +8301,104 @@
           <w:sz w:val="20"/>
           <w:szCs w:val="20"/>
         </w:rPr>
+        <w:tab/>
+        <w:t xml:space="preserve">If two authors or more have the same last name, their first initial(s) can be substituted for the fifth, fourth, third... letters of their surname until the degree where there is differentiation. For </w:t>
+      </w:r>
+      <w:r>
+        <w:rPr>
+          <w:rStyle w:val="BodyText2"/>
+          <w:rFonts w:ascii="Times" w:hAnsi="Times"/>
+          <w:color w:val="000000" w:themeColor="text1"/>
+          <w:sz w:val="20"/>
+          <w:szCs w:val="20"/>
+        </w:rPr>
+        <w:t>e</w:t>
+      </w:r>
+      <w:r>
+        <w:rPr>
+          <w:rStyle w:val="BodyText2"/>
+          <w:rFonts w:ascii="Times" w:hAnsi="Times"/>
+          <w:color w:val="000000" w:themeColor="text1"/>
+          <w:sz w:val="20"/>
+          <w:szCs w:val="20"/>
+        </w:rPr>
+        <w:t>xample, two authors Michael and Monica Opp</w:t>
+      </w:r>
+      <w:r>
+        <w:rPr>
+          <w:rStyle w:val="BodyText2"/>
+          <w:rFonts w:ascii="Times" w:hAnsi="Times"/>
+          <w:color w:val="000000" w:themeColor="text1"/>
+          <w:sz w:val="20"/>
+          <w:szCs w:val="20"/>
+        </w:rPr>
+        <w:t>enheimer’s photos would be named</w:t>
+      </w:r>
+      <w:r>
+        <w:rPr>
+          <w:rStyle w:val="BodyText2"/>
+          <w:rFonts w:ascii="Times" w:hAnsi="Times"/>
+          <w:color w:val="000000" w:themeColor="text1"/>
+          <w:sz w:val="20"/>
+          <w:szCs w:val="20"/>
+        </w:rPr>
+        <w:t xml:space="preserve"> </w:t>
+      </w:r>
+      <w:proofErr w:type="spellStart"/>
+      <w:r>
+        <w:rPr>
+          <w:rStyle w:val="BodyText2"/>
+          <w:rFonts w:ascii="Times" w:hAnsi="Times"/>
+          <w:color w:val="000000" w:themeColor="text1"/>
+          <w:sz w:val="20"/>
+          <w:szCs w:val="20"/>
+        </w:rPr>
+        <w:t>oppmi.tif</w:t>
+      </w:r>
+      <w:proofErr w:type="spellEnd"/>
+      <w:r>
+        <w:rPr>
+          <w:rStyle w:val="BodyText2"/>
+          <w:rFonts w:ascii="Times" w:hAnsi="Times"/>
+          <w:color w:val="000000" w:themeColor="text1"/>
+          <w:sz w:val="20"/>
+          <w:szCs w:val="20"/>
+        </w:rPr>
+        <w:t xml:space="preserve">, and </w:t>
+      </w:r>
+      <w:proofErr w:type="spellStart"/>
+      <w:r>
+        <w:rPr>
+          <w:rStyle w:val="BodyText2"/>
+          <w:rFonts w:ascii="Times" w:hAnsi="Times"/>
+          <w:color w:val="000000" w:themeColor="text1"/>
+          <w:sz w:val="20"/>
+          <w:szCs w:val="20"/>
+        </w:rPr>
+        <w:t>oppmo.eps</w:t>
+      </w:r>
+      <w:proofErr w:type="spellEnd"/>
+      <w:r>
+        <w:rPr>
+          <w:rStyle w:val="BodyText2"/>
+          <w:rFonts w:ascii="Times" w:hAnsi="Times"/>
+          <w:color w:val="000000" w:themeColor="text1"/>
+          <w:sz w:val="20"/>
+          <w:szCs w:val="20"/>
+        </w:rPr>
+        <w:t>.</w:t>
+      </w:r>
+    </w:p>
+    <w:p>
+      <w:pPr>
+        <w:jc w:val="both"/>
+        <w:rPr>
+          <w:rStyle w:val="BodyText2"/>
+          <w:rFonts w:ascii="Times" w:hAnsi="Times"/>
+          <w:color w:val="000000" w:themeColor="text1"/>
+          <w:sz w:val="20"/>
+          <w:szCs w:val="20"/>
+        </w:rPr>
       </w:pPr>
     </w:p>
     <w:p>
@@ -7604,7 +8421,29 @@
           <w:sz w:val="20"/>
           <w:szCs w:val="20"/>
         </w:rPr>
-        <w:t>Referencing a Figure or Table Within Your Paper</w:t>
+        <w:t xml:space="preserve">Referencing a Figure or Table </w:t>
+      </w:r>
+      <w:proofErr w:type="gramStart"/>
+      <w:r>
+        <w:rPr>
+          <w:rStyle w:val="BodyText2"/>
+          <w:rFonts w:asciiTheme="majorHAnsi" w:hAnsiTheme="majorHAnsi" w:cstheme="majorBidi"/>
+          <w:color w:val="auto"/>
+          <w:sz w:val="20"/>
+          <w:szCs w:val="20"/>
+        </w:rPr>
+        <w:t>Within</w:t>
+      </w:r>
+      <w:proofErr w:type="gramEnd"/>
+      <w:r>
+        <w:rPr>
+          <w:rStyle w:val="BodyText2"/>
+          <w:rFonts w:asciiTheme="majorHAnsi" w:hAnsiTheme="majorHAnsi" w:cstheme="majorBidi"/>
+          <w:color w:val="auto"/>
+          <w:sz w:val="20"/>
+          <w:szCs w:val="20"/>
+        </w:rPr>
+        <w:t xml:space="preserve"> Your Paper</w:t>
       </w:r>
     </w:p>
     <w:p>
@@ -7667,7 +8506,7 @@
       <w:r>
         <w:t xml:space="preserve">The IEEE Graphics Checker Tool enables authors to pre-screen their graphics for compliance with IEEE Transactions and Journals standards before submission. The online tool, located at </w:t>
       </w:r>
-      <w:hyperlink r:id="rId13" w:history="1">
+      <w:hyperlink r:id="rId15" w:history="1">
         <w:r>
           <w:rPr>
             <w:rStyle w:val="Hyperlink"/>
@@ -7678,7 +8517,15 @@
         </w:r>
       </w:hyperlink>
       <w:r>
-        <w:t>, allows authors to upload their graphics in order to check that each file is the correct file format, resolution, size and colorspace; that no fonts are missing or corrupt; that figures are not compiled in layers or have transparency, and that they are named according to the IEEE Transactions and Journals naming convention. At the end of this automated process, authors are provided with a detailed report on each graphic within the web applet, as well as by email.</w:t>
+        <w:t xml:space="preserve">, allows authors to upload their graphics in order to check that each file is the correct file format, resolution, size and </w:t>
+      </w:r>
+      <w:proofErr w:type="spellStart"/>
+      <w:r>
+        <w:t>colorspace</w:t>
+      </w:r>
+      <w:proofErr w:type="spellEnd"/>
+      <w:r>
+        <w:t>; that no fonts are missing or corrupt; that figures are not compiled in layers or have transparency, and that they are named according to the IEEE Transactions and Journals naming convention. At the end of this automated process, authors are provided with a detailed report on each graphic within the web applet, as well as by email.</w:t>
       </w:r>
     </w:p>
     <w:p>
@@ -7701,7 +8548,7 @@
       <w:r>
         <w:t xml:space="preserve"> Desk by e-mail at </w:t>
       </w:r>
-      <w:hyperlink r:id="rId14" w:history="1">
+      <w:hyperlink r:id="rId16" w:history="1">
         <w:r>
           <w:rPr>
             <w:rStyle w:val="Hyperlink"/>
@@ -7783,6 +8630,7 @@
           <w:sz w:val="20"/>
           <w:szCs w:val="20"/>
         </w:rPr>
+        <w:lastRenderedPageBreak/>
         <w:t>Color Processing / Printing in IEEE Journals</w:t>
       </w:r>
     </w:p>
@@ -7818,12 +8666,14 @@
       <w:r>
         <w:t xml:space="preserve"> </w:t>
       </w:r>
+      <w:proofErr w:type="spellStart"/>
       <w:r>
         <w:rPr>
           <w:i/>
         </w:rPr>
         <w:t>Xplore</w:t>
       </w:r>
+      <w:proofErr w:type="spellEnd"/>
       <w:r>
         <w:rPr>
           <w:vertAlign w:val="superscript"/>
@@ -7861,18 +8711,7 @@
           <w:sz w:val="20"/>
           <w:szCs w:val="20"/>
         </w:rPr>
-        <w:t xml:space="preserve"> this service comes at an extra expense to the author. If you intend to have print color graphics, include a note with your final paper indicating which figures or tables you would like to be </w:t>
-      </w:r>
-      <w:r>
-        <w:rPr>
-          <w:rStyle w:val="BodyText2"/>
-          <w:rFonts w:ascii="Times" w:hAnsi="Times"/>
-          <w:color w:val="000000" w:themeColor="text1"/>
-          <w:sz w:val="20"/>
-          <w:szCs w:val="20"/>
-        </w:rPr>
-        <w:lastRenderedPageBreak/>
-        <w:t>handled that way, and stating that you are willing to pay the additional fee.</w:t>
+        <w:t xml:space="preserve"> this service comes at an extra expense to the author. If you intend to have print color graphics, include a note with your final paper indicating which figures or tables you would like to be handled that way, and stating that you are willing to pay the additional fee.</w:t>
       </w:r>
     </w:p>
     <w:p>
@@ -7947,7 +8786,23 @@
         </w:rPr>
       </w:pPr>
       <w:r>
-        <w:t xml:space="preserve">The preferred spelling of the word “acknowledgment” in American English is without an “e” after the “g.” Use the singular heading even if you have many acknowledgments. Avoid expressions such as “One of us (S.B.A.) would like to thank ... .” Instead, write “F. A. Author thanks ... .” </w:t>
+        <w:t xml:space="preserve">The preferred spelling of the word “acknowledgment” in American English is without an “e” after the “g.” Use the singular heading even if you have many acknowledgments. Avoid expressions such as “One of us (S.B.A.) would like to thank </w:t>
+      </w:r>
+      <w:proofErr w:type="gramStart"/>
+      <w:r>
+        <w:t>... .”</w:t>
+      </w:r>
+      <w:proofErr w:type="gramEnd"/>
+      <w:r>
+        <w:t xml:space="preserve"> Instead, write “F. A. Author thanks </w:t>
+      </w:r>
+      <w:proofErr w:type="gramStart"/>
+      <w:r>
+        <w:t>... .”</w:t>
+      </w:r>
+      <w:proofErr w:type="gramEnd"/>
+      <w:r>
+        <w:t xml:space="preserve"> </w:t>
       </w:r>
       <w:r>
         <w:rPr>
@@ -8028,7 +8883,15 @@
         <w:t xml:space="preserve"> the reference number. Do not use “Ref.” or “reference</w:t>
       </w:r>
       <w:r>
-        <w:t xml:space="preserve">” except at the beginning of a sentence: “Reference [3] shows ... .” Please do not use automatic endnotes in </w:t>
+        <w:t xml:space="preserve">” except at the beginning of a sentence: “Reference [3] shows </w:t>
+      </w:r>
+      <w:proofErr w:type="gramStart"/>
+      <w:r>
+        <w:t>... .”</w:t>
+      </w:r>
+      <w:proofErr w:type="gramEnd"/>
+      <w:r>
+        <w:t xml:space="preserve"> Please do not use automatic endnotes in </w:t>
       </w:r>
       <w:r>
         <w:rPr>
@@ -8168,20 +9031,28 @@
           <w:bCs/>
           <w:iCs/>
         </w:rPr>
-        <w:t>Do not combine references. There must be only one reference with each number. If there is a URL included with the print reference, it can be included at the end of the</w:t>
+        <w:t xml:space="preserve">Do not combine references. There must be only one reference </w:t>
       </w:r>
       <w:r>
         <w:rPr>
           <w:bCs/>
           <w:iCs/>
         </w:rPr>
-        <w:t xml:space="preserve"> reference.</w:t>
+        <w:lastRenderedPageBreak/>
+        <w:t>with each number. If there is a URL included with the print reference, it can be included at the end of the</w:t>
       </w:r>
       <w:r>
         <w:rPr>
           <w:bCs/>
           <w:iCs/>
         </w:rPr>
+        <w:t xml:space="preserve"> reference.</w:t>
+      </w:r>
+      <w:r>
+        <w:rPr>
+          <w:bCs/>
+          <w:iCs/>
+        </w:rPr>
         <w:t xml:space="preserve"> </w:t>
       </w:r>
     </w:p>
@@ -8212,11 +9083,7 @@
         <w:t>.</w:t>
       </w:r>
       <w:r>
-        <w:t xml:space="preserve"> For a complete discussion of </w:t>
-      </w:r>
-      <w:r>
-        <w:lastRenderedPageBreak/>
-        <w:t xml:space="preserve">references and their formats, see “The IEEE Style Manual,” available as a PDF link off the </w:t>
+        <w:t xml:space="preserve"> For a complete discussion of references and their formats, see “The IEEE Style Manual,” available as a PDF link off the </w:t>
       </w:r>
       <w:r>
         <w:rPr>
@@ -8367,17 +9234,42 @@
           <w:i/>
           <w:iCs/>
         </w:rPr>
-        <w:t>Compress, Pkzip, Stuffit,</w:t>
-      </w:r>
-      <w:r>
-        <w:t xml:space="preserve"> or </w:t>
-      </w:r>
+        <w:t xml:space="preserve">Compress, </w:t>
+      </w:r>
+      <w:proofErr w:type="spellStart"/>
       <w:r>
         <w:rPr>
           <w:i/>
           <w:iCs/>
         </w:rPr>
-        <w:t>Gzip.</w:t>
+        <w:t>Pkzip</w:t>
+      </w:r>
+      <w:proofErr w:type="spellEnd"/>
+      <w:r>
+        <w:rPr>
+          <w:i/>
+          <w:iCs/>
+        </w:rPr>
+        <w:t>, Stuffit,</w:t>
+      </w:r>
+      <w:r>
+        <w:t xml:space="preserve"> or </w:t>
+      </w:r>
+      <w:proofErr w:type="spellStart"/>
+      <w:r>
+        <w:rPr>
+          <w:i/>
+          <w:iCs/>
+        </w:rPr>
+        <w:t>Gzip</w:t>
+      </w:r>
+      <w:proofErr w:type="spellEnd"/>
+      <w:r>
+        <w:rPr>
+          <w:i/>
+          <w:iCs/>
+        </w:rPr>
+        <w:t>.</w:t>
       </w:r>
       <w:r>
         <w:t xml:space="preserve"> </w:t>
@@ -8396,14 +9288,17 @@
         <w:pStyle w:val="Heading2"/>
       </w:pPr>
       <w:r>
+        <w:lastRenderedPageBreak/>
         <w:t xml:space="preserve">Review Stage </w:t>
       </w:r>
       <w:r>
         <w:t xml:space="preserve">Using </w:t>
       </w:r>
+      <w:proofErr w:type="spellStart"/>
       <w:r>
         <w:t>ScholarOne</w:t>
       </w:r>
+      <w:proofErr w:type="spellEnd"/>
       <w:r>
         <w:rPr>
           <w:color w:val="000000"/>
@@ -8444,6 +9339,7 @@
         </w:rPr>
         <w:t>Transactions</w:t>
       </w:r>
+      <w:proofErr w:type="gramStart"/>
       <w:r>
         <w:rPr>
           <w:color w:val="000000"/>
@@ -8468,6 +9364,7 @@
         </w:rPr>
         <w:t>Journals</w:t>
       </w:r>
+      <w:proofErr w:type="gramEnd"/>
       <w:r>
         <w:rPr>
           <w:color w:val="000000"/>
@@ -8484,8 +9381,16 @@
         <w:rPr>
           <w:color w:val="000000"/>
         </w:rPr>
-        <w:t xml:space="preserve"> may be submitted electronically on IEEE’s on-line manuscript submission and peer-review system, ScholarOne</w:t>
-      </w:r>
+        <w:t xml:space="preserve"> may be submitted electronically on IEEE’s on-line manuscript submission and peer-review system, </w:t>
+      </w:r>
+      <w:proofErr w:type="spellStart"/>
+      <w:r>
+        <w:rPr>
+          <w:color w:val="000000"/>
+        </w:rPr>
+        <w:t>ScholarOne</w:t>
+      </w:r>
+      <w:proofErr w:type="spellEnd"/>
       <w:r>
         <w:rPr>
           <w:color w:val="000000"/>
@@ -8505,12 +9410,14 @@
         </w:rPr>
         <w:t xml:space="preserve"> You can get a listing of the publications that participate in </w:t>
       </w:r>
+      <w:proofErr w:type="spellStart"/>
       <w:r>
         <w:rPr>
           <w:color w:val="000000"/>
         </w:rPr>
         <w:t>ScholarOne</w:t>
       </w:r>
+      <w:proofErr w:type="spellEnd"/>
       <w:r>
         <w:rPr>
           <w:color w:val="000000"/>
@@ -8524,7 +9431,7 @@
         </w:rPr>
         <w:t xml:space="preserve">at </w:t>
       </w:r>
-      <w:hyperlink r:id="rId15" w:history="1">
+      <w:hyperlink r:id="rId17" w:history="1">
         <w:r>
           <w:rPr>
             <w:rStyle w:val="Hyperlink"/>
@@ -8542,14 +9449,7 @@
         <w:rPr>
           <w:color w:val="000000"/>
         </w:rPr>
-        <w:t xml:space="preserve">First check if you have an existing account. If there is none, please create a new account. After </w:t>
-      </w:r>
-      <w:r>
-        <w:rPr>
-          <w:color w:val="000000"/>
-        </w:rPr>
-        <w:lastRenderedPageBreak/>
-        <w:t xml:space="preserve">logging in, go to your Author Center and click “Submit First Draft of a New Manuscript.” </w:t>
+        <w:t xml:space="preserve">First check if you have an existing account. If there is none, please create a new account. After logging in, go to your Author Center and click “Submit First Draft of a New Manuscript.” </w:t>
       </w:r>
     </w:p>
     <w:p>
@@ -8570,7 +9470,35 @@
         <w:rPr>
           <w:color w:val="000000"/>
         </w:rPr>
-        <w:t>Along with other information, you will be asked to select the subject from a pull-down list. Depending on the journal, there are various steps to the submission process; you must complete all steps for a complete submission. At the end of each step you must click “Save and Continue”; just uploading the paper is not sufficient. After the last step, you should see a confirmation that the submission is complete. You should also receive an e-mail confirmation. For inquiries regarding the submission of your paper on ScholarOne Manuscripts, please contact oprs-support@ieee.org or call +1 732 465 5861.</w:t>
+        <w:t xml:space="preserve">Along with other information, you will be asked to select the subject from a pull-down list. Depending on the journal, there are various steps to the submission process; you must complete all steps for a complete submission. At the end of each step you must click “Save and </w:t>
+      </w:r>
+      <w:proofErr w:type="gramStart"/>
+      <w:r>
+        <w:rPr>
+          <w:color w:val="000000"/>
+        </w:rPr>
+        <w:t>Continue</w:t>
+      </w:r>
+      <w:proofErr w:type="gramEnd"/>
+      <w:r>
+        <w:rPr>
+          <w:color w:val="000000"/>
+        </w:rPr>
+        <w:t xml:space="preserve">”; just uploading the paper is not sufficient. After the last step, you should see a confirmation that the submission is complete. You should also receive an e-mail confirmation. For inquiries regarding the submission of your paper on </w:t>
+      </w:r>
+      <w:proofErr w:type="spellStart"/>
+      <w:r>
+        <w:rPr>
+          <w:color w:val="000000"/>
+        </w:rPr>
+        <w:t>ScholarOne</w:t>
+      </w:r>
+      <w:proofErr w:type="spellEnd"/>
+      <w:r>
+        <w:rPr>
+          <w:color w:val="000000"/>
+        </w:rPr>
+        <w:t xml:space="preserve"> Manuscripts, please contact oprs-support@ieee.org or call +1 732 465 5861.</w:t>
       </w:r>
     </w:p>
     <w:p>
@@ -8584,8 +9512,13 @@
         <w:ind w:firstLine="360"/>
         <w:jc w:val="both"/>
       </w:pPr>
-      <w:r>
-        <w:t xml:space="preserve">ScholarOne Manuscripts will accept files for review in various formats.  Please check the guidelines of the specific journal for which you plan to submit.  </w:t>
+      <w:proofErr w:type="spellStart"/>
+      <w:r>
+        <w:t>ScholarOne</w:t>
+      </w:r>
+      <w:proofErr w:type="spellEnd"/>
+      <w:r>
+        <w:t xml:space="preserve"> Manuscripts will accept files for review in various formats.  Please check the guidelines of the specific journal for which you plan to submit.  </w:t>
       </w:r>
     </w:p>
     <w:p>
@@ -8609,14 +9542,24 @@
         <w:pStyle w:val="Heading2"/>
       </w:pPr>
       <w:r>
-        <w:t xml:space="preserve">Final Stage Using ScholarOne </w:t>
-      </w:r>
+        <w:t xml:space="preserve">Final Stage Using </w:t>
+      </w:r>
+      <w:proofErr w:type="spellStart"/>
+      <w:proofErr w:type="gramStart"/>
+      <w:r>
+        <w:t>ScholarOne</w:t>
+      </w:r>
+      <w:proofErr w:type="spellEnd"/>
       <w:r>
         <w:t xml:space="preserve"> </w:t>
       </w:r>
       <w:r>
+        <w:t xml:space="preserve"> </w:t>
+      </w:r>
+      <w:r>
         <w:t>Manuscripts</w:t>
       </w:r>
+      <w:proofErr w:type="gramEnd"/>
     </w:p>
     <w:p>
       <w:pPr>
@@ -8630,7 +9573,15 @@
         <w:jc w:val="both"/>
       </w:pPr>
       <w:r>
-        <w:t xml:space="preserve">Upon acceptance, you will receive an email with specific instructions regarding the submission of your final files.  To avoid any delays in publication, please be sure to follow these instructions.  Most journals require that final submissions be uploaded through ScholarOne Manuscripts, although some may still accept final submissions via email.  Final submissions should include source files of your accepted manuscript, high quality graphic files, and a formatted pdf file.  If you have any questions regarding the final submission process, please contact the administrative contact for the journal. </w:t>
+        <w:t xml:space="preserve">Upon acceptance, you will receive an email with specific instructions regarding the submission of your final files.  To avoid any delays in publication, please be sure to follow these instructions.  Most journals require that final submissions be uploaded through </w:t>
+      </w:r>
+      <w:proofErr w:type="spellStart"/>
+      <w:r>
+        <w:t>ScholarOne</w:t>
+      </w:r>
+      <w:proofErr w:type="spellEnd"/>
+      <w:r>
+        <w:t xml:space="preserve"> Manuscripts, although some may still accept final submissions via email.  Final submissions should include source files of your accepted manuscript, high quality graphic files, and a formatted pdf file.  If you have any questions regarding the final submission process, please contact the administrative contact for the journal. </w:t>
       </w:r>
     </w:p>
     <w:p>
@@ -8657,7 +9608,21 @@
         <w:rPr>
           <w:color w:val="000000"/>
         </w:rPr>
-        <w:t xml:space="preserve">In addition to this, upload a file with complete contact information for all authors. Include full mailing addresses, telephone numbers, fax numbers, and e-mail addresses. Designate the author who submitted the manuscript on ScholarOne Manuscripts as the “corresponding author.” This is the only author to whom proofs of the paper will be sent. </w:t>
+        <w:t xml:space="preserve">In addition to this, upload a file with complete contact information for all authors. Include full mailing addresses, telephone numbers, fax numbers, and e-mail addresses. Designate the author who submitted the manuscript on </w:t>
+      </w:r>
+      <w:proofErr w:type="spellStart"/>
+      <w:r>
+        <w:rPr>
+          <w:color w:val="000000"/>
+        </w:rPr>
+        <w:t>ScholarOne</w:t>
+      </w:r>
+      <w:proofErr w:type="spellEnd"/>
+      <w:r>
+        <w:rPr>
+          <w:color w:val="000000"/>
+        </w:rPr>
+        <w:t xml:space="preserve"> Manuscripts as the “corresponding author.” This is the only author to whom proofs of the paper will be sent. </w:t>
       </w:r>
     </w:p>
     <w:p>
@@ -8687,7 +9652,7 @@
       <w:r>
         <w:t xml:space="preserve">An IEEE copyright form should accompany your final submission. You can get a .pdf, .html, or .doc version at </w:t>
       </w:r>
-      <w:hyperlink r:id="rId16" w:history="1">
+      <w:hyperlink r:id="rId18" w:history="1">
         <w:r>
           <w:rPr>
             <w:rStyle w:val="Hyperlink"/>
@@ -8711,6 +9676,7 @@
         <w:pStyle w:val="Heading1"/>
       </w:pPr>
       <w:r>
+        <w:lastRenderedPageBreak/>
         <w:t>Editorial Policy</w:t>
       </w:r>
     </w:p>
@@ -8719,11 +9685,7 @@
         <w:pStyle w:val="Text"/>
       </w:pPr>
       <w:r>
-        <w:t xml:space="preserve">Submission of a manuscript is not required for participation in a conference. Do not submit a reworked version of a paper you have submitted or published elsewhere. Do not publish “preliminary” data or results. The submitting author is responsible for obtaining agreement of all coauthors and any consent required from sponsors before submitting a paper. The IEEE Transactions and Journals Department strongly </w:t>
-      </w:r>
-      <w:r>
-        <w:lastRenderedPageBreak/>
-        <w:t>discourages courtesy authorship. It is the obligation of the authors to cite relevant prior work.</w:t>
+        <w:t>Submission of a manuscript is not required for participation in a conference. Do not submit a reworked version of a paper you have submitted or published elsewhere. Do not publish “preliminary” data or results. The submitting author is responsible for obtaining agreement of all coauthors and any consent required from sponsors before submitting a paper. The IEEE Transactions and Journals Department strongly discourages courtesy authorship. It is the obligation of the authors to cite relevant prior work.</w:t>
       </w:r>
     </w:p>
     <w:p>
@@ -8733,6 +9695,7 @@
       <w:r>
         <w:t xml:space="preserve">The IEEE Transactions and Journals Department does not publish conference records or proceedings. The </w:t>
       </w:r>
+      <w:proofErr w:type="gramStart"/>
       <w:r>
         <w:t>department</w:t>
       </w:r>
@@ -8742,6 +9705,7 @@
       <w:r>
         <w:t xml:space="preserve"> does</w:t>
       </w:r>
+      <w:proofErr w:type="gramEnd"/>
       <w:r>
         <w:t xml:space="preserve"> publish papers related to conferences that have been recommended for publication on the basis of peer review. As a matter of convenience and service to the technical community, these topical papers are typically collected and published in one </w:t>
       </w:r>
@@ -8786,7 +9750,7 @@
       <w:r>
         <w:t xml:space="preserve">At least two reviews are required for every paper submitted. For conference-related papers, the decision to accept or reject a paper is made by the conference editors and publications committee; the recommendations of the referees are advisory only. Indecipherable English is a valid reason for rejection. There is a service available that will help you improve your English for a fee, and the link to that service can be found at </w:t>
       </w:r>
-      <w:hyperlink r:id="rId17" w:history="1">
+      <w:hyperlink r:id="rId19" w:history="1">
         <w:r>
           <w:rPr>
             <w:rStyle w:val="Hyperlink"/>
@@ -8907,7 +9871,11 @@
         </w:numPr>
       </w:pPr>
       <w:r>
-        <w:t>Because replication is required for scientific progress, papers submitted for publication must provide sufficient information to allow readers to perform similar experiments or calculations and use the reported results. Although not everything need be disclosed, a paper must contain new, useable, and fully described information. For example, a specimen’s chemical composition need not be reported if the main purpose of a paper is to introduce a new measurement technique. Authors should expect to be challenged by reviewers if the results are not supported by adequate data and critical details.</w:t>
+        <w:t xml:space="preserve">Because replication is required for scientific progress, papers submitted for publication must provide sufficient information to allow readers to perform similar experiments or calculations and use the reported results. Although not everything need be disclosed, a paper must contain new, useable, and fully described information. For example, a specimen’s chemical composition need not be </w:t>
+      </w:r>
+      <w:r>
+        <w:lastRenderedPageBreak/>
+        <w:t>reported if the main purpose of a paper is to introduce a new measurement technique. Authors should expect to be challenged by reviewers if the results are not supported by adequate data and critical details.</w:t>
       </w:r>
     </w:p>
     <w:p>
@@ -8959,7 +9927,7 @@
           <w:lang w:eastAsia="ja-JP"/>
         </w:rPr>
         <w:drawing>
-          <wp:anchor distT="0" distB="0" distL="114300" distR="114300" simplePos="0" relativeHeight="251657216" behindDoc="0" locked="0" layoutInCell="1" allowOverlap="1" wp14:anchorId="292B4081" wp14:editId="6F9F1DA0">
+          <wp:anchor distT="0" distB="0" distL="114300" distR="114300" simplePos="0" relativeHeight="251589120" behindDoc="0" locked="0" layoutInCell="1" allowOverlap="1" wp14:anchorId="292B4081" wp14:editId="0DD844ED">
             <wp:simplePos x="0" y="0"/>
             <wp:positionH relativeFrom="column">
               <wp:posOffset>3810</wp:posOffset>
@@ -8982,7 +9950,7 @@
                     <pic:cNvPicPr/>
                   </pic:nvPicPr>
                   <pic:blipFill>
-                    <a:blip r:embed="rId18">
+                    <a:blip r:embed="rId20">
                       <a:extLst>
                         <a:ext uri="{28A0092B-C50C-407E-A947-70E740481C1C}">
                           <a14:useLocalDpi xmlns:a14="http://schemas.microsoft.com/office/drawing/2010/main" val="0"/>
@@ -9104,66 +10072,105 @@
           <w:szCs w:val="20"/>
         </w:rPr>
         <w:tab/>
-        <w:t>The third paragraph begins with the author’s title and last name (e.g., Dr. Smith, Prof. Jones, Mr. Kajor, Ms. Hunter). List any memberships in professional societies other than the IEEE. Finally, list any awards and work for IEEE committees and publications.  If a photograph is provided, the biography will be indented around it. The photograph is placed at the top left of the biography, and should be of good quality, professional-looking, and black and white (see above example). Personal hobbies will be deleted from the biography. Following are two examples of an author’s biograph</w:t>
-      </w:r>
+        <w:t xml:space="preserve">The third paragraph begins with the author’s title and last name (e.g., Dr. Smith, Prof. Jones, Mr. </w:t>
+      </w:r>
+      <w:proofErr w:type="spellStart"/>
       <w:r>
         <w:rPr>
           <w:sz w:val="20"/>
           <w:szCs w:val="20"/>
         </w:rPr>
-        <w:t>y.</w:t>
-      </w:r>
-    </w:p>
-    <w:p>
-      <w:pPr>
-        <w:pStyle w:val="FigureCaption"/>
+        <w:t>Kajor</w:t>
+      </w:r>
+      <w:proofErr w:type="spellEnd"/>
+      <w:r>
         <w:rPr>
           <w:sz w:val="20"/>
           <w:szCs w:val="20"/>
         </w:rPr>
-      </w:pPr>
-    </w:p>
-    <w:p>
-      <w:pPr>
-        <w:pStyle w:val="FigureCaption"/>
+        <w:t xml:space="preserve">, </w:t>
+      </w:r>
+      <w:proofErr w:type="gramStart"/>
+      <w:r>
         <w:rPr>
           <w:sz w:val="20"/>
           <w:szCs w:val="20"/>
         </w:rPr>
-      </w:pPr>
-    </w:p>
-    <w:p>
-      <w:pPr>
-        <w:pStyle w:val="FigureCaption"/>
+        <w:t>Ms</w:t>
+      </w:r>
+      <w:proofErr w:type="gramEnd"/>
+      <w:r>
         <w:rPr>
           <w:sz w:val="20"/>
           <w:szCs w:val="20"/>
         </w:rPr>
-      </w:pPr>
-    </w:p>
-    <w:p>
-      <w:pPr>
-        <w:pStyle w:val="FigureCaption"/>
+        <w:t xml:space="preserve">. Hunter). List any memberships in professional societies other than the IEEE. Finally, list any awards and work for IEEE committees and publications.  If a photograph is provided, the biography will be indented around it. The photograph is placed at the top left of the biography, and should be of good quality, professional-looking, and black and white (see above example). Personal hobbies will be deleted from the </w:t>
+      </w:r>
+      <w:r>
         <w:rPr>
           <w:sz w:val="20"/>
           <w:szCs w:val="20"/>
         </w:rPr>
-      </w:pPr>
-    </w:p>
-    <w:p>
-      <w:pPr>
-        <w:pStyle w:val="FigureCaption"/>
+        <w:lastRenderedPageBreak/>
+        <w:t>biography. Following are two examples of an author’s biograph</w:t>
+      </w:r>
+      <w:r>
         <w:rPr>
           <w:sz w:val="20"/>
           <w:szCs w:val="20"/>
         </w:rPr>
+        <w:t>y.</w:t>
+      </w:r>
+    </w:p>
+    <w:p>
+      <w:pPr>
+        <w:pStyle w:val="FigureCaption"/>
+        <w:rPr>
+          <w:sz w:val="20"/>
+          <w:szCs w:val="20"/>
+        </w:rPr>
+      </w:pPr>
+    </w:p>
+    <w:p>
+      <w:pPr>
+        <w:pStyle w:val="FigureCaption"/>
+        <w:rPr>
+          <w:sz w:val="20"/>
+          <w:szCs w:val="20"/>
+        </w:rPr>
+      </w:pPr>
+    </w:p>
+    <w:p>
+      <w:pPr>
+        <w:pStyle w:val="FigureCaption"/>
+        <w:rPr>
+          <w:sz w:val="20"/>
+          <w:szCs w:val="20"/>
+        </w:rPr>
+      </w:pPr>
+    </w:p>
+    <w:p>
+      <w:pPr>
+        <w:pStyle w:val="FigureCaption"/>
+        <w:rPr>
+          <w:sz w:val="20"/>
+          <w:szCs w:val="20"/>
+        </w:rPr>
+      </w:pPr>
+    </w:p>
+    <w:p>
+      <w:pPr>
+        <w:pStyle w:val="FigureCaption"/>
+        <w:rPr>
+          <w:sz w:val="20"/>
+          <w:szCs w:val="20"/>
+        </w:rPr>
       </w:pPr>
       <w:r>
         <w:rPr>
           <w:b/>
           <w:bCs/>
         </w:rPr>
-        <w:lastRenderedPageBreak/>
         <w:br/>
       </w:r>
     </w:p>
@@ -9180,7 +10187,7 @@
           <w:lang w:eastAsia="ja-JP"/>
         </w:rPr>
         <w:drawing>
-          <wp:anchor distT="0" distB="0" distL="114300" distR="114300" simplePos="0" relativeHeight="251658240" behindDoc="0" locked="0" layoutInCell="1" allowOverlap="1" wp14:anchorId="56C5A687" wp14:editId="18D79DBA">
+          <wp:anchor distT="0" distB="0" distL="114300" distR="114300" simplePos="0" relativeHeight="251596288" behindDoc="0" locked="0" layoutInCell="1" allowOverlap="1" wp14:anchorId="56C5A687" wp14:editId="18D79DBA">
             <wp:simplePos x="0" y="0"/>
             <wp:positionH relativeFrom="column">
               <wp:posOffset>-1905</wp:posOffset>
@@ -9203,7 +10210,7 @@
                     <pic:cNvPicPr/>
                   </pic:nvPicPr>
                   <pic:blipFill>
-                    <a:blip r:embed="rId19">
+                    <a:blip r:embed="rId21">
                       <a:extLst>
                         <a:ext uri="{28A0092B-C50C-407E-A947-70E740481C1C}">
                           <a14:useLocalDpi xmlns:a14="http://schemas.microsoft.com/office/drawing/2010/main" val="0"/>
@@ -9266,7 +10273,49 @@
         <w:rPr>
           <w:rFonts w:ascii="Times-Roman" w:hAnsi="Times-Roman" w:cs="Times-Roman"/>
         </w:rPr>
-        <w:t xml:space="preserve">    From 2001 to 2004, he was a Research Assistant with the Princeton Plasma Physics Laboratory. Since 2009, he has been an Assistant Professor with the Mechanical Engineering Department, Texas A&amp;M University, College Station. He is the author of three books, more than 150 articles, and more than 70 inventions. His research interests include high-pressure and high-density nonthermal plasma discharge processes and applications, microscale plasma discharges, discharges in liquids, spectroscopic diagnostics, plasma propulsion, and innovation plasma applications. He is an Associate Editor of the journal </w:t>
+        <w:t xml:space="preserve">    From 2001 to 2004, he was a Research Assistant with the Princeton Plasma Physics Laboratory. Since 2009, he has been an Assistant Professor with the Mechanical Engineering Department, Texas A&amp;M University, </w:t>
+      </w:r>
+      <w:proofErr w:type="gramStart"/>
+      <w:r>
+        <w:rPr>
+          <w:rFonts w:ascii="Times-Roman" w:hAnsi="Times-Roman" w:cs="Times-Roman"/>
+        </w:rPr>
+        <w:t>College</w:t>
+      </w:r>
+      <w:proofErr w:type="gramEnd"/>
+      <w:r>
+        <w:rPr>
+          <w:rFonts w:ascii="Times-Roman" w:hAnsi="Times-Roman" w:cs="Times-Roman"/>
+        </w:rPr>
+        <w:t xml:space="preserve"> Station. He is the author of three books, more than 150 articles, and more than 70 inventions. His research interests include high-pressure and high-density </w:t>
+      </w:r>
+      <w:proofErr w:type="spellStart"/>
+      <w:r>
+        <w:rPr>
+          <w:rFonts w:ascii="Times-Roman" w:hAnsi="Times-Roman" w:cs="Times-Roman"/>
+        </w:rPr>
+        <w:t>nonthermal</w:t>
+      </w:r>
+      <w:proofErr w:type="spellEnd"/>
+      <w:r>
+        <w:rPr>
+          <w:rFonts w:ascii="Times-Roman" w:hAnsi="Times-Roman" w:cs="Times-Roman"/>
+        </w:rPr>
+        <w:t xml:space="preserve"> plasma discharge processes and applications, </w:t>
+      </w:r>
+      <w:proofErr w:type="spellStart"/>
+      <w:r>
+        <w:rPr>
+          <w:rFonts w:ascii="Times-Roman" w:hAnsi="Times-Roman" w:cs="Times-Roman"/>
+        </w:rPr>
+        <w:t>microscale</w:t>
+      </w:r>
+      <w:proofErr w:type="spellEnd"/>
+      <w:r>
+        <w:rPr>
+          <w:rFonts w:ascii="Times-Roman" w:hAnsi="Times-Roman" w:cs="Times-Roman"/>
+        </w:rPr>
+        <w:t xml:space="preserve"> plasma discharges, discharges in liquids, spectroscopic diagnostics, plasma propulsion, and innovation plasma applications. He is an Associate Editor of the journal </w:t>
       </w:r>
       <w:r>
         <w:rPr>
@@ -9325,7 +10374,35 @@
         <w:rPr>
           <w:rFonts w:ascii="Times-Roman" w:hAnsi="Times-Roman" w:cs="Times-Roman"/>
         </w:rPr>
-        <w:t xml:space="preserve">   Mr. Author was a recipient of the International Association of Geomagnetism and Aeronomy Young Scientist Award for Excellence in 2008, the IEEE Electromagnetic Compatibility Society Best Symposium Paper Award in 2011, and the American Geophysical Union Outstanding Student Paper Award in Fall 2005.</w:t>
+        <w:t xml:space="preserve">   Mr. Author was a recipient of the International Association of Geomagnetism and </w:t>
+      </w:r>
+      <w:proofErr w:type="spellStart"/>
+      <w:r>
+        <w:rPr>
+          <w:rFonts w:ascii="Times-Roman" w:hAnsi="Times-Roman" w:cs="Times-Roman"/>
+        </w:rPr>
+        <w:t>Aeronomy</w:t>
+      </w:r>
+      <w:proofErr w:type="spellEnd"/>
+      <w:r>
+        <w:rPr>
+          <w:rFonts w:ascii="Times-Roman" w:hAnsi="Times-Roman" w:cs="Times-Roman"/>
+        </w:rPr>
+        <w:t xml:space="preserve"> Young Scientist Award for Excellence in 2008, the IEEE Electromagnetic Compatibility Society Best Symposium Paper Award in 2011, and the American Geophysical Union Outstanding Student Paper Award in </w:t>
+      </w:r>
+      <w:proofErr w:type="gramStart"/>
+      <w:r>
+        <w:rPr>
+          <w:rFonts w:ascii="Times-Roman" w:hAnsi="Times-Roman" w:cs="Times-Roman"/>
+        </w:rPr>
+        <w:t>Fall</w:t>
+      </w:r>
+      <w:proofErr w:type="gramEnd"/>
+      <w:r>
+        <w:rPr>
+          <w:rFonts w:ascii="Times-Roman" w:hAnsi="Times-Roman" w:cs="Times-Roman"/>
+        </w:rPr>
+        <w:t xml:space="preserve"> 2005.</w:t>
       </w:r>
     </w:p>
     <w:p>
@@ -9471,7 +10548,7 @@
           <w:rFonts w:ascii="Times-Roman" w:hAnsi="Times-Roman" w:cs="Times-Roman"/>
         </w:rPr>
         <w:sectPr>
-          <w:headerReference w:type="default" r:id="rId20"/>
+          <w:headerReference w:type="default" r:id="rId22"/>
           <w:type w:val="continuous"/>
           <w:pgSz w:w="12240" w:h="15840" w:code="1"/>
           <w:pgMar w:top="1008" w:right="936" w:bottom="1008" w:left="936" w:header="432" w:footer="432" w:gutter="0"/>
@@ -12594,7 +13671,7 @@
 </file>
 
 <file path=customXml/itemProps1.xml><?xml version="1.0" encoding="utf-8"?>
-<ds:datastoreItem xmlns:ds="http://schemas.openxmlformats.org/officeDocument/2006/customXml" ds:itemID="{D152EE0D-FBF8-4645-A820-BA15119ACDC7}">
+<ds:datastoreItem xmlns:ds="http://schemas.openxmlformats.org/officeDocument/2006/customXml" ds:itemID="{0F39703B-BB7F-45DB-A18F-0A8F39321AD7}">
   <ds:schemaRefs>
     <ds:schemaRef ds:uri="http://schemas.openxmlformats.org/officeDocument/2006/bibliography"/>
   </ds:schemaRefs>

</xml_diff>

<commit_message>
some minor edits added to the report
</commit_message>
<xml_diff>
--- a/Documentation/AAVCReport.docx
+++ b/Documentation/AAVCReport.docx
@@ -8,7 +8,15 @@
         <w:framePr w:wrap="notBeside"/>
       </w:pPr>
       <w:r>
-        <w:t>Team Redhawk Report AAVC 2015</w:t>
+        <w:t xml:space="preserve">Team </w:t>
+      </w:r>
+      <w:proofErr w:type="spellStart"/>
+      <w:r>
+        <w:t>Redhawk</w:t>
+      </w:r>
+      <w:proofErr w:type="spellEnd"/>
+      <w:r>
+        <w:t xml:space="preserve"> Report AAVC 2015</w:t>
       </w:r>
     </w:p>
     <w:p/>
@@ -59,8 +67,13 @@
       <w:r>
         <w:t>—</w:t>
       </w:r>
-      <w:r>
-        <w:t xml:space="preserve">The following is a report detailing Miami University’s entry vehicle in the Autonomous Aerial Vehicle Competition of 2015. It details the algorithms </w:t>
+      <w:proofErr w:type="gramStart"/>
+      <w:r>
+        <w:t>The</w:t>
+      </w:r>
+      <w:proofErr w:type="gramEnd"/>
+      <w:r>
+        <w:t xml:space="preserve"> following is a report detailing Miami University’s entry vehicle in the Autonomous Aerial Vehicle Competition of 2015. It details the algorithms </w:t>
       </w:r>
       <w:bookmarkStart w:id="0" w:name="PointTmp"/>
     </w:p>
@@ -185,8 +198,13 @@
           <w:numId w:val="41"/>
         </w:numPr>
       </w:pPr>
-      <w:r>
-        <w:t xml:space="preserve">Ardupilot 2.6 - </w:t>
+      <w:proofErr w:type="spellStart"/>
+      <w:r>
+        <w:t>Ardupilot</w:t>
+      </w:r>
+      <w:proofErr w:type="spellEnd"/>
+      <w:r>
+        <w:t xml:space="preserve"> 2.6 - </w:t>
       </w:r>
       <w:r>
         <w:t>$159.99</w:t>
@@ -204,7 +222,21 @@
         <w:rPr>
           <w:bCs/>
         </w:rPr>
-        <w:t>ZIPPY Flightmax 3000mAh 3S1P 20C</w:t>
+        <w:t xml:space="preserve">ZIPPY </w:t>
+      </w:r>
+      <w:proofErr w:type="spellStart"/>
+      <w:r>
+        <w:rPr>
+          <w:bCs/>
+        </w:rPr>
+        <w:t>Flightmax</w:t>
+      </w:r>
+      <w:proofErr w:type="spellEnd"/>
+      <w:r>
+        <w:rPr>
+          <w:bCs/>
+        </w:rPr>
+        <w:t xml:space="preserve"> 3000mAh 3S1P 20C</w:t>
       </w:r>
       <w:r>
         <w:rPr>
@@ -289,8 +321,33 @@
           <w:numId w:val="41"/>
         </w:numPr>
       </w:pPr>
-      <w:r>
-        <w:t>Ourlink USB Wifi Dongle – $12.95</w:t>
+      <w:proofErr w:type="spellStart"/>
+      <w:r>
+        <w:t>Ourlink</w:t>
+      </w:r>
+      <w:proofErr w:type="spellEnd"/>
+      <w:r>
+        <w:t xml:space="preserve"> USB </w:t>
+      </w:r>
+      <w:proofErr w:type="spellStart"/>
+      <w:r>
+        <w:t>Wifi</w:t>
+      </w:r>
+      <w:proofErr w:type="spellEnd"/>
+      <w:r>
+        <w:t xml:space="preserve"> Dongle – $12.95</w:t>
+      </w:r>
+    </w:p>
+    <w:p>
+      <w:pPr>
+        <w:pStyle w:val="ListParagraph"/>
+        <w:numPr>
+          <w:ilvl w:val="0"/>
+          <w:numId w:val="41"/>
+        </w:numPr>
+      </w:pPr>
+      <w:r>
+        <w:t>3D Printed Mounts - $3.00</w:t>
       </w:r>
     </w:p>
     <w:p>
@@ -977,7 +1034,23 @@
           <w:sz w:val="16"/>
           <w:szCs w:val="16"/>
         </w:rPr>
-        <w:t xml:space="preserve"> of ALVAR 1</w:t>
+        <w:t xml:space="preserve"> </w:t>
+      </w:r>
+      <w:proofErr w:type="gramStart"/>
+      <w:r>
+        <w:rPr>
+          <w:sz w:val="16"/>
+          <w:szCs w:val="16"/>
+        </w:rPr>
+        <w:t>of</w:t>
+      </w:r>
+      <w:proofErr w:type="gramEnd"/>
+      <w:r>
+        <w:rPr>
+          <w:sz w:val="16"/>
+          <w:szCs w:val="16"/>
+        </w:rPr>
+        <w:t xml:space="preserve"> ALVAR 1</w:t>
       </w:r>
     </w:p>
     <w:p>
@@ -1123,7 +1196,23 @@
           <w:sz w:val="16"/>
           <w:szCs w:val="16"/>
         </w:rPr>
-        <w:t xml:space="preserve"> of ALVAR 2</w:t>
+        <w:t xml:space="preserve"> </w:t>
+      </w:r>
+      <w:proofErr w:type="gramStart"/>
+      <w:r>
+        <w:rPr>
+          <w:sz w:val="16"/>
+          <w:szCs w:val="16"/>
+        </w:rPr>
+        <w:t>of</w:t>
+      </w:r>
+      <w:proofErr w:type="gramEnd"/>
+      <w:r>
+        <w:rPr>
+          <w:sz w:val="16"/>
+          <w:szCs w:val="16"/>
+        </w:rPr>
+        <w:t xml:space="preserve"> ALVAR 2</w:t>
       </w:r>
     </w:p>
     <w:p>
@@ -1229,13 +1318,29 @@
           <w:sz w:val="16"/>
           <w:szCs w:val="16"/>
         </w:rPr>
-        <w:t xml:space="preserve"> of </w:t>
-      </w:r>
+        <w:t xml:space="preserve"> </w:t>
+      </w:r>
+      <w:proofErr w:type="gramStart"/>
       <w:r>
         <w:rPr>
           <w:sz w:val="16"/>
           <w:szCs w:val="16"/>
         </w:rPr>
+        <w:t>of</w:t>
+      </w:r>
+      <w:proofErr w:type="gramEnd"/>
+      <w:r>
+        <w:rPr>
+          <w:sz w:val="16"/>
+          <w:szCs w:val="16"/>
+        </w:rPr>
+        <w:t xml:space="preserve"> </w:t>
+      </w:r>
+      <w:r>
+        <w:rPr>
+          <w:sz w:val="16"/>
+          <w:szCs w:val="16"/>
+        </w:rPr>
         <w:t>the quadcopter/ball</w:t>
       </w:r>
     </w:p>
@@ -1254,6 +1359,7 @@
       <w:r>
         <w:rPr>
           <w:noProof/>
+          <w:lang w:eastAsia="ja-JP"/>
         </w:rPr>
         <w:drawing>
           <wp:anchor distT="0" distB="0" distL="114300" distR="114300" simplePos="0" relativeHeight="251729408" behindDoc="0" locked="0" layoutInCell="1" allowOverlap="1" wp14:anchorId="0EB21286" wp14:editId="4C118FF6">
@@ -1319,7 +1425,23 @@
         </w:drawing>
       </w:r>
       <w:r>
-        <w:t>The target identification run by the ground station is relatively simple. Using the OpenCV C++ library, the image sent from the quadcopter is split from one three-channel image to three one-channel images, so that the program can manipulate the red, green, and blue channels independently. Since the object the vehicle is searching for is green, the program’s objective is to block all color but pure green. To accomplish this, the program averages the red and blue channels and subtract the result from the green channel. This effectively removes all white and near white pixels and dampens blue and red pixels. The program then uses OpenCV’s Hough Circles feature to locate a circle. If a circle is found, the vehicle begins to search the room for ALVAR markers.</w:t>
+        <w:t xml:space="preserve">The target identification run by the ground station is relatively simple. Using the </w:t>
+      </w:r>
+      <w:proofErr w:type="spellStart"/>
+      <w:r>
+        <w:t>OpenCV</w:t>
+      </w:r>
+      <w:proofErr w:type="spellEnd"/>
+      <w:r>
+        <w:t xml:space="preserve"> C++ library, the image sent from the quadcopter is split from one three-channel image to three one-channel images, so that the program can manipulate the red, green, and blue channels independently. Since the object the vehicle is searching for is green, the program’s objective is to block all color but pure green. To accomplish this, the program averages the red and blue channels and subtract the result from the green channel. This effectively removes all white and near white pixels and dampens blue and red pixels. The program then uses </w:t>
+      </w:r>
+      <w:proofErr w:type="spellStart"/>
+      <w:r>
+        <w:t>OpenCV’s</w:t>
+      </w:r>
+      <w:proofErr w:type="spellEnd"/>
+      <w:r>
+        <w:t xml:space="preserve"> Hough Circles feature to locate a circle. If a circle is found, the vehicle begins to search the room for ALVAR markers.</w:t>
       </w:r>
     </w:p>
     <w:p>
@@ -1335,11 +1457,19 @@
         <w:pStyle w:val="Text"/>
       </w:pPr>
       <w:r>
-        <w:t xml:space="preserve">In order to safely disarm the quadcopter in the event of a failure of the system two disarm mechanisms have been added. First, a software disarm feature has been added into the control algorithm that, when the groundstation sends a kill command, will cause the quadcopter to enter into a landing mode. From here the quadcopter will land and be safe to recover. The second kill switch will be a manual switch on the flight controller that when switched will also initiate the </w:t>
+        <w:t xml:space="preserve">In order to safely disarm the quadcopter in the event of a failure of the system two disarm mechanisms have been added. First, a software disarm feature has been added into the control algorithm that, when the </w:t>
+      </w:r>
+      <w:proofErr w:type="spellStart"/>
+      <w:r>
+        <w:t>groundstation</w:t>
+      </w:r>
+      <w:proofErr w:type="spellEnd"/>
+      <w:r>
+        <w:t xml:space="preserve"> sends a kill command, will cause the quadcopter to enter into a landing mode. From here the quadcopter will land and be safe to recover. The second kill switch will be a manual switch on the </w:t>
       </w:r>
       <w:r>
         <w:lastRenderedPageBreak/>
-        <w:t>landing procedure.</w:t>
+        <w:t>flight controller that when switched will also initiate the landing procedure.</w:t>
       </w:r>
     </w:p>
     <w:p>
@@ -1347,7 +1477,15 @@
         <w:pStyle w:val="Text"/>
       </w:pPr>
       <w:r>
-        <w:t>To test the safety system, a controlled environment was set up where the quadcopter would navigate part of the course and the disarm mechanisms were tested. For the software disarm feature the quadcopter was allowed to follow a wall on it right side and when the operator was ready the kill command was sent from the groundstation through wireless communication and the quadcopter initiated landing. This same test was performed with the manual kill switch located on the flight controller to make sure both mechanisms work appropriately.</w:t>
+        <w:t xml:space="preserve">To test the safety system, a controlled environment was set up where the quadcopter would navigate part of the course and the disarm mechanisms were tested. For the software disarm feature the quadcopter was allowed to follow a wall on it right side and when the operator was ready the kill command was sent from the </w:t>
+      </w:r>
+      <w:proofErr w:type="spellStart"/>
+      <w:r>
+        <w:t>groundstation</w:t>
+      </w:r>
+      <w:proofErr w:type="spellEnd"/>
+      <w:r>
+        <w:t xml:space="preserve"> through wireless communication and the quadcopter initiated landing. This same test was performed with the manual kill switch located on the flight controller to make sure both mechanisms work appropriately.</w:t>
       </w:r>
       <w:r>
         <w:t xml:space="preserve"> </w:t>
@@ -1376,22 +1514,42 @@
         <w:t xml:space="preserve"> and secure</w:t>
       </w:r>
       <w:r>
-        <w:t xml:space="preserve"> WiFi network. Initially the </w:t>
+        <w:t xml:space="preserve"> </w:t>
+      </w:r>
+      <w:proofErr w:type="spellStart"/>
+      <w:r>
+        <w:t>WiFi</w:t>
+      </w:r>
+      <w:proofErr w:type="spellEnd"/>
+      <w:r>
+        <w:t xml:space="preserve"> network. Initially the </w:t>
       </w:r>
       <w:r>
         <w:t xml:space="preserve">takeoff </w:t>
       </w:r>
       <w:r>
-        <w:t xml:space="preserve">script will be run from the groundstation to </w:t>
-      </w:r>
-      <w:r>
-        <w:t xml:space="preserve">begin the flight sequence and from then on the quadcopter will operate on its own. </w:t>
-      </w:r>
-      <w:r>
-        <w:t xml:space="preserve">In the event of a catastrophic failure the operator of the groundstation will be able to send a kill command over HTTP protocol to stop the quadcopter and initiate the landing sequence. </w:t>
-      </w:r>
-      <w:r>
-        <w:t>When the ball has been found the Raspberry Pi will use the SCP protocol to send the image of the ball to the groundstation for further processing.</w:t>
+        <w:t>script will be run from the ground</w:t>
+      </w:r>
+      <w:r>
+        <w:t xml:space="preserve"> </w:t>
+      </w:r>
+      <w:r>
+        <w:t xml:space="preserve">station to </w:t>
+      </w:r>
+      <w:r>
+        <w:t>begin the flight sequence and from then on the quadcopter will operate on its own. In the event of a catastrophic failure the operator of the ground</w:t>
+      </w:r>
+      <w:r>
+        <w:t xml:space="preserve"> </w:t>
+      </w:r>
+      <w:r>
+        <w:t>station will be able to send a kill command over HTTP protocol to stop the quadcopter and initiate the landing sequence. When the ball has been found the Raspberry Pi will use the SCP protocol to send the image of the ball to the ground</w:t>
+      </w:r>
+      <w:r>
+        <w:t xml:space="preserve"> </w:t>
+      </w:r>
+      <w:r>
+        <w:t>station for further processing.</w:t>
       </w:r>
     </w:p>
     <w:p>
@@ -1400,7 +1558,22 @@
         <w:jc w:val="both"/>
       </w:pPr>
       <w:r>
-        <w:t>Once the image of the ball has been received, the groundstation will do further processing to isolate the ball in the image received. From here, commands will be sent to the quadcopter over SSH to position the quadcopter over the ball and begin searching for the alvar markers. Once these markers have been found the images will once again be sent back to the groundstation over SCP to have image processing done on them.</w:t>
+        <w:t>Once the image of the ball has been received, the ground</w:t>
+      </w:r>
+      <w:r>
+        <w:t xml:space="preserve"> </w:t>
+      </w:r>
+      <w:r>
+        <w:t xml:space="preserve">station will do further processing to isolate the ball in the image received. From here, commands will be sent to the quadcopter over SSH to position the quadcopter over the ball and begin searching for the </w:t>
+      </w:r>
+      <w:r>
+        <w:t>ALVAR</w:t>
+      </w:r>
+      <w:r>
+        <w:t xml:space="preserve"> markers</w:t>
+      </w:r>
+      <w:r>
+        <w:t>. Once again, images will be sent to the ground station in order to detect the ALVAR markers. For each marker found, the quadcopter will send the coordinates corresponding to each marker.</w:t>
       </w:r>
     </w:p>
     <w:p>
@@ -1417,10 +1590,7 @@
         <w:jc w:val="both"/>
       </w:pPr>
       <w:r>
-        <w:t>Since the quadcopter itself was purchased as a package the</w:t>
-      </w:r>
-      <w:r>
-        <w:t xml:space="preserve"> main design of the frame was not changed much. The changes that were made are the addition of a second platform to hold the Raspberry Pi, four 3D printed brackets to hold the sonar modules, changing many of the nylon screws out for metal ones, and securing the laser range finder to the frame.</w:t>
+        <w:t>Since the quadcopter itself was purchased as a package the main design of the frame was not changed much. The changes that were made are the addition of a second platform to hold the Raspberry Pi, four 3D printed brackets to hold the sonar modules, changing many of the nylon screws out for metal ones, and securing the laser range finder to the frame.</w:t>
       </w:r>
     </w:p>
     <w:p>
@@ -1450,10 +1620,38 @@
         <w:jc w:val="both"/>
       </w:pPr>
       <w:r>
-        <w:t>Using the laser range finder (LRF) as the main device to tell the distance to the alvar markers ensures that a very accurate measurement is taken so determining the coordinate system is as accurate as possible. Placing the LRF facing the front of the quadcopter was done because of the camera also facing the front.</w:t>
-      </w:r>
-      <w:r>
-        <w:t xml:space="preserve"> Using image processing on the images returned of the alvar markers, the program will be able to determine if the laser range finder is accurately pointing towards the alvar marker and adjust if the need arises.</w:t>
+        <w:t xml:space="preserve">Using the laser range finder (LRF) as the main device to tell the distance to the </w:t>
+      </w:r>
+      <w:proofErr w:type="spellStart"/>
+      <w:r>
+        <w:t>alvar</w:t>
+      </w:r>
+      <w:proofErr w:type="spellEnd"/>
+      <w:r>
+        <w:t xml:space="preserve"> markers ensures that a very accurate measurement is taken so determining the coordinate system is as accurate as possible. Placing the LRF facing the front of the quadcopter was done because of the camera also facing the front.</w:t>
+      </w:r>
+      <w:r>
+        <w:t xml:space="preserve"> Using image processing on the images returned of the </w:t>
+      </w:r>
+      <w:proofErr w:type="spellStart"/>
+      <w:r>
+        <w:t>alvar</w:t>
+      </w:r>
+      <w:proofErr w:type="spellEnd"/>
+      <w:r>
+        <w:t xml:space="preserve"> markers, the program will be able to determine if the </w:t>
+      </w:r>
+      <w:r>
+        <w:lastRenderedPageBreak/>
+        <w:t xml:space="preserve">laser range finder is accurately pointing towards the </w:t>
+      </w:r>
+      <w:proofErr w:type="spellStart"/>
+      <w:r>
+        <w:t>alvar</w:t>
+      </w:r>
+      <w:proofErr w:type="spellEnd"/>
+      <w:r>
+        <w:t xml:space="preserve"> marker and adjust if the need arises.</w:t>
       </w:r>
     </w:p>
     <w:p>
@@ -1470,13 +1668,43 @@
         <w:tab/>
       </w:r>
       <w:r>
-        <w:t xml:space="preserve">Navigating the rooms by following the right wall was seen as the simplest and most effective way to navigate the rooms. In </w:t>
-      </w:r>
-      <w:r>
-        <w:t>the case where an object should be found in its way in the first room, the quadcopter will be able to navigate around it since all boxes are known to be at least a certain distance apart.</w:t>
-      </w:r>
-      <w:r>
-        <w:t xml:space="preserve"> When the quadcopter reaches a corner with a wall in front of it and to its left then it is in the room with the ball and the search can begin for the alvar markers and ball.</w:t>
+        <w:t>Navigating the rooms by following the right wall was seen as the simplest and most effective way to navigate the rooms.</w:t>
+      </w:r>
+      <w:r>
+        <w:t xml:space="preserve"> The quadcopter navigates facing the direction of the second room at all times so that the quadcopter only has to focus on going forward.</w:t>
+      </w:r>
+      <w:r>
+        <w:t xml:space="preserve"> In the case where an object should be found in its way in the first room, the quadcopter will be able to navigate around it since all boxes are known to be at least a </w:t>
+      </w:r>
+      <w:r>
+        <w:t>5 feet</w:t>
+      </w:r>
+      <w:r>
+        <w:t xml:space="preserve"> apart</w:t>
+      </w:r>
+      <w:r>
+        <w:t>, plenty of room for the quadcopter to navigate through</w:t>
+      </w:r>
+      <w:r>
+        <w:t>. When the quadcopter reaches a corner with a wall in front of it and to its left</w:t>
+      </w:r>
+      <w:r>
+        <w:t>. After detecting a wall after shifting left for some time,</w:t>
+      </w:r>
+      <w:r>
+        <w:t xml:space="preserve"> </w:t>
+      </w:r>
+      <w:r>
+        <w:t xml:space="preserve">the quadcopter knows </w:t>
+      </w:r>
+      <w:r>
+        <w:t>it is in the room with the ball and th</w:t>
+      </w:r>
+      <w:r>
+        <w:t>e search can begin for the ALVAR</w:t>
+      </w:r>
+      <w:r>
+        <w:t xml:space="preserve"> markers and ball.</w:t>
       </w:r>
     </w:p>
     <w:p>
@@ -1488,7 +1716,19 @@
         <w:t xml:space="preserve">Searching for the ball first from the corner of the room </w:t>
       </w:r>
       <w:r>
-        <w:t>is the stronger option as the alvar markers should be easier to detect from above the position of the ball. After locating the alvar markers from this position and measuring their distances from the ball a system of equations can be used to determine the ball’s position within the room. From this the local coordinate system of the room can be determined.</w:t>
+        <w:t xml:space="preserve">is the stronger option as the </w:t>
+      </w:r>
+      <w:r>
+        <w:t>ALVAR</w:t>
+      </w:r>
+      <w:r>
+        <w:t xml:space="preserve"> markers should be easier to detect from above the position of the ball. After locating the </w:t>
+      </w:r>
+      <w:r>
+        <w:t>ALVAR</w:t>
+      </w:r>
+      <w:r>
+        <w:t xml:space="preserve"> markers from this position and measuring their distances from the ball a system of equations can be used to determine the ball’s position within the room. From this the local coordinate system of the room can be determined.</w:t>
       </w:r>
     </w:p>
     <w:p>
@@ -1522,6 +1762,7 @@
           <w:b/>
           <w:bCs/>
           <w:noProof/>
+          <w:lang w:eastAsia="ja-JP"/>
         </w:rPr>
         <w:drawing>
           <wp:anchor distT="0" distB="0" distL="114300" distR="114300" simplePos="0" relativeHeight="251589120" behindDoc="0" locked="0" layoutInCell="1" allowOverlap="1" wp14:anchorId="292B4081" wp14:editId="7752D293">
@@ -1593,95 +1834,68 @@
           <w:sz w:val="20"/>
           <w:szCs w:val="20"/>
         </w:rPr>
-        <w:t xml:space="preserve"> (M’76–SM’81–F’87) and the other authors may include biographies at the end of regular papers. Biographies are often not included in conference-related papers. This author became a Member (M) of IEEE in 1976, a Se</w:t>
-      </w:r>
+        <w:t xml:space="preserve"> (M’76–SM’81–F’87) and the other authors may include biographies at the end of regular papers. Biographies are often not included in conference-</w:t>
+      </w:r>
+      <w:proofErr w:type="gramStart"/>
       <w:r>
         <w:rPr>
           <w:sz w:val="20"/>
           <w:szCs w:val="20"/>
         </w:rPr>
-        <w:t xml:space="preserve">nior Member (SM) in 1981, and a </w:t>
-      </w:r>
+        <w:t>related</w:t>
+      </w:r>
+      <w:proofErr w:type="gramEnd"/>
       <w:r>
         <w:rPr>
           <w:sz w:val="20"/>
           <w:szCs w:val="20"/>
         </w:rPr>
-        <w:t xml:space="preserve">Fellow (F) in 1987.  The first paragraph may contain a place and/or date of birth (list place, then date). Next, the author’s educational background is listed. The degrees should be listed with type of degree in what field, which institution, city, state, and country, and year </w:t>
+        <w:t xml:space="preserve"> papers. This author became a Member (M) of IEEE in 1976, a Se</w:t>
       </w:r>
       <w:r>
         <w:rPr>
           <w:sz w:val="20"/>
           <w:szCs w:val="20"/>
         </w:rPr>
-        <w:t>t</w:t>
+        <w:t xml:space="preserve">nior Member (SM) in 1981, and a </w:t>
       </w:r>
       <w:r>
         <w:rPr>
           <w:sz w:val="20"/>
           <w:szCs w:val="20"/>
         </w:rPr>
-        <w:t xml:space="preserve">he </w:t>
+        <w:t xml:space="preserve">Fellow (F) in 1987.  The first paragraph may contain a place and/or date of birth (list place, then date). Next, the author’s educational background is listed. The degrees should be listed with type of degree in what field, which institution, city, state, and country, and year </w:t>
       </w:r>
       <w:r>
         <w:rPr>
           <w:sz w:val="20"/>
           <w:szCs w:val="20"/>
         </w:rPr>
-        <w:t>degree was earned. The author’s major field of study should be lower-cased.</w:t>
+        <w:t>t</w:t>
       </w:r>
       <w:r>
         <w:rPr>
           <w:sz w:val="20"/>
           <w:szCs w:val="20"/>
         </w:rPr>
-        <w:t xml:space="preserve"> </w:t>
-      </w:r>
-    </w:p>
-    <w:p>
-      <w:pPr>
-        <w:pStyle w:val="FigureCaption"/>
+        <w:t xml:space="preserve">he </w:t>
+      </w:r>
+      <w:r>
         <w:rPr>
           <w:sz w:val="20"/>
           <w:szCs w:val="20"/>
         </w:rPr>
-      </w:pPr>
-    </w:p>
-    <w:p>
-      <w:pPr>
-        <w:pStyle w:val="FigureCaption"/>
+        <w:t>degree was earned. The author’s major field of study should be lower-cased.</w:t>
+      </w:r>
+      <w:r>
         <w:rPr>
           <w:sz w:val="20"/>
           <w:szCs w:val="20"/>
         </w:rPr>
-      </w:pPr>
-    </w:p>
-    <w:p>
-      <w:pPr>
-        <w:pStyle w:val="FigureCaption"/>
-        <w:rPr>
-          <w:sz w:val="20"/>
-          <w:szCs w:val="20"/>
-        </w:rPr>
-      </w:pPr>
-    </w:p>
-    <w:p>
-      <w:pPr>
-        <w:pStyle w:val="FigureCaption"/>
-        <w:rPr>
-          <w:sz w:val="20"/>
-          <w:szCs w:val="20"/>
-        </w:rPr>
-      </w:pPr>
-    </w:p>
-    <w:p>
-      <w:pPr>
-        <w:pStyle w:val="FigureCaption"/>
-        <w:rPr>
-          <w:sz w:val="20"/>
-          <w:szCs w:val="20"/>
-        </w:rPr>
-      </w:pPr>
+        <w:t xml:space="preserve"> </w:t>
+      </w:r>
+      <w:bookmarkStart w:id="1" w:name="_GoBack"/>
+      <w:bookmarkEnd w:id="1"/>
       <w:r>
         <w:rPr>
           <w:b/>
@@ -1700,6 +1914,7 @@
           <w:b/>
           <w:bCs/>
           <w:noProof/>
+          <w:lang w:eastAsia="ja-JP"/>
         </w:rPr>
         <w:drawing>
           <wp:anchor distT="0" distB="0" distL="114300" distR="114300" simplePos="0" relativeHeight="251596288" behindDoc="0" locked="0" layoutInCell="1" allowOverlap="1" wp14:anchorId="56C5A687" wp14:editId="0758C758">
@@ -1851,7 +2066,49 @@
         <w:rPr>
           <w:rFonts w:ascii="Times-Roman" w:hAnsi="Times-Roman" w:cs="Times-Roman"/>
         </w:rPr>
-        <w:t xml:space="preserve">    From 2001 to 2004, he was a Research Assistant with the Princeton Plasma Physics Laboratory. Since 2009, he has been an Assistant Professor with the Mechanical Engineering Department, Texas A&amp;M University, College Station. He is the author of three books, more than 150 articles, and more than 70 inventions. His research interests include high-pressure and high-density nonthermal plasma discharge processes and applications, microscale plasma discharges, discharges in liquids, spectroscopic diagnostics, plasma propulsion, and innovation plasma applications. He is an Associate Editor of the journal </w:t>
+        <w:t xml:space="preserve">    From 2001 to 2004, he was a Research Assistant with the Princeton Plasma Physics Laboratory. Since 2009, he has been an Assistant Professor with the Mechanical Engineering Department, Texas A&amp;M University, </w:t>
+      </w:r>
+      <w:proofErr w:type="gramStart"/>
+      <w:r>
+        <w:rPr>
+          <w:rFonts w:ascii="Times-Roman" w:hAnsi="Times-Roman" w:cs="Times-Roman"/>
+        </w:rPr>
+        <w:t>College</w:t>
+      </w:r>
+      <w:proofErr w:type="gramEnd"/>
+      <w:r>
+        <w:rPr>
+          <w:rFonts w:ascii="Times-Roman" w:hAnsi="Times-Roman" w:cs="Times-Roman"/>
+        </w:rPr>
+        <w:t xml:space="preserve"> Station. He is the author of three books, more than 150 articles, and more than 70 inventions. His research interests include high-pressure and high-density </w:t>
+      </w:r>
+      <w:proofErr w:type="spellStart"/>
+      <w:r>
+        <w:rPr>
+          <w:rFonts w:ascii="Times-Roman" w:hAnsi="Times-Roman" w:cs="Times-Roman"/>
+        </w:rPr>
+        <w:t>nonthermal</w:t>
+      </w:r>
+      <w:proofErr w:type="spellEnd"/>
+      <w:r>
+        <w:rPr>
+          <w:rFonts w:ascii="Times-Roman" w:hAnsi="Times-Roman" w:cs="Times-Roman"/>
+        </w:rPr>
+        <w:t xml:space="preserve"> plasma discharge processes and applications, </w:t>
+      </w:r>
+      <w:proofErr w:type="spellStart"/>
+      <w:r>
+        <w:rPr>
+          <w:rFonts w:ascii="Times-Roman" w:hAnsi="Times-Roman" w:cs="Times-Roman"/>
+        </w:rPr>
+        <w:t>microscale</w:t>
+      </w:r>
+      <w:proofErr w:type="spellEnd"/>
+      <w:r>
+        <w:rPr>
+          <w:rFonts w:ascii="Times-Roman" w:hAnsi="Times-Roman" w:cs="Times-Roman"/>
+        </w:rPr>
+        <w:t xml:space="preserve"> plasma discharges, discharges in liquids, spectroscopic diagnostics, plasma propulsion, and innovation plasma applications. He is an Associate Editor of the journal </w:t>
       </w:r>
       <w:r>
         <w:rPr>
@@ -1895,8 +2152,6 @@
         </w:rPr>
         <w:t>, and holds two patents.</w:t>
       </w:r>
-      <w:bookmarkStart w:id="1" w:name="_GoBack"/>
-      <w:bookmarkEnd w:id="1"/>
     </w:p>
     <w:sectPr>
       <w:headerReference w:type="default" r:id="rId14"/>
@@ -4983,7 +5238,7 @@
 </file>
 
 <file path=customXml/itemProps1.xml><?xml version="1.0" encoding="utf-8"?>
-<ds:datastoreItem xmlns:ds="http://schemas.openxmlformats.org/officeDocument/2006/customXml" ds:itemID="{9E933A3E-6730-40E3-9401-7AC154D2041E}">
+<ds:datastoreItem xmlns:ds="http://schemas.openxmlformats.org/officeDocument/2006/customXml" ds:itemID="{B4C31830-3D1F-43E9-B01A-C5F24EAF434C}">
   <ds:schemaRefs>
     <ds:schemaRef ds:uri="http://schemas.openxmlformats.org/officeDocument/2006/bibliography"/>
   </ds:schemaRefs>

</xml_diff>

<commit_message>
updated figures and added bio for Nick
</commit_message>
<xml_diff>
--- a/Documentation/AAVCReport.docx
+++ b/Documentation/AAVCReport.docx
@@ -134,6 +134,85 @@
       </w:pPr>
       <w:r>
         <w:t>List OF Parts</w:t>
+      </w:r>
+    </w:p>
+    <w:p>
+      <w:pPr>
+        <w:pStyle w:val="ListParagraph"/>
+        <w:numPr>
+          <w:ilvl w:val="0"/>
+          <w:numId w:val="41"/>
+        </w:numPr>
+      </w:pPr>
+      <w:r>
+        <w:t>Raspberry Pi Model B – $44.95</w:t>
+      </w:r>
+    </w:p>
+    <w:p>
+      <w:pPr>
+        <w:pStyle w:val="ListParagraph"/>
+        <w:numPr>
+          <w:ilvl w:val="0"/>
+          <w:numId w:val="41"/>
+        </w:numPr>
+      </w:pPr>
+      <w:r>
+        <w:t>Arduino Mega ADK - $59.95</w:t>
+      </w:r>
+    </w:p>
+    <w:p>
+      <w:pPr>
+        <w:pStyle w:val="ListParagraph"/>
+        <w:numPr>
+          <w:ilvl w:val="0"/>
+          <w:numId w:val="41"/>
+        </w:numPr>
+      </w:pPr>
+      <w:proofErr w:type="spellStart"/>
+      <w:r>
+        <w:t>Ardupilot</w:t>
+      </w:r>
+      <w:proofErr w:type="spellEnd"/>
+      <w:r>
+        <w:t xml:space="preserve"> 2.6 - </w:t>
+      </w:r>
+      <w:r>
+        <w:t>$159.99</w:t>
+      </w:r>
+    </w:p>
+    <w:p>
+      <w:pPr>
+        <w:pStyle w:val="ListParagraph"/>
+        <w:numPr>
+          <w:ilvl w:val="0"/>
+          <w:numId w:val="41"/>
+        </w:numPr>
+      </w:pPr>
+      <w:r>
+        <w:rPr>
+          <w:bCs/>
+        </w:rPr>
+        <w:t xml:space="preserve">ZIPPY </w:t>
+      </w:r>
+      <w:proofErr w:type="spellStart"/>
+      <w:r>
+        <w:rPr>
+          <w:bCs/>
+        </w:rPr>
+        <w:t>Flightmax</w:t>
+      </w:r>
+      <w:proofErr w:type="spellEnd"/>
+      <w:r>
+        <w:rPr>
+          <w:bCs/>
+        </w:rPr>
+        <w:t xml:space="preserve"> 3000mAh 3S1P 20C</w:t>
+      </w:r>
+      <w:r>
+        <w:rPr>
+          <w:bCs/>
+        </w:rPr>
+        <w:t xml:space="preserve"> – $15.71</w:t>
       </w:r>
     </w:p>
     <w:p>
@@ -168,91 +247,12 @@
             <v:path o:extrusionok="f" gradientshapeok="t" o:connecttype="rect"/>
             <o:lock v:ext="edit" aspectratio="t"/>
           </v:shapetype>
-          <v:shape id="_x0000_s1030" type="#_x0000_t75" style="position:absolute;left:0;text-align:left;margin-left:268.95pt;margin-top:14.15pt;width:117.05pt;height:115.55pt;z-index:-251654144;mso-position-horizontal-relative:text;mso-position-vertical-relative:text" wrapcoords="-138 0 -138 21460 21600 21460 21600 0 -138 0">
+          <v:shape id="_x0000_s1030" type="#_x0000_t75" style="position:absolute;left:0;text-align:left;margin-left:271.2pt;margin-top:10.3pt;width:117.05pt;height:115.55pt;z-index:-251654144;mso-position-horizontal-relative:text;mso-position-vertical-relative:text" wrapcoords="-138 0 -138 21460 21600 21460 21600 0 -138 0">
             <v:imagedata r:id="rId8" o:title="test"/>
             <w10:wrap type="tight"/>
           </v:shape>
         </w:pict>
       </w:r>
-      <w:r>
-        <w:t>Raspberry Pi Model B – $44.95</w:t>
-      </w:r>
-    </w:p>
-    <w:p>
-      <w:pPr>
-        <w:pStyle w:val="ListParagraph"/>
-        <w:numPr>
-          <w:ilvl w:val="0"/>
-          <w:numId w:val="41"/>
-        </w:numPr>
-      </w:pPr>
-      <w:r>
-        <w:t>Arduino Mega ADK - $59.95</w:t>
-      </w:r>
-    </w:p>
-    <w:p>
-      <w:pPr>
-        <w:pStyle w:val="ListParagraph"/>
-        <w:numPr>
-          <w:ilvl w:val="0"/>
-          <w:numId w:val="41"/>
-        </w:numPr>
-      </w:pPr>
-      <w:proofErr w:type="spellStart"/>
-      <w:r>
-        <w:t>Ardupilot</w:t>
-      </w:r>
-      <w:proofErr w:type="spellEnd"/>
-      <w:r>
-        <w:t xml:space="preserve"> 2.6 - </w:t>
-      </w:r>
-      <w:r>
-        <w:t>$159.99</w:t>
-      </w:r>
-    </w:p>
-    <w:p>
-      <w:pPr>
-        <w:pStyle w:val="ListParagraph"/>
-        <w:numPr>
-          <w:ilvl w:val="0"/>
-          <w:numId w:val="41"/>
-        </w:numPr>
-      </w:pPr>
-      <w:r>
-        <w:rPr>
-          <w:bCs/>
-        </w:rPr>
-        <w:t xml:space="preserve">ZIPPY </w:t>
-      </w:r>
-      <w:proofErr w:type="spellStart"/>
-      <w:r>
-        <w:rPr>
-          <w:bCs/>
-        </w:rPr>
-        <w:t>Flightmax</w:t>
-      </w:r>
-      <w:proofErr w:type="spellEnd"/>
-      <w:r>
-        <w:rPr>
-          <w:bCs/>
-        </w:rPr>
-        <w:t xml:space="preserve"> 3000mAh 3S1P 20C</w:t>
-      </w:r>
-      <w:r>
-        <w:rPr>
-          <w:bCs/>
-        </w:rPr>
-        <w:t xml:space="preserve"> – $15.71</w:t>
-      </w:r>
-    </w:p>
-    <w:p>
-      <w:pPr>
-        <w:pStyle w:val="ListParagraph"/>
-        <w:numPr>
-          <w:ilvl w:val="0"/>
-          <w:numId w:val="41"/>
-        </w:numPr>
-      </w:pPr>
       <w:r>
         <w:t>3DR DIY Quad Kit 2014</w:t>
       </w:r>
@@ -365,9 +365,239 @@
       <w:r>
         <w:rPr>
           <w:noProof/>
+          <w:lang w:eastAsia="ja-JP"/>
+        </w:rPr>
+        <mc:AlternateContent>
+          <mc:Choice Requires="wps">
+            <w:drawing>
+              <wp:anchor distT="45720" distB="45720" distL="114300" distR="114300" simplePos="0" relativeHeight="251663872" behindDoc="0" locked="0" layoutInCell="1" allowOverlap="1" wp14:anchorId="769EBA2E" wp14:editId="53784072">
+                <wp:simplePos x="0" y="0"/>
+                <wp:positionH relativeFrom="column">
+                  <wp:posOffset>3425190</wp:posOffset>
+                </wp:positionH>
+                <wp:positionV relativeFrom="paragraph">
+                  <wp:posOffset>345440</wp:posOffset>
+                </wp:positionV>
+                <wp:extent cx="3133725" cy="1404620"/>
+                <wp:effectExtent l="0" t="0" r="28575" b="26670"/>
+                <wp:wrapSquare wrapText="bothSides"/>
+                <wp:docPr id="4" name="Text Box 2"/>
+                <wp:cNvGraphicFramePr>
+                  <a:graphicFrameLocks xmlns:a="http://schemas.openxmlformats.org/drawingml/2006/main"/>
+                </wp:cNvGraphicFramePr>
+                <a:graphic xmlns:a="http://schemas.openxmlformats.org/drawingml/2006/main">
+                  <a:graphicData uri="http://schemas.microsoft.com/office/word/2010/wordprocessingShape">
+                    <wps:wsp>
+                      <wps:cNvSpPr txBox="1">
+                        <a:spLocks noChangeArrowheads="1"/>
+                      </wps:cNvSpPr>
+                      <wps:spPr bwMode="auto">
+                        <a:xfrm>
+                          <a:off x="0" y="0"/>
+                          <a:ext cx="3133725" cy="1404620"/>
+                        </a:xfrm>
+                        <a:prstGeom prst="rect">
+                          <a:avLst/>
+                        </a:prstGeom>
+                        <a:solidFill>
+                          <a:srgbClr val="FFFFFF"/>
+                        </a:solidFill>
+                        <a:ln w="9525">
+                          <a:solidFill>
+                            <a:srgbClr val="000000"/>
+                          </a:solidFill>
+                          <a:miter lim="800000"/>
+                          <a:headEnd/>
+                          <a:tailEnd/>
+                        </a:ln>
+                      </wps:spPr>
+                      <wps:txbx>
+                        <w:txbxContent>
+                          <w:p>
+                            <w:pPr>
+                              <w:jc w:val="center"/>
+                              <w:rPr>
+                                <w:sz w:val="14"/>
+                                <w:szCs w:val="14"/>
+                              </w:rPr>
+                            </w:pPr>
+                            <w:r>
+                              <w:rPr>
+                                <w:sz w:val="14"/>
+                                <w:szCs w:val="14"/>
+                              </w:rPr>
+                              <w:t>Above: The input (left) and output (right) into the object detection algorithm</w:t>
+                            </w:r>
+                          </w:p>
+                        </w:txbxContent>
+                      </wps:txbx>
+                      <wps:bodyPr rot="0" vert="horz" wrap="square" lIns="91440" tIns="45720" rIns="91440" bIns="45720" anchor="t" anchorCtr="0">
+                        <a:spAutoFit/>
+                      </wps:bodyPr>
+                    </wps:wsp>
+                  </a:graphicData>
+                </a:graphic>
+                <wp14:sizeRelH relativeFrom="margin">
+                  <wp14:pctWidth>0</wp14:pctWidth>
+                </wp14:sizeRelH>
+                <wp14:sizeRelV relativeFrom="margin">
+                  <wp14:pctHeight>20000</wp14:pctHeight>
+                </wp14:sizeRelV>
+              </wp:anchor>
+            </w:drawing>
+          </mc:Choice>
+          <mc:Fallback>
+            <w:pict>
+              <v:shapetype w14:anchorId="769EBA2E" id="_x0000_t202" coordsize="21600,21600" o:spt="202" path="m,l,21600r21600,l21600,xe">
+                <v:stroke joinstyle="miter"/>
+                <v:path gradientshapeok="t" o:connecttype="rect"/>
+              </v:shapetype>
+              <v:shape id="Text Box 2" o:spid="_x0000_s1026" type="#_x0000_t202" style="position:absolute;left:0;text-align:left;margin-left:269.7pt;margin-top:27.2pt;width:246.75pt;height:110.6pt;z-index:251663872;visibility:visible;mso-wrap-style:square;mso-width-percent:0;mso-height-percent:200;mso-wrap-distance-left:9pt;mso-wrap-distance-top:3.6pt;mso-wrap-distance-right:9pt;mso-wrap-distance-bottom:3.6pt;mso-position-horizontal:absolute;mso-position-horizontal-relative:text;mso-position-vertical:absolute;mso-position-vertical-relative:text;mso-width-percent:0;mso-height-percent:200;mso-width-relative:margin;mso-height-relative:margin;v-text-anchor:top" o:gfxdata="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">
+                <v:textbox style="mso-fit-shape-to-text:t">
+                  <w:txbxContent>
+                    <w:p>
+                      <w:pPr>
+                        <w:jc w:val="center"/>
+                        <w:rPr>
+                          <w:sz w:val="14"/>
+                          <w:szCs w:val="14"/>
+                        </w:rPr>
+                      </w:pPr>
+                      <w:r>
+                        <w:rPr>
+                          <w:sz w:val="14"/>
+                          <w:szCs w:val="14"/>
+                        </w:rPr>
+                        <w:t>Above: The input (left) and output (right) into the object detection algorithm</w:t>
+                      </w:r>
+                    </w:p>
+                  </w:txbxContent>
+                </v:textbox>
+                <w10:wrap type="square"/>
+              </v:shape>
+            </w:pict>
+          </mc:Fallback>
+        </mc:AlternateContent>
+      </w:r>
+      <w:r>
+        <w:rPr>
+          <w:noProof/>
+          <w:lang w:eastAsia="ja-JP"/>
+        </w:rPr>
+        <mc:AlternateContent>
+          <mc:Choice Requires="wps">
+            <w:drawing>
+              <wp:anchor distT="45720" distB="45720" distL="114300" distR="114300" simplePos="0" relativeHeight="251662848" behindDoc="0" locked="0" layoutInCell="1" allowOverlap="1" wp14:anchorId="11DC8477" wp14:editId="1067E16C">
+                <wp:simplePos x="0" y="0"/>
+                <wp:positionH relativeFrom="column">
+                  <wp:posOffset>110490</wp:posOffset>
+                </wp:positionH>
+                <wp:positionV relativeFrom="paragraph">
+                  <wp:posOffset>2583815</wp:posOffset>
+                </wp:positionV>
+                <wp:extent cx="2752725" cy="1404620"/>
+                <wp:effectExtent l="0" t="0" r="28575" b="20320"/>
+                <wp:wrapSquare wrapText="bothSides"/>
+                <wp:docPr id="217" name="Text Box 2"/>
+                <wp:cNvGraphicFramePr>
+                  <a:graphicFrameLocks xmlns:a="http://schemas.openxmlformats.org/drawingml/2006/main"/>
+                </wp:cNvGraphicFramePr>
+                <a:graphic xmlns:a="http://schemas.openxmlformats.org/drawingml/2006/main">
+                  <a:graphicData uri="http://schemas.microsoft.com/office/word/2010/wordprocessingShape">
+                    <wps:wsp>
+                      <wps:cNvSpPr txBox="1">
+                        <a:spLocks noChangeArrowheads="1"/>
+                      </wps:cNvSpPr>
+                      <wps:spPr bwMode="auto">
+                        <a:xfrm>
+                          <a:off x="0" y="0"/>
+                          <a:ext cx="2752725" cy="1404620"/>
+                        </a:xfrm>
+                        <a:prstGeom prst="rect">
+                          <a:avLst/>
+                        </a:prstGeom>
+                        <a:solidFill>
+                          <a:srgbClr val="FFFFFF"/>
+                        </a:solidFill>
+                        <a:ln w="9525">
+                          <a:solidFill>
+                            <a:srgbClr val="000000"/>
+                          </a:solidFill>
+                          <a:miter lim="800000"/>
+                          <a:headEnd/>
+                          <a:tailEnd/>
+                        </a:ln>
+                      </wps:spPr>
+                      <wps:txbx>
+                        <w:txbxContent>
+                          <w:p>
+                            <w:pPr>
+                              <w:jc w:val="center"/>
+                              <w:rPr>
+                                <w:sz w:val="14"/>
+                                <w:szCs w:val="14"/>
+                              </w:rPr>
+                            </w:pPr>
+                            <w:r>
+                              <w:rPr>
+                                <w:sz w:val="14"/>
+                                <w:szCs w:val="14"/>
+                              </w:rPr>
+                              <w:t>Above: a diagram showing the search algorithm implemented in a representation of the competition field</w:t>
+                            </w:r>
+                          </w:p>
+                        </w:txbxContent>
+                      </wps:txbx>
+                      <wps:bodyPr rot="0" vert="horz" wrap="square" lIns="91440" tIns="45720" rIns="91440" bIns="45720" anchor="t" anchorCtr="0">
+                        <a:spAutoFit/>
+                      </wps:bodyPr>
+                    </wps:wsp>
+                  </a:graphicData>
+                </a:graphic>
+                <wp14:sizeRelH relativeFrom="margin">
+                  <wp14:pctWidth>0</wp14:pctWidth>
+                </wp14:sizeRelH>
+                <wp14:sizeRelV relativeFrom="margin">
+                  <wp14:pctHeight>20000</wp14:pctHeight>
+                </wp14:sizeRelV>
+              </wp:anchor>
+            </w:drawing>
+          </mc:Choice>
+          <mc:Fallback>
+            <w:pict>
+              <v:shape w14:anchorId="11DC8477" id="_x0000_s1027" type="#_x0000_t202" style="position:absolute;left:0;text-align:left;margin-left:8.7pt;margin-top:203.45pt;width:216.75pt;height:110.6pt;z-index:251662848;visibility:visible;mso-wrap-style:square;mso-width-percent:0;mso-height-percent:200;mso-wrap-distance-left:9pt;mso-wrap-distance-top:3.6pt;mso-wrap-distance-right:9pt;mso-wrap-distance-bottom:3.6pt;mso-position-horizontal:absolute;mso-position-horizontal-relative:text;mso-position-vertical:absolute;mso-position-vertical-relative:text;mso-width-percent:0;mso-height-percent:200;mso-width-relative:margin;mso-height-relative:margin;v-text-anchor:top" o:gfxdata="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">
+                <v:textbox style="mso-fit-shape-to-text:t">
+                  <w:txbxContent>
+                    <w:p>
+                      <w:pPr>
+                        <w:jc w:val="center"/>
+                        <w:rPr>
+                          <w:sz w:val="14"/>
+                          <w:szCs w:val="14"/>
+                        </w:rPr>
+                      </w:pPr>
+                      <w:r>
+                        <w:rPr>
+                          <w:sz w:val="14"/>
+                          <w:szCs w:val="14"/>
+                        </w:rPr>
+                        <w:t>Above: a diagram showing the search algorithm implemented in a representation of the competition field</w:t>
+                      </w:r>
+                    </w:p>
+                  </w:txbxContent>
+                </v:textbox>
+                <w10:wrap type="square"/>
+              </v:shape>
+            </w:pict>
+          </mc:Fallback>
+        </mc:AlternateContent>
+      </w:r>
+      <w:r>
+        <w:rPr>
+          <w:noProof/>
         </w:rPr>
         <w:pict w14:anchorId="3D9170C7">
-          <v:shape id="_x0000_s1028" type="#_x0000_t75" style="position:absolute;left:0;text-align:left;margin-left:-.75pt;margin-top:104.7pt;width:252pt;height:177.75pt;z-index:-251657216;mso-position-horizontal-relative:text;mso-position-vertical-relative:text" wrapcoords="-64 0 -64 21509 21600 21509 21600 0 -64 0">
+          <v:shape id="_x0000_s1028" type="#_x0000_t75" style="position:absolute;left:0;text-align:left;margin-left:-.45pt;margin-top:47.9pt;width:252pt;height:177.75pt;z-index:-251657216;mso-position-horizontal-relative:text;mso-position-vertical-relative:text" wrapcoords="-64 0 -64 21509 21600 21509 21600 0 -64 0">
             <v:imagedata r:id="rId10" o:title="SearchAlgorithm"/>
             <w10:wrap type="tight"/>
           </v:shape>
@@ -1362,7 +1592,7 @@
           <w:lang w:eastAsia="ja-JP"/>
         </w:rPr>
         <w:drawing>
-          <wp:anchor distT="0" distB="0" distL="114300" distR="114300" simplePos="0" relativeHeight="251729408" behindDoc="0" locked="0" layoutInCell="1" allowOverlap="1" wp14:anchorId="0EB21286" wp14:editId="4C118FF6">
+          <wp:anchor distT="0" distB="0" distL="114300" distR="114300" simplePos="0" relativeHeight="251653632" behindDoc="0" locked="0" layoutInCell="1" allowOverlap="1" wp14:anchorId="0EB21286" wp14:editId="4C118FF6">
             <wp:simplePos x="0" y="0"/>
             <wp:positionH relativeFrom="column">
               <wp:posOffset>1623060</wp:posOffset>
@@ -1457,7 +1687,11 @@
         <w:pStyle w:val="Text"/>
       </w:pPr>
       <w:r>
-        <w:t xml:space="preserve">In order to safely disarm the quadcopter in the event of a failure of the system two disarm mechanisms have been added. First, a software disarm feature has been added into the control algorithm that, when the </w:t>
+        <w:t xml:space="preserve">In order to safely disarm the quadcopter in the event of a failure of the system two disarm mechanisms have been added. First, a software disarm feature has been added into the </w:t>
+      </w:r>
+      <w:r>
+        <w:lastRenderedPageBreak/>
+        <w:t xml:space="preserve">control algorithm that, when the </w:t>
       </w:r>
       <w:proofErr w:type="spellStart"/>
       <w:r>
@@ -1465,11 +1699,7 @@
       </w:r>
       <w:proofErr w:type="spellEnd"/>
       <w:r>
-        <w:t xml:space="preserve"> sends a kill command, will cause the quadcopter to enter into a landing mode. From here the quadcopter will land and be safe to recover. The second kill switch will be a manual switch on the </w:t>
-      </w:r>
-      <w:r>
-        <w:lastRenderedPageBreak/>
-        <w:t>flight controller that when switched will also initiate the landing procedure.</w:t>
+        <w:t xml:space="preserve"> sends a kill command, will cause the quadcopter to enter into a landing mode. From here the quadcopter will land and be safe to recover. The second kill switch will be a manual switch on the flight controller that when switched will also initiate the landing procedure.</w:t>
       </w:r>
     </w:p>
     <w:p>
@@ -1628,7 +1858,11 @@
       </w:r>
       <w:proofErr w:type="spellEnd"/>
       <w:r>
-        <w:t xml:space="preserve"> markers ensures that a very accurate measurement is taken so determining the coordinate system is as accurate as possible. Placing the LRF facing the front of the quadcopter was done because of the camera also facing the front.</w:t>
+        <w:t xml:space="preserve"> markers ensures that a very accurate measurement is taken so determining the coordinate system is as accurate as possible. Placing the LRF facing the front of the </w:t>
+      </w:r>
+      <w:r>
+        <w:lastRenderedPageBreak/>
+        <w:t>quadcopter was done because of the camera also facing the front.</w:t>
       </w:r>
       <w:r>
         <w:t xml:space="preserve"> Using image processing on the images returned of the </w:t>
@@ -1639,11 +1873,7 @@
       </w:r>
       <w:proofErr w:type="spellEnd"/>
       <w:r>
-        <w:t xml:space="preserve"> markers, the program will be able to determine if the </w:t>
-      </w:r>
-      <w:r>
-        <w:lastRenderedPageBreak/>
-        <w:t xml:space="preserve">laser range finder is accurately pointing towards the </w:t>
+        <w:t xml:space="preserve"> markers, the program will be able to determine if the laser range finder is accurately pointing towards the </w:t>
       </w:r>
       <w:proofErr w:type="spellStart"/>
       <w:r>
@@ -1759,66 +1989,14 @@
       </w:pPr>
       <w:r>
         <w:rPr>
-          <w:b/>
-          <w:bCs/>
           <w:noProof/>
-          <w:lang w:eastAsia="ja-JP"/>
-        </w:rPr>
-        <w:drawing>
-          <wp:anchor distT="0" distB="0" distL="114300" distR="114300" simplePos="0" relativeHeight="251589120" behindDoc="0" locked="0" layoutInCell="1" allowOverlap="1" wp14:anchorId="292B4081" wp14:editId="7752D293">
-            <wp:simplePos x="0" y="0"/>
-            <wp:positionH relativeFrom="column">
-              <wp:posOffset>52705</wp:posOffset>
-            </wp:positionH>
-            <wp:positionV relativeFrom="paragraph">
-              <wp:posOffset>46990</wp:posOffset>
-            </wp:positionV>
-            <wp:extent cx="815975" cy="1174750"/>
-            <wp:effectExtent l="0" t="0" r="3175" b="6350"/>
-            <wp:wrapSquare wrapText="bothSides"/>
-            <wp:docPr id="1" name="Picture 1"/>
-            <wp:cNvGraphicFramePr>
-              <a:graphicFrameLocks xmlns:a="http://schemas.openxmlformats.org/drawingml/2006/main" noChangeAspect="1"/>
-            </wp:cNvGraphicFramePr>
-            <a:graphic xmlns:a="http://schemas.openxmlformats.org/drawingml/2006/main">
-              <a:graphicData uri="http://schemas.openxmlformats.org/drawingml/2006/picture">
-                <pic:pic xmlns:pic="http://schemas.openxmlformats.org/drawingml/2006/picture">
-                  <pic:nvPicPr>
-                    <pic:cNvPr id="0" name="autho2.tif"/>
-                    <pic:cNvPicPr/>
-                  </pic:nvPicPr>
-                  <pic:blipFill>
-                    <a:blip r:embed="rId12">
-                      <a:extLst>
-                        <a:ext uri="{28A0092B-C50C-407E-A947-70E740481C1C}">
-                          <a14:useLocalDpi xmlns:a14="http://schemas.microsoft.com/office/drawing/2010/main" val="0"/>
-                        </a:ext>
-                      </a:extLst>
-                    </a:blip>
-                    <a:stretch>
-                      <a:fillRect/>
-                    </a:stretch>
-                  </pic:blipFill>
-                  <pic:spPr>
-                    <a:xfrm>
-                      <a:off x="0" y="0"/>
-                      <a:ext cx="815975" cy="1174750"/>
-                    </a:xfrm>
-                    <a:prstGeom prst="rect">
-                      <a:avLst/>
-                    </a:prstGeom>
-                  </pic:spPr>
-                </pic:pic>
-              </a:graphicData>
-            </a:graphic>
-            <wp14:sizeRelH relativeFrom="page">
-              <wp14:pctWidth>0</wp14:pctWidth>
-            </wp14:sizeRelH>
-            <wp14:sizeRelV relativeFrom="page">
-              <wp14:pctHeight>0</wp14:pctHeight>
-            </wp14:sizeRelV>
-          </wp:anchor>
-        </w:drawing>
+        </w:rPr>
+        <w:pict w14:anchorId="6A68BE17">
+          <v:shape id="_x0000_s1031" type="#_x0000_t75" style="position:absolute;left:0;text-align:left;margin-left:-.15pt;margin-top:1.55pt;width:69.1pt;height:94.2pt;z-index:251735552;mso-position-horizontal-relative:text;mso-position-vertical-relative:text">
+            <v:imagedata r:id="rId12" o:title="EngineersWeek" croptop="6000f" cropbottom="39029f" cropleft="11296f" cropright="37484f"/>
+            <w10:wrap type="square"/>
+          </v:shape>
+        </w:pict>
       </w:r>
       <w:r>
         <w:rPr>
@@ -1834,75 +2012,63 @@
           <w:sz w:val="20"/>
           <w:szCs w:val="20"/>
         </w:rPr>
-        <w:t xml:space="preserve"> (M’76–SM’81–F’87) and the other authors may include biographies at the end of regular papers. Biographies are often not included in conference-</w:t>
-      </w:r>
-      <w:proofErr w:type="gramStart"/>
+        <w:t xml:space="preserve"> </w:t>
+      </w:r>
       <w:r>
         <w:rPr>
           <w:sz w:val="20"/>
           <w:szCs w:val="20"/>
         </w:rPr>
-        <w:t>related</w:t>
-      </w:r>
-      <w:proofErr w:type="gramEnd"/>
+        <w:t xml:space="preserve">A Junior Computer Engineering Undergraduate from Miami University. As original founder of the project, he started work on the </w:t>
+      </w:r>
+      <w:proofErr w:type="spellStart"/>
       <w:r>
         <w:rPr>
           <w:sz w:val="20"/>
           <w:szCs w:val="20"/>
         </w:rPr>
-        <w:t xml:space="preserve"> papers. This author became a Member (M) of IEEE in 1976, a Se</w:t>
-      </w:r>
+        <w:t>Redhawk</w:t>
+      </w:r>
+      <w:proofErr w:type="spellEnd"/>
       <w:r>
         <w:rPr>
           <w:sz w:val="20"/>
           <w:szCs w:val="20"/>
         </w:rPr>
-        <w:t xml:space="preserve">nior Member (SM) in 1981, and a </w:t>
+        <w:t xml:space="preserve"> quadcopter in the summer of 2014. He has done numerous other projects including guitar pedals, CPU design, and </w:t>
       </w:r>
       <w:r>
         <w:rPr>
           <w:sz w:val="20"/>
           <w:szCs w:val="20"/>
         </w:rPr>
-        <w:t xml:space="preserve">Fellow (F) in 1987.  The first paragraph may contain a place and/or date of birth (list place, then date). Next, the author’s educational background is listed. The degrees should be listed with type of degree in what field, which institution, city, state, and country, and year </w:t>
-      </w:r>
+        <w:t xml:space="preserve">game design. He has consistently made the President’s list and has been elected for Top Engineer and well as Undergraduate Summer Scholar. This summer he will work for Synchrony </w:t>
+      </w:r>
+      <w:proofErr w:type="spellStart"/>
       <w:r>
         <w:rPr>
           <w:sz w:val="20"/>
           <w:szCs w:val="20"/>
         </w:rPr>
-        <w:t>t</w:t>
-      </w:r>
+        <w:t>Financial’s</w:t>
+      </w:r>
+      <w:proofErr w:type="spellEnd"/>
       <w:r>
         <w:rPr>
           <w:sz w:val="20"/>
           <w:szCs w:val="20"/>
         </w:rPr>
-        <w:t xml:space="preserve">he </w:t>
-      </w:r>
-      <w:r>
-        <w:rPr>
-          <w:sz w:val="20"/>
-          <w:szCs w:val="20"/>
-        </w:rPr>
-        <w:t>degree was earned. The author’s major field of study should be lower-cased.</w:t>
-      </w:r>
-      <w:r>
-        <w:rPr>
-          <w:sz w:val="20"/>
-          <w:szCs w:val="20"/>
-        </w:rPr>
-        <w:t xml:space="preserve"> </w:t>
+        <w:t xml:space="preserve"> IT department as part of their Business Leadership program. A December 2015 graduate, Nick is interested in parallel processing, game design, hardware design, and digital signal processing.</w:t>
+      </w:r>
+      <w:r>
+        <w:rPr>
+          <w:b/>
+          <w:bCs/>
+        </w:rPr>
+        <w:br/>
       </w:r>
       <w:bookmarkStart w:id="1" w:name="_GoBack"/>
       <w:bookmarkEnd w:id="1"/>
-      <w:r>
-        <w:rPr>
-          <w:b/>
-          <w:bCs/>
-        </w:rPr>
-        <w:br/>
-      </w:r>
     </w:p>
     <w:p>
       <w:pPr>
@@ -2108,7 +2274,14 @@
         <w:rPr>
           <w:rFonts w:ascii="Times-Roman" w:hAnsi="Times-Roman" w:cs="Times-Roman"/>
         </w:rPr>
-        <w:t xml:space="preserve"> plasma discharges, discharges in liquids, spectroscopic diagnostics, plasma propulsion, and innovation plasma applications. He is an Associate Editor of the journal </w:t>
+        <w:t xml:space="preserve"> plasma discharges, discharges in liquids, spectroscopic diagnostics, plasma propulsion, and innovation plasma </w:t>
+      </w:r>
+      <w:r>
+        <w:rPr>
+          <w:rFonts w:ascii="Times-Roman" w:hAnsi="Times-Roman" w:cs="Times-Roman"/>
+        </w:rPr>
+        <w:lastRenderedPageBreak/>
+        <w:t xml:space="preserve">applications. He is an Associate Editor of the journal </w:t>
       </w:r>
       <w:r>
         <w:rPr>
@@ -5238,7 +5411,7 @@
 </file>
 
 <file path=customXml/itemProps1.xml><?xml version="1.0" encoding="utf-8"?>
-<ds:datastoreItem xmlns:ds="http://schemas.openxmlformats.org/officeDocument/2006/customXml" ds:itemID="{B4C31830-3D1F-43E9-B01A-C5F24EAF434C}">
+<ds:datastoreItem xmlns:ds="http://schemas.openxmlformats.org/officeDocument/2006/customXml" ds:itemID="{19B9EF13-A619-4841-A3FB-6217C7AFC542}">
   <ds:schemaRefs>
     <ds:schemaRef ds:uri="http://schemas.openxmlformats.org/officeDocument/2006/bibliography"/>
   </ds:schemaRefs>

</xml_diff>